<commit_message>
Implementasi navigasi tombol Mulai ke Login_Activity
</commit_message>
<xml_diff>
--- a/dokumentasi/Dokumetasi GitHub-YANTO-23312240.docx
+++ b/dokumentasi/Dokumetasi GitHub-YANTO-23312240.docx
@@ -737,8 +737,20 @@
                 <w:sz w:val="24"/>
                 <w:szCs w:val="24"/>
               </w:rPr>
-              <w:t xml:space="preserve"> Kelompok</w:t>
-            </w:r>
+              <w:t xml:space="preserve"> </w:t>
+            </w:r>
+            <w:proofErr w:type="spellStart"/>
+            <w:r>
+              <w:rPr>
+                <w:rFonts w:ascii="Arial" w:hAnsi="Arial" w:cs="Arial"/>
+                <w:b/>
+                <w:bCs/>
+                <w:sz w:val="24"/>
+                <w:szCs w:val="24"/>
+              </w:rPr>
+              <w:t>Kelompok</w:t>
+            </w:r>
+            <w:proofErr w:type="spellEnd"/>
           </w:p>
         </w:tc>
       </w:tr>
@@ -846,6 +858,510 @@
                 <w:szCs w:val="24"/>
               </w:rPr>
             </w:pPr>
+            <w:proofErr w:type="spellStart"/>
+            <w:r>
+              <w:rPr>
+                <w:rFonts w:ascii="Arial" w:hAnsi="Arial" w:cs="Arial"/>
+                <w:b/>
+                <w:bCs/>
+                <w:sz w:val="24"/>
+                <w:szCs w:val="24"/>
+              </w:rPr>
+              <w:t>Men</w:t>
+            </w:r>
+            <w:r>
+              <w:rPr>
+                <w:rFonts w:ascii="Arial" w:hAnsi="Arial" w:cs="Arial"/>
+                <w:b/>
+                <w:bCs/>
+                <w:sz w:val="24"/>
+                <w:szCs w:val="24"/>
+              </w:rPr>
+              <w:t>ambahkan</w:t>
+            </w:r>
+            <w:proofErr w:type="spellEnd"/>
+            <w:r>
+              <w:rPr>
+                <w:rFonts w:ascii="Arial" w:hAnsi="Arial" w:cs="Arial"/>
+                <w:b/>
+                <w:bCs/>
+                <w:sz w:val="24"/>
+                <w:szCs w:val="24"/>
+              </w:rPr>
+              <w:t xml:space="preserve"> </w:t>
+            </w:r>
+            <w:proofErr w:type="spellStart"/>
+            <w:r>
+              <w:rPr>
+                <w:rFonts w:ascii="Arial" w:hAnsi="Arial" w:cs="Arial"/>
+                <w:b/>
+                <w:bCs/>
+                <w:sz w:val="24"/>
+                <w:szCs w:val="24"/>
+              </w:rPr>
+              <w:t>fungsi</w:t>
+            </w:r>
+            <w:proofErr w:type="spellEnd"/>
+            <w:r>
+              <w:rPr>
+                <w:rFonts w:ascii="Arial" w:hAnsi="Arial" w:cs="Arial"/>
+                <w:b/>
+                <w:bCs/>
+                <w:sz w:val="24"/>
+                <w:szCs w:val="24"/>
+              </w:rPr>
+              <w:t xml:space="preserve"> pada </w:t>
+            </w:r>
+            <w:proofErr w:type="spellStart"/>
+            <w:r>
+              <w:rPr>
+                <w:rFonts w:ascii="Arial" w:hAnsi="Arial" w:cs="Arial"/>
+                <w:b/>
+                <w:bCs/>
+                <w:sz w:val="24"/>
+                <w:szCs w:val="24"/>
+              </w:rPr>
+              <w:t>tombol</w:t>
+            </w:r>
+            <w:proofErr w:type="spellEnd"/>
+            <w:r>
+              <w:rPr>
+                <w:rFonts w:ascii="Arial" w:hAnsi="Arial" w:cs="Arial"/>
+                <w:b/>
+                <w:bCs/>
+                <w:sz w:val="24"/>
+                <w:szCs w:val="24"/>
+              </w:rPr>
+              <w:t xml:space="preserve"> Mulai di </w:t>
+            </w:r>
+            <w:proofErr w:type="spellStart"/>
+            <w:r>
+              <w:rPr>
+                <w:rFonts w:ascii="Arial" w:hAnsi="Arial" w:cs="Arial"/>
+                <w:b/>
+                <w:bCs/>
+                <w:sz w:val="24"/>
+                <w:szCs w:val="24"/>
+              </w:rPr>
+              <w:t>LoadingActivity</w:t>
+            </w:r>
+            <w:proofErr w:type="spellEnd"/>
+            <w:r>
+              <w:rPr>
+                <w:rFonts w:ascii="Arial" w:hAnsi="Arial" w:cs="Arial"/>
+                <w:b/>
+                <w:bCs/>
+                <w:sz w:val="24"/>
+                <w:szCs w:val="24"/>
+              </w:rPr>
+              <w:t xml:space="preserve"> yang </w:t>
+            </w:r>
+            <w:proofErr w:type="spellStart"/>
+            <w:r>
+              <w:rPr>
+                <w:rFonts w:ascii="Arial" w:hAnsi="Arial" w:cs="Arial"/>
+                <w:b/>
+                <w:bCs/>
+                <w:sz w:val="24"/>
+                <w:szCs w:val="24"/>
+              </w:rPr>
+              <w:t>akan</w:t>
+            </w:r>
+            <w:proofErr w:type="spellEnd"/>
+            <w:r>
+              <w:rPr>
+                <w:rFonts w:ascii="Arial" w:hAnsi="Arial" w:cs="Arial"/>
+                <w:b/>
+                <w:bCs/>
+                <w:sz w:val="24"/>
+                <w:szCs w:val="24"/>
+              </w:rPr>
+              <w:t xml:space="preserve"> </w:t>
+            </w:r>
+            <w:proofErr w:type="spellStart"/>
+            <w:r>
+              <w:rPr>
+                <w:rFonts w:ascii="Arial" w:hAnsi="Arial" w:cs="Arial"/>
+                <w:b/>
+                <w:bCs/>
+                <w:sz w:val="24"/>
+                <w:szCs w:val="24"/>
+              </w:rPr>
+              <w:t>mengarahkan</w:t>
+            </w:r>
+            <w:proofErr w:type="spellEnd"/>
+            <w:r>
+              <w:rPr>
+                <w:rFonts w:ascii="Arial" w:hAnsi="Arial" w:cs="Arial"/>
+                <w:b/>
+                <w:bCs/>
+                <w:sz w:val="24"/>
+                <w:szCs w:val="24"/>
+              </w:rPr>
+              <w:t xml:space="preserve"> </w:t>
+            </w:r>
+            <w:proofErr w:type="spellStart"/>
+            <w:r>
+              <w:rPr>
+                <w:rFonts w:ascii="Arial" w:hAnsi="Arial" w:cs="Arial"/>
+                <w:b/>
+                <w:bCs/>
+                <w:sz w:val="24"/>
+                <w:szCs w:val="24"/>
+              </w:rPr>
+              <w:t>pengguna</w:t>
+            </w:r>
+            <w:proofErr w:type="spellEnd"/>
+            <w:r>
+              <w:rPr>
+                <w:rFonts w:ascii="Arial" w:hAnsi="Arial" w:cs="Arial"/>
+                <w:b/>
+                <w:bCs/>
+                <w:sz w:val="24"/>
+                <w:szCs w:val="24"/>
+              </w:rPr>
+              <w:t xml:space="preserve"> </w:t>
+            </w:r>
+            <w:proofErr w:type="spellStart"/>
+            <w:r>
+              <w:rPr>
+                <w:rFonts w:ascii="Arial" w:hAnsi="Arial" w:cs="Arial"/>
+                <w:b/>
+                <w:bCs/>
+                <w:sz w:val="24"/>
+                <w:szCs w:val="24"/>
+              </w:rPr>
+              <w:t>ke</w:t>
+            </w:r>
+            <w:proofErr w:type="spellEnd"/>
+            <w:r>
+              <w:rPr>
+                <w:rFonts w:ascii="Arial" w:hAnsi="Arial" w:cs="Arial"/>
+                <w:b/>
+                <w:bCs/>
+                <w:sz w:val="24"/>
+                <w:szCs w:val="24"/>
+              </w:rPr>
+              <w:t xml:space="preserve"> </w:t>
+            </w:r>
+            <w:proofErr w:type="spellStart"/>
+            <w:r>
+              <w:rPr>
+                <w:rFonts w:ascii="Arial" w:hAnsi="Arial" w:cs="Arial"/>
+                <w:b/>
+                <w:bCs/>
+                <w:sz w:val="24"/>
+                <w:szCs w:val="24"/>
+              </w:rPr>
+              <w:t>halaman</w:t>
+            </w:r>
+            <w:proofErr w:type="spellEnd"/>
+            <w:r>
+              <w:rPr>
+                <w:rFonts w:ascii="Arial" w:hAnsi="Arial" w:cs="Arial"/>
+                <w:b/>
+                <w:bCs/>
+                <w:sz w:val="24"/>
+                <w:szCs w:val="24"/>
+              </w:rPr>
+              <w:t xml:space="preserve"> </w:t>
+            </w:r>
+            <w:proofErr w:type="spellStart"/>
+            <w:r>
+              <w:rPr>
+                <w:rFonts w:ascii="Arial" w:hAnsi="Arial" w:cs="Arial"/>
+                <w:b/>
+                <w:bCs/>
+                <w:sz w:val="24"/>
+                <w:szCs w:val="24"/>
+              </w:rPr>
+              <w:t>LoginActivity</w:t>
+            </w:r>
+            <w:proofErr w:type="spellEnd"/>
+            <w:r>
+              <w:rPr>
+                <w:rFonts w:ascii="Arial" w:hAnsi="Arial" w:cs="Arial"/>
+                <w:b/>
+                <w:bCs/>
+                <w:sz w:val="24"/>
+                <w:szCs w:val="24"/>
+              </w:rPr>
+              <w:t xml:space="preserve"> </w:t>
+            </w:r>
+            <w:proofErr w:type="spellStart"/>
+            <w:r>
+              <w:rPr>
+                <w:rFonts w:ascii="Arial" w:hAnsi="Arial" w:cs="Arial"/>
+                <w:b/>
+                <w:bCs/>
+                <w:sz w:val="24"/>
+                <w:szCs w:val="24"/>
+              </w:rPr>
+              <w:t>menggunakan</w:t>
+            </w:r>
+            <w:proofErr w:type="spellEnd"/>
+            <w:r>
+              <w:rPr>
+                <w:rFonts w:ascii="Arial" w:hAnsi="Arial" w:cs="Arial"/>
+                <w:b/>
+                <w:bCs/>
+                <w:sz w:val="24"/>
+                <w:szCs w:val="24"/>
+              </w:rPr>
+              <w:t xml:space="preserve"> intent.</w:t>
+            </w:r>
+            <w:r>
+              <w:rPr>
+                <w:rFonts w:ascii="Arial" w:hAnsi="Arial" w:cs="Arial"/>
+                <w:b/>
+                <w:bCs/>
+                <w:sz w:val="24"/>
+                <w:szCs w:val="24"/>
+              </w:rPr>
+              <w:br/>
+            </w:r>
+            <w:proofErr w:type="spellStart"/>
+            <w:r>
+              <w:rPr>
+                <w:rFonts w:ascii="Arial" w:hAnsi="Arial" w:cs="Arial"/>
+                <w:b/>
+                <w:bCs/>
+                <w:sz w:val="24"/>
+                <w:szCs w:val="24"/>
+              </w:rPr>
+              <w:t>Perubahan</w:t>
+            </w:r>
+            <w:proofErr w:type="spellEnd"/>
+            <w:r>
+              <w:rPr>
+                <w:rFonts w:ascii="Arial" w:hAnsi="Arial" w:cs="Arial"/>
+                <w:b/>
+                <w:bCs/>
+                <w:sz w:val="24"/>
+                <w:szCs w:val="24"/>
+              </w:rPr>
+              <w:t xml:space="preserve"> </w:t>
+            </w:r>
+            <w:proofErr w:type="spellStart"/>
+            <w:r>
+              <w:rPr>
+                <w:rFonts w:ascii="Arial" w:hAnsi="Arial" w:cs="Arial"/>
+                <w:b/>
+                <w:bCs/>
+                <w:sz w:val="24"/>
+                <w:szCs w:val="24"/>
+              </w:rPr>
+              <w:t>ini</w:t>
+            </w:r>
+            <w:proofErr w:type="spellEnd"/>
+            <w:r>
+              <w:rPr>
+                <w:rFonts w:ascii="Arial" w:hAnsi="Arial" w:cs="Arial"/>
+                <w:b/>
+                <w:bCs/>
+                <w:sz w:val="24"/>
+                <w:szCs w:val="24"/>
+              </w:rPr>
+              <w:t xml:space="preserve"> </w:t>
+            </w:r>
+            <w:proofErr w:type="spellStart"/>
+            <w:r>
+              <w:rPr>
+                <w:rFonts w:ascii="Arial" w:hAnsi="Arial" w:cs="Arial"/>
+                <w:b/>
+                <w:bCs/>
+                <w:sz w:val="24"/>
+                <w:szCs w:val="24"/>
+              </w:rPr>
+              <w:t>memungkinkan</w:t>
+            </w:r>
+            <w:proofErr w:type="spellEnd"/>
+            <w:r>
+              <w:rPr>
+                <w:rFonts w:ascii="Arial" w:hAnsi="Arial" w:cs="Arial"/>
+                <w:b/>
+                <w:bCs/>
+                <w:sz w:val="24"/>
+                <w:szCs w:val="24"/>
+              </w:rPr>
+              <w:t xml:space="preserve"> </w:t>
+            </w:r>
+            <w:proofErr w:type="spellStart"/>
+            <w:r>
+              <w:rPr>
+                <w:rFonts w:ascii="Arial" w:hAnsi="Arial" w:cs="Arial"/>
+                <w:b/>
+                <w:bCs/>
+                <w:sz w:val="24"/>
+                <w:szCs w:val="24"/>
+              </w:rPr>
+              <w:t>pengguna</w:t>
+            </w:r>
+            <w:proofErr w:type="spellEnd"/>
+            <w:r>
+              <w:rPr>
+                <w:rFonts w:ascii="Arial" w:hAnsi="Arial" w:cs="Arial"/>
+                <w:b/>
+                <w:bCs/>
+                <w:sz w:val="24"/>
+                <w:szCs w:val="24"/>
+              </w:rPr>
+              <w:t xml:space="preserve"> </w:t>
+            </w:r>
+            <w:proofErr w:type="spellStart"/>
+            <w:r>
+              <w:rPr>
+                <w:rFonts w:ascii="Arial" w:hAnsi="Arial" w:cs="Arial"/>
+                <w:b/>
+                <w:bCs/>
+                <w:sz w:val="24"/>
+                <w:szCs w:val="24"/>
+              </w:rPr>
+              <w:t>untuk</w:t>
+            </w:r>
+            <w:proofErr w:type="spellEnd"/>
+            <w:r>
+              <w:rPr>
+                <w:rFonts w:ascii="Arial" w:hAnsi="Arial" w:cs="Arial"/>
+                <w:b/>
+                <w:bCs/>
+                <w:sz w:val="24"/>
+                <w:szCs w:val="24"/>
+              </w:rPr>
+              <w:t xml:space="preserve"> </w:t>
+            </w:r>
+            <w:proofErr w:type="spellStart"/>
+            <w:r>
+              <w:rPr>
+                <w:rFonts w:ascii="Arial" w:hAnsi="Arial" w:cs="Arial"/>
+                <w:b/>
+                <w:bCs/>
+                <w:sz w:val="24"/>
+                <w:szCs w:val="24"/>
+              </w:rPr>
+              <w:t>melanjutkan</w:t>
+            </w:r>
+            <w:proofErr w:type="spellEnd"/>
+            <w:r>
+              <w:rPr>
+                <w:rFonts w:ascii="Arial" w:hAnsi="Arial" w:cs="Arial"/>
+                <w:b/>
+                <w:bCs/>
+                <w:sz w:val="24"/>
+                <w:szCs w:val="24"/>
+              </w:rPr>
+              <w:t xml:space="preserve"> </w:t>
+            </w:r>
+            <w:proofErr w:type="spellStart"/>
+            <w:r>
+              <w:rPr>
+                <w:rFonts w:ascii="Arial" w:hAnsi="Arial" w:cs="Arial"/>
+                <w:b/>
+                <w:bCs/>
+                <w:sz w:val="24"/>
+                <w:szCs w:val="24"/>
+              </w:rPr>
+              <w:t>dari</w:t>
+            </w:r>
+            <w:proofErr w:type="spellEnd"/>
+            <w:r>
+              <w:rPr>
+                <w:rFonts w:ascii="Arial" w:hAnsi="Arial" w:cs="Arial"/>
+                <w:b/>
+                <w:bCs/>
+                <w:sz w:val="24"/>
+                <w:szCs w:val="24"/>
+              </w:rPr>
+              <w:t xml:space="preserve"> </w:t>
+            </w:r>
+            <w:proofErr w:type="spellStart"/>
+            <w:r>
+              <w:rPr>
+                <w:rFonts w:ascii="Arial" w:hAnsi="Arial" w:cs="Arial"/>
+                <w:b/>
+                <w:bCs/>
+                <w:sz w:val="24"/>
+                <w:szCs w:val="24"/>
+              </w:rPr>
+              <w:t>halaman</w:t>
+            </w:r>
+            <w:proofErr w:type="spellEnd"/>
+            <w:r>
+              <w:rPr>
+                <w:rFonts w:ascii="Arial" w:hAnsi="Arial" w:cs="Arial"/>
+                <w:b/>
+                <w:bCs/>
+                <w:sz w:val="24"/>
+                <w:szCs w:val="24"/>
+              </w:rPr>
+              <w:t xml:space="preserve"> </w:t>
+            </w:r>
+            <w:proofErr w:type="spellStart"/>
+            <w:r>
+              <w:rPr>
+                <w:rFonts w:ascii="Arial" w:hAnsi="Arial" w:cs="Arial"/>
+                <w:b/>
+                <w:bCs/>
+                <w:sz w:val="24"/>
+                <w:szCs w:val="24"/>
+              </w:rPr>
+              <w:t>pembuka</w:t>
+            </w:r>
+            <w:proofErr w:type="spellEnd"/>
+            <w:r>
+              <w:rPr>
+                <w:rFonts w:ascii="Arial" w:hAnsi="Arial" w:cs="Arial"/>
+                <w:b/>
+                <w:bCs/>
+                <w:sz w:val="24"/>
+                <w:szCs w:val="24"/>
+              </w:rPr>
+              <w:t xml:space="preserve"> (loading screen) </w:t>
+            </w:r>
+            <w:proofErr w:type="spellStart"/>
+            <w:r>
+              <w:rPr>
+                <w:rFonts w:ascii="Arial" w:hAnsi="Arial" w:cs="Arial"/>
+                <w:b/>
+                <w:bCs/>
+                <w:sz w:val="24"/>
+                <w:szCs w:val="24"/>
+              </w:rPr>
+              <w:t>ke</w:t>
+            </w:r>
+            <w:proofErr w:type="spellEnd"/>
+            <w:r>
+              <w:rPr>
+                <w:rFonts w:ascii="Arial" w:hAnsi="Arial" w:cs="Arial"/>
+                <w:b/>
+                <w:bCs/>
+                <w:sz w:val="24"/>
+                <w:szCs w:val="24"/>
+              </w:rPr>
+              <w:t xml:space="preserve"> </w:t>
+            </w:r>
+            <w:proofErr w:type="spellStart"/>
+            <w:r>
+              <w:rPr>
+                <w:rFonts w:ascii="Arial" w:hAnsi="Arial" w:cs="Arial"/>
+                <w:b/>
+                <w:bCs/>
+                <w:sz w:val="24"/>
+                <w:szCs w:val="24"/>
+              </w:rPr>
+              <w:t>halaman</w:t>
+            </w:r>
+            <w:proofErr w:type="spellEnd"/>
+            <w:r>
+              <w:rPr>
+                <w:rFonts w:ascii="Arial" w:hAnsi="Arial" w:cs="Arial"/>
+                <w:b/>
+                <w:bCs/>
+                <w:sz w:val="24"/>
+                <w:szCs w:val="24"/>
+              </w:rPr>
+              <w:t xml:space="preserve"> login</w:t>
+            </w:r>
           </w:p>
         </w:tc>
       </w:tr>
@@ -866,9 +1382,721 @@
             </w:pPr>
             <w:r>
               <w:rPr>
-                <w:rFonts w:ascii="Arial" w:hAnsi="Arial" w:cs="Arial"/>
-                <w:b/>
-                <w:bCs/>
+                <w:noProof/>
+              </w:rPr>
+              <mc:AlternateContent>
+                <mc:Choice Requires="wps">
+                  <w:drawing>
+                    <wp:anchor distT="0" distB="0" distL="114300" distR="114300" simplePos="0" relativeHeight="251666432" behindDoc="0" locked="0" layoutInCell="1" allowOverlap="1" wp14:anchorId="59BD0136" wp14:editId="42E44803">
+                      <wp:simplePos x="0" y="0"/>
+                      <wp:positionH relativeFrom="column">
+                        <wp:posOffset>5293995</wp:posOffset>
+                      </wp:positionH>
+                      <wp:positionV relativeFrom="paragraph">
+                        <wp:posOffset>2458720</wp:posOffset>
+                      </wp:positionV>
+                      <wp:extent cx="3975100" cy="2882900"/>
+                      <wp:effectExtent l="0" t="0" r="0" b="0"/>
+                      <wp:wrapNone/>
+                      <wp:docPr id="632042164" name="Text Box 1"/>
+                      <wp:cNvGraphicFramePr/>
+                      <a:graphic xmlns:a="http://schemas.openxmlformats.org/drawingml/2006/main">
+                        <a:graphicData uri="http://schemas.microsoft.com/office/word/2010/wordprocessingShape">
+                          <wps:wsp>
+                            <wps:cNvSpPr txBox="1"/>
+                            <wps:spPr>
+                              <a:xfrm>
+                                <a:off x="0" y="0"/>
+                                <a:ext cx="3975100" cy="2882900"/>
+                              </a:xfrm>
+                              <a:prstGeom prst="rect">
+                                <a:avLst/>
+                              </a:prstGeom>
+                              <a:noFill/>
+                              <a:ln>
+                                <a:noFill/>
+                              </a:ln>
+                            </wps:spPr>
+                            <wps:txbx>
+                              <w:txbxContent>
+                                <w:p>
+                                  <w:pPr>
+                                    <w:spacing w:after="0" w:line="240" w:lineRule="auto"/>
+                                    <w:jc w:val="center"/>
+                                    <w:rPr>
+                                      <w:noProof/>
+                                      <w:color w:val="FFFFFF" w:themeColor="background1"/>
+                                      <w:sz w:val="72"/>
+                                      <w:szCs w:val="72"/>
+                                      <w14:shadow w14:blurRad="38100" w14:dist="19050" w14:dir="2700000" w14:sx="100000" w14:sy="100000" w14:kx="0" w14:ky="0" w14:algn="tl">
+                                        <w14:schemeClr w14:val="dk1">
+                                          <w14:alpha w14:val="60000"/>
+                                        </w14:schemeClr>
+                                      </w14:shadow>
+                                      <w14:textOutline w14:w="0" w14:cap="flat" w14:cmpd="sng" w14:algn="ctr">
+                                        <w14:noFill/>
+                                        <w14:prstDash w14:val="solid"/>
+                                        <w14:round/>
+                                      </w14:textOutline>
+                                    </w:rPr>
+                                  </w:pPr>
+                                  <w:r>
+                                    <w:rPr>
+                                      <w:noProof/>
+                                      <w:color w:val="FFFFFF" w:themeColor="background1"/>
+                                      <w:sz w:val="72"/>
+                                      <w:szCs w:val="72"/>
+                                      <w14:shadow w14:blurRad="38100" w14:dist="19050" w14:dir="2700000" w14:sx="100000" w14:sy="100000" w14:kx="0" w14:ky="0" w14:algn="tl">
+                                        <w14:schemeClr w14:val="dk1">
+                                          <w14:alpha w14:val="60000"/>
+                                        </w14:schemeClr>
+                                      </w14:shadow>
+                                      <w14:textOutline w14:w="0" w14:cap="flat" w14:cmpd="sng" w14:algn="ctr">
+                                        <w14:noFill/>
+                                        <w14:prstDash w14:val="solid"/>
+                                        <w14:round/>
+                                      </w14:textOutline>
+                                    </w:rPr>
+                                    <w:t>2</w:t>
+                                  </w:r>
+                                </w:p>
+                              </w:txbxContent>
+                            </wps:txbx>
+                            <wps:bodyPr rot="0" spcFirstLastPara="0" vertOverflow="overflow" horzOverflow="overflow" vert="horz" wrap="none" lIns="91440" tIns="45720" rIns="91440" bIns="45720" numCol="1" spcCol="0" rtlCol="0" fromWordArt="0" anchor="t" anchorCtr="0" forceAA="0" compatLnSpc="1">
+                              <a:prstTxWarp prst="textNoShape">
+                                <a:avLst/>
+                              </a:prstTxWarp>
+                              <a:spAutoFit/>
+                            </wps:bodyPr>
+                          </wps:wsp>
+                        </a:graphicData>
+                      </a:graphic>
+                    </wp:anchor>
+                  </w:drawing>
+                </mc:Choice>
+                <mc:Fallback>
+                  <w:pict>
+                    <v:shapetype w14:anchorId="59BD0136" id="_x0000_t202" coordsize="21600,21600" o:spt="202" path="m,l,21600r21600,l21600,xe">
+                      <v:stroke joinstyle="miter"/>
+                      <v:path gradientshapeok="t" o:connecttype="rect"/>
+                    </v:shapetype>
+                    <v:shape id="Text Box 1" o:spid="_x0000_s1026" type="#_x0000_t202" style="position:absolute;margin-left:416.85pt;margin-top:193.6pt;width:313pt;height:227pt;z-index:251666432;visibility:visible;mso-wrap-style:none;mso-wrap-distance-left:9pt;mso-wrap-distance-top:0;mso-wrap-distance-right:9pt;mso-wrap-distance-bottom:0;mso-position-horizontal:absolute;mso-position-horizontal-relative:text;mso-position-vertical:absolute;mso-position-vertical-relative:text;v-text-anchor:top" o:gfxdata="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" filled="f" stroked="f">
+                      <v:fill o:detectmouseclick="t"/>
+                      <v:textbox style="mso-fit-shape-to-text:t">
+                        <w:txbxContent>
+                          <w:p>
+                            <w:pPr>
+                              <w:spacing w:after="0" w:line="240" w:lineRule="auto"/>
+                              <w:jc w:val="center"/>
+                              <w:rPr>
+                                <w:noProof/>
+                                <w:color w:val="FFFFFF" w:themeColor="background1"/>
+                                <w:sz w:val="72"/>
+                                <w:szCs w:val="72"/>
+                                <w14:shadow w14:blurRad="38100" w14:dist="19050" w14:dir="2700000" w14:sx="100000" w14:sy="100000" w14:kx="0" w14:ky="0" w14:algn="tl">
+                                  <w14:schemeClr w14:val="dk1">
+                                    <w14:alpha w14:val="60000"/>
+                                  </w14:schemeClr>
+                                </w14:shadow>
+                                <w14:textOutline w14:w="0" w14:cap="flat" w14:cmpd="sng" w14:algn="ctr">
+                                  <w14:noFill/>
+                                  <w14:prstDash w14:val="solid"/>
+                                  <w14:round/>
+                                </w14:textOutline>
+                              </w:rPr>
+                            </w:pPr>
+                            <w:r>
+                              <w:rPr>
+                                <w:noProof/>
+                                <w:color w:val="FFFFFF" w:themeColor="background1"/>
+                                <w:sz w:val="72"/>
+                                <w:szCs w:val="72"/>
+                                <w14:shadow w14:blurRad="38100" w14:dist="19050" w14:dir="2700000" w14:sx="100000" w14:sy="100000" w14:kx="0" w14:ky="0" w14:algn="tl">
+                                  <w14:schemeClr w14:val="dk1">
+                                    <w14:alpha w14:val="60000"/>
+                                  </w14:schemeClr>
+                                </w14:shadow>
+                                <w14:textOutline w14:w="0" w14:cap="flat" w14:cmpd="sng" w14:algn="ctr">
+                                  <w14:noFill/>
+                                  <w14:prstDash w14:val="solid"/>
+                                  <w14:round/>
+                                </w14:textOutline>
+                              </w:rPr>
+                              <w:t>2</w:t>
+                            </w:r>
+                          </w:p>
+                        </w:txbxContent>
+                      </v:textbox>
+                    </v:shape>
+                  </w:pict>
+                </mc:Fallback>
+              </mc:AlternateContent>
+            </w:r>
+            <w:r>
+              <w:rPr>
+                <w:noProof/>
+              </w:rPr>
+              <mc:AlternateContent>
+                <mc:Choice Requires="wps">
+                  <w:drawing>
+                    <wp:anchor distT="0" distB="0" distL="114300" distR="114300" simplePos="0" relativeHeight="251662336" behindDoc="0" locked="0" layoutInCell="1" allowOverlap="1" wp14:anchorId="33F7FCD5" wp14:editId="4BAB4275">
+                      <wp:simplePos x="0" y="0"/>
+                      <wp:positionH relativeFrom="column">
+                        <wp:posOffset>1229995</wp:posOffset>
+                      </wp:positionH>
+                      <wp:positionV relativeFrom="paragraph">
+                        <wp:posOffset>3049270</wp:posOffset>
+                      </wp:positionV>
+                      <wp:extent cx="368300" cy="549910"/>
+                      <wp:effectExtent l="0" t="0" r="0" b="2540"/>
+                      <wp:wrapNone/>
+                      <wp:docPr id="490919372" name="Text Box 1"/>
+                      <wp:cNvGraphicFramePr/>
+                      <a:graphic xmlns:a="http://schemas.openxmlformats.org/drawingml/2006/main">
+                        <a:graphicData uri="http://schemas.microsoft.com/office/word/2010/wordprocessingShape">
+                          <wps:wsp>
+                            <wps:cNvSpPr txBox="1"/>
+                            <wps:spPr>
+                              <a:xfrm>
+                                <a:off x="0" y="0"/>
+                                <a:ext cx="368300" cy="549910"/>
+                              </a:xfrm>
+                              <a:prstGeom prst="rect">
+                                <a:avLst/>
+                              </a:prstGeom>
+                              <a:noFill/>
+                              <a:ln>
+                                <a:noFill/>
+                              </a:ln>
+                            </wps:spPr>
+                            <wps:txbx>
+                              <w:txbxContent>
+                                <w:p>
+                                  <w:pPr>
+                                    <w:spacing w:after="0" w:line="240" w:lineRule="auto"/>
+                                    <w:jc w:val="center"/>
+                                    <w:rPr>
+                                      <w:rFonts w:ascii="Arial" w:hAnsi="Arial" w:cs="Arial"/>
+                                      <w:bCs/>
+                                      <w:noProof/>
+                                      <w:color w:val="FFFFFF" w:themeColor="background1"/>
+                                      <w:sz w:val="72"/>
+                                      <w:szCs w:val="72"/>
+                                      <w14:shadow w14:blurRad="38100" w14:dist="19050" w14:dir="2700000" w14:sx="100000" w14:sy="100000" w14:kx="0" w14:ky="0" w14:algn="tl">
+                                        <w14:schemeClr w14:val="dk1">
+                                          <w14:alpha w14:val="60000"/>
+                                        </w14:schemeClr>
+                                      </w14:shadow>
+                                      <w14:textOutline w14:w="0" w14:cap="flat" w14:cmpd="sng" w14:algn="ctr">
+                                        <w14:noFill/>
+                                        <w14:prstDash w14:val="solid"/>
+                                        <w14:round/>
+                                      </w14:textOutline>
+                                    </w:rPr>
+                                  </w:pPr>
+                                  <w:r>
+                                    <w:rPr>
+                                      <w:rFonts w:ascii="Arial" w:hAnsi="Arial" w:cs="Arial"/>
+                                      <w:bCs/>
+                                      <w:noProof/>
+                                      <w:color w:val="FFFFFF" w:themeColor="background1"/>
+                                      <w:sz w:val="72"/>
+                                      <w:szCs w:val="72"/>
+                                      <w14:shadow w14:blurRad="38100" w14:dist="19050" w14:dir="2700000" w14:sx="100000" w14:sy="100000" w14:kx="0" w14:ky="0" w14:algn="tl">
+                                        <w14:schemeClr w14:val="dk1">
+                                          <w14:alpha w14:val="60000"/>
+                                        </w14:schemeClr>
+                                      </w14:shadow>
+                                      <w14:textOutline w14:w="0" w14:cap="flat" w14:cmpd="sng" w14:algn="ctr">
+                                        <w14:noFill/>
+                                        <w14:prstDash w14:val="solid"/>
+                                        <w14:round/>
+                                      </w14:textOutline>
+                                    </w:rPr>
+                                    <w:t>1</w:t>
+                                  </w:r>
+                                </w:p>
+                              </w:txbxContent>
+                            </wps:txbx>
+                            <wps:bodyPr rot="0" spcFirstLastPara="0" vertOverflow="overflow" horzOverflow="overflow" vert="horz" wrap="square" lIns="91440" tIns="45720" rIns="91440" bIns="45720" numCol="1" spcCol="0" rtlCol="0" fromWordArt="0" anchor="t" anchorCtr="0" forceAA="0" compatLnSpc="1">
+                              <a:prstTxWarp prst="textNoShape">
+                                <a:avLst/>
+                              </a:prstTxWarp>
+                              <a:noAutofit/>
+                            </wps:bodyPr>
+                          </wps:wsp>
+                        </a:graphicData>
+                      </a:graphic>
+                      <wp14:sizeRelH relativeFrom="margin">
+                        <wp14:pctWidth>0</wp14:pctWidth>
+                      </wp14:sizeRelH>
+                      <wp14:sizeRelV relativeFrom="margin">
+                        <wp14:pctHeight>0</wp14:pctHeight>
+                      </wp14:sizeRelV>
+                    </wp:anchor>
+                  </w:drawing>
+                </mc:Choice>
+                <mc:Fallback>
+                  <w:pict>
+                    <v:shape w14:anchorId="33F7FCD5" id="_x0000_s1027" type="#_x0000_t202" style="position:absolute;margin-left:96.85pt;margin-top:240.1pt;width:29pt;height:43.3pt;z-index:251662336;visibility:visible;mso-wrap-style:square;mso-width-percent:0;mso-height-percent:0;mso-wrap-distance-left:9pt;mso-wrap-distance-top:0;mso-wrap-distance-right:9pt;mso-wrap-distance-bottom:0;mso-position-horizontal:absolute;mso-position-horizontal-relative:text;mso-position-vertical:absolute;mso-position-vertical-relative:text;mso-width-percent:0;mso-height-percent:0;mso-width-relative:margin;mso-height-relative:margin;v-text-anchor:top" o:gfxdata="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" filled="f" stroked="f">
+                      <v:fill o:detectmouseclick="t"/>
+                      <v:textbox>
+                        <w:txbxContent>
+                          <w:p>
+                            <w:pPr>
+                              <w:spacing w:after="0" w:line="240" w:lineRule="auto"/>
+                              <w:jc w:val="center"/>
+                              <w:rPr>
+                                <w:rFonts w:ascii="Arial" w:hAnsi="Arial" w:cs="Arial"/>
+                                <w:bCs/>
+                                <w:noProof/>
+                                <w:color w:val="FFFFFF" w:themeColor="background1"/>
+                                <w:sz w:val="72"/>
+                                <w:szCs w:val="72"/>
+                                <w14:shadow w14:blurRad="38100" w14:dist="19050" w14:dir="2700000" w14:sx="100000" w14:sy="100000" w14:kx="0" w14:ky="0" w14:algn="tl">
+                                  <w14:schemeClr w14:val="dk1">
+                                    <w14:alpha w14:val="60000"/>
+                                  </w14:schemeClr>
+                                </w14:shadow>
+                                <w14:textOutline w14:w="0" w14:cap="flat" w14:cmpd="sng" w14:algn="ctr">
+                                  <w14:noFill/>
+                                  <w14:prstDash w14:val="solid"/>
+                                  <w14:round/>
+                                </w14:textOutline>
+                              </w:rPr>
+                            </w:pPr>
+                            <w:r>
+                              <w:rPr>
+                                <w:rFonts w:ascii="Arial" w:hAnsi="Arial" w:cs="Arial"/>
+                                <w:bCs/>
+                                <w:noProof/>
+                                <w:color w:val="FFFFFF" w:themeColor="background1"/>
+                                <w:sz w:val="72"/>
+                                <w:szCs w:val="72"/>
+                                <w14:shadow w14:blurRad="38100" w14:dist="19050" w14:dir="2700000" w14:sx="100000" w14:sy="100000" w14:kx="0" w14:ky="0" w14:algn="tl">
+                                  <w14:schemeClr w14:val="dk1">
+                                    <w14:alpha w14:val="60000"/>
+                                  </w14:schemeClr>
+                                </w14:shadow>
+                                <w14:textOutline w14:w="0" w14:cap="flat" w14:cmpd="sng" w14:algn="ctr">
+                                  <w14:noFill/>
+                                  <w14:prstDash w14:val="solid"/>
+                                  <w14:round/>
+                                </w14:textOutline>
+                              </w:rPr>
+                              <w:t>1</w:t>
+                            </w:r>
+                          </w:p>
+                        </w:txbxContent>
+                      </v:textbox>
+                    </v:shape>
+                  </w:pict>
+                </mc:Fallback>
+              </mc:AlternateContent>
+            </w:r>
+            <w:r>
+              <w:rPr>
+                <w:noProof/>
+              </w:rPr>
+              <mc:AlternateContent>
+                <mc:Choice Requires="wps">
+                  <w:drawing>
+                    <wp:anchor distT="0" distB="0" distL="114300" distR="114300" simplePos="0" relativeHeight="251664384" behindDoc="0" locked="0" layoutInCell="1" allowOverlap="1" wp14:anchorId="5C4A40B7" wp14:editId="27A1A352">
+                      <wp:simplePos x="0" y="0"/>
+                      <wp:positionH relativeFrom="column">
+                        <wp:posOffset>1382395</wp:posOffset>
+                      </wp:positionH>
+                      <wp:positionV relativeFrom="paragraph">
+                        <wp:posOffset>3201670</wp:posOffset>
+                      </wp:positionV>
+                      <wp:extent cx="368300" cy="549910"/>
+                      <wp:effectExtent l="0" t="0" r="0" b="0"/>
+                      <wp:wrapNone/>
+                      <wp:docPr id="987607494" name="Text Box 1"/>
+                      <wp:cNvGraphicFramePr/>
+                      <a:graphic xmlns:a="http://schemas.openxmlformats.org/drawingml/2006/main">
+                        <a:graphicData uri="http://schemas.microsoft.com/office/word/2010/wordprocessingShape">
+                          <wps:wsp>
+                            <wps:cNvSpPr txBox="1"/>
+                            <wps:spPr>
+                              <a:xfrm>
+                                <a:off x="0" y="0"/>
+                                <a:ext cx="1828800" cy="1828800"/>
+                              </a:xfrm>
+                              <a:prstGeom prst="rect">
+                                <a:avLst/>
+                              </a:prstGeom>
+                              <a:noFill/>
+                              <a:ln>
+                                <a:noFill/>
+                              </a:ln>
+                            </wps:spPr>
+                            <wps:txbx>
+                              <w:txbxContent>
+                                <w:p>
+                                  <w:pPr>
+                                    <w:spacing w:after="0" w:line="240" w:lineRule="auto"/>
+                                    <w:jc w:val="center"/>
+                                    <w:rPr>
+                                      <w:rFonts w:ascii="Arial" w:hAnsi="Arial" w:cs="Arial"/>
+                                      <w:bCs/>
+                                      <w:noProof/>
+                                      <w:color w:val="000000" w:themeColor="text1"/>
+                                      <w:sz w:val="72"/>
+                                      <w:szCs w:val="72"/>
+                                      <w14:shadow w14:blurRad="38100" w14:dist="19050" w14:dir="2700000" w14:sx="100000" w14:sy="100000" w14:kx="0" w14:ky="0" w14:algn="tl">
+                                        <w14:schemeClr w14:val="dk1">
+                                          <w14:alpha w14:val="60000"/>
+                                        </w14:schemeClr>
+                                      </w14:shadow>
+                                      <w14:textOutline w14:w="0" w14:cap="flat" w14:cmpd="sng" w14:algn="ctr">
+                                        <w14:noFill/>
+                                        <w14:prstDash w14:val="solid"/>
+                                        <w14:round/>
+                                      </w14:textOutline>
+                                    </w:rPr>
+                                  </w:pPr>
+                                  <w:r>
+                                    <w:rPr>
+                                      <w:rFonts w:ascii="Arial" w:hAnsi="Arial" w:cs="Arial"/>
+                                      <w:bCs/>
+                                      <w:noProof/>
+                                      <w:color w:val="000000" w:themeColor="text1"/>
+                                      <w:sz w:val="72"/>
+                                      <w:szCs w:val="72"/>
+                                      <w14:shadow w14:blurRad="38100" w14:dist="19050" w14:dir="2700000" w14:sx="100000" w14:sy="100000" w14:kx="0" w14:ky="0" w14:algn="tl">
+                                        <w14:schemeClr w14:val="dk1">
+                                          <w14:alpha w14:val="60000"/>
+                                        </w14:schemeClr>
+                                      </w14:shadow>
+                                      <w14:textOutline w14:w="0" w14:cap="flat" w14:cmpd="sng" w14:algn="ctr">
+                                        <w14:noFill/>
+                                        <w14:prstDash w14:val="solid"/>
+                                        <w14:round/>
+                                      </w14:textOutline>
+                                    </w:rPr>
+                                    <w:t>1</w:t>
+                                  </w:r>
+                                </w:p>
+                              </w:txbxContent>
+                            </wps:txbx>
+                            <wps:bodyPr rot="0" spcFirstLastPara="0" vertOverflow="overflow" horzOverflow="overflow" vert="horz" wrap="none" lIns="91440" tIns="45720" rIns="91440" bIns="45720" numCol="1" spcCol="0" rtlCol="0" fromWordArt="0" anchor="t" anchorCtr="0" forceAA="0" compatLnSpc="1">
+                              <a:prstTxWarp prst="textNoShape">
+                                <a:avLst/>
+                              </a:prstTxWarp>
+                              <a:spAutoFit/>
+                            </wps:bodyPr>
+                          </wps:wsp>
+                        </a:graphicData>
+                      </a:graphic>
+                    </wp:anchor>
+                  </w:drawing>
+                </mc:Choice>
+                <mc:Fallback>
+                  <w:pict>
+                    <v:shape w14:anchorId="5C4A40B7" id="_x0000_s1028" type="#_x0000_t202" style="position:absolute;margin-left:108.85pt;margin-top:252.1pt;width:29pt;height:43.3pt;z-index:251664384;visibility:visible;mso-wrap-style:none;mso-wrap-distance-left:9pt;mso-wrap-distance-top:0;mso-wrap-distance-right:9pt;mso-wrap-distance-bottom:0;mso-position-horizontal:absolute;mso-position-horizontal-relative:text;mso-position-vertical:absolute;mso-position-vertical-relative:text;v-text-anchor:top" o:gfxdata="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" filled="f" stroked="f">
+                      <v:fill o:detectmouseclick="t"/>
+                      <v:textbox style="mso-fit-shape-to-text:t">
+                        <w:txbxContent>
+                          <w:p>
+                            <w:pPr>
+                              <w:spacing w:after="0" w:line="240" w:lineRule="auto"/>
+                              <w:jc w:val="center"/>
+                              <w:rPr>
+                                <w:rFonts w:ascii="Arial" w:hAnsi="Arial" w:cs="Arial"/>
+                                <w:bCs/>
+                                <w:noProof/>
+                                <w:color w:val="000000" w:themeColor="text1"/>
+                                <w:sz w:val="72"/>
+                                <w:szCs w:val="72"/>
+                                <w14:shadow w14:blurRad="38100" w14:dist="19050" w14:dir="2700000" w14:sx="100000" w14:sy="100000" w14:kx="0" w14:ky="0" w14:algn="tl">
+                                  <w14:schemeClr w14:val="dk1">
+                                    <w14:alpha w14:val="60000"/>
+                                  </w14:schemeClr>
+                                </w14:shadow>
+                                <w14:textOutline w14:w="0" w14:cap="flat" w14:cmpd="sng" w14:algn="ctr">
+                                  <w14:noFill/>
+                                  <w14:prstDash w14:val="solid"/>
+                                  <w14:round/>
+                                </w14:textOutline>
+                              </w:rPr>
+                            </w:pPr>
+                            <w:r>
+                              <w:rPr>
+                                <w:rFonts w:ascii="Arial" w:hAnsi="Arial" w:cs="Arial"/>
+                                <w:bCs/>
+                                <w:noProof/>
+                                <w:color w:val="000000" w:themeColor="text1"/>
+                                <w:sz w:val="72"/>
+                                <w:szCs w:val="72"/>
+                                <w14:shadow w14:blurRad="38100" w14:dist="19050" w14:dir="2700000" w14:sx="100000" w14:sy="100000" w14:kx="0" w14:ky="0" w14:algn="tl">
+                                  <w14:schemeClr w14:val="dk1">
+                                    <w14:alpha w14:val="60000"/>
+                                  </w14:schemeClr>
+                                </w14:shadow>
+                                <w14:textOutline w14:w="0" w14:cap="flat" w14:cmpd="sng" w14:algn="ctr">
+                                  <w14:noFill/>
+                                  <w14:prstDash w14:val="solid"/>
+                                  <w14:round/>
+                                </w14:textOutline>
+                              </w:rPr>
+                              <w:t>1</w:t>
+                            </w:r>
+                          </w:p>
+                        </w:txbxContent>
+                      </v:textbox>
+                    </v:shape>
+                  </w:pict>
+                </mc:Fallback>
+              </mc:AlternateContent>
+            </w:r>
+            <w:r>
+              <w:rPr>
+                <w:rFonts w:ascii="Arial" w:hAnsi="Arial" w:cs="Arial"/>
+                <w:b/>
+                <w:bCs/>
+                <w:noProof/>
+                <w:sz w:val="24"/>
+                <w:szCs w:val="24"/>
+              </w:rPr>
+              <mc:AlternateContent>
+                <mc:Choice Requires="wps">
+                  <w:drawing>
+                    <wp:anchor distT="0" distB="0" distL="114300" distR="114300" simplePos="0" relativeHeight="251660288" behindDoc="0" locked="0" layoutInCell="1" allowOverlap="1">
+                      <wp:simplePos x="0" y="0"/>
+                      <wp:positionH relativeFrom="column">
+                        <wp:posOffset>2658745</wp:posOffset>
+                      </wp:positionH>
+                      <wp:positionV relativeFrom="paragraph">
+                        <wp:posOffset>1290320</wp:posOffset>
+                      </wp:positionV>
+                      <wp:extent cx="2305050" cy="742950"/>
+                      <wp:effectExtent l="0" t="0" r="19050" b="19050"/>
+                      <wp:wrapNone/>
+                      <wp:docPr id="1118744945" name="Frame 2"/>
+                      <wp:cNvGraphicFramePr/>
+                      <a:graphic xmlns:a="http://schemas.openxmlformats.org/drawingml/2006/main">
+                        <a:graphicData uri="http://schemas.microsoft.com/office/word/2010/wordprocessingShape">
+                          <wps:wsp>
+                            <wps:cNvSpPr/>
+                            <wps:spPr>
+                              <a:xfrm>
+                                <a:off x="0" y="0"/>
+                                <a:ext cx="2305050" cy="742950"/>
+                              </a:xfrm>
+                              <a:prstGeom prst="frame">
+                                <a:avLst/>
+                              </a:prstGeom>
+                            </wps:spPr>
+                            <wps:style>
+                              <a:lnRef idx="2">
+                                <a:schemeClr val="accent1">
+                                  <a:shade val="15000"/>
+                                </a:schemeClr>
+                              </a:lnRef>
+                              <a:fillRef idx="1">
+                                <a:schemeClr val="accent1"/>
+                              </a:fillRef>
+                              <a:effectRef idx="0">
+                                <a:schemeClr val="accent1"/>
+                              </a:effectRef>
+                              <a:fontRef idx="minor">
+                                <a:schemeClr val="lt1"/>
+                              </a:fontRef>
+                            </wps:style>
+                            <wps:bodyPr rot="0" spcFirstLastPara="0" vertOverflow="overflow" horzOverflow="overflow" vert="horz" wrap="square" lIns="91440" tIns="45720" rIns="91440" bIns="45720" numCol="1" spcCol="0" rtlCol="0" fromWordArt="0" anchor="ctr" anchorCtr="0" forceAA="0" compatLnSpc="1">
+                              <a:prstTxWarp prst="textNoShape">
+                                <a:avLst/>
+                              </a:prstTxWarp>
+                              <a:noAutofit/>
+                            </wps:bodyPr>
+                          </wps:wsp>
+                        </a:graphicData>
+                      </a:graphic>
+                      <wp14:sizeRelH relativeFrom="margin">
+                        <wp14:pctWidth>0</wp14:pctWidth>
+                      </wp14:sizeRelH>
+                      <wp14:sizeRelV relativeFrom="margin">
+                        <wp14:pctHeight>0</wp14:pctHeight>
+                      </wp14:sizeRelV>
+                    </wp:anchor>
+                  </w:drawing>
+                </mc:Choice>
+                <mc:Fallback>
+                  <w:pict>
+                    <v:shape w14:anchorId="2CA54735" id="Frame 2" o:spid="_x0000_s1026" style="position:absolute;margin-left:209.35pt;margin-top:101.6pt;width:181.5pt;height:58.5pt;z-index:251660288;visibility:visible;mso-wrap-style:square;mso-width-percent:0;mso-height-percent:0;mso-wrap-distance-left:9pt;mso-wrap-distance-top:0;mso-wrap-distance-right:9pt;mso-wrap-distance-bottom:0;mso-position-horizontal:absolute;mso-position-horizontal-relative:text;mso-position-vertical:absolute;mso-position-vertical-relative:text;mso-width-percent:0;mso-height-percent:0;mso-width-relative:margin;mso-height-relative:margin;v-text-anchor:middle" coordsize="2305050,742950" o:gfxdata="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" path="m,l2305050,r,742950l,742950,,xm92869,92869r,557212l2212181,650081r,-557212l92869,92869xe" fillcolor="#4472c4 [3204]" strokecolor="#09101d [484]" strokeweight="1pt">
+                      <v:stroke joinstyle="miter"/>
+                      <v:path arrowok="t" o:connecttype="custom" o:connectlocs="0,0;2305050,0;2305050,742950;0,742950;0,0;92869,92869;92869,650081;2212181,650081;2212181,92869;92869,92869" o:connectangles="0,0,0,0,0,0,0,0,0,0"/>
+                    </v:shape>
+                  </w:pict>
+                </mc:Fallback>
+              </mc:AlternateContent>
+            </w:r>
+            <w:r>
+              <w:rPr>
+                <w:rFonts w:ascii="Arial" w:hAnsi="Arial" w:cs="Arial"/>
+                <w:b/>
+                <w:bCs/>
+                <w:noProof/>
+                <w:sz w:val="24"/>
+                <w:szCs w:val="24"/>
+              </w:rPr>
+              <mc:AlternateContent>
+                <mc:Choice Requires="wps">
+                  <w:drawing>
+                    <wp:anchor distT="0" distB="0" distL="114300" distR="114300" simplePos="0" relativeHeight="251659264" behindDoc="0" locked="0" layoutInCell="1" allowOverlap="1">
+                      <wp:simplePos x="0" y="0"/>
+                      <wp:positionH relativeFrom="column">
+                        <wp:posOffset>93345</wp:posOffset>
+                      </wp:positionH>
+                      <wp:positionV relativeFrom="paragraph">
+                        <wp:posOffset>2846070</wp:posOffset>
+                      </wp:positionV>
+                      <wp:extent cx="419100" cy="349250"/>
+                      <wp:effectExtent l="0" t="19050" r="38100" b="31750"/>
+                      <wp:wrapNone/>
+                      <wp:docPr id="1838303566" name="Arrow: Right 1"/>
+                      <wp:cNvGraphicFramePr/>
+                      <a:graphic xmlns:a="http://schemas.openxmlformats.org/drawingml/2006/main">
+                        <a:graphicData uri="http://schemas.microsoft.com/office/word/2010/wordprocessingShape">
+                          <wps:wsp>
+                            <wps:cNvSpPr/>
+                            <wps:spPr>
+                              <a:xfrm>
+                                <a:off x="0" y="0"/>
+                                <a:ext cx="419100" cy="349250"/>
+                              </a:xfrm>
+                              <a:prstGeom prst="rightArrow">
+                                <a:avLst/>
+                              </a:prstGeom>
+                            </wps:spPr>
+                            <wps:style>
+                              <a:lnRef idx="2">
+                                <a:schemeClr val="accent1">
+                                  <a:shade val="15000"/>
+                                </a:schemeClr>
+                              </a:lnRef>
+                              <a:fillRef idx="1">
+                                <a:schemeClr val="accent1"/>
+                              </a:fillRef>
+                              <a:effectRef idx="0">
+                                <a:schemeClr val="accent1"/>
+                              </a:effectRef>
+                              <a:fontRef idx="minor">
+                                <a:schemeClr val="lt1"/>
+                              </a:fontRef>
+                            </wps:style>
+                            <wps:bodyPr rot="0" spcFirstLastPara="0" vertOverflow="overflow" horzOverflow="overflow" vert="horz" wrap="square" lIns="91440" tIns="45720" rIns="91440" bIns="45720" numCol="1" spcCol="0" rtlCol="0" fromWordArt="0" anchor="ctr" anchorCtr="0" forceAA="0" compatLnSpc="1">
+                              <a:prstTxWarp prst="textNoShape">
+                                <a:avLst/>
+                              </a:prstTxWarp>
+                              <a:noAutofit/>
+                            </wps:bodyPr>
+                          </wps:wsp>
+                        </a:graphicData>
+                      </a:graphic>
+                      <wp14:sizeRelH relativeFrom="margin">
+                        <wp14:pctWidth>0</wp14:pctWidth>
+                      </wp14:sizeRelH>
+                      <wp14:sizeRelV relativeFrom="margin">
+                        <wp14:pctHeight>0</wp14:pctHeight>
+                      </wp14:sizeRelV>
+                    </wp:anchor>
+                  </w:drawing>
+                </mc:Choice>
+                <mc:Fallback>
+                  <w:pict>
+                    <v:shapetype w14:anchorId="30534655" id="_x0000_t13" coordsize="21600,21600" o:spt="13" adj="16200,5400" path="m@0,l@0@1,0@1,0@2@0@2@0,21600,21600,10800xe">
+                      <v:stroke joinstyle="miter"/>
+                      <v:formulas>
+                        <v:f eqn="val #0"/>
+                        <v:f eqn="val #1"/>
+                        <v:f eqn="sum height 0 #1"/>
+                        <v:f eqn="sum 10800 0 #1"/>
+                        <v:f eqn="sum width 0 #0"/>
+                        <v:f eqn="prod @4 @3 10800"/>
+                        <v:f eqn="sum width 0 @5"/>
+                      </v:formulas>
+                      <v:path o:connecttype="custom" o:connectlocs="@0,0;0,10800;@0,21600;21600,10800" o:connectangles="270,180,90,0" textboxrect="0,@1,@6,@2"/>
+                      <v:handles>
+                        <v:h position="#0,#1" xrange="0,21600" yrange="0,10800"/>
+                      </v:handles>
+                    </v:shapetype>
+                    <v:shape id="Arrow: Right 1" o:spid="_x0000_s1026" type="#_x0000_t13" style="position:absolute;margin-left:7.35pt;margin-top:224.1pt;width:33pt;height:27.5pt;z-index:251659264;visibility:visible;mso-wrap-style:square;mso-width-percent:0;mso-height-percent:0;mso-wrap-distance-left:9pt;mso-wrap-distance-top:0;mso-wrap-distance-right:9pt;mso-wrap-distance-bottom:0;mso-position-horizontal:absolute;mso-position-horizontal-relative:text;mso-position-vertical:absolute;mso-position-vertical-relative:text;mso-width-percent:0;mso-height-percent:0;mso-width-relative:margin;mso-height-relative:margin;v-text-anchor:middle" o:gfxdata="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" adj="12600" fillcolor="#4472c4 [3204]" strokecolor="#09101d [484]" strokeweight="1pt"/>
+                  </w:pict>
+                </mc:Fallback>
+              </mc:AlternateContent>
+            </w:r>
+            <w:r>
+              <w:rPr>
+                <w:rFonts w:ascii="Arial" w:hAnsi="Arial" w:cs="Arial"/>
+                <w:b/>
+                <w:bCs/>
+                <w:sz w:val="24"/>
+                <w:szCs w:val="24"/>
+              </w:rPr>
+              <w:drawing>
+                <wp:anchor distT="0" distB="0" distL="114300" distR="114300" simplePos="0" relativeHeight="251658240" behindDoc="0" locked="0" layoutInCell="1" allowOverlap="1" wp14:anchorId="0C2968EE">
+                  <wp:simplePos x="0" y="0"/>
+                  <wp:positionH relativeFrom="column">
+                    <wp:posOffset>1845945</wp:posOffset>
+                  </wp:positionH>
+                  <wp:positionV relativeFrom="paragraph">
+                    <wp:posOffset>255270</wp:posOffset>
+                  </wp:positionV>
+                  <wp:extent cx="3975100" cy="2882900"/>
+                  <wp:effectExtent l="0" t="0" r="6350" b="0"/>
+                  <wp:wrapNone/>
+                  <wp:docPr id="187356928" name="Picture 1"/>
+                  <wp:cNvGraphicFramePr>
+                    <a:graphicFrameLocks xmlns:a="http://schemas.openxmlformats.org/drawingml/2006/main" noChangeAspect="1"/>
+                  </wp:cNvGraphicFramePr>
+                  <a:graphic xmlns:a="http://schemas.openxmlformats.org/drawingml/2006/main">
+                    <a:graphicData uri="http://schemas.openxmlformats.org/drawingml/2006/picture">
+                      <pic:pic xmlns:pic="http://schemas.openxmlformats.org/drawingml/2006/picture">
+                        <pic:nvPicPr>
+                          <pic:cNvPr id="187356928" name=""/>
+                          <pic:cNvPicPr/>
+                        </pic:nvPicPr>
+                        <pic:blipFill>
+                          <a:blip r:embed="rId7" cstate="print">
+                            <a:extLst>
+                              <a:ext uri="{28A0092B-C50C-407E-A947-70E740481C1C}">
+                                <a14:useLocalDpi xmlns:a14="http://schemas.microsoft.com/office/drawing/2010/main" val="0"/>
+                              </a:ext>
+                            </a:extLst>
+                          </a:blip>
+                          <a:stretch>
+                            <a:fillRect/>
+                          </a:stretch>
+                        </pic:blipFill>
+                        <pic:spPr>
+                          <a:xfrm>
+                            <a:off x="0" y="0"/>
+                            <a:ext cx="3975100" cy="2882900"/>
+                          </a:xfrm>
+                          <a:prstGeom prst="rect">
+                            <a:avLst/>
+                          </a:prstGeom>
+                        </pic:spPr>
+                      </pic:pic>
+                    </a:graphicData>
+                  </a:graphic>
+                  <wp14:sizeRelH relativeFrom="margin">
+                    <wp14:pctWidth>0</wp14:pctWidth>
+                  </wp14:sizeRelH>
+                  <wp14:sizeRelV relativeFrom="margin">
+                    <wp14:pctHeight>0</wp14:pctHeight>
+                  </wp14:sizeRelV>
+                </wp:anchor>
+              </w:drawing>
+            </w:r>
+            <w:r>
+              <w:rPr>
+                <w:rFonts w:ascii="Arial" w:hAnsi="Arial" w:cs="Arial"/>
+                <w:b/>
+                <w:bCs/>
+                <w:noProof/>
                 <w:sz w:val="24"/>
                 <w:szCs w:val="24"/>
               </w:rPr>
@@ -888,7 +2116,7 @@
                           <pic:cNvPicPr/>
                         </pic:nvPicPr>
                         <pic:blipFill>
-                          <a:blip r:embed="rId7"/>
+                          <a:blip r:embed="rId8"/>
                           <a:stretch>
                             <a:fillRect/>
                           </a:stretch>
@@ -2064,7 +3292,6 @@
   <w:style w:type="character" w:default="1" w:styleId="DefaultParagraphFont">
     <w:name w:val="Default Paragraph Font"/>
     <w:uiPriority w:val="1"/>
-    <w:semiHidden/>
     <w:unhideWhenUsed/>
   </w:style>
   <w:style w:type="table" w:default="1" w:styleId="TableNormal">

</xml_diff>

<commit_message>
memperbarui ConstraintLayout agar responsif saat rotasi layar
</commit_message>
<xml_diff>
--- a/dokumentasi/Dokumetasi GitHub-YANTO-23312240.docx
+++ b/dokumentasi/Dokumetasi GitHub-YANTO-23312240.docx
@@ -637,10 +637,18 @@
       <w:tblPr>
         <w:tblStyle w:val="TableGrid"/>
         <w:tblW w:w="0" w:type="auto"/>
+        <w:tblBorders>
+          <w:top w:val="none" w:sz="0" w:space="0" w:color="auto"/>
+          <w:left w:val="none" w:sz="0" w:space="0" w:color="auto"/>
+          <w:bottom w:val="none" w:sz="0" w:space="0" w:color="auto"/>
+          <w:right w:val="none" w:sz="0" w:space="0" w:color="auto"/>
+          <w:insideH w:val="none" w:sz="0" w:space="0" w:color="auto"/>
+          <w:insideV w:val="none" w:sz="0" w:space="0" w:color="auto"/>
+        </w:tblBorders>
         <w:tblLook w:val="04A0" w:firstRow="1" w:lastRow="0" w:firstColumn="1" w:lastColumn="0" w:noHBand="0" w:noVBand="1"/>
       </w:tblPr>
       <w:tblGrid>
-        <w:gridCol w:w="9350"/>
+        <w:gridCol w:w="9360"/>
       </w:tblGrid>
       <w:tr>
         <w:tc>
@@ -850,6 +858,7 @@
                 <w:ilvl w:val="0"/>
                 <w:numId w:val="2"/>
               </w:numPr>
+              <w:jc w:val="both"/>
               <w:rPr>
                 <w:rFonts w:ascii="Arial" w:hAnsi="Arial" w:cs="Arial"/>
                 <w:b/>
@@ -1380,6 +1389,163 @@
                 <w:szCs w:val="24"/>
               </w:rPr>
             </w:pPr>
+            <w:r>
+              <w:rPr>
+                <w:noProof/>
+              </w:rPr>
+              <mc:AlternateContent>
+                <mc:Choice Requires="wps">
+                  <w:drawing>
+                    <wp:anchor distT="0" distB="0" distL="114300" distR="114300" simplePos="0" relativeHeight="251664384" behindDoc="0" locked="0" layoutInCell="1" allowOverlap="1" wp14:anchorId="5C4A40B7" wp14:editId="27A1A352">
+                      <wp:simplePos x="0" y="0"/>
+                      <wp:positionH relativeFrom="column">
+                        <wp:posOffset>1239520</wp:posOffset>
+                      </wp:positionH>
+                      <wp:positionV relativeFrom="paragraph">
+                        <wp:posOffset>3011170</wp:posOffset>
+                      </wp:positionV>
+                      <wp:extent cx="368300" cy="549910"/>
+                      <wp:effectExtent l="0" t="0" r="0" b="0"/>
+                      <wp:wrapNone/>
+                      <wp:docPr id="987607494" name="Text Box 1"/>
+                      <wp:cNvGraphicFramePr/>
+                      <a:graphic xmlns:a="http://schemas.openxmlformats.org/drawingml/2006/main">
+                        <a:graphicData uri="http://schemas.microsoft.com/office/word/2010/wordprocessingShape">
+                          <wps:wsp>
+                            <wps:cNvSpPr txBox="1"/>
+                            <wps:spPr>
+                              <a:xfrm>
+                                <a:off x="0" y="0"/>
+                                <a:ext cx="368300" cy="549910"/>
+                              </a:xfrm>
+                              <a:prstGeom prst="rect">
+                                <a:avLst/>
+                              </a:prstGeom>
+                              <a:noFill/>
+                              <a:ln>
+                                <a:noFill/>
+                              </a:ln>
+                            </wps:spPr>
+                            <wps:txbx>
+                              <w:txbxContent>
+                                <w:p>
+                                  <w:pPr>
+                                    <w:spacing w:after="0" w:line="240" w:lineRule="auto"/>
+                                    <w:rPr>
+                                      <w:rFonts w:ascii="Arial" w:hAnsi="Arial" w:cs="Arial"/>
+                                      <w:bCs/>
+                                      <w:noProof/>
+                                      <w:color w:val="000000" w:themeColor="text1"/>
+                                      <w:sz w:val="72"/>
+                                      <w:szCs w:val="72"/>
+                                      <w14:shadow w14:blurRad="38100" w14:dist="19050" w14:dir="2700000" w14:sx="100000" w14:sy="100000" w14:kx="0" w14:ky="0" w14:algn="tl">
+                                        <w14:schemeClr w14:val="dk1">
+                                          <w14:alpha w14:val="60000"/>
+                                        </w14:schemeClr>
+                                      </w14:shadow>
+                                      <w14:textOutline w14:w="0" w14:cap="flat" w14:cmpd="sng" w14:algn="ctr">
+                                        <w14:noFill/>
+                                        <w14:prstDash w14:val="solid"/>
+                                        <w14:round/>
+                                      </w14:textOutline>
+                                    </w:rPr>
+                                  </w:pPr>
+                                  <w:r>
+                                    <w:rPr>
+                                      <w:rFonts w:ascii="Arial" w:hAnsi="Arial" w:cs="Arial"/>
+                                      <w:bCs/>
+                                      <w:noProof/>
+                                      <w:color w:val="000000" w:themeColor="text1"/>
+                                      <w:sz w:val="72"/>
+                                      <w:szCs w:val="72"/>
+                                      <w14:shadow w14:blurRad="38100" w14:dist="19050" w14:dir="2700000" w14:sx="100000" w14:sy="100000" w14:kx="0" w14:ky="0" w14:algn="tl">
+                                        <w14:schemeClr w14:val="dk1">
+                                          <w14:alpha w14:val="60000"/>
+                                        </w14:schemeClr>
+                                      </w14:shadow>
+                                      <w14:textOutline w14:w="0" w14:cap="flat" w14:cmpd="sng" w14:algn="ctr">
+                                        <w14:noFill/>
+                                        <w14:prstDash w14:val="solid"/>
+                                        <w14:round/>
+                                      </w14:textOutline>
+                                    </w:rPr>
+                                    <w:t>1</w:t>
+                                  </w:r>
+                                </w:p>
+                              </w:txbxContent>
+                            </wps:txbx>
+                            <wps:bodyPr rot="0" spcFirstLastPara="0" vertOverflow="overflow" horzOverflow="overflow" vert="horz" wrap="none" lIns="91440" tIns="45720" rIns="91440" bIns="45720" numCol="1" spcCol="0" rtlCol="0" fromWordArt="0" anchor="t" anchorCtr="0" forceAA="0" compatLnSpc="1">
+                              <a:prstTxWarp prst="textNoShape">
+                                <a:avLst/>
+                              </a:prstTxWarp>
+                              <a:spAutoFit/>
+                            </wps:bodyPr>
+                          </wps:wsp>
+                        </a:graphicData>
+                      </a:graphic>
+                    </wp:anchor>
+                  </w:drawing>
+                </mc:Choice>
+                <mc:Fallback>
+                  <w:pict>
+                    <v:shapetype w14:anchorId="5C4A40B7" id="_x0000_t202" coordsize="21600,21600" o:spt="202" path="m,l,21600r21600,l21600,xe">
+                      <v:stroke joinstyle="miter"/>
+                      <v:path gradientshapeok="t" o:connecttype="rect"/>
+                    </v:shapetype>
+                    <v:shape id="Text Box 1" o:spid="_x0000_s1026" type="#_x0000_t202" style="position:absolute;margin-left:97.6pt;margin-top:237.1pt;width:29pt;height:43.3pt;z-index:251664384;visibility:visible;mso-wrap-style:none;mso-wrap-distance-left:9pt;mso-wrap-distance-top:0;mso-wrap-distance-right:9pt;mso-wrap-distance-bottom:0;mso-position-horizontal:absolute;mso-position-horizontal-relative:text;mso-position-vertical:absolute;mso-position-vertical-relative:text;v-text-anchor:top" o:gfxdata="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" filled="f" stroked="f">
+                      <v:textbox style="mso-fit-shape-to-text:t">
+                        <w:txbxContent>
+                          <w:p>
+                            <w:pPr>
+                              <w:spacing w:after="0" w:line="240" w:lineRule="auto"/>
+                              <w:rPr>
+                                <w:rFonts w:ascii="Arial" w:hAnsi="Arial" w:cs="Arial"/>
+                                <w:bCs/>
+                                <w:noProof/>
+                                <w:color w:val="000000" w:themeColor="text1"/>
+                                <w:sz w:val="72"/>
+                                <w:szCs w:val="72"/>
+                                <w14:shadow w14:blurRad="38100" w14:dist="19050" w14:dir="2700000" w14:sx="100000" w14:sy="100000" w14:kx="0" w14:ky="0" w14:algn="tl">
+                                  <w14:schemeClr w14:val="dk1">
+                                    <w14:alpha w14:val="60000"/>
+                                  </w14:schemeClr>
+                                </w14:shadow>
+                                <w14:textOutline w14:w="0" w14:cap="flat" w14:cmpd="sng" w14:algn="ctr">
+                                  <w14:noFill/>
+                                  <w14:prstDash w14:val="solid"/>
+                                  <w14:round/>
+                                </w14:textOutline>
+                              </w:rPr>
+                            </w:pPr>
+                            <w:r>
+                              <w:rPr>
+                                <w:rFonts w:ascii="Arial" w:hAnsi="Arial" w:cs="Arial"/>
+                                <w:bCs/>
+                                <w:noProof/>
+                                <w:color w:val="000000" w:themeColor="text1"/>
+                                <w:sz w:val="72"/>
+                                <w:szCs w:val="72"/>
+                                <w14:shadow w14:blurRad="38100" w14:dist="19050" w14:dir="2700000" w14:sx="100000" w14:sy="100000" w14:kx="0" w14:ky="0" w14:algn="tl">
+                                  <w14:schemeClr w14:val="dk1">
+                                    <w14:alpha w14:val="60000"/>
+                                  </w14:schemeClr>
+                                </w14:shadow>
+                                <w14:textOutline w14:w="0" w14:cap="flat" w14:cmpd="sng" w14:algn="ctr">
+                                  <w14:noFill/>
+                                  <w14:prstDash w14:val="solid"/>
+                                  <w14:round/>
+                                </w14:textOutline>
+                              </w:rPr>
+                              <w:t>1</w:t>
+                            </w:r>
+                          </w:p>
+                        </w:txbxContent>
+                      </v:textbox>
+                    </v:shape>
+                  </w:pict>
+                </mc:Fallback>
+              </mc:AlternateContent>
+            </w:r>
             <w:r>
               <w:rPr>
                 <w:noProof/>
@@ -1425,7 +1591,7 @@
                                     <w:jc w:val="center"/>
                                     <w:rPr>
                                       <w:noProof/>
-                                      <w:color w:val="FFFFFF" w:themeColor="background1"/>
+                                      <w:color w:val="000000" w:themeColor="text1"/>
                                       <w:sz w:val="72"/>
                                       <w:szCs w:val="72"/>
                                       <w14:shadow w14:blurRad="38100" w14:dist="19050" w14:dir="2700000" w14:sx="100000" w14:sy="100000" w14:kx="0" w14:ky="0" w14:algn="tl">
@@ -1443,7 +1609,7 @@
                                   <w:r>
                                     <w:rPr>
                                       <w:noProof/>
-                                      <w:color w:val="FFFFFF" w:themeColor="background1"/>
+                                      <w:color w:val="000000" w:themeColor="text1"/>
                                       <w:sz w:val="72"/>
                                       <w:szCs w:val="72"/>
                                       <w14:shadow w14:blurRad="38100" w14:dist="19050" w14:dir="2700000" w14:sx="100000" w14:sy="100000" w14:kx="0" w14:ky="0" w14:algn="tl">
@@ -1476,12 +1642,7 @@
                 </mc:Choice>
                 <mc:Fallback>
                   <w:pict>
-                    <v:shapetype w14:anchorId="59BD0136" id="_x0000_t202" coordsize="21600,21600" o:spt="202" path="m,l,21600r21600,l21600,xe">
-                      <v:stroke joinstyle="miter"/>
-                      <v:path gradientshapeok="t" o:connecttype="rect"/>
-                    </v:shapetype>
-                    <v:shape id="Text Box 1" o:spid="_x0000_s1026" type="#_x0000_t202" style="position:absolute;margin-left:416.85pt;margin-top:193.6pt;width:313pt;height:227pt;z-index:251666432;visibility:visible;mso-wrap-style:none;mso-wrap-distance-left:9pt;mso-wrap-distance-top:0;mso-wrap-distance-right:9pt;mso-wrap-distance-bottom:0;mso-position-horizontal:absolute;mso-position-horizontal-relative:text;mso-position-vertical:absolute;mso-position-vertical-relative:text;v-text-anchor:top" o:gfxdata="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" filled="f" stroked="f">
-                      <v:fill o:detectmouseclick="t"/>
+                    <v:shape w14:anchorId="59BD0136" id="_x0000_s1027" type="#_x0000_t202" style="position:absolute;margin-left:416.85pt;margin-top:193.6pt;width:313pt;height:227pt;z-index:251666432;visibility:visible;mso-wrap-style:none;mso-wrap-distance-left:9pt;mso-wrap-distance-top:0;mso-wrap-distance-right:9pt;mso-wrap-distance-bottom:0;mso-position-horizontal:absolute;mso-position-horizontal-relative:text;mso-position-vertical:absolute;mso-position-vertical-relative:text;v-text-anchor:top" o:gfxdata="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" filled="f" stroked="f">
                       <v:textbox style="mso-fit-shape-to-text:t">
                         <w:txbxContent>
                           <w:p>
@@ -1490,7 +1651,7 @@
                               <w:jc w:val="center"/>
                               <w:rPr>
                                 <w:noProof/>
-                                <w:color w:val="FFFFFF" w:themeColor="background1"/>
+                                <w:color w:val="000000" w:themeColor="text1"/>
                                 <w:sz w:val="72"/>
                                 <w:szCs w:val="72"/>
                                 <w14:shadow w14:blurRad="38100" w14:dist="19050" w14:dir="2700000" w14:sx="100000" w14:sy="100000" w14:kx="0" w14:ky="0" w14:algn="tl">
@@ -1508,7 +1669,7 @@
                             <w:r>
                               <w:rPr>
                                 <w:noProof/>
-                                <w:color w:val="FFFFFF" w:themeColor="background1"/>
+                                <w:color w:val="000000" w:themeColor="text1"/>
                                 <w:sz w:val="72"/>
                                 <w:szCs w:val="72"/>
                                 <w14:shadow w14:blurRad="38100" w14:dist="19050" w14:dir="2700000" w14:sx="100000" w14:sy="100000" w14:kx="0" w14:ky="0" w14:algn="tl">
@@ -1594,27 +1755,6 @@
                                       </w14:textOutline>
                                     </w:rPr>
                                   </w:pPr>
-                                  <w:r>
-                                    <w:rPr>
-                                      <w:rFonts w:ascii="Arial" w:hAnsi="Arial" w:cs="Arial"/>
-                                      <w:bCs/>
-                                      <w:noProof/>
-                                      <w:color w:val="FFFFFF" w:themeColor="background1"/>
-                                      <w:sz w:val="72"/>
-                                      <w:szCs w:val="72"/>
-                                      <w14:shadow w14:blurRad="38100" w14:dist="19050" w14:dir="2700000" w14:sx="100000" w14:sy="100000" w14:kx="0" w14:ky="0" w14:algn="tl">
-                                        <w14:schemeClr w14:val="dk1">
-                                          <w14:alpha w14:val="60000"/>
-                                        </w14:schemeClr>
-                                      </w14:shadow>
-                                      <w14:textOutline w14:w="0" w14:cap="flat" w14:cmpd="sng" w14:algn="ctr">
-                                        <w14:noFill/>
-                                        <w14:prstDash w14:val="solid"/>
-                                        <w14:round/>
-                                      </w14:textOutline>
-                                    </w:rPr>
-                                    <w:t>1</w:t>
-                                  </w:r>
                                 </w:p>
                               </w:txbxContent>
                             </wps:txbx>
@@ -1638,8 +1778,7 @@
                 </mc:Choice>
                 <mc:Fallback>
                   <w:pict>
-                    <v:shape w14:anchorId="33F7FCD5" id="_x0000_s1027" type="#_x0000_t202" style="position:absolute;margin-left:96.85pt;margin-top:240.1pt;width:29pt;height:43.3pt;z-index:251662336;visibility:visible;mso-wrap-style:square;mso-width-percent:0;mso-height-percent:0;mso-wrap-distance-left:9pt;mso-wrap-distance-top:0;mso-wrap-distance-right:9pt;mso-wrap-distance-bottom:0;mso-position-horizontal:absolute;mso-position-horizontal-relative:text;mso-position-vertical:absolute;mso-position-vertical-relative:text;mso-width-percent:0;mso-height-percent:0;mso-width-relative:margin;mso-height-relative:margin;v-text-anchor:top" o:gfxdata="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" filled="f" stroked="f">
-                      <v:fill o:detectmouseclick="t"/>
+                    <v:shape w14:anchorId="33F7FCD5" id="_x0000_s1028" type="#_x0000_t202" style="position:absolute;margin-left:96.85pt;margin-top:240.1pt;width:29pt;height:43.3pt;z-index:251662336;visibility:visible;mso-wrap-style:square;mso-width-percent:0;mso-height-percent:0;mso-wrap-distance-left:9pt;mso-wrap-distance-top:0;mso-wrap-distance-right:9pt;mso-wrap-distance-bottom:0;mso-position-horizontal:absolute;mso-position-horizontal-relative:text;mso-position-vertical:absolute;mso-position-vertical-relative:text;mso-width-percent:0;mso-height-percent:0;mso-width-relative:margin;mso-height-relative:margin;v-text-anchor:top" o:gfxdata="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" filled="f" stroked="f">
                       <v:textbox>
                         <w:txbxContent>
                           <w:p>
@@ -1665,183 +1804,6 @@
                                 </w14:textOutline>
                               </w:rPr>
                             </w:pPr>
-                            <w:r>
-                              <w:rPr>
-                                <w:rFonts w:ascii="Arial" w:hAnsi="Arial" w:cs="Arial"/>
-                                <w:bCs/>
-                                <w:noProof/>
-                                <w:color w:val="FFFFFF" w:themeColor="background1"/>
-                                <w:sz w:val="72"/>
-                                <w:szCs w:val="72"/>
-                                <w14:shadow w14:blurRad="38100" w14:dist="19050" w14:dir="2700000" w14:sx="100000" w14:sy="100000" w14:kx="0" w14:ky="0" w14:algn="tl">
-                                  <w14:schemeClr w14:val="dk1">
-                                    <w14:alpha w14:val="60000"/>
-                                  </w14:schemeClr>
-                                </w14:shadow>
-                                <w14:textOutline w14:w="0" w14:cap="flat" w14:cmpd="sng" w14:algn="ctr">
-                                  <w14:noFill/>
-                                  <w14:prstDash w14:val="solid"/>
-                                  <w14:round/>
-                                </w14:textOutline>
-                              </w:rPr>
-                              <w:t>1</w:t>
-                            </w:r>
-                          </w:p>
-                        </w:txbxContent>
-                      </v:textbox>
-                    </v:shape>
-                  </w:pict>
-                </mc:Fallback>
-              </mc:AlternateContent>
-            </w:r>
-            <w:r>
-              <w:rPr>
-                <w:noProof/>
-              </w:rPr>
-              <mc:AlternateContent>
-                <mc:Choice Requires="wps">
-                  <w:drawing>
-                    <wp:anchor distT="0" distB="0" distL="114300" distR="114300" simplePos="0" relativeHeight="251664384" behindDoc="0" locked="0" layoutInCell="1" allowOverlap="1" wp14:anchorId="5C4A40B7" wp14:editId="27A1A352">
-                      <wp:simplePos x="0" y="0"/>
-                      <wp:positionH relativeFrom="column">
-                        <wp:posOffset>1382395</wp:posOffset>
-                      </wp:positionH>
-                      <wp:positionV relativeFrom="paragraph">
-                        <wp:posOffset>3201670</wp:posOffset>
-                      </wp:positionV>
-                      <wp:extent cx="368300" cy="549910"/>
-                      <wp:effectExtent l="0" t="0" r="0" b="0"/>
-                      <wp:wrapNone/>
-                      <wp:docPr id="987607494" name="Text Box 1"/>
-                      <wp:cNvGraphicFramePr/>
-                      <a:graphic xmlns:a="http://schemas.openxmlformats.org/drawingml/2006/main">
-                        <a:graphicData uri="http://schemas.microsoft.com/office/word/2010/wordprocessingShape">
-                          <wps:wsp>
-                            <wps:cNvSpPr txBox="1"/>
-                            <wps:spPr>
-                              <a:xfrm>
-                                <a:off x="0" y="0"/>
-                                <a:ext cx="1828800" cy="1828800"/>
-                              </a:xfrm>
-                              <a:prstGeom prst="rect">
-                                <a:avLst/>
-                              </a:prstGeom>
-                              <a:noFill/>
-                              <a:ln>
-                                <a:noFill/>
-                              </a:ln>
-                            </wps:spPr>
-                            <wps:txbx>
-                              <w:txbxContent>
-                                <w:p>
-                                  <w:pPr>
-                                    <w:spacing w:after="0" w:line="240" w:lineRule="auto"/>
-                                    <w:jc w:val="center"/>
-                                    <w:rPr>
-                                      <w:rFonts w:ascii="Arial" w:hAnsi="Arial" w:cs="Arial"/>
-                                      <w:bCs/>
-                                      <w:noProof/>
-                                      <w:color w:val="000000" w:themeColor="text1"/>
-                                      <w:sz w:val="72"/>
-                                      <w:szCs w:val="72"/>
-                                      <w14:shadow w14:blurRad="38100" w14:dist="19050" w14:dir="2700000" w14:sx="100000" w14:sy="100000" w14:kx="0" w14:ky="0" w14:algn="tl">
-                                        <w14:schemeClr w14:val="dk1">
-                                          <w14:alpha w14:val="60000"/>
-                                        </w14:schemeClr>
-                                      </w14:shadow>
-                                      <w14:textOutline w14:w="0" w14:cap="flat" w14:cmpd="sng" w14:algn="ctr">
-                                        <w14:noFill/>
-                                        <w14:prstDash w14:val="solid"/>
-                                        <w14:round/>
-                                      </w14:textOutline>
-                                    </w:rPr>
-                                  </w:pPr>
-                                  <w:r>
-                                    <w:rPr>
-                                      <w:rFonts w:ascii="Arial" w:hAnsi="Arial" w:cs="Arial"/>
-                                      <w:bCs/>
-                                      <w:noProof/>
-                                      <w:color w:val="000000" w:themeColor="text1"/>
-                                      <w:sz w:val="72"/>
-                                      <w:szCs w:val="72"/>
-                                      <w14:shadow w14:blurRad="38100" w14:dist="19050" w14:dir="2700000" w14:sx="100000" w14:sy="100000" w14:kx="0" w14:ky="0" w14:algn="tl">
-                                        <w14:schemeClr w14:val="dk1">
-                                          <w14:alpha w14:val="60000"/>
-                                        </w14:schemeClr>
-                                      </w14:shadow>
-                                      <w14:textOutline w14:w="0" w14:cap="flat" w14:cmpd="sng" w14:algn="ctr">
-                                        <w14:noFill/>
-                                        <w14:prstDash w14:val="solid"/>
-                                        <w14:round/>
-                                      </w14:textOutline>
-                                    </w:rPr>
-                                    <w:t>1</w:t>
-                                  </w:r>
-                                </w:p>
-                              </w:txbxContent>
-                            </wps:txbx>
-                            <wps:bodyPr rot="0" spcFirstLastPara="0" vertOverflow="overflow" horzOverflow="overflow" vert="horz" wrap="none" lIns="91440" tIns="45720" rIns="91440" bIns="45720" numCol="1" spcCol="0" rtlCol="0" fromWordArt="0" anchor="t" anchorCtr="0" forceAA="0" compatLnSpc="1">
-                              <a:prstTxWarp prst="textNoShape">
-                                <a:avLst/>
-                              </a:prstTxWarp>
-                              <a:spAutoFit/>
-                            </wps:bodyPr>
-                          </wps:wsp>
-                        </a:graphicData>
-                      </a:graphic>
-                    </wp:anchor>
-                  </w:drawing>
-                </mc:Choice>
-                <mc:Fallback>
-                  <w:pict>
-                    <v:shape w14:anchorId="5C4A40B7" id="_x0000_s1028" type="#_x0000_t202" style="position:absolute;margin-left:108.85pt;margin-top:252.1pt;width:29pt;height:43.3pt;z-index:251664384;visibility:visible;mso-wrap-style:none;mso-wrap-distance-left:9pt;mso-wrap-distance-top:0;mso-wrap-distance-right:9pt;mso-wrap-distance-bottom:0;mso-position-horizontal:absolute;mso-position-horizontal-relative:text;mso-position-vertical:absolute;mso-position-vertical-relative:text;v-text-anchor:top" o:gfxdata="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" filled="f" stroked="f">
-                      <v:fill o:detectmouseclick="t"/>
-                      <v:textbox style="mso-fit-shape-to-text:t">
-                        <w:txbxContent>
-                          <w:p>
-                            <w:pPr>
-                              <w:spacing w:after="0" w:line="240" w:lineRule="auto"/>
-                              <w:jc w:val="center"/>
-                              <w:rPr>
-                                <w:rFonts w:ascii="Arial" w:hAnsi="Arial" w:cs="Arial"/>
-                                <w:bCs/>
-                                <w:noProof/>
-                                <w:color w:val="000000" w:themeColor="text1"/>
-                                <w:sz w:val="72"/>
-                                <w:szCs w:val="72"/>
-                                <w14:shadow w14:blurRad="38100" w14:dist="19050" w14:dir="2700000" w14:sx="100000" w14:sy="100000" w14:kx="0" w14:ky="0" w14:algn="tl">
-                                  <w14:schemeClr w14:val="dk1">
-                                    <w14:alpha w14:val="60000"/>
-                                  </w14:schemeClr>
-                                </w14:shadow>
-                                <w14:textOutline w14:w="0" w14:cap="flat" w14:cmpd="sng" w14:algn="ctr">
-                                  <w14:noFill/>
-                                  <w14:prstDash w14:val="solid"/>
-                                  <w14:round/>
-                                </w14:textOutline>
-                              </w:rPr>
-                            </w:pPr>
-                            <w:r>
-                              <w:rPr>
-                                <w:rFonts w:ascii="Arial" w:hAnsi="Arial" w:cs="Arial"/>
-                                <w:bCs/>
-                                <w:noProof/>
-                                <w:color w:val="000000" w:themeColor="text1"/>
-                                <w:sz w:val="72"/>
-                                <w:szCs w:val="72"/>
-                                <w14:shadow w14:blurRad="38100" w14:dist="19050" w14:dir="2700000" w14:sx="100000" w14:sy="100000" w14:kx="0" w14:ky="0" w14:algn="tl">
-                                  <w14:schemeClr w14:val="dk1">
-                                    <w14:alpha w14:val="60000"/>
-                                  </w14:schemeClr>
-                                </w14:shadow>
-                                <w14:textOutline w14:w="0" w14:cap="flat" w14:cmpd="sng" w14:algn="ctr">
-                                  <w14:noFill/>
-                                  <w14:prstDash w14:val="solid"/>
-                                  <w14:round/>
-                                </w14:textOutline>
-                              </w:rPr>
-                              <w:t>1</w:t>
-                            </w:r>
                           </w:p>
                         </w:txbxContent>
                       </v:textbox>
@@ -2032,6 +1994,7 @@
                 <w:rFonts w:ascii="Arial" w:hAnsi="Arial" w:cs="Arial"/>
                 <w:b/>
                 <w:bCs/>
+                <w:noProof/>
                 <w:sz w:val="24"/>
                 <w:szCs w:val="24"/>
               </w:rPr>
@@ -2167,6 +2130,726 @@
           </w:tcPr>
           <w:p>
             <w:pPr>
+              <w:pStyle w:val="ListParagraph"/>
+              <w:numPr>
+                <w:ilvl w:val="0"/>
+                <w:numId w:val="2"/>
+              </w:numPr>
+              <w:jc w:val="both"/>
+              <w:rPr>
+                <w:rFonts w:ascii="Arial" w:hAnsi="Arial" w:cs="Arial"/>
+                <w:b/>
+                <w:bCs/>
+                <w:sz w:val="24"/>
+                <w:szCs w:val="24"/>
+              </w:rPr>
+            </w:pPr>
+            <w:proofErr w:type="spellStart"/>
+            <w:r>
+              <w:rPr>
+                <w:rFonts w:ascii="Arial" w:hAnsi="Arial" w:cs="Arial"/>
+                <w:b/>
+                <w:bCs/>
+                <w:sz w:val="24"/>
+                <w:szCs w:val="24"/>
+              </w:rPr>
+              <w:t>Perbaikan</w:t>
+            </w:r>
+            <w:proofErr w:type="spellEnd"/>
+            <w:r>
+              <w:rPr>
+                <w:rFonts w:ascii="Arial" w:hAnsi="Arial" w:cs="Arial"/>
+                <w:b/>
+                <w:bCs/>
+                <w:sz w:val="24"/>
+                <w:szCs w:val="24"/>
+              </w:rPr>
+              <w:t xml:space="preserve">: Update </w:t>
+            </w:r>
+            <w:proofErr w:type="spellStart"/>
+            <w:r>
+              <w:rPr>
+                <w:rFonts w:ascii="Arial" w:hAnsi="Arial" w:cs="Arial"/>
+                <w:b/>
+                <w:bCs/>
+                <w:sz w:val="24"/>
+                <w:szCs w:val="24"/>
+              </w:rPr>
+              <w:t>ConstraintLayout</w:t>
+            </w:r>
+            <w:proofErr w:type="spellEnd"/>
+            <w:r>
+              <w:rPr>
+                <w:rFonts w:ascii="Arial" w:hAnsi="Arial" w:cs="Arial"/>
+                <w:b/>
+                <w:bCs/>
+                <w:sz w:val="24"/>
+                <w:szCs w:val="24"/>
+              </w:rPr>
+              <w:t xml:space="preserve"> agar </w:t>
+            </w:r>
+            <w:proofErr w:type="spellStart"/>
+            <w:r>
+              <w:rPr>
+                <w:rFonts w:ascii="Arial" w:hAnsi="Arial" w:cs="Arial"/>
+                <w:b/>
+                <w:bCs/>
+                <w:sz w:val="24"/>
+                <w:szCs w:val="24"/>
+              </w:rPr>
+              <w:t>tampilan</w:t>
+            </w:r>
+            <w:proofErr w:type="spellEnd"/>
+            <w:r>
+              <w:rPr>
+                <w:rFonts w:ascii="Arial" w:hAnsi="Arial" w:cs="Arial"/>
+                <w:b/>
+                <w:bCs/>
+                <w:sz w:val="24"/>
+                <w:szCs w:val="24"/>
+              </w:rPr>
+              <w:t xml:space="preserve"> </w:t>
+            </w:r>
+            <w:proofErr w:type="spellStart"/>
+            <w:r>
+              <w:rPr>
+                <w:rFonts w:ascii="Arial" w:hAnsi="Arial" w:cs="Arial"/>
+                <w:b/>
+                <w:bCs/>
+                <w:sz w:val="24"/>
+                <w:szCs w:val="24"/>
+              </w:rPr>
+              <w:t>tetap</w:t>
+            </w:r>
+            <w:proofErr w:type="spellEnd"/>
+            <w:r>
+              <w:rPr>
+                <w:rFonts w:ascii="Arial" w:hAnsi="Arial" w:cs="Arial"/>
+                <w:b/>
+                <w:bCs/>
+                <w:sz w:val="24"/>
+                <w:szCs w:val="24"/>
+              </w:rPr>
+              <w:t xml:space="preserve"> </w:t>
+            </w:r>
+            <w:proofErr w:type="spellStart"/>
+            <w:r>
+              <w:rPr>
+                <w:rFonts w:ascii="Arial" w:hAnsi="Arial" w:cs="Arial"/>
+                <w:b/>
+                <w:bCs/>
+                <w:sz w:val="24"/>
+                <w:szCs w:val="24"/>
+              </w:rPr>
+              <w:t>rapi</w:t>
+            </w:r>
+            <w:proofErr w:type="spellEnd"/>
+            <w:r>
+              <w:rPr>
+                <w:rFonts w:ascii="Arial" w:hAnsi="Arial" w:cs="Arial"/>
+                <w:b/>
+                <w:bCs/>
+                <w:sz w:val="24"/>
+                <w:szCs w:val="24"/>
+              </w:rPr>
+              <w:t xml:space="preserve"> </w:t>
+            </w:r>
+            <w:proofErr w:type="spellStart"/>
+            <w:r>
+              <w:rPr>
+                <w:rFonts w:ascii="Arial" w:hAnsi="Arial" w:cs="Arial"/>
+                <w:b/>
+                <w:bCs/>
+                <w:sz w:val="24"/>
+                <w:szCs w:val="24"/>
+              </w:rPr>
+              <w:t>saat</w:t>
+            </w:r>
+            <w:proofErr w:type="spellEnd"/>
+            <w:r>
+              <w:rPr>
+                <w:rFonts w:ascii="Arial" w:hAnsi="Arial" w:cs="Arial"/>
+                <w:b/>
+                <w:bCs/>
+                <w:sz w:val="24"/>
+                <w:szCs w:val="24"/>
+              </w:rPr>
+              <w:t xml:space="preserve"> </w:t>
+            </w:r>
+            <w:proofErr w:type="spellStart"/>
+            <w:r>
+              <w:rPr>
+                <w:rFonts w:ascii="Arial" w:hAnsi="Arial" w:cs="Arial"/>
+                <w:b/>
+                <w:bCs/>
+                <w:sz w:val="24"/>
+                <w:szCs w:val="24"/>
+              </w:rPr>
+              <w:t>rotasi</w:t>
+            </w:r>
+            <w:proofErr w:type="spellEnd"/>
+            <w:r>
+              <w:rPr>
+                <w:rFonts w:ascii="Arial" w:hAnsi="Arial" w:cs="Arial"/>
+                <w:b/>
+                <w:bCs/>
+                <w:sz w:val="24"/>
+                <w:szCs w:val="24"/>
+              </w:rPr>
+              <w:t xml:space="preserve"> </w:t>
+            </w:r>
+            <w:r>
+              <w:rPr>
+                <w:rFonts w:ascii="Arial" w:hAnsi="Arial" w:cs="Arial"/>
+                <w:b/>
+                <w:bCs/>
+                <w:sz w:val="24"/>
+                <w:szCs w:val="24"/>
+              </w:rPr>
+              <w:t>layer</w:t>
+            </w:r>
+          </w:p>
+          <w:p>
+            <w:pPr>
+              <w:pStyle w:val="ListParagraph"/>
+              <w:ind w:left="417"/>
+              <w:jc w:val="both"/>
+              <w:rPr>
+                <w:rFonts w:ascii="Arial" w:hAnsi="Arial" w:cs="Arial"/>
+                <w:b/>
+                <w:bCs/>
+                <w:sz w:val="24"/>
+                <w:szCs w:val="24"/>
+              </w:rPr>
+            </w:pPr>
+          </w:p>
+          <w:p>
+            <w:pPr>
+              <w:pStyle w:val="ListParagraph"/>
+              <w:numPr>
+                <w:ilvl w:val="0"/>
+                <w:numId w:val="4"/>
+              </w:numPr>
+              <w:ind w:left="814"/>
+              <w:jc w:val="both"/>
+              <w:rPr>
+                <w:rFonts w:ascii="Arial" w:hAnsi="Arial" w:cs="Arial"/>
+                <w:b/>
+                <w:bCs/>
+                <w:sz w:val="24"/>
+                <w:szCs w:val="24"/>
+              </w:rPr>
+            </w:pPr>
+            <w:proofErr w:type="spellStart"/>
+            <w:r>
+              <w:rPr>
+                <w:rFonts w:ascii="Arial" w:hAnsi="Arial" w:cs="Arial"/>
+                <w:b/>
+                <w:bCs/>
+                <w:sz w:val="24"/>
+                <w:szCs w:val="24"/>
+              </w:rPr>
+              <w:t>Mengganti</w:t>
+            </w:r>
+            <w:proofErr w:type="spellEnd"/>
+            <w:r>
+              <w:rPr>
+                <w:rFonts w:ascii="Arial" w:hAnsi="Arial" w:cs="Arial"/>
+                <w:b/>
+                <w:bCs/>
+                <w:sz w:val="24"/>
+                <w:szCs w:val="24"/>
+              </w:rPr>
+              <w:t xml:space="preserve"> </w:t>
+            </w:r>
+            <w:proofErr w:type="spellStart"/>
+            <w:r>
+              <w:rPr>
+                <w:rFonts w:ascii="Arial" w:hAnsi="Arial" w:cs="Arial"/>
+                <w:b/>
+                <w:bCs/>
+                <w:sz w:val="24"/>
+                <w:szCs w:val="24"/>
+              </w:rPr>
+              <w:t>ukuran</w:t>
+            </w:r>
+            <w:proofErr w:type="spellEnd"/>
+            <w:r>
+              <w:rPr>
+                <w:rFonts w:ascii="Arial" w:hAnsi="Arial" w:cs="Arial"/>
+                <w:b/>
+                <w:bCs/>
+                <w:sz w:val="24"/>
+                <w:szCs w:val="24"/>
+              </w:rPr>
+              <w:t xml:space="preserve"> </w:t>
+            </w:r>
+            <w:proofErr w:type="spellStart"/>
+            <w:r>
+              <w:rPr>
+                <w:rFonts w:ascii="Arial" w:hAnsi="Arial" w:cs="Arial"/>
+                <w:b/>
+                <w:bCs/>
+                <w:sz w:val="24"/>
+                <w:szCs w:val="24"/>
+              </w:rPr>
+              <w:t>tetap</w:t>
+            </w:r>
+            <w:proofErr w:type="spellEnd"/>
+            <w:r>
+              <w:rPr>
+                <w:rFonts w:ascii="Arial" w:hAnsi="Arial" w:cs="Arial"/>
+                <w:b/>
+                <w:bCs/>
+                <w:sz w:val="24"/>
+                <w:szCs w:val="24"/>
+              </w:rPr>
+              <w:t xml:space="preserve"> (</w:t>
+            </w:r>
+            <w:proofErr w:type="spellStart"/>
+            <w:r>
+              <w:rPr>
+                <w:rFonts w:ascii="Arial" w:hAnsi="Arial" w:cs="Arial"/>
+                <w:b/>
+                <w:bCs/>
+                <w:sz w:val="24"/>
+                <w:szCs w:val="24"/>
+              </w:rPr>
+              <w:t>dp</w:t>
+            </w:r>
+            <w:proofErr w:type="spellEnd"/>
+            <w:r>
+              <w:rPr>
+                <w:rFonts w:ascii="Arial" w:hAnsi="Arial" w:cs="Arial"/>
+                <w:b/>
+                <w:bCs/>
+                <w:sz w:val="24"/>
+                <w:szCs w:val="24"/>
+              </w:rPr>
+              <w:t xml:space="preserve">) </w:t>
+            </w:r>
+            <w:proofErr w:type="spellStart"/>
+            <w:r>
+              <w:rPr>
+                <w:rFonts w:ascii="Arial" w:hAnsi="Arial" w:cs="Arial"/>
+                <w:b/>
+                <w:bCs/>
+                <w:sz w:val="24"/>
+                <w:szCs w:val="24"/>
+              </w:rPr>
+              <w:t>dengan</w:t>
+            </w:r>
+            <w:proofErr w:type="spellEnd"/>
+            <w:r>
+              <w:rPr>
+                <w:rFonts w:ascii="Arial" w:hAnsi="Arial" w:cs="Arial"/>
+                <w:b/>
+                <w:bCs/>
+                <w:sz w:val="24"/>
+                <w:szCs w:val="24"/>
+              </w:rPr>
+              <w:t xml:space="preserve"> 0dp dan constraint yang </w:t>
+            </w:r>
+            <w:proofErr w:type="spellStart"/>
+            <w:r>
+              <w:rPr>
+                <w:rFonts w:ascii="Arial" w:hAnsi="Arial" w:cs="Arial"/>
+                <w:b/>
+                <w:bCs/>
+                <w:sz w:val="24"/>
+                <w:szCs w:val="24"/>
+              </w:rPr>
+              <w:t>tepat</w:t>
+            </w:r>
+            <w:proofErr w:type="spellEnd"/>
+          </w:p>
+          <w:p>
+            <w:pPr>
+              <w:pStyle w:val="ListParagraph"/>
+              <w:numPr>
+                <w:ilvl w:val="0"/>
+                <w:numId w:val="4"/>
+              </w:numPr>
+              <w:ind w:left="814"/>
+              <w:jc w:val="both"/>
+              <w:rPr>
+                <w:rFonts w:ascii="Arial" w:hAnsi="Arial" w:cs="Arial"/>
+                <w:b/>
+                <w:bCs/>
+                <w:sz w:val="24"/>
+                <w:szCs w:val="24"/>
+              </w:rPr>
+            </w:pPr>
+            <w:proofErr w:type="spellStart"/>
+            <w:r>
+              <w:rPr>
+                <w:rFonts w:ascii="Arial" w:hAnsi="Arial" w:cs="Arial"/>
+                <w:b/>
+                <w:bCs/>
+                <w:sz w:val="24"/>
+                <w:szCs w:val="24"/>
+              </w:rPr>
+              <w:t>Menambahkan</w:t>
+            </w:r>
+            <w:proofErr w:type="spellEnd"/>
+            <w:r>
+              <w:rPr>
+                <w:rFonts w:ascii="Arial" w:hAnsi="Arial" w:cs="Arial"/>
+                <w:b/>
+                <w:bCs/>
+                <w:sz w:val="24"/>
+                <w:szCs w:val="24"/>
+              </w:rPr>
+              <w:t xml:space="preserve"> </w:t>
+            </w:r>
+            <w:proofErr w:type="spellStart"/>
+            <w:r>
+              <w:rPr>
+                <w:rFonts w:ascii="Arial" w:hAnsi="Arial" w:cs="Arial"/>
+                <w:b/>
+                <w:bCs/>
+                <w:sz w:val="24"/>
+                <w:szCs w:val="24"/>
+              </w:rPr>
+              <w:t>dimensionRatio</w:t>
+            </w:r>
+            <w:proofErr w:type="spellEnd"/>
+            <w:r>
+              <w:rPr>
+                <w:rFonts w:ascii="Arial" w:hAnsi="Arial" w:cs="Arial"/>
+                <w:b/>
+                <w:bCs/>
+                <w:sz w:val="24"/>
+                <w:szCs w:val="24"/>
+              </w:rPr>
+              <w:t xml:space="preserve"> pada </w:t>
+            </w:r>
+            <w:proofErr w:type="spellStart"/>
+            <w:r>
+              <w:rPr>
+                <w:rFonts w:ascii="Arial" w:hAnsi="Arial" w:cs="Arial"/>
+                <w:b/>
+                <w:bCs/>
+                <w:sz w:val="24"/>
+                <w:szCs w:val="24"/>
+              </w:rPr>
+              <w:t>ImageView</w:t>
+            </w:r>
+            <w:proofErr w:type="spellEnd"/>
+            <w:r>
+              <w:rPr>
+                <w:rFonts w:ascii="Arial" w:hAnsi="Arial" w:cs="Arial"/>
+                <w:b/>
+                <w:bCs/>
+                <w:sz w:val="24"/>
+                <w:szCs w:val="24"/>
+              </w:rPr>
+              <w:t xml:space="preserve"> agar </w:t>
+            </w:r>
+            <w:proofErr w:type="spellStart"/>
+            <w:r>
+              <w:rPr>
+                <w:rFonts w:ascii="Arial" w:hAnsi="Arial" w:cs="Arial"/>
+                <w:b/>
+                <w:bCs/>
+                <w:sz w:val="24"/>
+                <w:szCs w:val="24"/>
+              </w:rPr>
+              <w:t>proporsional</w:t>
+            </w:r>
+            <w:proofErr w:type="spellEnd"/>
+          </w:p>
+          <w:p>
+            <w:pPr>
+              <w:pStyle w:val="ListParagraph"/>
+              <w:numPr>
+                <w:ilvl w:val="0"/>
+                <w:numId w:val="4"/>
+              </w:numPr>
+              <w:ind w:left="814"/>
+              <w:jc w:val="both"/>
+              <w:rPr>
+                <w:rFonts w:ascii="Arial" w:hAnsi="Arial" w:cs="Arial"/>
+                <w:b/>
+                <w:bCs/>
+                <w:sz w:val="24"/>
+                <w:szCs w:val="24"/>
+              </w:rPr>
+            </w:pPr>
+            <w:proofErr w:type="spellStart"/>
+            <w:r>
+              <w:rPr>
+                <w:rFonts w:ascii="Arial" w:hAnsi="Arial" w:cs="Arial"/>
+                <w:b/>
+                <w:bCs/>
+                <w:sz w:val="24"/>
+                <w:szCs w:val="24"/>
+              </w:rPr>
+              <w:t>Menghapus</w:t>
+            </w:r>
+            <w:proofErr w:type="spellEnd"/>
+            <w:r>
+              <w:rPr>
+                <w:rFonts w:ascii="Arial" w:hAnsi="Arial" w:cs="Arial"/>
+                <w:b/>
+                <w:bCs/>
+                <w:sz w:val="24"/>
+                <w:szCs w:val="24"/>
+              </w:rPr>
+              <w:t xml:space="preserve"> </w:t>
+            </w:r>
+            <w:proofErr w:type="spellStart"/>
+            <w:r>
+              <w:rPr>
+                <w:rFonts w:ascii="Arial" w:hAnsi="Arial" w:cs="Arial"/>
+                <w:b/>
+                <w:bCs/>
+                <w:sz w:val="24"/>
+                <w:szCs w:val="24"/>
+              </w:rPr>
+              <w:t>ConstraintLayout</w:t>
+            </w:r>
+            <w:proofErr w:type="spellEnd"/>
+            <w:r>
+              <w:rPr>
+                <w:rFonts w:ascii="Arial" w:hAnsi="Arial" w:cs="Arial"/>
+                <w:b/>
+                <w:bCs/>
+                <w:sz w:val="24"/>
+                <w:szCs w:val="24"/>
+              </w:rPr>
+              <w:t xml:space="preserve"> yang </w:t>
+            </w:r>
+            <w:proofErr w:type="spellStart"/>
+            <w:r>
+              <w:rPr>
+                <w:rFonts w:ascii="Arial" w:hAnsi="Arial" w:cs="Arial"/>
+                <w:b/>
+                <w:bCs/>
+                <w:sz w:val="24"/>
+                <w:szCs w:val="24"/>
+              </w:rPr>
+              <w:t>bersarang</w:t>
+            </w:r>
+            <w:proofErr w:type="spellEnd"/>
+            <w:r>
+              <w:rPr>
+                <w:rFonts w:ascii="Arial" w:hAnsi="Arial" w:cs="Arial"/>
+                <w:b/>
+                <w:bCs/>
+                <w:sz w:val="24"/>
+                <w:szCs w:val="24"/>
+              </w:rPr>
+              <w:t xml:space="preserve"> </w:t>
+            </w:r>
+            <w:proofErr w:type="spellStart"/>
+            <w:r>
+              <w:rPr>
+                <w:rFonts w:ascii="Arial" w:hAnsi="Arial" w:cs="Arial"/>
+                <w:b/>
+                <w:bCs/>
+                <w:sz w:val="24"/>
+                <w:szCs w:val="24"/>
+              </w:rPr>
+              <w:t>untuk</w:t>
+            </w:r>
+            <w:proofErr w:type="spellEnd"/>
+            <w:r>
+              <w:rPr>
+                <w:rFonts w:ascii="Arial" w:hAnsi="Arial" w:cs="Arial"/>
+                <w:b/>
+                <w:bCs/>
+                <w:sz w:val="24"/>
+                <w:szCs w:val="24"/>
+              </w:rPr>
+              <w:t xml:space="preserve"> </w:t>
+            </w:r>
+            <w:proofErr w:type="spellStart"/>
+            <w:r>
+              <w:rPr>
+                <w:rFonts w:ascii="Arial" w:hAnsi="Arial" w:cs="Arial"/>
+                <w:b/>
+                <w:bCs/>
+                <w:sz w:val="24"/>
+                <w:szCs w:val="24"/>
+              </w:rPr>
+              <w:t>struktur</w:t>
+            </w:r>
+            <w:proofErr w:type="spellEnd"/>
+            <w:r>
+              <w:rPr>
+                <w:rFonts w:ascii="Arial" w:hAnsi="Arial" w:cs="Arial"/>
+                <w:b/>
+                <w:bCs/>
+                <w:sz w:val="24"/>
+                <w:szCs w:val="24"/>
+              </w:rPr>
+              <w:t xml:space="preserve"> yang </w:t>
+            </w:r>
+            <w:proofErr w:type="spellStart"/>
+            <w:r>
+              <w:rPr>
+                <w:rFonts w:ascii="Arial" w:hAnsi="Arial" w:cs="Arial"/>
+                <w:b/>
+                <w:bCs/>
+                <w:sz w:val="24"/>
+                <w:szCs w:val="24"/>
+              </w:rPr>
+              <w:t>lebih</w:t>
+            </w:r>
+            <w:proofErr w:type="spellEnd"/>
+            <w:r>
+              <w:rPr>
+                <w:rFonts w:ascii="Arial" w:hAnsi="Arial" w:cs="Arial"/>
+                <w:b/>
+                <w:bCs/>
+                <w:sz w:val="24"/>
+                <w:szCs w:val="24"/>
+              </w:rPr>
+              <w:t xml:space="preserve"> </w:t>
+            </w:r>
+            <w:proofErr w:type="spellStart"/>
+            <w:r>
+              <w:rPr>
+                <w:rFonts w:ascii="Arial" w:hAnsi="Arial" w:cs="Arial"/>
+                <w:b/>
+                <w:bCs/>
+                <w:sz w:val="24"/>
+                <w:szCs w:val="24"/>
+              </w:rPr>
+              <w:t>bersih</w:t>
+            </w:r>
+            <w:proofErr w:type="spellEnd"/>
+          </w:p>
+          <w:p>
+            <w:pPr>
+              <w:pStyle w:val="ListParagraph"/>
+              <w:numPr>
+                <w:ilvl w:val="0"/>
+                <w:numId w:val="4"/>
+              </w:numPr>
+              <w:ind w:left="814"/>
+              <w:jc w:val="both"/>
+              <w:rPr>
+                <w:rFonts w:ascii="Arial" w:hAnsi="Arial" w:cs="Arial"/>
+                <w:b/>
+                <w:bCs/>
+                <w:sz w:val="24"/>
+                <w:szCs w:val="24"/>
+              </w:rPr>
+            </w:pPr>
+            <w:proofErr w:type="spellStart"/>
+            <w:r>
+              <w:rPr>
+                <w:rFonts w:ascii="Arial" w:hAnsi="Arial" w:cs="Arial"/>
+                <w:b/>
+                <w:bCs/>
+                <w:sz w:val="24"/>
+                <w:szCs w:val="24"/>
+              </w:rPr>
+              <w:t>Mengganti</w:t>
+            </w:r>
+            <w:proofErr w:type="spellEnd"/>
+            <w:r>
+              <w:rPr>
+                <w:rFonts w:ascii="Arial" w:hAnsi="Arial" w:cs="Arial"/>
+                <w:b/>
+                <w:bCs/>
+                <w:sz w:val="24"/>
+                <w:szCs w:val="24"/>
+              </w:rPr>
+              <w:t xml:space="preserve"> margin kiri/</w:t>
+            </w:r>
+            <w:proofErr w:type="spellStart"/>
+            <w:r>
+              <w:rPr>
+                <w:rFonts w:ascii="Arial" w:hAnsi="Arial" w:cs="Arial"/>
+                <w:b/>
+                <w:bCs/>
+                <w:sz w:val="24"/>
+                <w:szCs w:val="24"/>
+              </w:rPr>
+              <w:t>kanan</w:t>
+            </w:r>
+            <w:proofErr w:type="spellEnd"/>
+            <w:r>
+              <w:rPr>
+                <w:rFonts w:ascii="Arial" w:hAnsi="Arial" w:cs="Arial"/>
+                <w:b/>
+                <w:bCs/>
+                <w:sz w:val="24"/>
+                <w:szCs w:val="24"/>
+              </w:rPr>
+              <w:t xml:space="preserve"> </w:t>
+            </w:r>
+            <w:proofErr w:type="spellStart"/>
+            <w:r>
+              <w:rPr>
+                <w:rFonts w:ascii="Arial" w:hAnsi="Arial" w:cs="Arial"/>
+                <w:b/>
+                <w:bCs/>
+                <w:sz w:val="24"/>
+                <w:szCs w:val="24"/>
+              </w:rPr>
+              <w:t>dengan</w:t>
+            </w:r>
+            <w:proofErr w:type="spellEnd"/>
+            <w:r>
+              <w:rPr>
+                <w:rFonts w:ascii="Arial" w:hAnsi="Arial" w:cs="Arial"/>
+                <w:b/>
+                <w:bCs/>
+                <w:sz w:val="24"/>
+                <w:szCs w:val="24"/>
+              </w:rPr>
+              <w:t xml:space="preserve"> start/end agar </w:t>
+            </w:r>
+            <w:proofErr w:type="spellStart"/>
+            <w:r>
+              <w:rPr>
+                <w:rFonts w:ascii="Arial" w:hAnsi="Arial" w:cs="Arial"/>
+                <w:b/>
+                <w:bCs/>
+                <w:sz w:val="24"/>
+                <w:szCs w:val="24"/>
+              </w:rPr>
+              <w:t>responsif</w:t>
+            </w:r>
+            <w:proofErr w:type="spellEnd"/>
+          </w:p>
+          <w:p>
+            <w:pPr>
+              <w:pStyle w:val="ListParagraph"/>
+              <w:numPr>
+                <w:ilvl w:val="0"/>
+                <w:numId w:val="4"/>
+              </w:numPr>
+              <w:ind w:left="814"/>
+              <w:jc w:val="both"/>
+              <w:rPr>
+                <w:rFonts w:ascii="Arial" w:hAnsi="Arial" w:cs="Arial"/>
+                <w:b/>
+                <w:bCs/>
+                <w:sz w:val="24"/>
+                <w:szCs w:val="24"/>
+              </w:rPr>
+            </w:pPr>
+            <w:r>
+              <w:rPr>
+                <w:rFonts w:ascii="Arial" w:hAnsi="Arial" w:cs="Arial"/>
+                <w:b/>
+                <w:bCs/>
+                <w:sz w:val="24"/>
+                <w:szCs w:val="24"/>
+              </w:rPr>
+              <w:t>Layout kini menyesuaikan dengan baik di mode portrait dan landscape</w:t>
+            </w:r>
+          </w:p>
+          <w:p>
+            <w:pPr>
+              <w:pStyle w:val="ListParagraph"/>
+              <w:ind w:left="814"/>
+              <w:jc w:val="both"/>
               <w:rPr>
                 <w:rFonts w:ascii="Arial" w:hAnsi="Arial" w:cs="Arial"/>
                 <w:b/>
@@ -2193,6 +2876,588 @@
                 <w:szCs w:val="24"/>
               </w:rPr>
             </w:pPr>
+            <w:r>
+              <w:rPr>
+                <w:noProof/>
+              </w:rPr>
+              <mc:AlternateContent>
+                <mc:Choice Requires="wps">
+                  <w:drawing>
+                    <wp:anchor distT="0" distB="0" distL="114300" distR="114300" simplePos="0" relativeHeight="251669504" behindDoc="0" locked="0" layoutInCell="1" allowOverlap="1" wp14:anchorId="438AFCAB" wp14:editId="460BF494">
+                      <wp:simplePos x="0" y="0"/>
+                      <wp:positionH relativeFrom="column">
+                        <wp:posOffset>2919095</wp:posOffset>
+                      </wp:positionH>
+                      <wp:positionV relativeFrom="paragraph">
+                        <wp:posOffset>264795</wp:posOffset>
+                      </wp:positionV>
+                      <wp:extent cx="2332355" cy="711835"/>
+                      <wp:effectExtent l="0" t="0" r="0" b="0"/>
+                      <wp:wrapNone/>
+                      <wp:docPr id="1948470357" name="Text Box 1"/>
+                      <wp:cNvGraphicFramePr/>
+                      <a:graphic xmlns:a="http://schemas.openxmlformats.org/drawingml/2006/main">
+                        <a:graphicData uri="http://schemas.microsoft.com/office/word/2010/wordprocessingShape">
+                          <wps:wsp>
+                            <wps:cNvSpPr txBox="1"/>
+                            <wps:spPr>
+                              <a:xfrm>
+                                <a:off x="0" y="0"/>
+                                <a:ext cx="2332355" cy="711835"/>
+                              </a:xfrm>
+                              <a:prstGeom prst="rect">
+                                <a:avLst/>
+                              </a:prstGeom>
+                              <a:noFill/>
+                              <a:ln>
+                                <a:noFill/>
+                              </a:ln>
+                            </wps:spPr>
+                            <wps:txbx>
+                              <w:txbxContent>
+                                <w:p>
+                                  <w:pPr>
+                                    <w:pStyle w:val="ListParagraph"/>
+                                    <w:spacing w:after="0" w:line="240" w:lineRule="auto"/>
+                                    <w:ind w:left="814"/>
+                                    <w:rPr>
+                                      <w:rFonts w:ascii="Arial" w:hAnsi="Arial" w:cs="Arial"/>
+                                      <w:bCs/>
+                                      <w:color w:val="000000" w:themeColor="text1"/>
+                                      <w:sz w:val="72"/>
+                                      <w:szCs w:val="72"/>
+                                      <w14:shadow w14:blurRad="38100" w14:dist="19050" w14:dir="2700000" w14:sx="100000" w14:sy="100000" w14:kx="0" w14:ky="0" w14:algn="tl">
+                                        <w14:schemeClr w14:val="dk1">
+                                          <w14:alpha w14:val="60000"/>
+                                        </w14:schemeClr>
+                                      </w14:shadow>
+                                      <w14:textOutline w14:w="0" w14:cap="flat" w14:cmpd="sng" w14:algn="ctr">
+                                        <w14:noFill/>
+                                        <w14:prstDash w14:val="solid"/>
+                                        <w14:round/>
+                                      </w14:textOutline>
+                                    </w:rPr>
+                                  </w:pPr>
+                                  <w:proofErr w:type="spellStart"/>
+                                  <w:r>
+                                    <w:rPr>
+                                      <w:rFonts w:ascii="Arial" w:hAnsi="Arial" w:cs="Arial"/>
+                                      <w:bCs/>
+                                      <w:color w:val="000000" w:themeColor="text1"/>
+                                      <w:sz w:val="72"/>
+                                      <w:szCs w:val="72"/>
+                                      <w14:shadow w14:blurRad="38100" w14:dist="19050" w14:dir="2700000" w14:sx="100000" w14:sy="100000" w14:kx="0" w14:ky="0" w14:algn="tl">
+                                        <w14:schemeClr w14:val="dk1">
+                                          <w14:alpha w14:val="60000"/>
+                                        </w14:schemeClr>
+                                      </w14:shadow>
+                                      <w14:textOutline w14:w="0" w14:cap="flat" w14:cmpd="sng" w14:algn="ctr">
+                                        <w14:noFill/>
+                                        <w14:prstDash w14:val="solid"/>
+                                        <w14:round/>
+                                      </w14:textOutline>
+                                    </w:rPr>
+                                    <w:t>vertikal</w:t>
+                                  </w:r>
+                                  <w:proofErr w:type="spellEnd"/>
+                                </w:p>
+                              </w:txbxContent>
+                            </wps:txbx>
+                            <wps:bodyPr rot="0" spcFirstLastPara="0" vertOverflow="overflow" horzOverflow="overflow" vert="horz" wrap="square" lIns="91440" tIns="45720" rIns="91440" bIns="45720" numCol="1" spcCol="0" rtlCol="0" fromWordArt="0" anchor="t" anchorCtr="0" forceAA="0" compatLnSpc="1">
+                              <a:prstTxWarp prst="textNoShape">
+                                <a:avLst/>
+                              </a:prstTxWarp>
+                              <a:noAutofit/>
+                            </wps:bodyPr>
+                          </wps:wsp>
+                        </a:graphicData>
+                      </a:graphic>
+                      <wp14:sizeRelH relativeFrom="margin">
+                        <wp14:pctWidth>0</wp14:pctWidth>
+                      </wp14:sizeRelH>
+                      <wp14:sizeRelV relativeFrom="margin">
+                        <wp14:pctHeight>0</wp14:pctHeight>
+                      </wp14:sizeRelV>
+                    </wp:anchor>
+                  </w:drawing>
+                </mc:Choice>
+                <mc:Fallback>
+                  <w:pict>
+                    <v:shape w14:anchorId="438AFCAB" id="_x0000_s1029" type="#_x0000_t202" style="position:absolute;margin-left:229.85pt;margin-top:20.85pt;width:183.65pt;height:56.05pt;z-index:251669504;visibility:visible;mso-wrap-style:square;mso-width-percent:0;mso-height-percent:0;mso-wrap-distance-left:9pt;mso-wrap-distance-top:0;mso-wrap-distance-right:9pt;mso-wrap-distance-bottom:0;mso-position-horizontal:absolute;mso-position-horizontal-relative:text;mso-position-vertical:absolute;mso-position-vertical-relative:text;mso-width-percent:0;mso-height-percent:0;mso-width-relative:margin;mso-height-relative:margin;v-text-anchor:top" o:gfxdata="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" filled="f" stroked="f">
+                      <v:fill o:detectmouseclick="t"/>
+                      <v:textbox>
+                        <w:txbxContent>
+                          <w:p>
+                            <w:pPr>
+                              <w:pStyle w:val="ListParagraph"/>
+                              <w:spacing w:after="0" w:line="240" w:lineRule="auto"/>
+                              <w:ind w:left="814"/>
+                              <w:rPr>
+                                <w:rFonts w:ascii="Arial" w:hAnsi="Arial" w:cs="Arial"/>
+                                <w:bCs/>
+                                <w:color w:val="000000" w:themeColor="text1"/>
+                                <w:sz w:val="72"/>
+                                <w:szCs w:val="72"/>
+                                <w14:shadow w14:blurRad="38100" w14:dist="19050" w14:dir="2700000" w14:sx="100000" w14:sy="100000" w14:kx="0" w14:ky="0" w14:algn="tl">
+                                  <w14:schemeClr w14:val="dk1">
+                                    <w14:alpha w14:val="60000"/>
+                                  </w14:schemeClr>
+                                </w14:shadow>
+                                <w14:textOutline w14:w="0" w14:cap="flat" w14:cmpd="sng" w14:algn="ctr">
+                                  <w14:noFill/>
+                                  <w14:prstDash w14:val="solid"/>
+                                  <w14:round/>
+                                </w14:textOutline>
+                              </w:rPr>
+                            </w:pPr>
+                            <w:proofErr w:type="spellStart"/>
+                            <w:r>
+                              <w:rPr>
+                                <w:rFonts w:ascii="Arial" w:hAnsi="Arial" w:cs="Arial"/>
+                                <w:bCs/>
+                                <w:color w:val="000000" w:themeColor="text1"/>
+                                <w:sz w:val="72"/>
+                                <w:szCs w:val="72"/>
+                                <w14:shadow w14:blurRad="38100" w14:dist="19050" w14:dir="2700000" w14:sx="100000" w14:sy="100000" w14:kx="0" w14:ky="0" w14:algn="tl">
+                                  <w14:schemeClr w14:val="dk1">
+                                    <w14:alpha w14:val="60000"/>
+                                  </w14:schemeClr>
+                                </w14:shadow>
+                                <w14:textOutline w14:w="0" w14:cap="flat" w14:cmpd="sng" w14:algn="ctr">
+                                  <w14:noFill/>
+                                  <w14:prstDash w14:val="solid"/>
+                                  <w14:round/>
+                                </w14:textOutline>
+                              </w:rPr>
+                              <w:t>vertikal</w:t>
+                            </w:r>
+                            <w:proofErr w:type="spellEnd"/>
+                          </w:p>
+                        </w:txbxContent>
+                      </v:textbox>
+                    </v:shape>
+                  </w:pict>
+                </mc:Fallback>
+              </mc:AlternateContent>
+            </w:r>
+            <w:r>
+              <w:rPr>
+                <w:noProof/>
+              </w:rPr>
+              <mc:AlternateContent>
+                <mc:Choice Requires="wps">
+                  <w:drawing>
+                    <wp:anchor distT="0" distB="0" distL="114300" distR="114300" simplePos="0" relativeHeight="251671552" behindDoc="0" locked="0" layoutInCell="1" allowOverlap="1" wp14:anchorId="28C618EC" wp14:editId="52B6E695">
+                      <wp:simplePos x="0" y="0"/>
+                      <wp:positionH relativeFrom="column">
+                        <wp:posOffset>2880995</wp:posOffset>
+                      </wp:positionH>
+                      <wp:positionV relativeFrom="paragraph">
+                        <wp:posOffset>3583305</wp:posOffset>
+                      </wp:positionV>
+                      <wp:extent cx="3745865" cy="1851025"/>
+                      <wp:effectExtent l="0" t="0" r="0" b="8255"/>
+                      <wp:wrapNone/>
+                      <wp:docPr id="616256426" name="Text Box 1"/>
+                      <wp:cNvGraphicFramePr/>
+                      <a:graphic xmlns:a="http://schemas.openxmlformats.org/drawingml/2006/main">
+                        <a:graphicData uri="http://schemas.microsoft.com/office/word/2010/wordprocessingShape">
+                          <wps:wsp>
+                            <wps:cNvSpPr txBox="1"/>
+                            <wps:spPr>
+                              <a:xfrm>
+                                <a:off x="0" y="0"/>
+                                <a:ext cx="3745865" cy="1851025"/>
+                              </a:xfrm>
+                              <a:prstGeom prst="rect">
+                                <a:avLst/>
+                              </a:prstGeom>
+                              <a:noFill/>
+                              <a:ln>
+                                <a:noFill/>
+                              </a:ln>
+                            </wps:spPr>
+                            <wps:txbx>
+                              <w:txbxContent>
+                                <w:p>
+                                  <w:pPr>
+                                    <w:spacing w:after="0" w:line="240" w:lineRule="auto"/>
+                                    <w:jc w:val="center"/>
+                                    <w:rPr>
+                                      <w:noProof/>
+                                      <w:color w:val="000000" w:themeColor="text1"/>
+                                      <w:sz w:val="72"/>
+                                      <w:szCs w:val="72"/>
+                                      <w14:shadow w14:blurRad="38100" w14:dist="19050" w14:dir="2700000" w14:sx="100000" w14:sy="100000" w14:kx="0" w14:ky="0" w14:algn="tl">
+                                        <w14:schemeClr w14:val="dk1">
+                                          <w14:alpha w14:val="60000"/>
+                                        </w14:schemeClr>
+                                      </w14:shadow>
+                                      <w14:textOutline w14:w="0" w14:cap="flat" w14:cmpd="sng" w14:algn="ctr">
+                                        <w14:noFill/>
+                                        <w14:prstDash w14:val="solid"/>
+                                        <w14:round/>
+                                      </w14:textOutline>
+                                    </w:rPr>
+                                  </w:pPr>
+                                  <w:r>
+                                    <w:rPr>
+                                      <w:noProof/>
+                                      <w:color w:val="000000" w:themeColor="text1"/>
+                                      <w:sz w:val="72"/>
+                                      <w:szCs w:val="72"/>
+                                      <w14:shadow w14:blurRad="38100" w14:dist="19050" w14:dir="2700000" w14:sx="100000" w14:sy="100000" w14:kx="0" w14:ky="0" w14:algn="tl">
+                                        <w14:schemeClr w14:val="dk1">
+                                          <w14:alpha w14:val="60000"/>
+                                        </w14:schemeClr>
+                                      </w14:shadow>
+                                      <w14:textOutline w14:w="0" w14:cap="flat" w14:cmpd="sng" w14:algn="ctr">
+                                        <w14:noFill/>
+                                        <w14:prstDash w14:val="solid"/>
+                                        <w14:round/>
+                                      </w14:textOutline>
+                                    </w:rPr>
+                                    <w:t>Horizontal</w:t>
+                                  </w:r>
+                                </w:p>
+                              </w:txbxContent>
+                            </wps:txbx>
+                            <wps:bodyPr rot="0" spcFirstLastPara="0" vertOverflow="overflow" horzOverflow="overflow" vert="horz" wrap="none" lIns="91440" tIns="45720" rIns="91440" bIns="45720" numCol="1" spcCol="0" rtlCol="0" fromWordArt="0" anchor="t" anchorCtr="0" forceAA="0" compatLnSpc="1">
+                              <a:prstTxWarp prst="textNoShape">
+                                <a:avLst/>
+                              </a:prstTxWarp>
+                              <a:spAutoFit/>
+                            </wps:bodyPr>
+                          </wps:wsp>
+                        </a:graphicData>
+                      </a:graphic>
+                    </wp:anchor>
+                  </w:drawing>
+                </mc:Choice>
+                <mc:Fallback>
+                  <w:pict>
+                    <v:shape w14:anchorId="28C618EC" id="_x0000_s1030" type="#_x0000_t202" style="position:absolute;margin-left:226.85pt;margin-top:282.15pt;width:294.95pt;height:145.75pt;z-index:251671552;visibility:visible;mso-wrap-style:none;mso-wrap-distance-left:9pt;mso-wrap-distance-top:0;mso-wrap-distance-right:9pt;mso-wrap-distance-bottom:0;mso-position-horizontal:absolute;mso-position-horizontal-relative:text;mso-position-vertical:absolute;mso-position-vertical-relative:text;v-text-anchor:top" o:gfxdata="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" filled="f" stroked="f">
+                      <v:fill o:detectmouseclick="t"/>
+                      <v:textbox style="mso-fit-shape-to-text:t">
+                        <w:txbxContent>
+                          <w:p>
+                            <w:pPr>
+                              <w:spacing w:after="0" w:line="240" w:lineRule="auto"/>
+                              <w:jc w:val="center"/>
+                              <w:rPr>
+                                <w:noProof/>
+                                <w:color w:val="000000" w:themeColor="text1"/>
+                                <w:sz w:val="72"/>
+                                <w:szCs w:val="72"/>
+                                <w14:shadow w14:blurRad="38100" w14:dist="19050" w14:dir="2700000" w14:sx="100000" w14:sy="100000" w14:kx="0" w14:ky="0" w14:algn="tl">
+                                  <w14:schemeClr w14:val="dk1">
+                                    <w14:alpha w14:val="60000"/>
+                                  </w14:schemeClr>
+                                </w14:shadow>
+                                <w14:textOutline w14:w="0" w14:cap="flat" w14:cmpd="sng" w14:algn="ctr">
+                                  <w14:noFill/>
+                                  <w14:prstDash w14:val="solid"/>
+                                  <w14:round/>
+                                </w14:textOutline>
+                              </w:rPr>
+                            </w:pPr>
+                            <w:r>
+                              <w:rPr>
+                                <w:noProof/>
+                                <w:color w:val="000000" w:themeColor="text1"/>
+                                <w:sz w:val="72"/>
+                                <w:szCs w:val="72"/>
+                                <w14:shadow w14:blurRad="38100" w14:dist="19050" w14:dir="2700000" w14:sx="100000" w14:sy="100000" w14:kx="0" w14:ky="0" w14:algn="tl">
+                                  <w14:schemeClr w14:val="dk1">
+                                    <w14:alpha w14:val="60000"/>
+                                  </w14:schemeClr>
+                                </w14:shadow>
+                                <w14:textOutline w14:w="0" w14:cap="flat" w14:cmpd="sng" w14:algn="ctr">
+                                  <w14:noFill/>
+                                  <w14:prstDash w14:val="solid"/>
+                                  <w14:round/>
+                                </w14:textOutline>
+                              </w:rPr>
+                              <w:t>Horizontal</w:t>
+                            </w:r>
+                          </w:p>
+                        </w:txbxContent>
+                      </v:textbox>
+                    </v:shape>
+                  </w:pict>
+                </mc:Fallback>
+              </mc:AlternateContent>
+            </w:r>
+            <w:r>
+              <w:rPr>
+                <w:noProof/>
+              </w:rPr>
+              <mc:AlternateContent>
+                <mc:Choice Requires="wps">
+                  <w:drawing>
+                    <wp:anchor distT="0" distB="0" distL="114300" distR="114300" simplePos="0" relativeHeight="251673600" behindDoc="0" locked="0" layoutInCell="1" allowOverlap="1">
+                      <wp:simplePos x="0" y="0"/>
+                      <wp:positionH relativeFrom="column">
+                        <wp:posOffset>3785870</wp:posOffset>
+                      </wp:positionH>
+                      <wp:positionV relativeFrom="paragraph">
+                        <wp:posOffset>3081655</wp:posOffset>
+                      </wp:positionV>
+                      <wp:extent cx="390525" cy="615950"/>
+                      <wp:effectExtent l="19050" t="19050" r="47625" b="12700"/>
+                      <wp:wrapNone/>
+                      <wp:docPr id="849918862" name="Arrow: Down 7"/>
+                      <wp:cNvGraphicFramePr/>
+                      <a:graphic xmlns:a="http://schemas.openxmlformats.org/drawingml/2006/main">
+                        <a:graphicData uri="http://schemas.microsoft.com/office/word/2010/wordprocessingShape">
+                          <wps:wsp>
+                            <wps:cNvSpPr/>
+                            <wps:spPr>
+                              <a:xfrm flipV="1">
+                                <a:off x="0" y="0"/>
+                                <a:ext cx="390525" cy="615950"/>
+                              </a:xfrm>
+                              <a:prstGeom prst="downArrow">
+                                <a:avLst/>
+                              </a:prstGeom>
+                            </wps:spPr>
+                            <wps:style>
+                              <a:lnRef idx="2">
+                                <a:schemeClr val="accent1">
+                                  <a:shade val="15000"/>
+                                </a:schemeClr>
+                              </a:lnRef>
+                              <a:fillRef idx="1">
+                                <a:schemeClr val="accent1"/>
+                              </a:fillRef>
+                              <a:effectRef idx="0">
+                                <a:schemeClr val="accent1"/>
+                              </a:effectRef>
+                              <a:fontRef idx="minor">
+                                <a:schemeClr val="lt1"/>
+                              </a:fontRef>
+                            </wps:style>
+                            <wps:bodyPr rot="0" spcFirstLastPara="0" vertOverflow="overflow" horzOverflow="overflow" vert="horz" wrap="square" lIns="91440" tIns="45720" rIns="91440" bIns="45720" numCol="1" spcCol="0" rtlCol="0" fromWordArt="0" anchor="ctr" anchorCtr="0" forceAA="0" compatLnSpc="1">
+                              <a:prstTxWarp prst="textNoShape">
+                                <a:avLst/>
+                              </a:prstTxWarp>
+                              <a:noAutofit/>
+                            </wps:bodyPr>
+                          </wps:wsp>
+                        </a:graphicData>
+                      </a:graphic>
+                    </wp:anchor>
+                  </w:drawing>
+                </mc:Choice>
+                <mc:Fallback>
+                  <w:pict>
+                    <v:shapetype w14:anchorId="55C4FE1B" id="_x0000_t67" coordsize="21600,21600" o:spt="67" adj="16200,5400" path="m0@0l@1@0@1,0@2,0@2@0,21600@0,10800,21600xe">
+                      <v:stroke joinstyle="miter"/>
+                      <v:formulas>
+                        <v:f eqn="val #0"/>
+                        <v:f eqn="val #1"/>
+                        <v:f eqn="sum height 0 #1"/>
+                        <v:f eqn="sum 10800 0 #1"/>
+                        <v:f eqn="sum width 0 #0"/>
+                        <v:f eqn="prod @4 @3 10800"/>
+                        <v:f eqn="sum width 0 @5"/>
+                      </v:formulas>
+                      <v:path o:connecttype="custom" o:connectlocs="10800,0;0,@0;10800,21600;21600,@0" o:connectangles="270,180,90,0" textboxrect="@1,0,@2,@6"/>
+                      <v:handles>
+                        <v:h position="#1,#0" xrange="0,10800" yrange="0,21600"/>
+                      </v:handles>
+                    </v:shapetype>
+                    <v:shape id="Arrow: Down 7" o:spid="_x0000_s1026" type="#_x0000_t67" style="position:absolute;margin-left:298.1pt;margin-top:242.65pt;width:30.75pt;height:48.5pt;flip:y;z-index:251673600;visibility:visible;mso-wrap-style:square;mso-wrap-distance-left:9pt;mso-wrap-distance-top:0;mso-wrap-distance-right:9pt;mso-wrap-distance-bottom:0;mso-position-horizontal:absolute;mso-position-horizontal-relative:text;mso-position-vertical:absolute;mso-position-vertical-relative:text;v-text-anchor:middle" o:gfxdata="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" adj="14753" fillcolor="#4472c4 [3204]" strokecolor="#09101d [484]" strokeweight="1pt"/>
+                  </w:pict>
+                </mc:Fallback>
+              </mc:AlternateContent>
+            </w:r>
+            <w:r>
+              <w:rPr>
+                <w:noProof/>
+              </w:rPr>
+              <mc:AlternateContent>
+                <mc:Choice Requires="wps">
+                  <w:drawing>
+                    <wp:anchor distT="0" distB="0" distL="114300" distR="114300" simplePos="0" relativeHeight="251672576" behindDoc="0" locked="0" layoutInCell="1" allowOverlap="1">
+                      <wp:simplePos x="0" y="0"/>
+                      <wp:positionH relativeFrom="column">
+                        <wp:posOffset>2223770</wp:posOffset>
+                      </wp:positionH>
+                      <wp:positionV relativeFrom="paragraph">
+                        <wp:posOffset>401955</wp:posOffset>
+                      </wp:positionV>
+                      <wp:extent cx="962025" cy="438150"/>
+                      <wp:effectExtent l="19050" t="19050" r="28575" b="38100"/>
+                      <wp:wrapNone/>
+                      <wp:docPr id="1507287812" name="Arrow: Right 6"/>
+                      <wp:cNvGraphicFramePr/>
+                      <a:graphic xmlns:a="http://schemas.openxmlformats.org/drawingml/2006/main">
+                        <a:graphicData uri="http://schemas.microsoft.com/office/word/2010/wordprocessingShape">
+                          <wps:wsp>
+                            <wps:cNvSpPr/>
+                            <wps:spPr>
+                              <a:xfrm flipH="1">
+                                <a:off x="0" y="0"/>
+                                <a:ext cx="962025" cy="438150"/>
+                              </a:xfrm>
+                              <a:prstGeom prst="rightArrow">
+                                <a:avLst/>
+                              </a:prstGeom>
+                            </wps:spPr>
+                            <wps:style>
+                              <a:lnRef idx="2">
+                                <a:schemeClr val="accent1">
+                                  <a:shade val="15000"/>
+                                </a:schemeClr>
+                              </a:lnRef>
+                              <a:fillRef idx="1">
+                                <a:schemeClr val="accent1"/>
+                              </a:fillRef>
+                              <a:effectRef idx="0">
+                                <a:schemeClr val="accent1"/>
+                              </a:effectRef>
+                              <a:fontRef idx="minor">
+                                <a:schemeClr val="lt1"/>
+                              </a:fontRef>
+                            </wps:style>
+                            <wps:bodyPr rot="0" spcFirstLastPara="0" vertOverflow="overflow" horzOverflow="overflow" vert="horz" wrap="square" lIns="91440" tIns="45720" rIns="91440" bIns="45720" numCol="1" spcCol="0" rtlCol="0" fromWordArt="0" anchor="ctr" anchorCtr="0" forceAA="0" compatLnSpc="1">
+                              <a:prstTxWarp prst="textNoShape">
+                                <a:avLst/>
+                              </a:prstTxWarp>
+                              <a:noAutofit/>
+                            </wps:bodyPr>
+                          </wps:wsp>
+                        </a:graphicData>
+                      </a:graphic>
+                    </wp:anchor>
+                  </w:drawing>
+                </mc:Choice>
+                <mc:Fallback>
+                  <w:pict>
+                    <v:shapetype w14:anchorId="0AA7782E" id="_x0000_t13" coordsize="21600,21600" o:spt="13" adj="16200,5400" path="m@0,l@0@1,0@1,0@2@0@2@0,21600,21600,10800xe">
+                      <v:stroke joinstyle="miter"/>
+                      <v:formulas>
+                        <v:f eqn="val #0"/>
+                        <v:f eqn="val #1"/>
+                        <v:f eqn="sum height 0 #1"/>
+                        <v:f eqn="sum 10800 0 #1"/>
+                        <v:f eqn="sum width 0 #0"/>
+                        <v:f eqn="prod @4 @3 10800"/>
+                        <v:f eqn="sum width 0 @5"/>
+                      </v:formulas>
+                      <v:path o:connecttype="custom" o:connectlocs="@0,0;0,10800;@0,21600;21600,10800" o:connectangles="270,180,90,0" textboxrect="0,@1,@6,@2"/>
+                      <v:handles>
+                        <v:h position="#0,#1" xrange="0,21600" yrange="0,10800"/>
+                      </v:handles>
+                    </v:shapetype>
+                    <v:shape id="Arrow: Right 6" o:spid="_x0000_s1026" type="#_x0000_t13" style="position:absolute;margin-left:175.1pt;margin-top:31.65pt;width:75.75pt;height:34.5pt;flip:x;z-index:251672576;visibility:visible;mso-wrap-style:square;mso-wrap-distance-left:9pt;mso-wrap-distance-top:0;mso-wrap-distance-right:9pt;mso-wrap-distance-bottom:0;mso-position-horizontal:absolute;mso-position-horizontal-relative:text;mso-position-vertical:absolute;mso-position-vertical-relative:text;v-text-anchor:middle" o:gfxdata="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" adj="16681" fillcolor="#4472c4 [3204]" strokecolor="#09101d [484]" strokeweight="1pt"/>
+                  </w:pict>
+                </mc:Fallback>
+              </mc:AlternateContent>
+            </w:r>
+            <w:r>
+              <w:rPr>
+                <w:rFonts w:ascii="Arial" w:hAnsi="Arial" w:cs="Arial"/>
+                <w:b/>
+                <w:bCs/>
+                <w:sz w:val="24"/>
+                <w:szCs w:val="24"/>
+              </w:rPr>
+              <w:drawing>
+                <wp:anchor distT="0" distB="0" distL="114300" distR="114300" simplePos="0" relativeHeight="251667456" behindDoc="0" locked="0" layoutInCell="1" allowOverlap="1" wp14:anchorId="1E4688BB">
+                  <wp:simplePos x="0" y="0"/>
+                  <wp:positionH relativeFrom="column">
+                    <wp:posOffset>2118995</wp:posOffset>
+                  </wp:positionH>
+                  <wp:positionV relativeFrom="paragraph">
+                    <wp:posOffset>1205865</wp:posOffset>
+                  </wp:positionV>
+                  <wp:extent cx="3745865" cy="1851025"/>
+                  <wp:effectExtent l="0" t="0" r="6985" b="0"/>
+                  <wp:wrapNone/>
+                  <wp:docPr id="1789815708" name="Picture 1"/>
+                  <wp:cNvGraphicFramePr>
+                    <a:graphicFrameLocks xmlns:a="http://schemas.openxmlformats.org/drawingml/2006/main" noChangeAspect="1"/>
+                  </wp:cNvGraphicFramePr>
+                  <a:graphic xmlns:a="http://schemas.openxmlformats.org/drawingml/2006/main">
+                    <a:graphicData uri="http://schemas.openxmlformats.org/drawingml/2006/picture">
+                      <pic:pic xmlns:pic="http://schemas.openxmlformats.org/drawingml/2006/picture">
+                        <pic:nvPicPr>
+                          <pic:cNvPr id="1789815708" name=""/>
+                          <pic:cNvPicPr/>
+                        </pic:nvPicPr>
+                        <pic:blipFill>
+                          <a:blip r:embed="rId9" cstate="print">
+                            <a:extLst>
+                              <a:ext uri="{28A0092B-C50C-407E-A947-70E740481C1C}">
+                                <a14:useLocalDpi xmlns:a14="http://schemas.microsoft.com/office/drawing/2010/main" val="0"/>
+                              </a:ext>
+                            </a:extLst>
+                          </a:blip>
+                          <a:stretch>
+                            <a:fillRect/>
+                          </a:stretch>
+                        </pic:blipFill>
+                        <pic:spPr>
+                          <a:xfrm>
+                            <a:off x="0" y="0"/>
+                            <a:ext cx="3745865" cy="1851025"/>
+                          </a:xfrm>
+                          <a:prstGeom prst="rect">
+                            <a:avLst/>
+                          </a:prstGeom>
+                        </pic:spPr>
+                      </pic:pic>
+                    </a:graphicData>
+                  </a:graphic>
+                </wp:anchor>
+              </w:drawing>
+            </w:r>
+            <w:r>
+              <w:rPr>
+                <w:rFonts w:ascii="Arial" w:hAnsi="Arial" w:cs="Arial"/>
+                <w:b/>
+                <w:bCs/>
+                <w:sz w:val="24"/>
+                <w:szCs w:val="24"/>
+              </w:rPr>
+              <w:drawing>
+                <wp:inline distT="0" distB="0" distL="0" distR="0" wp14:anchorId="513158AE" wp14:editId="5B9D86F0">
+                  <wp:extent cx="2162175" cy="4318327"/>
+                  <wp:effectExtent l="0" t="0" r="0" b="6350"/>
+                  <wp:docPr id="823301494" name="Picture 1"/>
+                  <wp:cNvGraphicFramePr>
+                    <a:graphicFrameLocks xmlns:a="http://schemas.openxmlformats.org/drawingml/2006/main" noChangeAspect="1"/>
+                  </wp:cNvGraphicFramePr>
+                  <a:graphic xmlns:a="http://schemas.openxmlformats.org/drawingml/2006/main">
+                    <a:graphicData uri="http://schemas.openxmlformats.org/drawingml/2006/picture">
+                      <pic:pic xmlns:pic="http://schemas.openxmlformats.org/drawingml/2006/picture">
+                        <pic:nvPicPr>
+                          <pic:cNvPr id="823301494" name=""/>
+                          <pic:cNvPicPr/>
+                        </pic:nvPicPr>
+                        <pic:blipFill>
+                          <a:blip r:embed="rId10"/>
+                          <a:stretch>
+                            <a:fillRect/>
+                          </a:stretch>
+                        </pic:blipFill>
+                        <pic:spPr>
+                          <a:xfrm>
+                            <a:off x="0" y="0"/>
+                            <a:ext cx="2171026" cy="4336005"/>
+                          </a:xfrm>
+                          <a:prstGeom prst="rect">
+                            <a:avLst/>
+                          </a:prstGeom>
+                        </pic:spPr>
+                      </pic:pic>
+                    </a:graphicData>
+                  </a:graphic>
+                </wp:inline>
+              </w:drawing>
+            </w:r>
           </w:p>
         </w:tc>
       </w:tr>
@@ -2506,9 +3771,184 @@
 <file path=word/numbering.xml><?xml version="1.0" encoding="utf-8"?>
 <w:numbering xmlns:wpc="http://schemas.microsoft.com/office/word/2010/wordprocessingCanvas" xmlns:cx="http://schemas.microsoft.com/office/drawing/2014/chartex" xmlns:cx1="http://schemas.microsoft.com/office/drawing/2015/9/8/chartex" xmlns:cx2="http://schemas.microsoft.com/office/drawing/2015/10/21/chartex" xmlns:cx3="http://schemas.microsoft.com/office/drawing/2016/5/9/chartex" xmlns:cx4="http://schemas.microsoft.com/office/drawing/2016/5/10/chartex" xmlns:cx5="http://schemas.microsoft.com/office/drawing/2016/5/11/chartex" xmlns:cx6="http://schemas.microsoft.com/office/drawing/2016/5/12/chartex" xmlns:cx7="http://schemas.microsoft.com/office/drawing/2016/5/13/chartex" xmlns:cx8="http://schemas.microsoft.com/office/drawing/2016/5/14/chartex" xmlns:mc="http://schemas.openxmlformats.org/markup-compatibility/2006" xmlns:aink="http://schemas.microsoft.com/office/drawing/2016/ink" xmlns:am3d="http://schemas.microsoft.com/office/drawing/2017/model3d" xmlns:o="urn:schemas-microsoft-com:office:office" xmlns:oel="http://schemas.microsoft.com/office/2019/extlst" xmlns:r="http://schemas.openxmlformats.org/officeDocument/2006/relationships" xmlns:m="http://schemas.openxmlformats.org/officeDocument/2006/math" xmlns:v="urn:schemas-microsoft-com:vml" xmlns:wp14="http://schemas.microsoft.com/office/word/2010/wordprocessingDrawing" xmlns:wp="http://schemas.openxmlformats.org/drawingml/2006/wordprocessingDrawing" xmlns:w10="urn:schemas-microsoft-com:office:word" xmlns:w="http://schemas.openxmlformats.org/wordprocessingml/2006/main" xmlns:w14="http://schemas.microsoft.com/office/word/2010/wordml" xmlns:w15="http://schemas.microsoft.com/office/word/2012/wordml" xmlns:w16cex="http://schemas.microsoft.com/office/word/2018/wordml/cex" xmlns:w16cid="http://schemas.microsoft.com/office/word/2016/wordml/cid" xmlns:w16="http://schemas.microsoft.com/office/word/2018/wordml" xmlns:w16du="http://schemas.microsoft.com/office/word/2023/wordml/word16du" xmlns:w16sdtdh="http://schemas.microsoft.com/office/word/2020/wordml/sdtdatahash" xmlns:w16sdtfl="http://schemas.microsoft.com/office/word/2024/wordml/sdtformatlock" xmlns:w16se="http://schemas.microsoft.com/office/word/2015/wordml/symex" xmlns:wpg="http://schemas.microsoft.com/office/word/2010/wordprocessingGroup" xmlns:wpi="http://schemas.microsoft.com/office/word/2010/wordprocessingInk" xmlns:wne="http://schemas.microsoft.com/office/word/2006/wordml" xmlns:wps="http://schemas.microsoft.com/office/word/2010/wordprocessingShape" mc:Ignorable="w14 w15 w16se w16cid w16 w16cex w16sdtdh w16sdtfl w16du wp14">
   <w:abstractNum w:abstractNumId="0" w15:restartNumberingAfterBreak="0">
+    <w:nsid w:val="17693E0B"/>
+    <w:multiLevelType w:val="hybridMultilevel"/>
+    <w:tmpl w:val="0E229C38"/>
+    <w:lvl w:ilvl="0" w:tplc="38090001">
+      <w:start w:val="1"/>
+      <w:numFmt w:val="bullet"/>
+      <w:lvlText w:val=""/>
+      <w:lvlJc w:val="left"/>
+      <w:pPr>
+        <w:ind w:left="417" w:hanging="360"/>
+      </w:pPr>
+      <w:rPr>
+        <w:rFonts w:ascii="Symbol" w:hAnsi="Symbol" w:hint="default"/>
+      </w:rPr>
+    </w:lvl>
+    <w:lvl w:ilvl="1" w:tplc="FFFFFFFF" w:tentative="1">
+      <w:start w:val="1"/>
+      <w:numFmt w:val="lowerLetter"/>
+      <w:lvlText w:val="%2."/>
+      <w:lvlJc w:val="left"/>
+      <w:pPr>
+        <w:ind w:left="1137" w:hanging="360"/>
+      </w:pPr>
+    </w:lvl>
+    <w:lvl w:ilvl="2" w:tplc="FFFFFFFF" w:tentative="1">
+      <w:start w:val="1"/>
+      <w:numFmt w:val="lowerRoman"/>
+      <w:lvlText w:val="%3."/>
+      <w:lvlJc w:val="right"/>
+      <w:pPr>
+        <w:ind w:left="1857" w:hanging="180"/>
+      </w:pPr>
+    </w:lvl>
+    <w:lvl w:ilvl="3" w:tplc="FFFFFFFF" w:tentative="1">
+      <w:start w:val="1"/>
+      <w:numFmt w:val="decimal"/>
+      <w:lvlText w:val="%4."/>
+      <w:lvlJc w:val="left"/>
+      <w:pPr>
+        <w:ind w:left="2577" w:hanging="360"/>
+      </w:pPr>
+    </w:lvl>
+    <w:lvl w:ilvl="4" w:tplc="FFFFFFFF" w:tentative="1">
+      <w:start w:val="1"/>
+      <w:numFmt w:val="lowerLetter"/>
+      <w:lvlText w:val="%5."/>
+      <w:lvlJc w:val="left"/>
+      <w:pPr>
+        <w:ind w:left="3297" w:hanging="360"/>
+      </w:pPr>
+    </w:lvl>
+    <w:lvl w:ilvl="5" w:tplc="FFFFFFFF" w:tentative="1">
+      <w:start w:val="1"/>
+      <w:numFmt w:val="lowerRoman"/>
+      <w:lvlText w:val="%6."/>
+      <w:lvlJc w:val="right"/>
+      <w:pPr>
+        <w:ind w:left="4017" w:hanging="180"/>
+      </w:pPr>
+    </w:lvl>
+    <w:lvl w:ilvl="6" w:tplc="FFFFFFFF" w:tentative="1">
+      <w:start w:val="1"/>
+      <w:numFmt w:val="decimal"/>
+      <w:lvlText w:val="%7."/>
+      <w:lvlJc w:val="left"/>
+      <w:pPr>
+        <w:ind w:left="4737" w:hanging="360"/>
+      </w:pPr>
+    </w:lvl>
+    <w:lvl w:ilvl="7" w:tplc="FFFFFFFF" w:tentative="1">
+      <w:start w:val="1"/>
+      <w:numFmt w:val="lowerLetter"/>
+      <w:lvlText w:val="%8."/>
+      <w:lvlJc w:val="left"/>
+      <w:pPr>
+        <w:ind w:left="5457" w:hanging="360"/>
+      </w:pPr>
+    </w:lvl>
+    <w:lvl w:ilvl="8" w:tplc="FFFFFFFF" w:tentative="1">
+      <w:start w:val="1"/>
+      <w:numFmt w:val="lowerRoman"/>
+      <w:lvlText w:val="%9."/>
+      <w:lvlJc w:val="right"/>
+      <w:pPr>
+        <w:ind w:left="6177" w:hanging="180"/>
+      </w:pPr>
+    </w:lvl>
+  </w:abstractNum>
+  <w:abstractNum w:abstractNumId="1" w15:restartNumberingAfterBreak="0">
+    <w:nsid w:val="1BED0B10"/>
+    <w:multiLevelType w:val="hybridMultilevel"/>
+    <w:tmpl w:val="E19EED10"/>
+    <w:lvl w:ilvl="0" w:tplc="FFFFFFFF">
+      <w:start w:val="1"/>
+      <w:numFmt w:val="decimal"/>
+      <w:lvlText w:val="%1."/>
+      <w:lvlJc w:val="left"/>
+      <w:pPr>
+        <w:ind w:left="417" w:hanging="360"/>
+      </w:pPr>
+    </w:lvl>
+    <w:lvl w:ilvl="1" w:tplc="FFFFFFFF" w:tentative="1">
+      <w:start w:val="1"/>
+      <w:numFmt w:val="lowerLetter"/>
+      <w:lvlText w:val="%2."/>
+      <w:lvlJc w:val="left"/>
+      <w:pPr>
+        <w:ind w:left="1137" w:hanging="360"/>
+      </w:pPr>
+    </w:lvl>
+    <w:lvl w:ilvl="2" w:tplc="FFFFFFFF" w:tentative="1">
+      <w:start w:val="1"/>
+      <w:numFmt w:val="lowerRoman"/>
+      <w:lvlText w:val="%3."/>
+      <w:lvlJc w:val="right"/>
+      <w:pPr>
+        <w:ind w:left="1857" w:hanging="180"/>
+      </w:pPr>
+    </w:lvl>
+    <w:lvl w:ilvl="3" w:tplc="FFFFFFFF" w:tentative="1">
+      <w:start w:val="1"/>
+      <w:numFmt w:val="decimal"/>
+      <w:lvlText w:val="%4."/>
+      <w:lvlJc w:val="left"/>
+      <w:pPr>
+        <w:ind w:left="2577" w:hanging="360"/>
+      </w:pPr>
+    </w:lvl>
+    <w:lvl w:ilvl="4" w:tplc="FFFFFFFF" w:tentative="1">
+      <w:start w:val="1"/>
+      <w:numFmt w:val="lowerLetter"/>
+      <w:lvlText w:val="%5."/>
+      <w:lvlJc w:val="left"/>
+      <w:pPr>
+        <w:ind w:left="3297" w:hanging="360"/>
+      </w:pPr>
+    </w:lvl>
+    <w:lvl w:ilvl="5" w:tplc="FFFFFFFF" w:tentative="1">
+      <w:start w:val="1"/>
+      <w:numFmt w:val="lowerRoman"/>
+      <w:lvlText w:val="%6."/>
+      <w:lvlJc w:val="right"/>
+      <w:pPr>
+        <w:ind w:left="4017" w:hanging="180"/>
+      </w:pPr>
+    </w:lvl>
+    <w:lvl w:ilvl="6" w:tplc="FFFFFFFF" w:tentative="1">
+      <w:start w:val="1"/>
+      <w:numFmt w:val="decimal"/>
+      <w:lvlText w:val="%7."/>
+      <w:lvlJc w:val="left"/>
+      <w:pPr>
+        <w:ind w:left="4737" w:hanging="360"/>
+      </w:pPr>
+    </w:lvl>
+    <w:lvl w:ilvl="7" w:tplc="FFFFFFFF" w:tentative="1">
+      <w:start w:val="1"/>
+      <w:numFmt w:val="lowerLetter"/>
+      <w:lvlText w:val="%8."/>
+      <w:lvlJc w:val="left"/>
+      <w:pPr>
+        <w:ind w:left="5457" w:hanging="360"/>
+      </w:pPr>
+    </w:lvl>
+    <w:lvl w:ilvl="8" w:tplc="FFFFFFFF" w:tentative="1">
+      <w:start w:val="1"/>
+      <w:numFmt w:val="lowerRoman"/>
+      <w:lvlText w:val="%9."/>
+      <w:lvlJc w:val="right"/>
+      <w:pPr>
+        <w:ind w:left="6177" w:hanging="180"/>
+      </w:pPr>
+    </w:lvl>
+  </w:abstractNum>
+  <w:abstractNum w:abstractNumId="2" w15:restartNumberingAfterBreak="0">
     <w:nsid w:val="50C96725"/>
     <w:multiLevelType w:val="hybridMultilevel"/>
-    <w:tmpl w:val="23A6FB12"/>
+    <w:tmpl w:val="E19EED10"/>
     <w:lvl w:ilvl="0" w:tplc="3809000F">
       <w:start w:val="1"/>
       <w:numFmt w:val="decimal"/>
@@ -2591,7 +4031,7 @@
       </w:pPr>
     </w:lvl>
   </w:abstractNum>
-  <w:abstractNum w:abstractNumId="1" w15:restartNumberingAfterBreak="0">
+  <w:abstractNum w:abstractNumId="3" w15:restartNumberingAfterBreak="0">
     <w:nsid w:val="582E195C"/>
     <w:multiLevelType w:val="hybridMultilevel"/>
     <w:tmpl w:val="0ACC77BC"/>
@@ -2681,9 +4121,15 @@
     </w:lvl>
   </w:abstractNum>
   <w:num w:numId="1" w16cid:durableId="758403811">
+    <w:abstractNumId w:val="3"/>
+  </w:num>
+  <w:num w:numId="2" w16cid:durableId="1276332468">
+    <w:abstractNumId w:val="2"/>
+  </w:num>
+  <w:num w:numId="3" w16cid:durableId="194732903">
     <w:abstractNumId w:val="1"/>
   </w:num>
-  <w:num w:numId="2" w16cid:durableId="1276332468">
+  <w:num w:numId="4" w16cid:durableId="2073624999">
     <w:abstractNumId w:val="0"/>
   </w:num>
 </w:numbering>
@@ -3292,6 +4738,7 @@
   <w:style w:type="character" w:default="1" w:styleId="DefaultParagraphFont">
     <w:name w:val="Default Paragraph Font"/>
     <w:uiPriority w:val="1"/>
+    <w:semiHidden/>
     <w:unhideWhenUsed/>
   </w:style>
   <w:style w:type="table" w:default="1" w:styleId="TableNormal">

</xml_diff>

<commit_message>
menambahkan isi dari tampilan layout lupa password "lupa_password_activity"
</commit_message>
<xml_diff>
--- a/dokumentasi/Dokumetasi GitHub-YANTO-23312240.docx
+++ b/dokumentasi/Dokumetasi GitHub-YANTO-23312240.docx
@@ -517,7 +517,7 @@
                 <w:szCs w:val="24"/>
               </w:rPr>
               <w:drawing>
-                <wp:inline distT="0" distB="0" distL="0" distR="0" wp14:anchorId="30F9638F" wp14:editId="19E088D9">
+                <wp:inline distT="0" distB="0" distL="0" distR="0" wp14:anchorId="347EFC65" wp14:editId="06A56EAF">
                   <wp:extent cx="5943600" cy="3347085"/>
                   <wp:effectExtent l="0" t="0" r="0" b="5715"/>
                   <wp:docPr id="177557549" name="Picture 1"/>
@@ -556,61 +556,6 @@
         </w:tc>
       </w:tr>
     </w:tbl>
-    <w:p>
-      <w:pPr>
-        <w:rPr>
-          <w:rFonts w:ascii="Arial" w:hAnsi="Arial" w:cs="Arial"/>
-          <w:b/>
-          <w:bCs/>
-          <w:sz w:val="24"/>
-          <w:szCs w:val="24"/>
-        </w:rPr>
-      </w:pPr>
-    </w:p>
-    <w:p>
-      <w:pPr>
-        <w:rPr>
-          <w:rFonts w:ascii="Arial" w:hAnsi="Arial" w:cs="Arial"/>
-          <w:b/>
-          <w:bCs/>
-          <w:sz w:val="24"/>
-          <w:szCs w:val="24"/>
-        </w:rPr>
-      </w:pPr>
-    </w:p>
-    <w:p>
-      <w:pPr>
-        <w:rPr>
-          <w:rFonts w:ascii="Arial" w:hAnsi="Arial" w:cs="Arial"/>
-          <w:b/>
-          <w:bCs/>
-          <w:sz w:val="24"/>
-          <w:szCs w:val="24"/>
-        </w:rPr>
-      </w:pPr>
-    </w:p>
-    <w:p>
-      <w:pPr>
-        <w:rPr>
-          <w:rFonts w:ascii="Arial" w:hAnsi="Arial" w:cs="Arial"/>
-          <w:b/>
-          <w:bCs/>
-          <w:sz w:val="24"/>
-          <w:szCs w:val="24"/>
-        </w:rPr>
-      </w:pPr>
-    </w:p>
-    <w:p>
-      <w:pPr>
-        <w:rPr>
-          <w:rFonts w:ascii="Arial" w:hAnsi="Arial" w:cs="Arial"/>
-          <w:b/>
-          <w:bCs/>
-          <w:sz w:val="24"/>
-          <w:szCs w:val="24"/>
-        </w:rPr>
-      </w:pPr>
-    </w:p>
     <w:p>
       <w:pPr>
         <w:rPr>
@@ -653,7 +598,7 @@
       <w:tr>
         <w:tc>
           <w:tcPr>
-            <w:tcW w:w="9350" w:type="dxa"/>
+            <w:tcW w:w="9360" w:type="dxa"/>
           </w:tcPr>
           <w:p>
             <w:pPr>
@@ -678,7 +623,6 @@
                 <w:sz w:val="24"/>
                 <w:szCs w:val="24"/>
               </w:rPr>
-              <w:lastRenderedPageBreak/>
               <w:t xml:space="preserve">Upload </w:t>
             </w:r>
             <w:proofErr w:type="spellStart"/>
@@ -765,7 +709,7 @@
       <w:tr>
         <w:tc>
           <w:tcPr>
-            <w:tcW w:w="9350" w:type="dxa"/>
+            <w:tcW w:w="9360" w:type="dxa"/>
           </w:tcPr>
           <w:p>
             <w:pPr>
@@ -787,7 +731,7 @@
                 <w:szCs w:val="24"/>
               </w:rPr>
               <w:drawing>
-                <wp:inline distT="0" distB="0" distL="0" distR="0" wp14:anchorId="19F53CF4" wp14:editId="0FBF2764">
+                <wp:inline distT="0" distB="0" distL="0" distR="0" wp14:anchorId="1393E7B3" wp14:editId="2C2C7361">
                   <wp:extent cx="5943600" cy="3072130"/>
                   <wp:effectExtent l="0" t="0" r="0" b="0"/>
                   <wp:docPr id="2012439472" name="Picture 1"/>
@@ -837,6 +781,28 @@
         </w:rPr>
       </w:pPr>
     </w:p>
+    <w:p>
+      <w:pPr>
+        <w:rPr>
+          <w:rFonts w:ascii="Arial" w:hAnsi="Arial" w:cs="Arial"/>
+          <w:b/>
+          <w:bCs/>
+          <w:sz w:val="24"/>
+          <w:szCs w:val="24"/>
+        </w:rPr>
+      </w:pPr>
+    </w:p>
+    <w:p>
+      <w:pPr>
+        <w:rPr>
+          <w:rFonts w:ascii="Arial" w:hAnsi="Arial" w:cs="Arial"/>
+          <w:b/>
+          <w:bCs/>
+          <w:sz w:val="24"/>
+          <w:szCs w:val="24"/>
+        </w:rPr>
+      </w:pPr>
+    </w:p>
     <w:tbl>
       <w:tblPr>
         <w:tblStyle w:val="TableGrid"/>
@@ -876,6 +842,7 @@
                 <w:sz w:val="24"/>
                 <w:szCs w:val="24"/>
               </w:rPr>
+              <w:lastRenderedPageBreak/>
               <w:t>Men</w:t>
             </w:r>
             <w:r>
@@ -1396,7 +1363,7 @@
               <mc:AlternateContent>
                 <mc:Choice Requires="wps">
                   <w:drawing>
-                    <wp:anchor distT="0" distB="0" distL="114300" distR="114300" simplePos="0" relativeHeight="251664384" behindDoc="0" locked="0" layoutInCell="1" allowOverlap="1" wp14:anchorId="5C4A40B7" wp14:editId="27A1A352">
+                    <wp:anchor distT="0" distB="0" distL="114300" distR="114300" simplePos="0" relativeHeight="251664384" behindDoc="0" locked="0" layoutInCell="1" allowOverlap="1" wp14:anchorId="4053104D" wp14:editId="4DA53F6D">
                       <wp:simplePos x="0" y="0"/>
                       <wp:positionH relativeFrom="column">
                         <wp:posOffset>1239520</wp:posOffset>
@@ -1488,7 +1455,7 @@
                 </mc:Choice>
                 <mc:Fallback>
                   <w:pict>
-                    <v:shapetype w14:anchorId="5C4A40B7" id="_x0000_t202" coordsize="21600,21600" o:spt="202" path="m,l,21600r21600,l21600,xe">
+                    <v:shapetype w14:anchorId="4053104D" id="_x0000_t202" coordsize="21600,21600" o:spt="202" path="m,l,21600r21600,l21600,xe">
                       <v:stroke joinstyle="miter"/>
                       <v:path gradientshapeok="t" o:connecttype="rect"/>
                     </v:shapetype>
@@ -1553,7 +1520,7 @@
               <mc:AlternateContent>
                 <mc:Choice Requires="wps">
                   <w:drawing>
-                    <wp:anchor distT="0" distB="0" distL="114300" distR="114300" simplePos="0" relativeHeight="251666432" behindDoc="0" locked="0" layoutInCell="1" allowOverlap="1" wp14:anchorId="59BD0136" wp14:editId="42E44803">
+                    <wp:anchor distT="0" distB="0" distL="114300" distR="114300" simplePos="0" relativeHeight="251666432" behindDoc="0" locked="0" layoutInCell="1" allowOverlap="1" wp14:anchorId="577F1030" wp14:editId="409CE83D">
                       <wp:simplePos x="0" y="0"/>
                       <wp:positionH relativeFrom="column">
                         <wp:posOffset>5293995</wp:posOffset>
@@ -1642,7 +1609,7 @@
                 </mc:Choice>
                 <mc:Fallback>
                   <w:pict>
-                    <v:shape w14:anchorId="59BD0136" id="_x0000_s1027" type="#_x0000_t202" style="position:absolute;margin-left:416.85pt;margin-top:193.6pt;width:313pt;height:227pt;z-index:251666432;visibility:visible;mso-wrap-style:none;mso-wrap-distance-left:9pt;mso-wrap-distance-top:0;mso-wrap-distance-right:9pt;mso-wrap-distance-bottom:0;mso-position-horizontal:absolute;mso-position-horizontal-relative:text;mso-position-vertical:absolute;mso-position-vertical-relative:text;v-text-anchor:top" o:gfxdata="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" filled="f" stroked="f">
+                    <v:shape w14:anchorId="577F1030" id="_x0000_s1027" type="#_x0000_t202" style="position:absolute;margin-left:416.85pt;margin-top:193.6pt;width:313pt;height:227pt;z-index:251666432;visibility:visible;mso-wrap-style:none;mso-wrap-distance-left:9pt;mso-wrap-distance-top:0;mso-wrap-distance-right:9pt;mso-wrap-distance-bottom:0;mso-position-horizontal:absolute;mso-position-horizontal-relative:text;mso-position-vertical:absolute;mso-position-vertical-relative:text;v-text-anchor:top" o:gfxdata="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" filled="f" stroked="f">
                       <v:textbox style="mso-fit-shape-to-text:t">
                         <w:txbxContent>
                           <w:p>
@@ -1700,7 +1667,7 @@
               <mc:AlternateContent>
                 <mc:Choice Requires="wps">
                   <w:drawing>
-                    <wp:anchor distT="0" distB="0" distL="114300" distR="114300" simplePos="0" relativeHeight="251662336" behindDoc="0" locked="0" layoutInCell="1" allowOverlap="1" wp14:anchorId="33F7FCD5" wp14:editId="4BAB4275">
+                    <wp:anchor distT="0" distB="0" distL="114300" distR="114300" simplePos="0" relativeHeight="251662336" behindDoc="0" locked="0" layoutInCell="1" allowOverlap="1" wp14:anchorId="5E864E17" wp14:editId="616EB1B4">
                       <wp:simplePos x="0" y="0"/>
                       <wp:positionH relativeFrom="column">
                         <wp:posOffset>1229995</wp:posOffset>
@@ -1778,7 +1745,7 @@
                 </mc:Choice>
                 <mc:Fallback>
                   <w:pict>
-                    <v:shape w14:anchorId="33F7FCD5" id="_x0000_s1028" type="#_x0000_t202" style="position:absolute;margin-left:96.85pt;margin-top:240.1pt;width:29pt;height:43.3pt;z-index:251662336;visibility:visible;mso-wrap-style:square;mso-width-percent:0;mso-height-percent:0;mso-wrap-distance-left:9pt;mso-wrap-distance-top:0;mso-wrap-distance-right:9pt;mso-wrap-distance-bottom:0;mso-position-horizontal:absolute;mso-position-horizontal-relative:text;mso-position-vertical:absolute;mso-position-vertical-relative:text;mso-width-percent:0;mso-height-percent:0;mso-width-relative:margin;mso-height-relative:margin;v-text-anchor:top" o:gfxdata="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" filled="f" stroked="f">
+                    <v:shape w14:anchorId="5E864E17" id="_x0000_s1028" type="#_x0000_t202" style="position:absolute;margin-left:96.85pt;margin-top:240.1pt;width:29pt;height:43.3pt;z-index:251662336;visibility:visible;mso-wrap-style:square;mso-width-percent:0;mso-height-percent:0;mso-wrap-distance-left:9pt;mso-wrap-distance-top:0;mso-wrap-distance-right:9pt;mso-wrap-distance-bottom:0;mso-position-horizontal:absolute;mso-position-horizontal-relative:text;mso-position-vertical:absolute;mso-position-vertical-relative:text;mso-width-percent:0;mso-height-percent:0;mso-width-relative:margin;mso-height-relative:margin;v-text-anchor:top" o:gfxdata="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" filled="f" stroked="f">
                       <v:textbox>
                         <w:txbxContent>
                           <w:p>
@@ -1824,7 +1791,7 @@
               <mc:AlternateContent>
                 <mc:Choice Requires="wps">
                   <w:drawing>
-                    <wp:anchor distT="0" distB="0" distL="114300" distR="114300" simplePos="0" relativeHeight="251660288" behindDoc="0" locked="0" layoutInCell="1" allowOverlap="1">
+                    <wp:anchor distT="0" distB="0" distL="114300" distR="114300" simplePos="0" relativeHeight="251660288" behindDoc="0" locked="0" layoutInCell="1" allowOverlap="1" wp14:anchorId="6EA42F10" wp14:editId="2BAE6F80">
                       <wp:simplePos x="0" y="0"/>
                       <wp:positionH relativeFrom="column">
                         <wp:posOffset>2658745</wp:posOffset>
@@ -1906,7 +1873,7 @@
               <mc:AlternateContent>
                 <mc:Choice Requires="wps">
                   <w:drawing>
-                    <wp:anchor distT="0" distB="0" distL="114300" distR="114300" simplePos="0" relativeHeight="251659264" behindDoc="0" locked="0" layoutInCell="1" allowOverlap="1">
+                    <wp:anchor distT="0" distB="0" distL="114300" distR="114300" simplePos="0" relativeHeight="251659264" behindDoc="0" locked="0" layoutInCell="1" allowOverlap="1" wp14:anchorId="5DF8508C" wp14:editId="1A36FCE7">
                       <wp:simplePos x="0" y="0"/>
                       <wp:positionH relativeFrom="column">
                         <wp:posOffset>93345</wp:posOffset>
@@ -1999,7 +1966,7 @@
                 <w:szCs w:val="24"/>
               </w:rPr>
               <w:drawing>
-                <wp:anchor distT="0" distB="0" distL="114300" distR="114300" simplePos="0" relativeHeight="251658240" behindDoc="0" locked="0" layoutInCell="1" allowOverlap="1" wp14:anchorId="0C2968EE">
+                <wp:anchor distT="0" distB="0" distL="114300" distR="114300" simplePos="0" relativeHeight="251658240" behindDoc="0" locked="0" layoutInCell="1" allowOverlap="1" wp14:anchorId="4A90EEED" wp14:editId="352ADF1A">
                   <wp:simplePos x="0" y="0"/>
                   <wp:positionH relativeFrom="column">
                     <wp:posOffset>1845945</wp:posOffset>
@@ -2064,7 +2031,7 @@
                 <w:szCs w:val="24"/>
               </w:rPr>
               <w:drawing>
-                <wp:inline distT="0" distB="0" distL="0" distR="0" wp14:anchorId="6F321BEF" wp14:editId="4954F9D8">
+                <wp:inline distT="0" distB="0" distL="0" distR="0" wp14:anchorId="48BDBC97" wp14:editId="31F8C605">
                   <wp:extent cx="1771370" cy="3831610"/>
                   <wp:effectExtent l="0" t="0" r="635" b="0"/>
                   <wp:docPr id="593781663" name="Picture 1"/>
@@ -2883,7 +2850,7 @@
               <mc:AlternateContent>
                 <mc:Choice Requires="wps">
                   <w:drawing>
-                    <wp:anchor distT="0" distB="0" distL="114300" distR="114300" simplePos="0" relativeHeight="251669504" behindDoc="0" locked="0" layoutInCell="1" allowOverlap="1" wp14:anchorId="438AFCAB" wp14:editId="460BF494">
+                    <wp:anchor distT="0" distB="0" distL="114300" distR="114300" simplePos="0" relativeHeight="251669504" behindDoc="0" locked="0" layoutInCell="1" allowOverlap="1" wp14:anchorId="2FD18D80" wp14:editId="152E3F9E">
                       <wp:simplePos x="0" y="0"/>
                       <wp:positionH relativeFrom="column">
                         <wp:posOffset>2919095</wp:posOffset>
@@ -2983,8 +2950,7 @@
                 </mc:Choice>
                 <mc:Fallback>
                   <w:pict>
-                    <v:shape w14:anchorId="438AFCAB" id="_x0000_s1029" type="#_x0000_t202" style="position:absolute;margin-left:229.85pt;margin-top:20.85pt;width:183.65pt;height:56.05pt;z-index:251669504;visibility:visible;mso-wrap-style:square;mso-width-percent:0;mso-height-percent:0;mso-wrap-distance-left:9pt;mso-wrap-distance-top:0;mso-wrap-distance-right:9pt;mso-wrap-distance-bottom:0;mso-position-horizontal:absolute;mso-position-horizontal-relative:text;mso-position-vertical:absolute;mso-position-vertical-relative:text;mso-width-percent:0;mso-height-percent:0;mso-width-relative:margin;mso-height-relative:margin;v-text-anchor:top" o:gfxdata="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" filled="f" stroked="f">
-                      <v:fill o:detectmouseclick="t"/>
+                    <v:shape w14:anchorId="2FD18D80" id="_x0000_s1029" type="#_x0000_t202" style="position:absolute;margin-left:229.85pt;margin-top:20.85pt;width:183.65pt;height:56.05pt;z-index:251669504;visibility:visible;mso-wrap-style:square;mso-width-percent:0;mso-height-percent:0;mso-wrap-distance-left:9pt;mso-wrap-distance-top:0;mso-wrap-distance-right:9pt;mso-wrap-distance-bottom:0;mso-position-horizontal:absolute;mso-position-horizontal-relative:text;mso-position-vertical:absolute;mso-position-vertical-relative:text;mso-width-percent:0;mso-height-percent:0;mso-width-relative:margin;mso-height-relative:margin;v-text-anchor:top" o:gfxdata="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" filled="f" stroked="f">
                       <v:textbox>
                         <w:txbxContent>
                           <w:p>
@@ -3047,7 +3013,7 @@
               <mc:AlternateContent>
                 <mc:Choice Requires="wps">
                   <w:drawing>
-                    <wp:anchor distT="0" distB="0" distL="114300" distR="114300" simplePos="0" relativeHeight="251671552" behindDoc="0" locked="0" layoutInCell="1" allowOverlap="1" wp14:anchorId="28C618EC" wp14:editId="52B6E695">
+                    <wp:anchor distT="0" distB="0" distL="114300" distR="114300" simplePos="0" relativeHeight="251671552" behindDoc="0" locked="0" layoutInCell="1" allowOverlap="1" wp14:anchorId="2A4B5B41" wp14:editId="27F891B3">
                       <wp:simplePos x="0" y="0"/>
                       <wp:positionH relativeFrom="column">
                         <wp:posOffset>2880995</wp:posOffset>
@@ -3136,8 +3102,7 @@
                 </mc:Choice>
                 <mc:Fallback>
                   <w:pict>
-                    <v:shape w14:anchorId="28C618EC" id="_x0000_s1030" type="#_x0000_t202" style="position:absolute;margin-left:226.85pt;margin-top:282.15pt;width:294.95pt;height:145.75pt;z-index:251671552;visibility:visible;mso-wrap-style:none;mso-wrap-distance-left:9pt;mso-wrap-distance-top:0;mso-wrap-distance-right:9pt;mso-wrap-distance-bottom:0;mso-position-horizontal:absolute;mso-position-horizontal-relative:text;mso-position-vertical:absolute;mso-position-vertical-relative:text;v-text-anchor:top" o:gfxdata="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" filled="f" stroked="f">
-                      <v:fill o:detectmouseclick="t"/>
+                    <v:shape w14:anchorId="2A4B5B41" id="_x0000_s1030" type="#_x0000_t202" style="position:absolute;margin-left:226.85pt;margin-top:282.15pt;width:294.95pt;height:145.75pt;z-index:251671552;visibility:visible;mso-wrap-style:none;mso-wrap-distance-left:9pt;mso-wrap-distance-top:0;mso-wrap-distance-right:9pt;mso-wrap-distance-bottom:0;mso-position-horizontal:absolute;mso-position-horizontal-relative:text;mso-position-vertical:absolute;mso-position-vertical-relative:text;v-text-anchor:top" o:gfxdata="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" filled="f" stroked="f">
                       <v:textbox style="mso-fit-shape-to-text:t">
                         <w:txbxContent>
                           <w:p>
@@ -3195,7 +3160,7 @@
               <mc:AlternateContent>
                 <mc:Choice Requires="wps">
                   <w:drawing>
-                    <wp:anchor distT="0" distB="0" distL="114300" distR="114300" simplePos="0" relativeHeight="251673600" behindDoc="0" locked="0" layoutInCell="1" allowOverlap="1">
+                    <wp:anchor distT="0" distB="0" distL="114300" distR="114300" simplePos="0" relativeHeight="251673600" behindDoc="0" locked="0" layoutInCell="1" allowOverlap="1" wp14:anchorId="05FA45A4" wp14:editId="6D4E4E3C">
                       <wp:simplePos x="0" y="0"/>
                       <wp:positionH relativeFrom="column">
                         <wp:posOffset>3785870</wp:posOffset>
@@ -3279,7 +3244,7 @@
               <mc:AlternateContent>
                 <mc:Choice Requires="wps">
                   <w:drawing>
-                    <wp:anchor distT="0" distB="0" distL="114300" distR="114300" simplePos="0" relativeHeight="251672576" behindDoc="0" locked="0" layoutInCell="1" allowOverlap="1">
+                    <wp:anchor distT="0" distB="0" distL="114300" distR="114300" simplePos="0" relativeHeight="251672576" behindDoc="0" locked="0" layoutInCell="1" allowOverlap="1" wp14:anchorId="701C53B2" wp14:editId="09C3D645">
                       <wp:simplePos x="0" y="0"/>
                       <wp:positionH relativeFrom="column">
                         <wp:posOffset>2223770</wp:posOffset>
@@ -3361,11 +3326,12 @@
                 <w:rFonts w:ascii="Arial" w:hAnsi="Arial" w:cs="Arial"/>
                 <w:b/>
                 <w:bCs/>
+                <w:noProof/>
                 <w:sz w:val="24"/>
                 <w:szCs w:val="24"/>
               </w:rPr>
               <w:drawing>
-                <wp:anchor distT="0" distB="0" distL="114300" distR="114300" simplePos="0" relativeHeight="251667456" behindDoc="0" locked="0" layoutInCell="1" allowOverlap="1" wp14:anchorId="1E4688BB">
+                <wp:anchor distT="0" distB="0" distL="114300" distR="114300" simplePos="0" relativeHeight="251667456" behindDoc="0" locked="0" layoutInCell="1" allowOverlap="1" wp14:anchorId="38FFB942" wp14:editId="4572E88D">
                   <wp:simplePos x="0" y="0"/>
                   <wp:positionH relativeFrom="column">
                     <wp:posOffset>2118995</wp:posOffset>
@@ -3419,11 +3385,12 @@
                 <w:rFonts w:ascii="Arial" w:hAnsi="Arial" w:cs="Arial"/>
                 <w:b/>
                 <w:bCs/>
+                <w:noProof/>
                 <w:sz w:val="24"/>
                 <w:szCs w:val="24"/>
               </w:rPr>
               <w:drawing>
-                <wp:inline distT="0" distB="0" distL="0" distR="0" wp14:anchorId="513158AE" wp14:editId="5B9D86F0">
+                <wp:inline distT="0" distB="0" distL="0" distR="0" wp14:anchorId="64503F50" wp14:editId="7599D4F3">
                   <wp:extent cx="2162175" cy="4318327"/>
                   <wp:effectExtent l="0" t="0" r="0" b="6350"/>
                   <wp:docPr id="823301494" name="Picture 1"/>
@@ -3461,6 +3428,2385 @@
           </w:p>
         </w:tc>
       </w:tr>
+      <w:tr>
+        <w:tc>
+          <w:tcPr>
+            <w:tcW w:w="9350" w:type="dxa"/>
+          </w:tcPr>
+          <w:p>
+            <w:pPr>
+              <w:rPr>
+                <w:rFonts w:ascii="Arial" w:hAnsi="Arial" w:cs="Arial"/>
+                <w:b/>
+                <w:bCs/>
+                <w:sz w:val="24"/>
+                <w:szCs w:val="24"/>
+              </w:rPr>
+            </w:pPr>
+          </w:p>
+          <w:p>
+            <w:pPr>
+              <w:pStyle w:val="ListParagraph"/>
+              <w:numPr>
+                <w:ilvl w:val="0"/>
+                <w:numId w:val="2"/>
+              </w:numPr>
+              <w:rPr>
+                <w:rFonts w:ascii="Arial" w:hAnsi="Arial" w:cs="Arial"/>
+                <w:b/>
+                <w:bCs/>
+                <w:sz w:val="24"/>
+                <w:szCs w:val="24"/>
+              </w:rPr>
+            </w:pPr>
+            <w:proofErr w:type="spellStart"/>
+            <w:r>
+              <w:rPr>
+                <w:rFonts w:ascii="Arial" w:hAnsi="Arial" w:cs="Arial"/>
+                <w:b/>
+                <w:bCs/>
+                <w:sz w:val="24"/>
+                <w:szCs w:val="24"/>
+              </w:rPr>
+              <w:t>Menamhakan</w:t>
+            </w:r>
+            <w:proofErr w:type="spellEnd"/>
+            <w:r>
+              <w:rPr>
+                <w:rFonts w:ascii="Arial" w:hAnsi="Arial" w:cs="Arial"/>
+                <w:b/>
+                <w:bCs/>
+                <w:sz w:val="24"/>
+                <w:szCs w:val="24"/>
+              </w:rPr>
+              <w:t xml:space="preserve"> </w:t>
+            </w:r>
+            <w:proofErr w:type="spellStart"/>
+            <w:r>
+              <w:rPr>
+                <w:rFonts w:ascii="Arial" w:hAnsi="Arial" w:cs="Arial"/>
+                <w:b/>
+                <w:bCs/>
+                <w:sz w:val="24"/>
+                <w:szCs w:val="24"/>
+              </w:rPr>
+              <w:t>isi</w:t>
+            </w:r>
+            <w:proofErr w:type="spellEnd"/>
+            <w:r>
+              <w:rPr>
+                <w:rFonts w:ascii="Arial" w:hAnsi="Arial" w:cs="Arial"/>
+                <w:b/>
+                <w:bCs/>
+                <w:sz w:val="24"/>
+                <w:szCs w:val="24"/>
+              </w:rPr>
+              <w:t xml:space="preserve"> </w:t>
+            </w:r>
+            <w:proofErr w:type="spellStart"/>
+            <w:r>
+              <w:rPr>
+                <w:rFonts w:ascii="Arial" w:hAnsi="Arial" w:cs="Arial"/>
+                <w:b/>
+                <w:bCs/>
+                <w:sz w:val="24"/>
+                <w:szCs w:val="24"/>
+              </w:rPr>
+              <w:t>tampilan</w:t>
+            </w:r>
+            <w:proofErr w:type="spellEnd"/>
+            <w:r>
+              <w:rPr>
+                <w:rFonts w:ascii="Arial" w:hAnsi="Arial" w:cs="Arial"/>
+                <w:b/>
+                <w:bCs/>
+                <w:sz w:val="24"/>
+                <w:szCs w:val="24"/>
+              </w:rPr>
+              <w:t xml:space="preserve"> </w:t>
+            </w:r>
+            <w:proofErr w:type="spellStart"/>
+            <w:r>
+              <w:rPr>
+                <w:rFonts w:ascii="Arial" w:hAnsi="Arial" w:cs="Arial"/>
+                <w:b/>
+                <w:bCs/>
+                <w:sz w:val="24"/>
+                <w:szCs w:val="24"/>
+              </w:rPr>
+              <w:t>dari</w:t>
+            </w:r>
+            <w:proofErr w:type="spellEnd"/>
+            <w:r>
+              <w:rPr>
+                <w:rFonts w:ascii="Arial" w:hAnsi="Arial" w:cs="Arial"/>
+                <w:b/>
+                <w:bCs/>
+                <w:sz w:val="24"/>
+                <w:szCs w:val="24"/>
+              </w:rPr>
+              <w:t xml:space="preserve"> layout </w:t>
+            </w:r>
+            <w:proofErr w:type="spellStart"/>
+            <w:r>
+              <w:rPr>
+                <w:rFonts w:ascii="Arial" w:hAnsi="Arial" w:cs="Arial"/>
+                <w:b/>
+                <w:bCs/>
+                <w:sz w:val="24"/>
+                <w:szCs w:val="24"/>
+              </w:rPr>
+              <w:t>lupa_passwor_activity</w:t>
+            </w:r>
+            <w:proofErr w:type="spellEnd"/>
+          </w:p>
+          <w:p>
+            <w:pPr>
+              <w:pStyle w:val="ListParagraph"/>
+              <w:ind w:left="417"/>
+              <w:rPr>
+                <w:rFonts w:ascii="Arial" w:hAnsi="Arial" w:cs="Arial"/>
+                <w:b/>
+                <w:bCs/>
+                <w:sz w:val="24"/>
+                <w:szCs w:val="24"/>
+              </w:rPr>
+            </w:pPr>
+          </w:p>
+          <w:p>
+            <w:pPr>
+              <w:pStyle w:val="ListParagraph"/>
+              <w:numPr>
+                <w:ilvl w:val="0"/>
+                <w:numId w:val="5"/>
+              </w:numPr>
+              <w:rPr>
+                <w:rFonts w:ascii="Arial" w:hAnsi="Arial" w:cs="Arial"/>
+                <w:sz w:val="24"/>
+                <w:szCs w:val="24"/>
+              </w:rPr>
+            </w:pPr>
+            <w:r>
+              <w:rPr>
+                <w:rFonts w:ascii="Arial" w:hAnsi="Arial" w:cs="Arial"/>
+                <w:b/>
+                <w:bCs/>
+                <w:sz w:val="24"/>
+                <w:szCs w:val="24"/>
+              </w:rPr>
+              <w:t>Form Input Email</w:t>
+            </w:r>
+          </w:p>
+          <w:p>
+            <w:pPr>
+              <w:pStyle w:val="ListParagraph"/>
+              <w:ind w:left="1137"/>
+              <w:rPr>
+                <w:rFonts w:ascii="Arial" w:hAnsi="Arial" w:cs="Arial"/>
+                <w:sz w:val="24"/>
+                <w:szCs w:val="24"/>
+              </w:rPr>
+            </w:pPr>
+            <w:proofErr w:type="spellStart"/>
+            <w:r>
+              <w:rPr>
+                <w:rFonts w:ascii="Arial" w:hAnsi="Arial" w:cs="Arial"/>
+                <w:sz w:val="24"/>
+                <w:szCs w:val="24"/>
+              </w:rPr>
+              <w:t>Fungsi</w:t>
+            </w:r>
+            <w:proofErr w:type="spellEnd"/>
+            <w:r>
+              <w:rPr>
+                <w:rFonts w:ascii="Arial" w:hAnsi="Arial" w:cs="Arial"/>
+                <w:sz w:val="24"/>
+                <w:szCs w:val="24"/>
+              </w:rPr>
+              <w:t xml:space="preserve">: Kolom </w:t>
+            </w:r>
+            <w:proofErr w:type="spellStart"/>
+            <w:r>
+              <w:rPr>
+                <w:rFonts w:ascii="Arial" w:hAnsi="Arial" w:cs="Arial"/>
+                <w:sz w:val="24"/>
+                <w:szCs w:val="24"/>
+              </w:rPr>
+              <w:t>bagi</w:t>
+            </w:r>
+            <w:proofErr w:type="spellEnd"/>
+            <w:r>
+              <w:rPr>
+                <w:rFonts w:ascii="Arial" w:hAnsi="Arial" w:cs="Arial"/>
+                <w:sz w:val="24"/>
+                <w:szCs w:val="24"/>
+              </w:rPr>
+              <w:t xml:space="preserve"> </w:t>
+            </w:r>
+            <w:proofErr w:type="spellStart"/>
+            <w:r>
+              <w:rPr>
+                <w:rFonts w:ascii="Arial" w:hAnsi="Arial" w:cs="Arial"/>
+                <w:sz w:val="24"/>
+                <w:szCs w:val="24"/>
+              </w:rPr>
+              <w:t>pengguna</w:t>
+            </w:r>
+            <w:proofErr w:type="spellEnd"/>
+            <w:r>
+              <w:rPr>
+                <w:rFonts w:ascii="Arial" w:hAnsi="Arial" w:cs="Arial"/>
+                <w:sz w:val="24"/>
+                <w:szCs w:val="24"/>
+              </w:rPr>
+              <w:t xml:space="preserve"> </w:t>
+            </w:r>
+            <w:proofErr w:type="spellStart"/>
+            <w:r>
+              <w:rPr>
+                <w:rFonts w:ascii="Arial" w:hAnsi="Arial" w:cs="Arial"/>
+                <w:sz w:val="24"/>
+                <w:szCs w:val="24"/>
+              </w:rPr>
+              <w:t>untuk</w:t>
+            </w:r>
+            <w:proofErr w:type="spellEnd"/>
+            <w:r>
+              <w:rPr>
+                <w:rFonts w:ascii="Arial" w:hAnsi="Arial" w:cs="Arial"/>
+                <w:sz w:val="24"/>
+                <w:szCs w:val="24"/>
+              </w:rPr>
+              <w:t xml:space="preserve"> </w:t>
+            </w:r>
+            <w:proofErr w:type="spellStart"/>
+            <w:r>
+              <w:rPr>
+                <w:rFonts w:ascii="Arial" w:hAnsi="Arial" w:cs="Arial"/>
+                <w:sz w:val="24"/>
+                <w:szCs w:val="24"/>
+              </w:rPr>
+              <w:t>memasukkan</w:t>
+            </w:r>
+            <w:proofErr w:type="spellEnd"/>
+            <w:r>
+              <w:rPr>
+                <w:rFonts w:ascii="Arial" w:hAnsi="Arial" w:cs="Arial"/>
+                <w:sz w:val="24"/>
+                <w:szCs w:val="24"/>
+              </w:rPr>
+              <w:t xml:space="preserve"> </w:t>
+            </w:r>
+            <w:proofErr w:type="spellStart"/>
+            <w:r>
+              <w:rPr>
+                <w:rFonts w:ascii="Arial" w:hAnsi="Arial" w:cs="Arial"/>
+                <w:sz w:val="24"/>
+                <w:szCs w:val="24"/>
+              </w:rPr>
+              <w:t>alamat</w:t>
+            </w:r>
+            <w:proofErr w:type="spellEnd"/>
+            <w:r>
+              <w:rPr>
+                <w:rFonts w:ascii="Arial" w:hAnsi="Arial" w:cs="Arial"/>
+                <w:sz w:val="24"/>
+                <w:szCs w:val="24"/>
+              </w:rPr>
+              <w:t xml:space="preserve"> email yang </w:t>
+            </w:r>
+            <w:proofErr w:type="spellStart"/>
+            <w:r>
+              <w:rPr>
+                <w:rFonts w:ascii="Arial" w:hAnsi="Arial" w:cs="Arial"/>
+                <w:sz w:val="24"/>
+                <w:szCs w:val="24"/>
+              </w:rPr>
+              <w:t>terdaftar</w:t>
+            </w:r>
+            <w:proofErr w:type="spellEnd"/>
+            <w:r>
+              <w:rPr>
+                <w:rFonts w:ascii="Arial" w:hAnsi="Arial" w:cs="Arial"/>
+                <w:sz w:val="24"/>
+                <w:szCs w:val="24"/>
+              </w:rPr>
+              <w:t>.</w:t>
+            </w:r>
+          </w:p>
+          <w:p>
+            <w:pPr>
+              <w:rPr>
+                <w:rFonts w:ascii="Arial" w:hAnsi="Arial" w:cs="Arial"/>
+                <w:b/>
+                <w:bCs/>
+                <w:sz w:val="24"/>
+                <w:szCs w:val="24"/>
+              </w:rPr>
+            </w:pPr>
+          </w:p>
+          <w:p>
+            <w:pPr>
+              <w:pStyle w:val="ListParagraph"/>
+              <w:numPr>
+                <w:ilvl w:val="0"/>
+                <w:numId w:val="5"/>
+              </w:numPr>
+              <w:rPr>
+                <w:rFonts w:ascii="Arial" w:hAnsi="Arial" w:cs="Arial"/>
+                <w:sz w:val="24"/>
+                <w:szCs w:val="24"/>
+              </w:rPr>
+            </w:pPr>
+            <w:proofErr w:type="spellStart"/>
+            <w:r>
+              <w:rPr>
+                <w:rFonts w:ascii="Arial" w:hAnsi="Arial" w:cs="Arial"/>
+                <w:b/>
+                <w:bCs/>
+                <w:sz w:val="24"/>
+                <w:szCs w:val="24"/>
+              </w:rPr>
+              <w:t>Tombol</w:t>
+            </w:r>
+            <w:proofErr w:type="spellEnd"/>
+            <w:r>
+              <w:rPr>
+                <w:rFonts w:ascii="Arial" w:hAnsi="Arial" w:cs="Arial"/>
+                <w:b/>
+                <w:bCs/>
+                <w:sz w:val="24"/>
+                <w:szCs w:val="24"/>
+              </w:rPr>
+              <w:t xml:space="preserve"> Kirim</w:t>
+            </w:r>
+          </w:p>
+          <w:p>
+            <w:pPr>
+              <w:pStyle w:val="ListParagraph"/>
+              <w:ind w:left="1137"/>
+              <w:rPr>
+                <w:rFonts w:ascii="Arial" w:hAnsi="Arial" w:cs="Arial"/>
+                <w:sz w:val="24"/>
+                <w:szCs w:val="24"/>
+              </w:rPr>
+            </w:pPr>
+            <w:r>
+              <w:rPr>
+                <w:rFonts w:ascii="Arial" w:hAnsi="Arial" w:cs="Arial"/>
+                <w:sz w:val="24"/>
+                <w:szCs w:val="24"/>
+              </w:rPr>
+              <w:t>Teks: Kirim</w:t>
+            </w:r>
+          </w:p>
+          <w:p>
+            <w:pPr>
+              <w:pStyle w:val="ListParagraph"/>
+              <w:ind w:left="1137"/>
+              <w:rPr>
+                <w:rFonts w:ascii="Arial" w:hAnsi="Arial" w:cs="Arial"/>
+                <w:sz w:val="24"/>
+                <w:szCs w:val="24"/>
+              </w:rPr>
+            </w:pPr>
+            <w:proofErr w:type="spellStart"/>
+            <w:r>
+              <w:rPr>
+                <w:rFonts w:ascii="Arial" w:hAnsi="Arial" w:cs="Arial"/>
+                <w:sz w:val="24"/>
+                <w:szCs w:val="24"/>
+              </w:rPr>
+              <w:t>Fungsi</w:t>
+            </w:r>
+            <w:proofErr w:type="spellEnd"/>
+            <w:r>
+              <w:rPr>
+                <w:rFonts w:ascii="Arial" w:hAnsi="Arial" w:cs="Arial"/>
+                <w:sz w:val="24"/>
+                <w:szCs w:val="24"/>
+              </w:rPr>
+              <w:t xml:space="preserve">: </w:t>
+            </w:r>
+            <w:proofErr w:type="spellStart"/>
+            <w:r>
+              <w:rPr>
+                <w:rFonts w:ascii="Arial" w:hAnsi="Arial" w:cs="Arial"/>
+                <w:sz w:val="24"/>
+                <w:szCs w:val="24"/>
+              </w:rPr>
+              <w:t>Mengirim</w:t>
+            </w:r>
+            <w:proofErr w:type="spellEnd"/>
+            <w:r>
+              <w:rPr>
+                <w:rFonts w:ascii="Arial" w:hAnsi="Arial" w:cs="Arial"/>
+                <w:sz w:val="24"/>
+                <w:szCs w:val="24"/>
+              </w:rPr>
+              <w:t xml:space="preserve"> </w:t>
+            </w:r>
+            <w:proofErr w:type="spellStart"/>
+            <w:r>
+              <w:rPr>
+                <w:rFonts w:ascii="Arial" w:hAnsi="Arial" w:cs="Arial"/>
+                <w:sz w:val="24"/>
+                <w:szCs w:val="24"/>
+              </w:rPr>
+              <w:t>permintaan</w:t>
+            </w:r>
+            <w:proofErr w:type="spellEnd"/>
+            <w:r>
+              <w:rPr>
+                <w:rFonts w:ascii="Arial" w:hAnsi="Arial" w:cs="Arial"/>
+                <w:sz w:val="24"/>
+                <w:szCs w:val="24"/>
+              </w:rPr>
+              <w:t xml:space="preserve"> reset password </w:t>
+            </w:r>
+            <w:proofErr w:type="spellStart"/>
+            <w:r>
+              <w:rPr>
+                <w:rFonts w:ascii="Arial" w:hAnsi="Arial" w:cs="Arial"/>
+                <w:sz w:val="24"/>
+                <w:szCs w:val="24"/>
+              </w:rPr>
+              <w:t>ke</w:t>
+            </w:r>
+            <w:proofErr w:type="spellEnd"/>
+            <w:r>
+              <w:rPr>
+                <w:rFonts w:ascii="Arial" w:hAnsi="Arial" w:cs="Arial"/>
+                <w:sz w:val="24"/>
+                <w:szCs w:val="24"/>
+              </w:rPr>
+              <w:t xml:space="preserve"> email </w:t>
+            </w:r>
+            <w:proofErr w:type="spellStart"/>
+            <w:r>
+              <w:rPr>
+                <w:rFonts w:ascii="Arial" w:hAnsi="Arial" w:cs="Arial"/>
+                <w:sz w:val="24"/>
+                <w:szCs w:val="24"/>
+              </w:rPr>
+              <w:t>pengguna</w:t>
+            </w:r>
+            <w:proofErr w:type="spellEnd"/>
+            <w:r>
+              <w:rPr>
+                <w:rFonts w:ascii="Arial" w:hAnsi="Arial" w:cs="Arial"/>
+                <w:sz w:val="24"/>
+                <w:szCs w:val="24"/>
+              </w:rPr>
+              <w:t>.</w:t>
+            </w:r>
+          </w:p>
+          <w:p>
+            <w:pPr>
+              <w:rPr>
+                <w:rFonts w:ascii="Arial" w:hAnsi="Arial" w:cs="Arial"/>
+                <w:b/>
+                <w:bCs/>
+                <w:sz w:val="24"/>
+                <w:szCs w:val="24"/>
+              </w:rPr>
+            </w:pPr>
+            <w:r>
+              <w:rPr>
+                <w:rFonts w:ascii="Arial" w:hAnsi="Arial" w:cs="Arial"/>
+                <w:b/>
+                <w:bCs/>
+                <w:sz w:val="24"/>
+                <w:szCs w:val="24"/>
+              </w:rPr>
+              <w:t xml:space="preserve"> </w:t>
+            </w:r>
+          </w:p>
+          <w:p>
+            <w:pPr>
+              <w:pStyle w:val="ListParagraph"/>
+              <w:numPr>
+                <w:ilvl w:val="0"/>
+                <w:numId w:val="5"/>
+              </w:numPr>
+              <w:rPr>
+                <w:rFonts w:ascii="Arial" w:hAnsi="Arial" w:cs="Arial"/>
+                <w:sz w:val="24"/>
+                <w:szCs w:val="24"/>
+              </w:rPr>
+            </w:pPr>
+            <w:r>
+              <w:rPr>
+                <w:rFonts w:ascii="Arial" w:hAnsi="Arial" w:cs="Arial"/>
+                <w:b/>
+                <w:bCs/>
+                <w:sz w:val="24"/>
+                <w:szCs w:val="24"/>
+              </w:rPr>
+              <w:t xml:space="preserve">Teks </w:t>
+            </w:r>
+            <w:proofErr w:type="spellStart"/>
+            <w:r>
+              <w:rPr>
+                <w:rFonts w:ascii="Arial" w:hAnsi="Arial" w:cs="Arial"/>
+                <w:b/>
+                <w:bCs/>
+                <w:sz w:val="24"/>
+                <w:szCs w:val="24"/>
+              </w:rPr>
+              <w:t>Navigasi</w:t>
+            </w:r>
+            <w:proofErr w:type="spellEnd"/>
+            <w:r>
+              <w:rPr>
+                <w:rFonts w:ascii="Arial" w:hAnsi="Arial" w:cs="Arial"/>
+                <w:b/>
+                <w:bCs/>
+                <w:sz w:val="24"/>
+                <w:szCs w:val="24"/>
+              </w:rPr>
+              <w:t xml:space="preserve"> Login</w:t>
+            </w:r>
+          </w:p>
+          <w:p>
+            <w:pPr>
+              <w:pStyle w:val="ListParagraph"/>
+              <w:ind w:left="1137"/>
+              <w:rPr>
+                <w:rFonts w:ascii="Arial" w:hAnsi="Arial" w:cs="Arial"/>
+                <w:sz w:val="24"/>
+                <w:szCs w:val="24"/>
+              </w:rPr>
+            </w:pPr>
+            <w:r>
+              <w:rPr>
+                <w:rFonts w:ascii="Arial" w:hAnsi="Arial" w:cs="Arial"/>
+                <w:sz w:val="24"/>
+                <w:szCs w:val="24"/>
+              </w:rPr>
+              <w:t xml:space="preserve">Teks </w:t>
+            </w:r>
+            <w:proofErr w:type="spellStart"/>
+            <w:r>
+              <w:rPr>
+                <w:rFonts w:ascii="Arial" w:hAnsi="Arial" w:cs="Arial"/>
+                <w:sz w:val="24"/>
+                <w:szCs w:val="24"/>
+              </w:rPr>
+              <w:t>lengkap</w:t>
+            </w:r>
+            <w:proofErr w:type="spellEnd"/>
+            <w:r>
+              <w:rPr>
+                <w:rFonts w:ascii="Arial" w:hAnsi="Arial" w:cs="Arial"/>
+                <w:sz w:val="24"/>
+                <w:szCs w:val="24"/>
+              </w:rPr>
+              <w:t xml:space="preserve">: </w:t>
+            </w:r>
+            <w:proofErr w:type="spellStart"/>
+            <w:r>
+              <w:rPr>
+                <w:rFonts w:ascii="Arial" w:hAnsi="Arial" w:cs="Arial"/>
+                <w:sz w:val="24"/>
+                <w:szCs w:val="24"/>
+              </w:rPr>
+              <w:t>Sudah</w:t>
+            </w:r>
+            <w:proofErr w:type="spellEnd"/>
+            <w:r>
+              <w:rPr>
+                <w:rFonts w:ascii="Arial" w:hAnsi="Arial" w:cs="Arial"/>
+                <w:sz w:val="24"/>
+                <w:szCs w:val="24"/>
+              </w:rPr>
+              <w:t xml:space="preserve"> punya </w:t>
+            </w:r>
+            <w:proofErr w:type="spellStart"/>
+            <w:r>
+              <w:rPr>
+                <w:rFonts w:ascii="Arial" w:hAnsi="Arial" w:cs="Arial"/>
+                <w:sz w:val="24"/>
+                <w:szCs w:val="24"/>
+              </w:rPr>
+              <w:t>akun</w:t>
+            </w:r>
+            <w:proofErr w:type="spellEnd"/>
+            <w:r>
+              <w:rPr>
+                <w:rFonts w:ascii="Arial" w:hAnsi="Arial" w:cs="Arial"/>
+                <w:sz w:val="24"/>
+                <w:szCs w:val="24"/>
+              </w:rPr>
+              <w:t>? Login</w:t>
+            </w:r>
+          </w:p>
+          <w:p>
+            <w:pPr>
+              <w:pStyle w:val="ListParagraph"/>
+              <w:ind w:left="1137"/>
+              <w:rPr>
+                <w:rFonts w:ascii="Arial" w:hAnsi="Arial" w:cs="Arial"/>
+                <w:sz w:val="24"/>
+                <w:szCs w:val="24"/>
+              </w:rPr>
+            </w:pPr>
+          </w:p>
+          <w:p>
+            <w:pPr>
+              <w:pStyle w:val="ListParagraph"/>
+              <w:ind w:left="1137"/>
+              <w:rPr>
+                <w:rFonts w:ascii="Arial" w:hAnsi="Arial" w:cs="Arial"/>
+                <w:sz w:val="24"/>
+                <w:szCs w:val="24"/>
+              </w:rPr>
+            </w:pPr>
+            <w:proofErr w:type="spellStart"/>
+            <w:r>
+              <w:rPr>
+                <w:rFonts w:ascii="Arial" w:hAnsi="Arial" w:cs="Arial"/>
+                <w:sz w:val="24"/>
+                <w:szCs w:val="24"/>
+              </w:rPr>
+              <w:t>Fungsi</w:t>
+            </w:r>
+            <w:proofErr w:type="spellEnd"/>
+            <w:r>
+              <w:rPr>
+                <w:rFonts w:ascii="Arial" w:hAnsi="Arial" w:cs="Arial"/>
+                <w:sz w:val="24"/>
+                <w:szCs w:val="24"/>
+              </w:rPr>
+              <w:t xml:space="preserve">: </w:t>
+            </w:r>
+            <w:proofErr w:type="spellStart"/>
+            <w:r>
+              <w:rPr>
+                <w:rFonts w:ascii="Arial" w:hAnsi="Arial" w:cs="Arial"/>
+                <w:sz w:val="24"/>
+                <w:szCs w:val="24"/>
+              </w:rPr>
+              <w:t>Menawarkan</w:t>
+            </w:r>
+            <w:proofErr w:type="spellEnd"/>
+            <w:r>
+              <w:rPr>
+                <w:rFonts w:ascii="Arial" w:hAnsi="Arial" w:cs="Arial"/>
+                <w:sz w:val="24"/>
+                <w:szCs w:val="24"/>
+              </w:rPr>
+              <w:t xml:space="preserve"> </w:t>
+            </w:r>
+            <w:proofErr w:type="spellStart"/>
+            <w:r>
+              <w:rPr>
+                <w:rFonts w:ascii="Arial" w:hAnsi="Arial" w:cs="Arial"/>
+                <w:sz w:val="24"/>
+                <w:szCs w:val="24"/>
+              </w:rPr>
+              <w:t>pilihan</w:t>
+            </w:r>
+            <w:proofErr w:type="spellEnd"/>
+            <w:r>
+              <w:rPr>
+                <w:rFonts w:ascii="Arial" w:hAnsi="Arial" w:cs="Arial"/>
+                <w:sz w:val="24"/>
+                <w:szCs w:val="24"/>
+              </w:rPr>
+              <w:t xml:space="preserve"> </w:t>
+            </w:r>
+            <w:proofErr w:type="spellStart"/>
+            <w:r>
+              <w:rPr>
+                <w:rFonts w:ascii="Arial" w:hAnsi="Arial" w:cs="Arial"/>
+                <w:sz w:val="24"/>
+                <w:szCs w:val="24"/>
+              </w:rPr>
+              <w:t>untuk</w:t>
+            </w:r>
+            <w:proofErr w:type="spellEnd"/>
+            <w:r>
+              <w:rPr>
+                <w:rFonts w:ascii="Arial" w:hAnsi="Arial" w:cs="Arial"/>
+                <w:sz w:val="24"/>
+                <w:szCs w:val="24"/>
+              </w:rPr>
+              <w:t xml:space="preserve"> </w:t>
+            </w:r>
+            <w:proofErr w:type="spellStart"/>
+            <w:r>
+              <w:rPr>
+                <w:rFonts w:ascii="Arial" w:hAnsi="Arial" w:cs="Arial"/>
+                <w:sz w:val="24"/>
+                <w:szCs w:val="24"/>
+              </w:rPr>
+              <w:t>kembali</w:t>
+            </w:r>
+            <w:proofErr w:type="spellEnd"/>
+            <w:r>
+              <w:rPr>
+                <w:rFonts w:ascii="Arial" w:hAnsi="Arial" w:cs="Arial"/>
+                <w:sz w:val="24"/>
+                <w:szCs w:val="24"/>
+              </w:rPr>
+              <w:t xml:space="preserve"> </w:t>
+            </w:r>
+            <w:proofErr w:type="spellStart"/>
+            <w:r>
+              <w:rPr>
+                <w:rFonts w:ascii="Arial" w:hAnsi="Arial" w:cs="Arial"/>
+                <w:sz w:val="24"/>
+                <w:szCs w:val="24"/>
+              </w:rPr>
+              <w:t>ke</w:t>
+            </w:r>
+            <w:proofErr w:type="spellEnd"/>
+            <w:r>
+              <w:rPr>
+                <w:rFonts w:ascii="Arial" w:hAnsi="Arial" w:cs="Arial"/>
+                <w:sz w:val="24"/>
+                <w:szCs w:val="24"/>
+              </w:rPr>
+              <w:t xml:space="preserve"> </w:t>
+            </w:r>
+            <w:proofErr w:type="spellStart"/>
+            <w:r>
+              <w:rPr>
+                <w:rFonts w:ascii="Arial" w:hAnsi="Arial" w:cs="Arial"/>
+                <w:sz w:val="24"/>
+                <w:szCs w:val="24"/>
+              </w:rPr>
+              <w:t>halaman</w:t>
+            </w:r>
+            <w:proofErr w:type="spellEnd"/>
+            <w:r>
+              <w:rPr>
+                <w:rFonts w:ascii="Arial" w:hAnsi="Arial" w:cs="Arial"/>
+                <w:sz w:val="24"/>
+                <w:szCs w:val="24"/>
+              </w:rPr>
+              <w:t xml:space="preserve"> login </w:t>
+            </w:r>
+            <w:proofErr w:type="spellStart"/>
+            <w:r>
+              <w:rPr>
+                <w:rFonts w:ascii="Arial" w:hAnsi="Arial" w:cs="Arial"/>
+                <w:sz w:val="24"/>
+                <w:szCs w:val="24"/>
+              </w:rPr>
+              <w:t>jika</w:t>
+            </w:r>
+            <w:proofErr w:type="spellEnd"/>
+            <w:r>
+              <w:rPr>
+                <w:rFonts w:ascii="Arial" w:hAnsi="Arial" w:cs="Arial"/>
+                <w:sz w:val="24"/>
+                <w:szCs w:val="24"/>
+              </w:rPr>
+              <w:t xml:space="preserve"> </w:t>
+            </w:r>
+            <w:proofErr w:type="spellStart"/>
+            <w:r>
+              <w:rPr>
+                <w:rFonts w:ascii="Arial" w:hAnsi="Arial" w:cs="Arial"/>
+                <w:sz w:val="24"/>
+                <w:szCs w:val="24"/>
+              </w:rPr>
+              <w:t>pengguna</w:t>
+            </w:r>
+            <w:proofErr w:type="spellEnd"/>
+            <w:r>
+              <w:rPr>
+                <w:rFonts w:ascii="Arial" w:hAnsi="Arial" w:cs="Arial"/>
+                <w:sz w:val="24"/>
+                <w:szCs w:val="24"/>
+              </w:rPr>
+              <w:t xml:space="preserve"> </w:t>
+            </w:r>
+            <w:proofErr w:type="spellStart"/>
+            <w:r>
+              <w:rPr>
+                <w:rFonts w:ascii="Arial" w:hAnsi="Arial" w:cs="Arial"/>
+                <w:sz w:val="24"/>
+                <w:szCs w:val="24"/>
+              </w:rPr>
+              <w:t>masih</w:t>
+            </w:r>
+            <w:proofErr w:type="spellEnd"/>
+            <w:r>
+              <w:rPr>
+                <w:rFonts w:ascii="Arial" w:hAnsi="Arial" w:cs="Arial"/>
+                <w:sz w:val="24"/>
+                <w:szCs w:val="24"/>
+              </w:rPr>
+              <w:t xml:space="preserve"> </w:t>
+            </w:r>
+            <w:proofErr w:type="spellStart"/>
+            <w:r>
+              <w:rPr>
+                <w:rFonts w:ascii="Arial" w:hAnsi="Arial" w:cs="Arial"/>
+                <w:sz w:val="24"/>
+                <w:szCs w:val="24"/>
+              </w:rPr>
+              <w:t>ingat</w:t>
+            </w:r>
+            <w:proofErr w:type="spellEnd"/>
+            <w:r>
+              <w:rPr>
+                <w:rFonts w:ascii="Arial" w:hAnsi="Arial" w:cs="Arial"/>
+                <w:sz w:val="24"/>
+                <w:szCs w:val="24"/>
+              </w:rPr>
+              <w:t xml:space="preserve"> password.</w:t>
+            </w:r>
+          </w:p>
+          <w:p>
+            <w:pPr>
+              <w:rPr>
+                <w:rFonts w:ascii="Arial" w:hAnsi="Arial" w:cs="Arial"/>
+                <w:b/>
+                <w:bCs/>
+                <w:sz w:val="24"/>
+                <w:szCs w:val="24"/>
+              </w:rPr>
+            </w:pPr>
+          </w:p>
+        </w:tc>
+      </w:tr>
+      <w:tr>
+        <w:tc>
+          <w:tcPr>
+            <w:tcW w:w="9350" w:type="dxa"/>
+          </w:tcPr>
+          <w:p>
+            <w:pPr>
+              <w:rPr>
+                <w:rFonts w:ascii="Arial" w:hAnsi="Arial" w:cs="Arial"/>
+                <w:b/>
+                <w:bCs/>
+                <w:sz w:val="24"/>
+                <w:szCs w:val="24"/>
+              </w:rPr>
+            </w:pPr>
+            <w:r>
+              <w:rPr>
+                <w:noProof/>
+              </w:rPr>
+              <mc:AlternateContent>
+                <mc:Choice Requires="wps">
+                  <w:drawing>
+                    <wp:anchor distT="0" distB="0" distL="114300" distR="114300" simplePos="0" relativeHeight="251692032" behindDoc="0" locked="0" layoutInCell="1" allowOverlap="1" wp14:anchorId="0FCCF75C" wp14:editId="5CF7D6EB">
+                      <wp:simplePos x="0" y="0"/>
+                      <wp:positionH relativeFrom="column">
+                        <wp:posOffset>3967303</wp:posOffset>
+                      </wp:positionH>
+                      <wp:positionV relativeFrom="paragraph">
+                        <wp:posOffset>5762315</wp:posOffset>
+                      </wp:positionV>
+                      <wp:extent cx="1828800" cy="1828800"/>
+                      <wp:effectExtent l="0" t="0" r="0" b="0"/>
+                      <wp:wrapNone/>
+                      <wp:docPr id="1165819793" name="Text Box 1"/>
+                      <wp:cNvGraphicFramePr/>
+                      <a:graphic xmlns:a="http://schemas.openxmlformats.org/drawingml/2006/main">
+                        <a:graphicData uri="http://schemas.microsoft.com/office/word/2010/wordprocessingShape">
+                          <wps:wsp>
+                            <wps:cNvSpPr txBox="1"/>
+                            <wps:spPr>
+                              <a:xfrm>
+                                <a:off x="0" y="0"/>
+                                <a:ext cx="1828800" cy="1828800"/>
+                              </a:xfrm>
+                              <a:prstGeom prst="rect">
+                                <a:avLst/>
+                              </a:prstGeom>
+                              <a:noFill/>
+                              <a:ln>
+                                <a:noFill/>
+                              </a:ln>
+                            </wps:spPr>
+                            <wps:txbx>
+                              <w:txbxContent>
+                                <w:p>
+                                  <w:pPr>
+                                    <w:rPr>
+                                      <w:rFonts w:ascii="Arial" w:hAnsi="Arial" w:cs="Arial"/>
+                                      <w:sz w:val="28"/>
+                                      <w:szCs w:val="28"/>
+                                    </w:rPr>
+                                  </w:pPr>
+                                  <w:r>
+                                    <w:rPr>
+                                      <w:rFonts w:ascii="Arial" w:hAnsi="Arial" w:cs="Arial"/>
+                                      <w:b/>
+                                      <w:bCs/>
+                                      <w:sz w:val="28"/>
+                                      <w:szCs w:val="28"/>
+                                    </w:rPr>
+                                    <w:t>Teks Navig</w:t>
+                                  </w:r>
+                                  <w:proofErr w:type="spellStart"/>
+                                  <w:r>
+                                    <w:rPr>
+                                      <w:rFonts w:ascii="Arial" w:hAnsi="Arial" w:cs="Arial"/>
+                                      <w:b/>
+                                      <w:bCs/>
+                                      <w:sz w:val="28"/>
+                                      <w:szCs w:val="28"/>
+                                    </w:rPr>
+                                    <w:t>asi</w:t>
+                                  </w:r>
+                                  <w:proofErr w:type="spellEnd"/>
+                                  <w:r>
+                                    <w:rPr>
+                                      <w:rFonts w:ascii="Arial" w:hAnsi="Arial" w:cs="Arial"/>
+                                      <w:b/>
+                                      <w:bCs/>
+                                      <w:sz w:val="28"/>
+                                      <w:szCs w:val="28"/>
+                                    </w:rPr>
+                                    <w:t xml:space="preserve"> Login</w:t>
+                                  </w:r>
+                                </w:p>
+                              </w:txbxContent>
+                            </wps:txbx>
+                            <wps:bodyPr rot="0" spcFirstLastPara="0" vertOverflow="overflow" horzOverflow="overflow" vert="horz" wrap="none" lIns="91440" tIns="45720" rIns="91440" bIns="45720" numCol="1" spcCol="0" rtlCol="0" fromWordArt="0" anchor="t" anchorCtr="0" forceAA="0" compatLnSpc="1">
+                              <a:prstTxWarp prst="textNoShape">
+                                <a:avLst/>
+                              </a:prstTxWarp>
+                              <a:spAutoFit/>
+                            </wps:bodyPr>
+                          </wps:wsp>
+                        </a:graphicData>
+                      </a:graphic>
+                    </wp:anchor>
+                  </w:drawing>
+                </mc:Choice>
+                <mc:Fallback>
+                  <w:pict>
+                    <v:shape w14:anchorId="0FCCF75C" id="_x0000_s1031" type="#_x0000_t202" style="position:absolute;margin-left:312.4pt;margin-top:453.75pt;width:2in;height:2in;z-index:251692032;visibility:visible;mso-wrap-style:none;mso-wrap-distance-left:9pt;mso-wrap-distance-top:0;mso-wrap-distance-right:9pt;mso-wrap-distance-bottom:0;mso-position-horizontal:absolute;mso-position-horizontal-relative:text;mso-position-vertical:absolute;mso-position-vertical-relative:text;v-text-anchor:top" o:gfxdata="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" filled="f" stroked="f">
+                      <v:fill o:detectmouseclick="t"/>
+                      <v:textbox style="mso-fit-shape-to-text:t">
+                        <w:txbxContent>
+                          <w:p>
+                            <w:pPr>
+                              <w:rPr>
+                                <w:rFonts w:ascii="Arial" w:hAnsi="Arial" w:cs="Arial"/>
+                                <w:sz w:val="28"/>
+                                <w:szCs w:val="28"/>
+                              </w:rPr>
+                            </w:pPr>
+                            <w:r>
+                              <w:rPr>
+                                <w:rFonts w:ascii="Arial" w:hAnsi="Arial" w:cs="Arial"/>
+                                <w:b/>
+                                <w:bCs/>
+                                <w:sz w:val="28"/>
+                                <w:szCs w:val="28"/>
+                              </w:rPr>
+                              <w:t>Teks Navig</w:t>
+                            </w:r>
+                            <w:proofErr w:type="spellStart"/>
+                            <w:r>
+                              <w:rPr>
+                                <w:rFonts w:ascii="Arial" w:hAnsi="Arial" w:cs="Arial"/>
+                                <w:b/>
+                                <w:bCs/>
+                                <w:sz w:val="28"/>
+                                <w:szCs w:val="28"/>
+                              </w:rPr>
+                              <w:t>asi</w:t>
+                            </w:r>
+                            <w:proofErr w:type="spellEnd"/>
+                            <w:r>
+                              <w:rPr>
+                                <w:rFonts w:ascii="Arial" w:hAnsi="Arial" w:cs="Arial"/>
+                                <w:b/>
+                                <w:bCs/>
+                                <w:sz w:val="28"/>
+                                <w:szCs w:val="28"/>
+                              </w:rPr>
+                              <w:t xml:space="preserve"> Login</w:t>
+                            </w:r>
+                          </w:p>
+                        </w:txbxContent>
+                      </v:textbox>
+                    </v:shape>
+                  </w:pict>
+                </mc:Fallback>
+              </mc:AlternateContent>
+            </w:r>
+            <w:r>
+              <w:rPr>
+                <w:noProof/>
+              </w:rPr>
+              <mc:AlternateContent>
+                <mc:Choice Requires="wps">
+                  <w:drawing>
+                    <wp:anchor distT="0" distB="0" distL="114300" distR="114300" simplePos="0" relativeHeight="251689984" behindDoc="0" locked="0" layoutInCell="1" allowOverlap="1" wp14:anchorId="47423C37" wp14:editId="1F760723">
+                      <wp:simplePos x="0" y="0"/>
+                      <wp:positionH relativeFrom="column">
+                        <wp:posOffset>3987209</wp:posOffset>
+                      </wp:positionH>
+                      <wp:positionV relativeFrom="paragraph">
+                        <wp:posOffset>5199321</wp:posOffset>
+                      </wp:positionV>
+                      <wp:extent cx="1828800" cy="1828800"/>
+                      <wp:effectExtent l="0" t="0" r="0" b="0"/>
+                      <wp:wrapNone/>
+                      <wp:docPr id="1396226061" name="Text Box 1"/>
+                      <wp:cNvGraphicFramePr/>
+                      <a:graphic xmlns:a="http://schemas.openxmlformats.org/drawingml/2006/main">
+                        <a:graphicData uri="http://schemas.microsoft.com/office/word/2010/wordprocessingShape">
+                          <wps:wsp>
+                            <wps:cNvSpPr txBox="1"/>
+                            <wps:spPr>
+                              <a:xfrm>
+                                <a:off x="0" y="0"/>
+                                <a:ext cx="1828800" cy="1828800"/>
+                              </a:xfrm>
+                              <a:prstGeom prst="rect">
+                                <a:avLst/>
+                              </a:prstGeom>
+                              <a:noFill/>
+                              <a:ln>
+                                <a:noFill/>
+                              </a:ln>
+                            </wps:spPr>
+                            <wps:txbx>
+                              <w:txbxContent>
+                                <w:p>
+                                  <w:pPr>
+                                    <w:spacing w:after="0" w:line="240" w:lineRule="auto"/>
+                                    <w:jc w:val="center"/>
+                                    <w:rPr>
+                                      <w:rFonts w:ascii="Arial" w:hAnsi="Arial" w:cs="Arial"/>
+                                      <w:b/>
+                                      <w:bCs/>
+                                      <w:noProof/>
+                                      <w:color w:val="000000" w:themeColor="text1"/>
+                                      <w:sz w:val="28"/>
+                                      <w:szCs w:val="28"/>
+                                      <w14:shadow w14:blurRad="38100" w14:dist="19050" w14:dir="2700000" w14:sx="100000" w14:sy="100000" w14:kx="0" w14:ky="0" w14:algn="tl">
+                                        <w14:schemeClr w14:val="dk1">
+                                          <w14:alpha w14:val="60000"/>
+                                        </w14:schemeClr>
+                                      </w14:shadow>
+                                      <w14:textOutline w14:w="0" w14:cap="flat" w14:cmpd="sng" w14:algn="ctr">
+                                        <w14:noFill/>
+                                        <w14:prstDash w14:val="solid"/>
+                                        <w14:round/>
+                                      </w14:textOutline>
+                                    </w:rPr>
+                                  </w:pPr>
+                                  <w:r>
+                                    <w:rPr>
+                                      <w:rFonts w:ascii="Arial" w:hAnsi="Arial" w:cs="Arial"/>
+                                      <w:b/>
+                                      <w:bCs/>
+                                      <w:noProof/>
+                                      <w:color w:val="000000" w:themeColor="text1"/>
+                                      <w:sz w:val="28"/>
+                                      <w:szCs w:val="28"/>
+                                      <w14:shadow w14:blurRad="38100" w14:dist="19050" w14:dir="2700000" w14:sx="100000" w14:sy="100000" w14:kx="0" w14:ky="0" w14:algn="tl">
+                                        <w14:schemeClr w14:val="dk1">
+                                          <w14:alpha w14:val="60000"/>
+                                        </w14:schemeClr>
+                                      </w14:shadow>
+                                      <w14:textOutline w14:w="0" w14:cap="flat" w14:cmpd="sng" w14:algn="ctr">
+                                        <w14:noFill/>
+                                        <w14:prstDash w14:val="solid"/>
+                                        <w14:round/>
+                                      </w14:textOutline>
+                                    </w:rPr>
+                                    <w:t>Button kirim Email</w:t>
+                                  </w:r>
+                                </w:p>
+                              </w:txbxContent>
+                            </wps:txbx>
+                            <wps:bodyPr rot="0" spcFirstLastPara="0" vertOverflow="overflow" horzOverflow="overflow" vert="horz" wrap="none" lIns="91440" tIns="45720" rIns="91440" bIns="45720" numCol="1" spcCol="0" rtlCol="0" fromWordArt="0" anchor="t" anchorCtr="0" forceAA="0" compatLnSpc="1">
+                              <a:prstTxWarp prst="textNoShape">
+                                <a:avLst/>
+                              </a:prstTxWarp>
+                              <a:spAutoFit/>
+                            </wps:bodyPr>
+                          </wps:wsp>
+                        </a:graphicData>
+                      </a:graphic>
+                    </wp:anchor>
+                  </w:drawing>
+                </mc:Choice>
+                <mc:Fallback>
+                  <w:pict>
+                    <v:shape w14:anchorId="47423C37" id="_x0000_s1032" type="#_x0000_t202" style="position:absolute;margin-left:313.95pt;margin-top:409.4pt;width:2in;height:2in;z-index:251689984;visibility:visible;mso-wrap-style:none;mso-wrap-distance-left:9pt;mso-wrap-distance-top:0;mso-wrap-distance-right:9pt;mso-wrap-distance-bottom:0;mso-position-horizontal:absolute;mso-position-horizontal-relative:text;mso-position-vertical:absolute;mso-position-vertical-relative:text;v-text-anchor:top" o:gfxdata="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" filled="f" stroked="f">
+                      <v:fill o:detectmouseclick="t"/>
+                      <v:textbox style="mso-fit-shape-to-text:t">
+                        <w:txbxContent>
+                          <w:p>
+                            <w:pPr>
+                              <w:spacing w:after="0" w:line="240" w:lineRule="auto"/>
+                              <w:jc w:val="center"/>
+                              <w:rPr>
+                                <w:rFonts w:ascii="Arial" w:hAnsi="Arial" w:cs="Arial"/>
+                                <w:b/>
+                                <w:bCs/>
+                                <w:noProof/>
+                                <w:color w:val="000000" w:themeColor="text1"/>
+                                <w:sz w:val="28"/>
+                                <w:szCs w:val="28"/>
+                                <w14:shadow w14:blurRad="38100" w14:dist="19050" w14:dir="2700000" w14:sx="100000" w14:sy="100000" w14:kx="0" w14:ky="0" w14:algn="tl">
+                                  <w14:schemeClr w14:val="dk1">
+                                    <w14:alpha w14:val="60000"/>
+                                  </w14:schemeClr>
+                                </w14:shadow>
+                                <w14:textOutline w14:w="0" w14:cap="flat" w14:cmpd="sng" w14:algn="ctr">
+                                  <w14:noFill/>
+                                  <w14:prstDash w14:val="solid"/>
+                                  <w14:round/>
+                                </w14:textOutline>
+                              </w:rPr>
+                            </w:pPr>
+                            <w:r>
+                              <w:rPr>
+                                <w:rFonts w:ascii="Arial" w:hAnsi="Arial" w:cs="Arial"/>
+                                <w:b/>
+                                <w:bCs/>
+                                <w:noProof/>
+                                <w:color w:val="000000" w:themeColor="text1"/>
+                                <w:sz w:val="28"/>
+                                <w:szCs w:val="28"/>
+                                <w14:shadow w14:blurRad="38100" w14:dist="19050" w14:dir="2700000" w14:sx="100000" w14:sy="100000" w14:kx="0" w14:ky="0" w14:algn="tl">
+                                  <w14:schemeClr w14:val="dk1">
+                                    <w14:alpha w14:val="60000"/>
+                                  </w14:schemeClr>
+                                </w14:shadow>
+                                <w14:textOutline w14:w="0" w14:cap="flat" w14:cmpd="sng" w14:algn="ctr">
+                                  <w14:noFill/>
+                                  <w14:prstDash w14:val="solid"/>
+                                  <w14:round/>
+                                </w14:textOutline>
+                              </w:rPr>
+                              <w:t>Button kirim Email</w:t>
+                            </w:r>
+                          </w:p>
+                        </w:txbxContent>
+                      </v:textbox>
+                    </v:shape>
+                  </w:pict>
+                </mc:Fallback>
+              </mc:AlternateContent>
+            </w:r>
+            <w:r>
+              <w:rPr>
+                <w:noProof/>
+              </w:rPr>
+              <mc:AlternateContent>
+                <mc:Choice Requires="wps">
+                  <w:drawing>
+                    <wp:anchor distT="0" distB="0" distL="114300" distR="114300" simplePos="0" relativeHeight="251687936" behindDoc="0" locked="0" layoutInCell="1" allowOverlap="1" wp14:anchorId="787B50CD" wp14:editId="1FD636EA">
+                      <wp:simplePos x="0" y="0"/>
+                      <wp:positionH relativeFrom="column">
+                        <wp:posOffset>3987209</wp:posOffset>
+                      </wp:positionH>
+                      <wp:positionV relativeFrom="paragraph">
+                        <wp:posOffset>4561368</wp:posOffset>
+                      </wp:positionV>
+                      <wp:extent cx="1828800" cy="1828800"/>
+                      <wp:effectExtent l="0" t="0" r="0" b="0"/>
+                      <wp:wrapNone/>
+                      <wp:docPr id="398839124" name="Text Box 1"/>
+                      <wp:cNvGraphicFramePr/>
+                      <a:graphic xmlns:a="http://schemas.openxmlformats.org/drawingml/2006/main">
+                        <a:graphicData uri="http://schemas.microsoft.com/office/word/2010/wordprocessingShape">
+                          <wps:wsp>
+                            <wps:cNvSpPr txBox="1"/>
+                            <wps:spPr>
+                              <a:xfrm>
+                                <a:off x="0" y="0"/>
+                                <a:ext cx="1828800" cy="1828800"/>
+                              </a:xfrm>
+                              <a:prstGeom prst="rect">
+                                <a:avLst/>
+                              </a:prstGeom>
+                              <a:noFill/>
+                              <a:ln>
+                                <a:noFill/>
+                              </a:ln>
+                            </wps:spPr>
+                            <wps:txbx>
+                              <w:txbxContent>
+                                <w:p>
+                                  <w:pPr>
+                                    <w:jc w:val="center"/>
+                                    <w:rPr>
+                                      <w:rFonts w:ascii="Arial" w:hAnsi="Arial" w:cs="Arial"/>
+                                      <w:b/>
+                                      <w:color w:val="000000" w:themeColor="text1"/>
+                                      <w:sz w:val="28"/>
+                                      <w:szCs w:val="28"/>
+                                      <w14:shadow w14:blurRad="38100" w14:dist="19050" w14:dir="2700000" w14:sx="100000" w14:sy="100000" w14:kx="0" w14:ky="0" w14:algn="tl">
+                                        <w14:schemeClr w14:val="dk1">
+                                          <w14:alpha w14:val="60000"/>
+                                        </w14:schemeClr>
+                                      </w14:shadow>
+                                      <w14:textOutline w14:w="0" w14:cap="flat" w14:cmpd="sng" w14:algn="ctr">
+                                        <w14:noFill/>
+                                        <w14:prstDash w14:val="solid"/>
+                                        <w14:round/>
+                                      </w14:textOutline>
+                                    </w:rPr>
+                                  </w:pPr>
+                                  <w:r>
+                                    <w:rPr>
+                                      <w:rFonts w:ascii="Arial" w:hAnsi="Arial" w:cs="Arial"/>
+                                      <w:b/>
+                                      <w:color w:val="000000" w:themeColor="text1"/>
+                                      <w:sz w:val="28"/>
+                                      <w:szCs w:val="28"/>
+                                      <w14:shadow w14:blurRad="38100" w14:dist="19050" w14:dir="2700000" w14:sx="100000" w14:sy="100000" w14:kx="0" w14:ky="0" w14:algn="tl">
+                                        <w14:schemeClr w14:val="dk1">
+                                          <w14:alpha w14:val="60000"/>
+                                        </w14:schemeClr>
+                                      </w14:shadow>
+                                      <w14:textOutline w14:w="0" w14:cap="flat" w14:cmpd="sng" w14:algn="ctr">
+                                        <w14:noFill/>
+                                        <w14:prstDash w14:val="solid"/>
+                                        <w14:round/>
+                                      </w14:textOutline>
+                                    </w:rPr>
+                                    <w:t xml:space="preserve">Form </w:t>
+                                  </w:r>
+                                  <w:proofErr w:type="spellStart"/>
+                                  <w:r>
+                                    <w:rPr>
+                                      <w:rFonts w:ascii="Arial" w:hAnsi="Arial" w:cs="Arial"/>
+                                      <w:b/>
+                                      <w:color w:val="000000" w:themeColor="text1"/>
+                                      <w:sz w:val="28"/>
+                                      <w:szCs w:val="28"/>
+                                      <w14:shadow w14:blurRad="38100" w14:dist="19050" w14:dir="2700000" w14:sx="100000" w14:sy="100000" w14:kx="0" w14:ky="0" w14:algn="tl">
+                                        <w14:schemeClr w14:val="dk1">
+                                          <w14:alpha w14:val="60000"/>
+                                        </w14:schemeClr>
+                                      </w14:shadow>
+                                      <w14:textOutline w14:w="0" w14:cap="flat" w14:cmpd="sng" w14:algn="ctr">
+                                        <w14:noFill/>
+                                        <w14:prstDash w14:val="solid"/>
+                                        <w14:round/>
+                                      </w14:textOutline>
+                                    </w:rPr>
+                                    <w:t>kirim</w:t>
+                                  </w:r>
+                                  <w:proofErr w:type="spellEnd"/>
+                                  <w:r>
+                                    <w:rPr>
+                                      <w:rFonts w:ascii="Arial" w:hAnsi="Arial" w:cs="Arial"/>
+                                      <w:b/>
+                                      <w:color w:val="000000" w:themeColor="text1"/>
+                                      <w:sz w:val="28"/>
+                                      <w:szCs w:val="28"/>
+                                      <w14:shadow w14:blurRad="38100" w14:dist="19050" w14:dir="2700000" w14:sx="100000" w14:sy="100000" w14:kx="0" w14:ky="0" w14:algn="tl">
+                                        <w14:schemeClr w14:val="dk1">
+                                          <w14:alpha w14:val="60000"/>
+                                        </w14:schemeClr>
+                                      </w14:shadow>
+                                      <w14:textOutline w14:w="0" w14:cap="flat" w14:cmpd="sng" w14:algn="ctr">
+                                        <w14:noFill/>
+                                        <w14:prstDash w14:val="solid"/>
+                                        <w14:round/>
+                                      </w14:textOutline>
+                                    </w:rPr>
+                                    <w:t xml:space="preserve"> email </w:t>
+                                  </w:r>
+                                </w:p>
+                              </w:txbxContent>
+                            </wps:txbx>
+                            <wps:bodyPr rot="0" spcFirstLastPara="0" vertOverflow="overflow" horzOverflow="overflow" vert="horz" wrap="none" lIns="91440" tIns="45720" rIns="91440" bIns="45720" numCol="1" spcCol="0" rtlCol="0" fromWordArt="0" anchor="t" anchorCtr="0" forceAA="0" compatLnSpc="1">
+                              <a:prstTxWarp prst="textNoShape">
+                                <a:avLst/>
+                              </a:prstTxWarp>
+                              <a:spAutoFit/>
+                            </wps:bodyPr>
+                          </wps:wsp>
+                        </a:graphicData>
+                      </a:graphic>
+                    </wp:anchor>
+                  </w:drawing>
+                </mc:Choice>
+                <mc:Fallback>
+                  <w:pict>
+                    <v:shape w14:anchorId="787B50CD" id="_x0000_s1033" type="#_x0000_t202" style="position:absolute;margin-left:313.95pt;margin-top:359.15pt;width:2in;height:2in;z-index:251687936;visibility:visible;mso-wrap-style:none;mso-wrap-distance-left:9pt;mso-wrap-distance-top:0;mso-wrap-distance-right:9pt;mso-wrap-distance-bottom:0;mso-position-horizontal:absolute;mso-position-horizontal-relative:text;mso-position-vertical:absolute;mso-position-vertical-relative:text;v-text-anchor:top" o:gfxdata="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" filled="f" stroked="f">
+                      <v:fill o:detectmouseclick="t"/>
+                      <v:textbox style="mso-fit-shape-to-text:t">
+                        <w:txbxContent>
+                          <w:p>
+                            <w:pPr>
+                              <w:jc w:val="center"/>
+                              <w:rPr>
+                                <w:rFonts w:ascii="Arial" w:hAnsi="Arial" w:cs="Arial"/>
+                                <w:b/>
+                                <w:color w:val="000000" w:themeColor="text1"/>
+                                <w:sz w:val="28"/>
+                                <w:szCs w:val="28"/>
+                                <w14:shadow w14:blurRad="38100" w14:dist="19050" w14:dir="2700000" w14:sx="100000" w14:sy="100000" w14:kx="0" w14:ky="0" w14:algn="tl">
+                                  <w14:schemeClr w14:val="dk1">
+                                    <w14:alpha w14:val="60000"/>
+                                  </w14:schemeClr>
+                                </w14:shadow>
+                                <w14:textOutline w14:w="0" w14:cap="flat" w14:cmpd="sng" w14:algn="ctr">
+                                  <w14:noFill/>
+                                  <w14:prstDash w14:val="solid"/>
+                                  <w14:round/>
+                                </w14:textOutline>
+                              </w:rPr>
+                            </w:pPr>
+                            <w:r>
+                              <w:rPr>
+                                <w:rFonts w:ascii="Arial" w:hAnsi="Arial" w:cs="Arial"/>
+                                <w:b/>
+                                <w:color w:val="000000" w:themeColor="text1"/>
+                                <w:sz w:val="28"/>
+                                <w:szCs w:val="28"/>
+                                <w14:shadow w14:blurRad="38100" w14:dist="19050" w14:dir="2700000" w14:sx="100000" w14:sy="100000" w14:kx="0" w14:ky="0" w14:algn="tl">
+                                  <w14:schemeClr w14:val="dk1">
+                                    <w14:alpha w14:val="60000"/>
+                                  </w14:schemeClr>
+                                </w14:shadow>
+                                <w14:textOutline w14:w="0" w14:cap="flat" w14:cmpd="sng" w14:algn="ctr">
+                                  <w14:noFill/>
+                                  <w14:prstDash w14:val="solid"/>
+                                  <w14:round/>
+                                </w14:textOutline>
+                              </w:rPr>
+                              <w:t xml:space="preserve">Form </w:t>
+                            </w:r>
+                            <w:proofErr w:type="spellStart"/>
+                            <w:r>
+                              <w:rPr>
+                                <w:rFonts w:ascii="Arial" w:hAnsi="Arial" w:cs="Arial"/>
+                                <w:b/>
+                                <w:color w:val="000000" w:themeColor="text1"/>
+                                <w:sz w:val="28"/>
+                                <w:szCs w:val="28"/>
+                                <w14:shadow w14:blurRad="38100" w14:dist="19050" w14:dir="2700000" w14:sx="100000" w14:sy="100000" w14:kx="0" w14:ky="0" w14:algn="tl">
+                                  <w14:schemeClr w14:val="dk1">
+                                    <w14:alpha w14:val="60000"/>
+                                  </w14:schemeClr>
+                                </w14:shadow>
+                                <w14:textOutline w14:w="0" w14:cap="flat" w14:cmpd="sng" w14:algn="ctr">
+                                  <w14:noFill/>
+                                  <w14:prstDash w14:val="solid"/>
+                                  <w14:round/>
+                                </w14:textOutline>
+                              </w:rPr>
+                              <w:t>kirim</w:t>
+                            </w:r>
+                            <w:proofErr w:type="spellEnd"/>
+                            <w:r>
+                              <w:rPr>
+                                <w:rFonts w:ascii="Arial" w:hAnsi="Arial" w:cs="Arial"/>
+                                <w:b/>
+                                <w:color w:val="000000" w:themeColor="text1"/>
+                                <w:sz w:val="28"/>
+                                <w:szCs w:val="28"/>
+                                <w14:shadow w14:blurRad="38100" w14:dist="19050" w14:dir="2700000" w14:sx="100000" w14:sy="100000" w14:kx="0" w14:ky="0" w14:algn="tl">
+                                  <w14:schemeClr w14:val="dk1">
+                                    <w14:alpha w14:val="60000"/>
+                                  </w14:schemeClr>
+                                </w14:shadow>
+                                <w14:textOutline w14:w="0" w14:cap="flat" w14:cmpd="sng" w14:algn="ctr">
+                                  <w14:noFill/>
+                                  <w14:prstDash w14:val="solid"/>
+                                  <w14:round/>
+                                </w14:textOutline>
+                              </w:rPr>
+                              <w:t xml:space="preserve"> email </w:t>
+                            </w:r>
+                          </w:p>
+                        </w:txbxContent>
+                      </v:textbox>
+                    </v:shape>
+                  </w:pict>
+                </mc:Fallback>
+              </mc:AlternateContent>
+            </w:r>
+            <w:r>
+              <w:rPr>
+                <w:noProof/>
+              </w:rPr>
+              <mc:AlternateContent>
+                <mc:Choice Requires="wps">
+                  <w:drawing>
+                    <wp:anchor distT="0" distB="0" distL="114300" distR="114300" simplePos="0" relativeHeight="251685888" behindDoc="0" locked="0" layoutInCell="1" allowOverlap="1" wp14:anchorId="2658BD80" wp14:editId="0C5B6FA5">
+                      <wp:simplePos x="0" y="0"/>
+                      <wp:positionH relativeFrom="column">
+                        <wp:posOffset>4093328</wp:posOffset>
+                      </wp:positionH>
+                      <wp:positionV relativeFrom="paragraph">
+                        <wp:posOffset>3729311</wp:posOffset>
+                      </wp:positionV>
+                      <wp:extent cx="1828800" cy="1828800"/>
+                      <wp:effectExtent l="0" t="0" r="0" b="0"/>
+                      <wp:wrapNone/>
+                      <wp:docPr id="348679934" name="Text Box 1"/>
+                      <wp:cNvGraphicFramePr/>
+                      <a:graphic xmlns:a="http://schemas.openxmlformats.org/drawingml/2006/main">
+                        <a:graphicData uri="http://schemas.microsoft.com/office/word/2010/wordprocessingShape">
+                          <wps:wsp>
+                            <wps:cNvSpPr txBox="1"/>
+                            <wps:spPr>
+                              <a:xfrm>
+                                <a:off x="0" y="0"/>
+                                <a:ext cx="1828800" cy="1828800"/>
+                              </a:xfrm>
+                              <a:prstGeom prst="rect">
+                                <a:avLst/>
+                              </a:prstGeom>
+                              <a:noFill/>
+                              <a:ln>
+                                <a:noFill/>
+                              </a:ln>
+                            </wps:spPr>
+                            <wps:txbx>
+                              <w:txbxContent>
+                                <w:p>
+                                  <w:pPr>
+                                    <w:spacing w:after="0" w:line="240" w:lineRule="auto"/>
+                                    <w:jc w:val="center"/>
+                                    <w:rPr>
+                                      <w:rFonts w:ascii="Arial" w:hAnsi="Arial" w:cs="Arial"/>
+                                      <w:b/>
+                                      <w:bCs/>
+                                      <w:noProof/>
+                                      <w:color w:val="000000" w:themeColor="text1"/>
+                                      <w:sz w:val="28"/>
+                                      <w:szCs w:val="28"/>
+                                      <w14:shadow w14:blurRad="38100" w14:dist="19050" w14:dir="2700000" w14:sx="100000" w14:sy="100000" w14:kx="0" w14:ky="0" w14:algn="tl">
+                                        <w14:schemeClr w14:val="dk1">
+                                          <w14:alpha w14:val="60000"/>
+                                        </w14:schemeClr>
+                                      </w14:shadow>
+                                      <w14:textOutline w14:w="0" w14:cap="flat" w14:cmpd="sng" w14:algn="ctr">
+                                        <w14:noFill/>
+                                        <w14:prstDash w14:val="solid"/>
+                                        <w14:round/>
+                                      </w14:textOutline>
+                                    </w:rPr>
+                                  </w:pPr>
+                                  <w:r>
+                                    <w:rPr>
+                                      <w:rFonts w:ascii="Arial" w:hAnsi="Arial" w:cs="Arial"/>
+                                      <w:b/>
+                                      <w:bCs/>
+                                      <w:noProof/>
+                                      <w:color w:val="000000" w:themeColor="text1"/>
+                                      <w:sz w:val="28"/>
+                                      <w:szCs w:val="28"/>
+                                      <w14:shadow w14:blurRad="38100" w14:dist="19050" w14:dir="2700000" w14:sx="100000" w14:sy="100000" w14:kx="0" w14:ky="0" w14:algn="tl">
+                                        <w14:schemeClr w14:val="dk1">
+                                          <w14:alpha w14:val="60000"/>
+                                        </w14:schemeClr>
+                                      </w14:shadow>
+                                      <w14:textOutline w14:w="0" w14:cap="flat" w14:cmpd="sng" w14:algn="ctr">
+                                        <w14:noFill/>
+                                        <w14:prstDash w14:val="solid"/>
+                                        <w14:round/>
+                                      </w14:textOutline>
+                                    </w:rPr>
+                                    <w:t>Pesan intruksi</w:t>
+                                  </w:r>
+                                </w:p>
+                              </w:txbxContent>
+                            </wps:txbx>
+                            <wps:bodyPr rot="0" spcFirstLastPara="0" vertOverflow="overflow" horzOverflow="overflow" vert="horz" wrap="none" lIns="91440" tIns="45720" rIns="91440" bIns="45720" numCol="1" spcCol="0" rtlCol="0" fromWordArt="0" anchor="t" anchorCtr="0" forceAA="0" compatLnSpc="1">
+                              <a:prstTxWarp prst="textNoShape">
+                                <a:avLst/>
+                              </a:prstTxWarp>
+                              <a:spAutoFit/>
+                            </wps:bodyPr>
+                          </wps:wsp>
+                        </a:graphicData>
+                      </a:graphic>
+                    </wp:anchor>
+                  </w:drawing>
+                </mc:Choice>
+                <mc:Fallback>
+                  <w:pict>
+                    <v:shape w14:anchorId="2658BD80" id="_x0000_s1034" type="#_x0000_t202" style="position:absolute;margin-left:322.3pt;margin-top:293.65pt;width:2in;height:2in;z-index:251685888;visibility:visible;mso-wrap-style:none;mso-wrap-distance-left:9pt;mso-wrap-distance-top:0;mso-wrap-distance-right:9pt;mso-wrap-distance-bottom:0;mso-position-horizontal:absolute;mso-position-horizontal-relative:text;mso-position-vertical:absolute;mso-position-vertical-relative:text;v-text-anchor:top" o:gfxdata="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" filled="f" stroked="f">
+                      <v:fill o:detectmouseclick="t"/>
+                      <v:textbox style="mso-fit-shape-to-text:t">
+                        <w:txbxContent>
+                          <w:p>
+                            <w:pPr>
+                              <w:spacing w:after="0" w:line="240" w:lineRule="auto"/>
+                              <w:jc w:val="center"/>
+                              <w:rPr>
+                                <w:rFonts w:ascii="Arial" w:hAnsi="Arial" w:cs="Arial"/>
+                                <w:b/>
+                                <w:bCs/>
+                                <w:noProof/>
+                                <w:color w:val="000000" w:themeColor="text1"/>
+                                <w:sz w:val="28"/>
+                                <w:szCs w:val="28"/>
+                                <w14:shadow w14:blurRad="38100" w14:dist="19050" w14:dir="2700000" w14:sx="100000" w14:sy="100000" w14:kx="0" w14:ky="0" w14:algn="tl">
+                                  <w14:schemeClr w14:val="dk1">
+                                    <w14:alpha w14:val="60000"/>
+                                  </w14:schemeClr>
+                                </w14:shadow>
+                                <w14:textOutline w14:w="0" w14:cap="flat" w14:cmpd="sng" w14:algn="ctr">
+                                  <w14:noFill/>
+                                  <w14:prstDash w14:val="solid"/>
+                                  <w14:round/>
+                                </w14:textOutline>
+                              </w:rPr>
+                            </w:pPr>
+                            <w:r>
+                              <w:rPr>
+                                <w:rFonts w:ascii="Arial" w:hAnsi="Arial" w:cs="Arial"/>
+                                <w:b/>
+                                <w:bCs/>
+                                <w:noProof/>
+                                <w:color w:val="000000" w:themeColor="text1"/>
+                                <w:sz w:val="28"/>
+                                <w:szCs w:val="28"/>
+                                <w14:shadow w14:blurRad="38100" w14:dist="19050" w14:dir="2700000" w14:sx="100000" w14:sy="100000" w14:kx="0" w14:ky="0" w14:algn="tl">
+                                  <w14:schemeClr w14:val="dk1">
+                                    <w14:alpha w14:val="60000"/>
+                                  </w14:schemeClr>
+                                </w14:shadow>
+                                <w14:textOutline w14:w="0" w14:cap="flat" w14:cmpd="sng" w14:algn="ctr">
+                                  <w14:noFill/>
+                                  <w14:prstDash w14:val="solid"/>
+                                  <w14:round/>
+                                </w14:textOutline>
+                              </w:rPr>
+                              <w:t>Pesan intruksi</w:t>
+                            </w:r>
+                          </w:p>
+                        </w:txbxContent>
+                      </v:textbox>
+                    </v:shape>
+                  </w:pict>
+                </mc:Fallback>
+              </mc:AlternateContent>
+            </w:r>
+            <w:r>
+              <w:rPr>
+                <w:noProof/>
+              </w:rPr>
+              <mc:AlternateContent>
+                <mc:Choice Requires="wps">
+                  <w:drawing>
+                    <wp:anchor distT="0" distB="0" distL="114300" distR="114300" simplePos="0" relativeHeight="251683840" behindDoc="0" locked="0" layoutInCell="1" allowOverlap="1" wp14:anchorId="6AB29168" wp14:editId="33434351">
+                      <wp:simplePos x="0" y="0"/>
+                      <wp:positionH relativeFrom="column">
+                        <wp:posOffset>2754290</wp:posOffset>
+                      </wp:positionH>
+                      <wp:positionV relativeFrom="paragraph">
+                        <wp:posOffset>5800208</wp:posOffset>
+                      </wp:positionV>
+                      <wp:extent cx="1065471" cy="212090"/>
+                      <wp:effectExtent l="19050" t="19050" r="20955" b="35560"/>
+                      <wp:wrapNone/>
+                      <wp:docPr id="726731059" name="Arrow: Right 15"/>
+                      <wp:cNvGraphicFramePr/>
+                      <a:graphic xmlns:a="http://schemas.openxmlformats.org/drawingml/2006/main">
+                        <a:graphicData uri="http://schemas.microsoft.com/office/word/2010/wordprocessingShape">
+                          <wps:wsp>
+                            <wps:cNvSpPr/>
+                            <wps:spPr>
+                              <a:xfrm flipH="1">
+                                <a:off x="0" y="0"/>
+                                <a:ext cx="1065471" cy="212090"/>
+                              </a:xfrm>
+                              <a:prstGeom prst="rightArrow">
+                                <a:avLst/>
+                              </a:prstGeom>
+                            </wps:spPr>
+                            <wps:style>
+                              <a:lnRef idx="2">
+                                <a:schemeClr val="accent1">
+                                  <a:shade val="15000"/>
+                                </a:schemeClr>
+                              </a:lnRef>
+                              <a:fillRef idx="1">
+                                <a:schemeClr val="accent1"/>
+                              </a:fillRef>
+                              <a:effectRef idx="0">
+                                <a:schemeClr val="accent1"/>
+                              </a:effectRef>
+                              <a:fontRef idx="minor">
+                                <a:schemeClr val="lt1"/>
+                              </a:fontRef>
+                            </wps:style>
+                            <wps:bodyPr rot="0" spcFirstLastPara="0" vertOverflow="overflow" horzOverflow="overflow" vert="horz" wrap="square" lIns="91440" tIns="45720" rIns="91440" bIns="45720" numCol="1" spcCol="0" rtlCol="0" fromWordArt="0" anchor="ctr" anchorCtr="0" forceAA="0" compatLnSpc="1">
+                              <a:prstTxWarp prst="textNoShape">
+                                <a:avLst/>
+                              </a:prstTxWarp>
+                              <a:noAutofit/>
+                            </wps:bodyPr>
+                          </wps:wsp>
+                        </a:graphicData>
+                      </a:graphic>
+                      <wp14:sizeRelH relativeFrom="margin">
+                        <wp14:pctWidth>0</wp14:pctWidth>
+                      </wp14:sizeRelH>
+                    </wp:anchor>
+                  </w:drawing>
+                </mc:Choice>
+                <mc:Fallback>
+                  <w:pict>
+                    <v:shapetype w14:anchorId="51FC0993" id="_x0000_t13" coordsize="21600,21600" o:spt="13" adj="16200,5400" path="m@0,l@0@1,0@1,0@2@0@2@0,21600,21600,10800xe">
+                      <v:stroke joinstyle="miter"/>
+                      <v:formulas>
+                        <v:f eqn="val #0"/>
+                        <v:f eqn="val #1"/>
+                        <v:f eqn="sum height 0 #1"/>
+                        <v:f eqn="sum 10800 0 #1"/>
+                        <v:f eqn="sum width 0 #0"/>
+                        <v:f eqn="prod @4 @3 10800"/>
+                        <v:f eqn="sum width 0 @5"/>
+                      </v:formulas>
+                      <v:path o:connecttype="custom" o:connectlocs="@0,0;0,10800;@0,21600;21600,10800" o:connectangles="270,180,90,0" textboxrect="0,@1,@6,@2"/>
+                      <v:handles>
+                        <v:h position="#0,#1" xrange="0,21600" yrange="0,10800"/>
+                      </v:handles>
+                    </v:shapetype>
+                    <v:shape id="Arrow: Right 15" o:spid="_x0000_s1026" type="#_x0000_t13" style="position:absolute;margin-left:216.85pt;margin-top:456.7pt;width:83.9pt;height:16.7pt;flip:x;z-index:251683840;visibility:visible;mso-wrap-style:square;mso-width-percent:0;mso-wrap-distance-left:9pt;mso-wrap-distance-top:0;mso-wrap-distance-right:9pt;mso-wrap-distance-bottom:0;mso-position-horizontal:absolute;mso-position-horizontal-relative:text;mso-position-vertical:absolute;mso-position-vertical-relative:text;mso-width-percent:0;mso-width-relative:margin;v-text-anchor:middle" o:gfxdata="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" adj="19450" fillcolor="#4472c4 [3204]" strokecolor="#09101d [484]" strokeweight="1pt"/>
+                  </w:pict>
+                </mc:Fallback>
+              </mc:AlternateContent>
+            </w:r>
+            <w:r>
+              <w:rPr>
+                <w:noProof/>
+              </w:rPr>
+              <mc:AlternateContent>
+                <mc:Choice Requires="wps">
+                  <w:drawing>
+                    <wp:anchor distT="0" distB="0" distL="114300" distR="114300" simplePos="0" relativeHeight="251682816" behindDoc="0" locked="0" layoutInCell="1" allowOverlap="1" wp14:anchorId="4CAA65A3" wp14:editId="245EC3A9">
+                      <wp:simplePos x="0" y="0"/>
+                      <wp:positionH relativeFrom="column">
+                        <wp:posOffset>2467211</wp:posOffset>
+                      </wp:positionH>
+                      <wp:positionV relativeFrom="paragraph">
+                        <wp:posOffset>5151622</wp:posOffset>
+                      </wp:positionV>
+                      <wp:extent cx="1373815" cy="339725"/>
+                      <wp:effectExtent l="19050" t="19050" r="17145" b="41275"/>
+                      <wp:wrapNone/>
+                      <wp:docPr id="1554811596" name="Arrow: Right 14"/>
+                      <wp:cNvGraphicFramePr/>
+                      <a:graphic xmlns:a="http://schemas.openxmlformats.org/drawingml/2006/main">
+                        <a:graphicData uri="http://schemas.microsoft.com/office/word/2010/wordprocessingShape">
+                          <wps:wsp>
+                            <wps:cNvSpPr/>
+                            <wps:spPr>
+                              <a:xfrm flipH="1">
+                                <a:off x="0" y="0"/>
+                                <a:ext cx="1373815" cy="339725"/>
+                              </a:xfrm>
+                              <a:prstGeom prst="rightArrow">
+                                <a:avLst/>
+                              </a:prstGeom>
+                            </wps:spPr>
+                            <wps:style>
+                              <a:lnRef idx="2">
+                                <a:schemeClr val="accent1">
+                                  <a:shade val="15000"/>
+                                </a:schemeClr>
+                              </a:lnRef>
+                              <a:fillRef idx="1">
+                                <a:schemeClr val="accent1"/>
+                              </a:fillRef>
+                              <a:effectRef idx="0">
+                                <a:schemeClr val="accent1"/>
+                              </a:effectRef>
+                              <a:fontRef idx="minor">
+                                <a:schemeClr val="lt1"/>
+                              </a:fontRef>
+                            </wps:style>
+                            <wps:bodyPr rot="0" spcFirstLastPara="0" vertOverflow="overflow" horzOverflow="overflow" vert="horz" wrap="square" lIns="91440" tIns="45720" rIns="91440" bIns="45720" numCol="1" spcCol="0" rtlCol="0" fromWordArt="0" anchor="ctr" anchorCtr="0" forceAA="0" compatLnSpc="1">
+                              <a:prstTxWarp prst="textNoShape">
+                                <a:avLst/>
+                              </a:prstTxWarp>
+                              <a:noAutofit/>
+                            </wps:bodyPr>
+                          </wps:wsp>
+                        </a:graphicData>
+                      </a:graphic>
+                      <wp14:sizeRelH relativeFrom="margin">
+                        <wp14:pctWidth>0</wp14:pctWidth>
+                      </wp14:sizeRelH>
+                    </wp:anchor>
+                  </w:drawing>
+                </mc:Choice>
+                <mc:Fallback>
+                  <w:pict>
+                    <v:shape w14:anchorId="6639633E" id="Arrow: Right 14" o:spid="_x0000_s1026" type="#_x0000_t13" style="position:absolute;margin-left:194.25pt;margin-top:405.65pt;width:108.15pt;height:26.75pt;flip:x;z-index:251682816;visibility:visible;mso-wrap-style:square;mso-width-percent:0;mso-wrap-distance-left:9pt;mso-wrap-distance-top:0;mso-wrap-distance-right:9pt;mso-wrap-distance-bottom:0;mso-position-horizontal:absolute;mso-position-horizontal-relative:text;mso-position-vertical:absolute;mso-position-vertical-relative:text;mso-width-percent:0;mso-width-relative:margin;v-text-anchor:middle" o:gfxdata="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" adj="18929" fillcolor="#4472c4 [3204]" strokecolor="#09101d [484]" strokeweight="1pt"/>
+                  </w:pict>
+                </mc:Fallback>
+              </mc:AlternateContent>
+            </w:r>
+            <w:r>
+              <w:rPr>
+                <w:noProof/>
+              </w:rPr>
+              <mc:AlternateContent>
+                <mc:Choice Requires="wps">
+                  <w:drawing>
+                    <wp:anchor distT="0" distB="0" distL="114300" distR="114300" simplePos="0" relativeHeight="251681792" behindDoc="0" locked="0" layoutInCell="1" allowOverlap="1" wp14:anchorId="16B5D83F" wp14:editId="08BF889B">
+                      <wp:simplePos x="0" y="0"/>
+                      <wp:positionH relativeFrom="column">
+                        <wp:posOffset>2860616</wp:posOffset>
+                      </wp:positionH>
+                      <wp:positionV relativeFrom="paragraph">
+                        <wp:posOffset>4524301</wp:posOffset>
+                      </wp:positionV>
+                      <wp:extent cx="969778" cy="382270"/>
+                      <wp:effectExtent l="19050" t="19050" r="20955" b="36830"/>
+                      <wp:wrapNone/>
+                      <wp:docPr id="180263849" name="Arrow: Right 13"/>
+                      <wp:cNvGraphicFramePr/>
+                      <a:graphic xmlns:a="http://schemas.openxmlformats.org/drawingml/2006/main">
+                        <a:graphicData uri="http://schemas.microsoft.com/office/word/2010/wordprocessingShape">
+                          <wps:wsp>
+                            <wps:cNvSpPr/>
+                            <wps:spPr>
+                              <a:xfrm flipH="1">
+                                <a:off x="0" y="0"/>
+                                <a:ext cx="969778" cy="382270"/>
+                              </a:xfrm>
+                              <a:prstGeom prst="rightArrow">
+                                <a:avLst/>
+                              </a:prstGeom>
+                            </wps:spPr>
+                            <wps:style>
+                              <a:lnRef idx="2">
+                                <a:schemeClr val="accent1">
+                                  <a:shade val="15000"/>
+                                </a:schemeClr>
+                              </a:lnRef>
+                              <a:fillRef idx="1">
+                                <a:schemeClr val="accent1"/>
+                              </a:fillRef>
+                              <a:effectRef idx="0">
+                                <a:schemeClr val="accent1"/>
+                              </a:effectRef>
+                              <a:fontRef idx="minor">
+                                <a:schemeClr val="lt1"/>
+                              </a:fontRef>
+                            </wps:style>
+                            <wps:bodyPr rot="0" spcFirstLastPara="0" vertOverflow="overflow" horzOverflow="overflow" vert="horz" wrap="square" lIns="91440" tIns="45720" rIns="91440" bIns="45720" numCol="1" spcCol="0" rtlCol="0" fromWordArt="0" anchor="ctr" anchorCtr="0" forceAA="0" compatLnSpc="1">
+                              <a:prstTxWarp prst="textNoShape">
+                                <a:avLst/>
+                              </a:prstTxWarp>
+                              <a:noAutofit/>
+                            </wps:bodyPr>
+                          </wps:wsp>
+                        </a:graphicData>
+                      </a:graphic>
+                      <wp14:sizeRelH relativeFrom="margin">
+                        <wp14:pctWidth>0</wp14:pctWidth>
+                      </wp14:sizeRelH>
+                    </wp:anchor>
+                  </w:drawing>
+                </mc:Choice>
+                <mc:Fallback>
+                  <w:pict>
+                    <v:shape w14:anchorId="5B2ABE84" id="Arrow: Right 13" o:spid="_x0000_s1026" type="#_x0000_t13" style="position:absolute;margin-left:225.25pt;margin-top:356.25pt;width:76.35pt;height:30.1pt;flip:x;z-index:251681792;visibility:visible;mso-wrap-style:square;mso-width-percent:0;mso-wrap-distance-left:9pt;mso-wrap-distance-top:0;mso-wrap-distance-right:9pt;mso-wrap-distance-bottom:0;mso-position-horizontal:absolute;mso-position-horizontal-relative:text;mso-position-vertical:absolute;mso-position-vertical-relative:text;mso-width-percent:0;mso-width-relative:margin;v-text-anchor:middle" o:gfxdata="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" adj="17343" fillcolor="#4472c4 [3204]" strokecolor="#09101d [484]" strokeweight="1pt"/>
+                  </w:pict>
+                </mc:Fallback>
+              </mc:AlternateContent>
+            </w:r>
+            <w:r>
+              <w:rPr>
+                <w:noProof/>
+              </w:rPr>
+              <mc:AlternateContent>
+                <mc:Choice Requires="wps">
+                  <w:drawing>
+                    <wp:anchor distT="0" distB="0" distL="114300" distR="114300" simplePos="0" relativeHeight="251680768" behindDoc="0" locked="0" layoutInCell="1" allowOverlap="1" wp14:anchorId="70CCBE41" wp14:editId="367E1209">
+                      <wp:simplePos x="0" y="0"/>
+                      <wp:positionH relativeFrom="column">
+                        <wp:posOffset>2924411</wp:posOffset>
+                      </wp:positionH>
+                      <wp:positionV relativeFrom="paragraph">
+                        <wp:posOffset>3599269</wp:posOffset>
+                      </wp:positionV>
+                      <wp:extent cx="895350" cy="478155"/>
+                      <wp:effectExtent l="19050" t="19050" r="19050" b="36195"/>
+                      <wp:wrapNone/>
+                      <wp:docPr id="1140488674" name="Arrow: Right 12"/>
+                      <wp:cNvGraphicFramePr/>
+                      <a:graphic xmlns:a="http://schemas.openxmlformats.org/drawingml/2006/main">
+                        <a:graphicData uri="http://schemas.microsoft.com/office/word/2010/wordprocessingShape">
+                          <wps:wsp>
+                            <wps:cNvSpPr/>
+                            <wps:spPr>
+                              <a:xfrm flipH="1">
+                                <a:off x="0" y="0"/>
+                                <a:ext cx="895350" cy="478155"/>
+                              </a:xfrm>
+                              <a:prstGeom prst="rightArrow">
+                                <a:avLst/>
+                              </a:prstGeom>
+                            </wps:spPr>
+                            <wps:style>
+                              <a:lnRef idx="2">
+                                <a:schemeClr val="accent1">
+                                  <a:shade val="15000"/>
+                                </a:schemeClr>
+                              </a:lnRef>
+                              <a:fillRef idx="1">
+                                <a:schemeClr val="accent1"/>
+                              </a:fillRef>
+                              <a:effectRef idx="0">
+                                <a:schemeClr val="accent1"/>
+                              </a:effectRef>
+                              <a:fontRef idx="minor">
+                                <a:schemeClr val="lt1"/>
+                              </a:fontRef>
+                            </wps:style>
+                            <wps:bodyPr rot="0" spcFirstLastPara="0" vertOverflow="overflow" horzOverflow="overflow" vert="horz" wrap="square" lIns="91440" tIns="45720" rIns="91440" bIns="45720" numCol="1" spcCol="0" rtlCol="0" fromWordArt="0" anchor="ctr" anchorCtr="0" forceAA="0" compatLnSpc="1">
+                              <a:prstTxWarp prst="textNoShape">
+                                <a:avLst/>
+                              </a:prstTxWarp>
+                              <a:noAutofit/>
+                            </wps:bodyPr>
+                          </wps:wsp>
+                        </a:graphicData>
+                      </a:graphic>
+                      <wp14:sizeRelH relativeFrom="margin">
+                        <wp14:pctWidth>0</wp14:pctWidth>
+                      </wp14:sizeRelH>
+                    </wp:anchor>
+                  </w:drawing>
+                </mc:Choice>
+                <mc:Fallback>
+                  <w:pict>
+                    <v:shape w14:anchorId="19C74CC7" id="Arrow: Right 12" o:spid="_x0000_s1026" type="#_x0000_t13" style="position:absolute;margin-left:230.25pt;margin-top:283.4pt;width:70.5pt;height:37.65pt;flip:x;z-index:251680768;visibility:visible;mso-wrap-style:square;mso-width-percent:0;mso-wrap-distance-left:9pt;mso-wrap-distance-top:0;mso-wrap-distance-right:9pt;mso-wrap-distance-bottom:0;mso-position-horizontal:absolute;mso-position-horizontal-relative:text;mso-position-vertical:absolute;mso-position-vertical-relative:text;mso-width-percent:0;mso-width-relative:margin;v-text-anchor:middle" o:gfxdata="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" adj="15832" fillcolor="#4472c4 [3204]" strokecolor="#09101d [484]" strokeweight="1pt"/>
+                  </w:pict>
+                </mc:Fallback>
+              </mc:AlternateContent>
+            </w:r>
+            <w:r>
+              <w:rPr>
+                <w:noProof/>
+              </w:rPr>
+              <mc:AlternateContent>
+                <mc:Choice Requires="wps">
+                  <w:drawing>
+                    <wp:anchor distT="0" distB="0" distL="114300" distR="114300" simplePos="0" relativeHeight="251679744" behindDoc="0" locked="0" layoutInCell="1" allowOverlap="1" wp14:anchorId="188F2ADB" wp14:editId="68E82516">
+                      <wp:simplePos x="0" y="0"/>
+                      <wp:positionH relativeFrom="page">
+                        <wp:posOffset>4105009</wp:posOffset>
+                      </wp:positionH>
+                      <wp:positionV relativeFrom="paragraph">
+                        <wp:posOffset>2945691</wp:posOffset>
+                      </wp:positionV>
+                      <wp:extent cx="1828800" cy="1828800"/>
+                      <wp:effectExtent l="0" t="0" r="0" b="8255"/>
+                      <wp:wrapNone/>
+                      <wp:docPr id="961698802" name="Text Box 1"/>
+                      <wp:cNvGraphicFramePr/>
+                      <a:graphic xmlns:a="http://schemas.openxmlformats.org/drawingml/2006/main">
+                        <a:graphicData uri="http://schemas.microsoft.com/office/word/2010/wordprocessingShape">
+                          <wps:wsp>
+                            <wps:cNvSpPr txBox="1"/>
+                            <wps:spPr>
+                              <a:xfrm>
+                                <a:off x="0" y="0"/>
+                                <a:ext cx="1828800" cy="1828800"/>
+                              </a:xfrm>
+                              <a:prstGeom prst="rect">
+                                <a:avLst/>
+                              </a:prstGeom>
+                              <a:noFill/>
+                              <a:ln>
+                                <a:noFill/>
+                              </a:ln>
+                            </wps:spPr>
+                            <wps:txbx>
+                              <w:txbxContent>
+                                <w:p>
+                                  <w:pPr>
+                                    <w:spacing w:after="0" w:line="240" w:lineRule="auto"/>
+                                    <w:jc w:val="center"/>
+                                    <w:rPr>
+                                      <w:rFonts w:ascii="Arial" w:hAnsi="Arial" w:cs="Arial"/>
+                                      <w:b/>
+                                      <w:bCs/>
+                                      <w:noProof/>
+                                      <w:color w:val="000000" w:themeColor="text1"/>
+                                      <w:sz w:val="28"/>
+                                      <w:szCs w:val="28"/>
+                                      <w14:shadow w14:blurRad="38100" w14:dist="19050" w14:dir="2700000" w14:sx="100000" w14:sy="100000" w14:kx="0" w14:ky="0" w14:algn="tl">
+                                        <w14:schemeClr w14:val="dk1">
+                                          <w14:alpha w14:val="60000"/>
+                                        </w14:schemeClr>
+                                      </w14:shadow>
+                                      <w14:textOutline w14:w="0" w14:cap="flat" w14:cmpd="sng" w14:algn="ctr">
+                                        <w14:noFill/>
+                                        <w14:prstDash w14:val="solid"/>
+                                        <w14:round/>
+                                      </w14:textOutline>
+                                    </w:rPr>
+                                  </w:pPr>
+                                  <w:r>
+                                    <w:rPr>
+                                      <w:rFonts w:ascii="Arial" w:hAnsi="Arial" w:cs="Arial"/>
+                                      <w:b/>
+                                      <w:bCs/>
+                                      <w:noProof/>
+                                      <w:color w:val="000000" w:themeColor="text1"/>
+                                      <w:sz w:val="28"/>
+                                      <w:szCs w:val="28"/>
+                                      <w14:shadow w14:blurRad="38100" w14:dist="19050" w14:dir="2700000" w14:sx="100000" w14:sy="100000" w14:kx="0" w14:ky="0" w14:algn="tl">
+                                        <w14:schemeClr w14:val="dk1">
+                                          <w14:alpha w14:val="60000"/>
+                                        </w14:schemeClr>
+                                      </w14:shadow>
+                                      <w14:textOutline w14:w="0" w14:cap="flat" w14:cmpd="sng" w14:algn="ctr">
+                                        <w14:noFill/>
+                                        <w14:prstDash w14:val="solid"/>
+                                        <w14:round/>
+                                      </w14:textOutline>
+                                    </w:rPr>
+                                    <w:t>Judul halaman</w:t>
+                                  </w:r>
+                                </w:p>
+                              </w:txbxContent>
+                            </wps:txbx>
+                            <wps:bodyPr rot="0" spcFirstLastPara="0" vertOverflow="overflow" horzOverflow="overflow" vert="horz" wrap="none" lIns="91440" tIns="45720" rIns="91440" bIns="45720" numCol="1" spcCol="0" rtlCol="0" fromWordArt="0" anchor="t" anchorCtr="0" forceAA="0" compatLnSpc="1">
+                              <a:prstTxWarp prst="textNoShape">
+                                <a:avLst/>
+                              </a:prstTxWarp>
+                              <a:spAutoFit/>
+                            </wps:bodyPr>
+                          </wps:wsp>
+                        </a:graphicData>
+                      </a:graphic>
+                    </wp:anchor>
+                  </w:drawing>
+                </mc:Choice>
+                <mc:Fallback>
+                  <w:pict>
+                    <v:shape w14:anchorId="188F2ADB" id="_x0000_s1035" type="#_x0000_t202" style="position:absolute;margin-left:323.25pt;margin-top:231.95pt;width:2in;height:2in;z-index:251679744;visibility:visible;mso-wrap-style:none;mso-wrap-distance-left:9pt;mso-wrap-distance-top:0;mso-wrap-distance-right:9pt;mso-wrap-distance-bottom:0;mso-position-horizontal:absolute;mso-position-horizontal-relative:page;mso-position-vertical:absolute;mso-position-vertical-relative:text;v-text-anchor:top" o:gfxdata="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" filled="f" stroked="f">
+                      <v:fill o:detectmouseclick="t"/>
+                      <v:textbox style="mso-fit-shape-to-text:t">
+                        <w:txbxContent>
+                          <w:p>
+                            <w:pPr>
+                              <w:spacing w:after="0" w:line="240" w:lineRule="auto"/>
+                              <w:jc w:val="center"/>
+                              <w:rPr>
+                                <w:rFonts w:ascii="Arial" w:hAnsi="Arial" w:cs="Arial"/>
+                                <w:b/>
+                                <w:bCs/>
+                                <w:noProof/>
+                                <w:color w:val="000000" w:themeColor="text1"/>
+                                <w:sz w:val="28"/>
+                                <w:szCs w:val="28"/>
+                                <w14:shadow w14:blurRad="38100" w14:dist="19050" w14:dir="2700000" w14:sx="100000" w14:sy="100000" w14:kx="0" w14:ky="0" w14:algn="tl">
+                                  <w14:schemeClr w14:val="dk1">
+                                    <w14:alpha w14:val="60000"/>
+                                  </w14:schemeClr>
+                                </w14:shadow>
+                                <w14:textOutline w14:w="0" w14:cap="flat" w14:cmpd="sng" w14:algn="ctr">
+                                  <w14:noFill/>
+                                  <w14:prstDash w14:val="solid"/>
+                                  <w14:round/>
+                                </w14:textOutline>
+                              </w:rPr>
+                            </w:pPr>
+                            <w:r>
+                              <w:rPr>
+                                <w:rFonts w:ascii="Arial" w:hAnsi="Arial" w:cs="Arial"/>
+                                <w:b/>
+                                <w:bCs/>
+                                <w:noProof/>
+                                <w:color w:val="000000" w:themeColor="text1"/>
+                                <w:sz w:val="28"/>
+                                <w:szCs w:val="28"/>
+                                <w14:shadow w14:blurRad="38100" w14:dist="19050" w14:dir="2700000" w14:sx="100000" w14:sy="100000" w14:kx="0" w14:ky="0" w14:algn="tl">
+                                  <w14:schemeClr w14:val="dk1">
+                                    <w14:alpha w14:val="60000"/>
+                                  </w14:schemeClr>
+                                </w14:shadow>
+                                <w14:textOutline w14:w="0" w14:cap="flat" w14:cmpd="sng" w14:algn="ctr">
+                                  <w14:noFill/>
+                                  <w14:prstDash w14:val="solid"/>
+                                  <w14:round/>
+                                </w14:textOutline>
+                              </w:rPr>
+                              <w:t>Judul halaman</w:t>
+                            </w:r>
+                          </w:p>
+                        </w:txbxContent>
+                      </v:textbox>
+                      <w10:wrap anchorx="page"/>
+                    </v:shape>
+                  </w:pict>
+                </mc:Fallback>
+              </mc:AlternateContent>
+            </w:r>
+            <w:r>
+              <w:rPr>
+                <w:noProof/>
+              </w:rPr>
+              <mc:AlternateContent>
+                <mc:Choice Requires="wps">
+                  <w:drawing>
+                    <wp:anchor distT="0" distB="0" distL="114300" distR="114300" simplePos="0" relativeHeight="251677696" behindDoc="0" locked="0" layoutInCell="1" allowOverlap="1" wp14:anchorId="10EF64F3" wp14:editId="3F5FB466">
+                      <wp:simplePos x="0" y="0"/>
+                      <wp:positionH relativeFrom="column">
+                        <wp:posOffset>2830239</wp:posOffset>
+                      </wp:positionH>
+                      <wp:positionV relativeFrom="paragraph">
+                        <wp:posOffset>2963102</wp:posOffset>
+                      </wp:positionV>
+                      <wp:extent cx="1031358" cy="265814"/>
+                      <wp:effectExtent l="19050" t="19050" r="16510" b="39370"/>
+                      <wp:wrapNone/>
+                      <wp:docPr id="1171772292" name="Arrow: Right 11"/>
+                      <wp:cNvGraphicFramePr/>
+                      <a:graphic xmlns:a="http://schemas.openxmlformats.org/drawingml/2006/main">
+                        <a:graphicData uri="http://schemas.microsoft.com/office/word/2010/wordprocessingShape">
+                          <wps:wsp>
+                            <wps:cNvSpPr/>
+                            <wps:spPr>
+                              <a:xfrm flipH="1">
+                                <a:off x="0" y="0"/>
+                                <a:ext cx="1031358" cy="265814"/>
+                              </a:xfrm>
+                              <a:prstGeom prst="rightArrow">
+                                <a:avLst/>
+                              </a:prstGeom>
+                            </wps:spPr>
+                            <wps:style>
+                              <a:lnRef idx="2">
+                                <a:schemeClr val="accent1">
+                                  <a:shade val="15000"/>
+                                </a:schemeClr>
+                              </a:lnRef>
+                              <a:fillRef idx="1">
+                                <a:schemeClr val="accent1"/>
+                              </a:fillRef>
+                              <a:effectRef idx="0">
+                                <a:schemeClr val="accent1"/>
+                              </a:effectRef>
+                              <a:fontRef idx="minor">
+                                <a:schemeClr val="lt1"/>
+                              </a:fontRef>
+                            </wps:style>
+                            <wps:bodyPr rot="0" spcFirstLastPara="0" vertOverflow="overflow" horzOverflow="overflow" vert="horz" wrap="square" lIns="91440" tIns="45720" rIns="91440" bIns="45720" numCol="1" spcCol="0" rtlCol="0" fromWordArt="0" anchor="ctr" anchorCtr="0" forceAA="0" compatLnSpc="1">
+                              <a:prstTxWarp prst="textNoShape">
+                                <a:avLst/>
+                              </a:prstTxWarp>
+                              <a:noAutofit/>
+                            </wps:bodyPr>
+                          </wps:wsp>
+                        </a:graphicData>
+                      </a:graphic>
+                    </wp:anchor>
+                  </w:drawing>
+                </mc:Choice>
+                <mc:Fallback>
+                  <w:pict>
+                    <v:shape w14:anchorId="0252E7CD" id="Arrow: Right 11" o:spid="_x0000_s1026" type="#_x0000_t13" style="position:absolute;margin-left:222.85pt;margin-top:233.3pt;width:81.2pt;height:20.95pt;flip:x;z-index:251677696;visibility:visible;mso-wrap-style:square;mso-wrap-distance-left:9pt;mso-wrap-distance-top:0;mso-wrap-distance-right:9pt;mso-wrap-distance-bottom:0;mso-position-horizontal:absolute;mso-position-horizontal-relative:text;mso-position-vertical:absolute;mso-position-vertical-relative:text;v-text-anchor:middle" o:gfxdata="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" adj="18816" fillcolor="#4472c4 [3204]" strokecolor="#09101d [484]" strokeweight="1pt"/>
+                  </w:pict>
+                </mc:Fallback>
+              </mc:AlternateContent>
+            </w:r>
+            <w:r>
+              <w:rPr>
+                <w:noProof/>
+              </w:rPr>
+              <mc:AlternateContent>
+                <mc:Choice Requires="wps">
+                  <w:drawing>
+                    <wp:anchor distT="0" distB="0" distL="114300" distR="114300" simplePos="0" relativeHeight="251676672" behindDoc="0" locked="0" layoutInCell="1" allowOverlap="1" wp14:anchorId="4A25ADE0" wp14:editId="2D5AAFB2">
+                      <wp:simplePos x="0" y="0"/>
+                      <wp:positionH relativeFrom="column">
+                        <wp:posOffset>4040018</wp:posOffset>
+                      </wp:positionH>
+                      <wp:positionV relativeFrom="paragraph">
+                        <wp:posOffset>1829213</wp:posOffset>
+                      </wp:positionV>
+                      <wp:extent cx="1828800" cy="1828800"/>
+                      <wp:effectExtent l="0" t="0" r="0" b="0"/>
+                      <wp:wrapNone/>
+                      <wp:docPr id="885690230" name="Text Box 1"/>
+                      <wp:cNvGraphicFramePr/>
+                      <a:graphic xmlns:a="http://schemas.openxmlformats.org/drawingml/2006/main">
+                        <a:graphicData uri="http://schemas.microsoft.com/office/word/2010/wordprocessingShape">
+                          <wps:wsp>
+                            <wps:cNvSpPr txBox="1"/>
+                            <wps:spPr>
+                              <a:xfrm>
+                                <a:off x="0" y="0"/>
+                                <a:ext cx="1828800" cy="1828800"/>
+                              </a:xfrm>
+                              <a:prstGeom prst="rect">
+                                <a:avLst/>
+                              </a:prstGeom>
+                              <a:noFill/>
+                              <a:ln>
+                                <a:noFill/>
+                              </a:ln>
+                            </wps:spPr>
+                            <wps:txbx>
+                              <w:txbxContent>
+                                <w:p>
+                                  <w:pPr>
+                                    <w:spacing w:after="0" w:line="240" w:lineRule="auto"/>
+                                    <w:jc w:val="center"/>
+                                    <w:rPr>
+                                      <w:rFonts w:ascii="Arial" w:hAnsi="Arial" w:cs="Arial"/>
+                                      <w:b/>
+                                      <w:noProof/>
+                                      <w:color w:val="000000" w:themeColor="text1"/>
+                                      <w:sz w:val="28"/>
+                                      <w:szCs w:val="28"/>
+                                      <w14:shadow w14:blurRad="38100" w14:dist="19050" w14:dir="2700000" w14:sx="100000" w14:sy="100000" w14:kx="0" w14:ky="0" w14:algn="tl">
+                                        <w14:schemeClr w14:val="dk1">
+                                          <w14:alpha w14:val="60000"/>
+                                        </w14:schemeClr>
+                                      </w14:shadow>
+                                      <w14:textOutline w14:w="0" w14:cap="flat" w14:cmpd="sng" w14:algn="ctr">
+                                        <w14:noFill/>
+                                        <w14:prstDash w14:val="solid"/>
+                                        <w14:round/>
+                                      </w14:textOutline>
+                                    </w:rPr>
+                                  </w:pPr>
+                                  <w:r>
+                                    <w:rPr>
+                                      <w:rFonts w:ascii="Arial" w:hAnsi="Arial" w:cs="Arial"/>
+                                      <w:b/>
+                                      <w:noProof/>
+                                      <w:color w:val="000000" w:themeColor="text1"/>
+                                      <w:sz w:val="28"/>
+                                      <w:szCs w:val="28"/>
+                                      <w14:shadow w14:blurRad="38100" w14:dist="19050" w14:dir="2700000" w14:sx="100000" w14:sy="100000" w14:kx="0" w14:ky="0" w14:algn="tl">
+                                        <w14:schemeClr w14:val="dk1">
+                                          <w14:alpha w14:val="60000"/>
+                                        </w14:schemeClr>
+                                      </w14:shadow>
+                                      <w14:textOutline w14:w="0" w14:cap="flat" w14:cmpd="sng" w14:algn="ctr">
+                                        <w14:noFill/>
+                                        <w14:prstDash w14:val="solid"/>
+                                        <w14:round/>
+                                      </w14:textOutline>
+                                    </w:rPr>
+                                    <w:t>Logo PINTARMATH</w:t>
+                                  </w:r>
+                                </w:p>
+                              </w:txbxContent>
+                            </wps:txbx>
+                            <wps:bodyPr rot="0" spcFirstLastPara="0" vertOverflow="overflow" horzOverflow="overflow" vert="horz" wrap="none" lIns="91440" tIns="45720" rIns="91440" bIns="45720" numCol="1" spcCol="0" rtlCol="0" fromWordArt="0" anchor="t" anchorCtr="0" forceAA="0" compatLnSpc="1">
+                              <a:prstTxWarp prst="textNoShape">
+                                <a:avLst/>
+                              </a:prstTxWarp>
+                              <a:spAutoFit/>
+                            </wps:bodyPr>
+                          </wps:wsp>
+                        </a:graphicData>
+                      </a:graphic>
+                    </wp:anchor>
+                  </w:drawing>
+                </mc:Choice>
+                <mc:Fallback>
+                  <w:pict>
+                    <v:shape w14:anchorId="4A25ADE0" id="_x0000_s1036" type="#_x0000_t202" style="position:absolute;margin-left:318.1pt;margin-top:144.05pt;width:2in;height:2in;z-index:251676672;visibility:visible;mso-wrap-style:none;mso-wrap-distance-left:9pt;mso-wrap-distance-top:0;mso-wrap-distance-right:9pt;mso-wrap-distance-bottom:0;mso-position-horizontal:absolute;mso-position-horizontal-relative:text;mso-position-vertical:absolute;mso-position-vertical-relative:text;v-text-anchor:top" o:gfxdata="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" filled="f" stroked="f">
+                      <v:fill o:detectmouseclick="t"/>
+                      <v:textbox style="mso-fit-shape-to-text:t">
+                        <w:txbxContent>
+                          <w:p>
+                            <w:pPr>
+                              <w:spacing w:after="0" w:line="240" w:lineRule="auto"/>
+                              <w:jc w:val="center"/>
+                              <w:rPr>
+                                <w:rFonts w:ascii="Arial" w:hAnsi="Arial" w:cs="Arial"/>
+                                <w:b/>
+                                <w:noProof/>
+                                <w:color w:val="000000" w:themeColor="text1"/>
+                                <w:sz w:val="28"/>
+                                <w:szCs w:val="28"/>
+                                <w14:shadow w14:blurRad="38100" w14:dist="19050" w14:dir="2700000" w14:sx="100000" w14:sy="100000" w14:kx="0" w14:ky="0" w14:algn="tl">
+                                  <w14:schemeClr w14:val="dk1">
+                                    <w14:alpha w14:val="60000"/>
+                                  </w14:schemeClr>
+                                </w14:shadow>
+                                <w14:textOutline w14:w="0" w14:cap="flat" w14:cmpd="sng" w14:algn="ctr">
+                                  <w14:noFill/>
+                                  <w14:prstDash w14:val="solid"/>
+                                  <w14:round/>
+                                </w14:textOutline>
+                              </w:rPr>
+                            </w:pPr>
+                            <w:r>
+                              <w:rPr>
+                                <w:rFonts w:ascii="Arial" w:hAnsi="Arial" w:cs="Arial"/>
+                                <w:b/>
+                                <w:noProof/>
+                                <w:color w:val="000000" w:themeColor="text1"/>
+                                <w:sz w:val="28"/>
+                                <w:szCs w:val="28"/>
+                                <w14:shadow w14:blurRad="38100" w14:dist="19050" w14:dir="2700000" w14:sx="100000" w14:sy="100000" w14:kx="0" w14:ky="0" w14:algn="tl">
+                                  <w14:schemeClr w14:val="dk1">
+                                    <w14:alpha w14:val="60000"/>
+                                  </w14:schemeClr>
+                                </w14:shadow>
+                                <w14:textOutline w14:w="0" w14:cap="flat" w14:cmpd="sng" w14:algn="ctr">
+                                  <w14:noFill/>
+                                  <w14:prstDash w14:val="solid"/>
+                                  <w14:round/>
+                                </w14:textOutline>
+                              </w:rPr>
+                              <w:t>Logo PINTARMATH</w:t>
+                            </w:r>
+                          </w:p>
+                        </w:txbxContent>
+                      </v:textbox>
+                    </v:shape>
+                  </w:pict>
+                </mc:Fallback>
+              </mc:AlternateContent>
+            </w:r>
+            <w:r>
+              <w:rPr>
+                <w:rFonts w:ascii="Arial" w:hAnsi="Arial" w:cs="Arial"/>
+                <w:b/>
+                <w:bCs/>
+                <w:noProof/>
+                <w:sz w:val="24"/>
+                <w:szCs w:val="24"/>
+              </w:rPr>
+              <mc:AlternateContent>
+                <mc:Choice Requires="wps">
+                  <w:drawing>
+                    <wp:anchor distT="0" distB="0" distL="114300" distR="114300" simplePos="0" relativeHeight="251674624" behindDoc="0" locked="0" layoutInCell="1" allowOverlap="1" wp14:anchorId="226EB726" wp14:editId="0727337F">
+                      <wp:simplePos x="0" y="0"/>
+                      <wp:positionH relativeFrom="column">
+                        <wp:posOffset>3022319</wp:posOffset>
+                      </wp:positionH>
+                      <wp:positionV relativeFrom="paragraph">
+                        <wp:posOffset>1687623</wp:posOffset>
+                      </wp:positionV>
+                      <wp:extent cx="839470" cy="563275"/>
+                      <wp:effectExtent l="19050" t="19050" r="17780" b="46355"/>
+                      <wp:wrapNone/>
+                      <wp:docPr id="1741788689" name="Arrow: Right 10"/>
+                      <wp:cNvGraphicFramePr/>
+                      <a:graphic xmlns:a="http://schemas.openxmlformats.org/drawingml/2006/main">
+                        <a:graphicData uri="http://schemas.microsoft.com/office/word/2010/wordprocessingShape">
+                          <wps:wsp>
+                            <wps:cNvSpPr/>
+                            <wps:spPr>
+                              <a:xfrm flipH="1">
+                                <a:off x="0" y="0"/>
+                                <a:ext cx="839470" cy="563275"/>
+                              </a:xfrm>
+                              <a:prstGeom prst="rightArrow">
+                                <a:avLst/>
+                              </a:prstGeom>
+                            </wps:spPr>
+                            <wps:style>
+                              <a:lnRef idx="2">
+                                <a:schemeClr val="accent1">
+                                  <a:shade val="15000"/>
+                                </a:schemeClr>
+                              </a:lnRef>
+                              <a:fillRef idx="1">
+                                <a:schemeClr val="accent1"/>
+                              </a:fillRef>
+                              <a:effectRef idx="0">
+                                <a:schemeClr val="accent1"/>
+                              </a:effectRef>
+                              <a:fontRef idx="minor">
+                                <a:schemeClr val="lt1"/>
+                              </a:fontRef>
+                            </wps:style>
+                            <wps:bodyPr rot="0" spcFirstLastPara="0" vertOverflow="overflow" horzOverflow="overflow" vert="horz" wrap="square" lIns="91440" tIns="45720" rIns="91440" bIns="45720" numCol="1" spcCol="0" rtlCol="0" fromWordArt="0" anchor="ctr" anchorCtr="0" forceAA="0" compatLnSpc="1">
+                              <a:prstTxWarp prst="textNoShape">
+                                <a:avLst/>
+                              </a:prstTxWarp>
+                              <a:noAutofit/>
+                            </wps:bodyPr>
+                          </wps:wsp>
+                        </a:graphicData>
+                      </a:graphic>
+                      <wp14:sizeRelH relativeFrom="margin">
+                        <wp14:pctWidth>0</wp14:pctWidth>
+                      </wp14:sizeRelH>
+                      <wp14:sizeRelV relativeFrom="margin">
+                        <wp14:pctHeight>0</wp14:pctHeight>
+                      </wp14:sizeRelV>
+                    </wp:anchor>
+                  </w:drawing>
+                </mc:Choice>
+                <mc:Fallback>
+                  <w:pict>
+                    <v:shape w14:anchorId="4C4958E8" id="Arrow: Right 10" o:spid="_x0000_s1026" type="#_x0000_t13" style="position:absolute;margin-left:238pt;margin-top:132.9pt;width:66.1pt;height:44.35pt;flip:x;z-index:251674624;visibility:visible;mso-wrap-style:square;mso-width-percent:0;mso-height-percent:0;mso-wrap-distance-left:9pt;mso-wrap-distance-top:0;mso-wrap-distance-right:9pt;mso-wrap-distance-bottom:0;mso-position-horizontal:absolute;mso-position-horizontal-relative:text;mso-position-vertical:absolute;mso-position-vertical-relative:text;mso-width-percent:0;mso-height-percent:0;mso-width-relative:margin;mso-height-relative:margin;v-text-anchor:middle" o:gfxdata="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" adj="14353" fillcolor="#4472c4 [3204]" strokecolor="#09101d [484]" strokeweight="1pt"/>
+                  </w:pict>
+                </mc:Fallback>
+              </mc:AlternateContent>
+            </w:r>
+            <w:r>
+              <w:rPr>
+                <w:rFonts w:ascii="Arial" w:hAnsi="Arial" w:cs="Arial"/>
+                <w:b/>
+                <w:bCs/>
+                <w:sz w:val="24"/>
+                <w:szCs w:val="24"/>
+              </w:rPr>
+              <w:drawing>
+                <wp:inline distT="0" distB="0" distL="0" distR="0" wp14:anchorId="70C732A4" wp14:editId="7093BB38">
+                  <wp:extent cx="3541596" cy="7009070"/>
+                  <wp:effectExtent l="19050" t="19050" r="20955" b="20955"/>
+                  <wp:docPr id="1041536516" name="Picture 1"/>
+                  <wp:cNvGraphicFramePr>
+                    <a:graphicFrameLocks xmlns:a="http://schemas.openxmlformats.org/drawingml/2006/main" noChangeAspect="1"/>
+                  </wp:cNvGraphicFramePr>
+                  <a:graphic xmlns:a="http://schemas.openxmlformats.org/drawingml/2006/main">
+                    <a:graphicData uri="http://schemas.openxmlformats.org/drawingml/2006/picture">
+                      <pic:pic xmlns:pic="http://schemas.openxmlformats.org/drawingml/2006/picture">
+                        <pic:nvPicPr>
+                          <pic:cNvPr id="1041536516" name=""/>
+                          <pic:cNvPicPr/>
+                        </pic:nvPicPr>
+                        <pic:blipFill>
+                          <a:blip r:embed="rId11"/>
+                          <a:stretch>
+                            <a:fillRect/>
+                          </a:stretch>
+                        </pic:blipFill>
+                        <pic:spPr>
+                          <a:xfrm>
+                            <a:off x="0" y="0"/>
+                            <a:ext cx="3567225" cy="7059791"/>
+                          </a:xfrm>
+                          <a:prstGeom prst="rect">
+                            <a:avLst/>
+                          </a:prstGeom>
+                          <a:ln>
+                            <a:solidFill>
+                              <a:schemeClr val="tx1"/>
+                            </a:solidFill>
+                          </a:ln>
+                        </pic:spPr>
+                      </pic:pic>
+                    </a:graphicData>
+                  </a:graphic>
+                </wp:inline>
+              </w:drawing>
+            </w:r>
+          </w:p>
+        </w:tc>
+      </w:tr>
     </w:tbl>
     <w:p>
       <w:pPr>
@@ -3701,65 +6047,8 @@
         </w:rPr>
       </w:pPr>
     </w:p>
-    <w:tbl>
-      <w:tblPr>
-        <w:tblStyle w:val="TableGrid"/>
-        <w:tblW w:w="0" w:type="auto"/>
-        <w:tblLook w:val="04A0" w:firstRow="1" w:lastRow="0" w:firstColumn="1" w:lastColumn="0" w:noHBand="0" w:noVBand="1"/>
-      </w:tblPr>
-      <w:tblGrid>
-        <w:gridCol w:w="9350"/>
-      </w:tblGrid>
-      <w:tr>
-        <w:tc>
-          <w:tcPr>
-            <w:tcW w:w="9350" w:type="dxa"/>
-          </w:tcPr>
-          <w:p>
-            <w:pPr>
-              <w:rPr>
-                <w:rFonts w:ascii="Arial" w:hAnsi="Arial" w:cs="Arial"/>
-                <w:b/>
-                <w:bCs/>
-                <w:sz w:val="24"/>
-                <w:szCs w:val="24"/>
-              </w:rPr>
-            </w:pPr>
-          </w:p>
-        </w:tc>
-      </w:tr>
-      <w:tr>
-        <w:tc>
-          <w:tcPr>
-            <w:tcW w:w="9350" w:type="dxa"/>
-          </w:tcPr>
-          <w:p>
-            <w:pPr>
-              <w:rPr>
-                <w:rFonts w:ascii="Arial" w:hAnsi="Arial" w:cs="Arial"/>
-                <w:b/>
-                <w:bCs/>
-                <w:sz w:val="24"/>
-                <w:szCs w:val="24"/>
-              </w:rPr>
-            </w:pPr>
-          </w:p>
-        </w:tc>
-      </w:tr>
-    </w:tbl>
-    <w:p>
-      <w:pPr>
-        <w:rPr>
-          <w:rFonts w:ascii="Arial" w:hAnsi="Arial" w:cs="Arial"/>
-          <w:b/>
-          <w:bCs/>
-          <w:sz w:val="24"/>
-          <w:szCs w:val="24"/>
-        </w:rPr>
-      </w:pPr>
-    </w:p>
     <w:sectPr>
-      <w:pgSz w:w="12240" w:h="15840"/>
+      <w:pgSz w:w="12240" w:h="20160" w:code="5"/>
       <w:pgMar w:top="1440" w:right="1440" w:bottom="1440" w:left="1440" w:header="708" w:footer="708" w:gutter="0"/>
       <w:cols w:space="708"/>
       <w:docGrid w:linePitch="360"/>
@@ -3771,6 +6060,119 @@
 <file path=word/numbering.xml><?xml version="1.0" encoding="utf-8"?>
 <w:numbering xmlns:wpc="http://schemas.microsoft.com/office/word/2010/wordprocessingCanvas" xmlns:cx="http://schemas.microsoft.com/office/drawing/2014/chartex" xmlns:cx1="http://schemas.microsoft.com/office/drawing/2015/9/8/chartex" xmlns:cx2="http://schemas.microsoft.com/office/drawing/2015/10/21/chartex" xmlns:cx3="http://schemas.microsoft.com/office/drawing/2016/5/9/chartex" xmlns:cx4="http://schemas.microsoft.com/office/drawing/2016/5/10/chartex" xmlns:cx5="http://schemas.microsoft.com/office/drawing/2016/5/11/chartex" xmlns:cx6="http://schemas.microsoft.com/office/drawing/2016/5/12/chartex" xmlns:cx7="http://schemas.microsoft.com/office/drawing/2016/5/13/chartex" xmlns:cx8="http://schemas.microsoft.com/office/drawing/2016/5/14/chartex" xmlns:mc="http://schemas.openxmlformats.org/markup-compatibility/2006" xmlns:aink="http://schemas.microsoft.com/office/drawing/2016/ink" xmlns:am3d="http://schemas.microsoft.com/office/drawing/2017/model3d" xmlns:o="urn:schemas-microsoft-com:office:office" xmlns:oel="http://schemas.microsoft.com/office/2019/extlst" xmlns:r="http://schemas.openxmlformats.org/officeDocument/2006/relationships" xmlns:m="http://schemas.openxmlformats.org/officeDocument/2006/math" xmlns:v="urn:schemas-microsoft-com:vml" xmlns:wp14="http://schemas.microsoft.com/office/word/2010/wordprocessingDrawing" xmlns:wp="http://schemas.openxmlformats.org/drawingml/2006/wordprocessingDrawing" xmlns:w10="urn:schemas-microsoft-com:office:word" xmlns:w="http://schemas.openxmlformats.org/wordprocessingml/2006/main" xmlns:w14="http://schemas.microsoft.com/office/word/2010/wordml" xmlns:w15="http://schemas.microsoft.com/office/word/2012/wordml" xmlns:w16cex="http://schemas.microsoft.com/office/word/2018/wordml/cex" xmlns:w16cid="http://schemas.microsoft.com/office/word/2016/wordml/cid" xmlns:w16="http://schemas.microsoft.com/office/word/2018/wordml" xmlns:w16du="http://schemas.microsoft.com/office/word/2023/wordml/word16du" xmlns:w16sdtdh="http://schemas.microsoft.com/office/word/2020/wordml/sdtdatahash" xmlns:w16sdtfl="http://schemas.microsoft.com/office/word/2024/wordml/sdtformatlock" xmlns:w16se="http://schemas.microsoft.com/office/word/2015/wordml/symex" xmlns:wpg="http://schemas.microsoft.com/office/word/2010/wordprocessingGroup" xmlns:wpi="http://schemas.microsoft.com/office/word/2010/wordprocessingInk" xmlns:wne="http://schemas.microsoft.com/office/word/2006/wordml" xmlns:wps="http://schemas.microsoft.com/office/word/2010/wordprocessingShape" mc:Ignorable="w14 w15 w16se w16cid w16 w16cex w16sdtdh w16sdtfl w16du wp14">
   <w:abstractNum w:abstractNumId="0" w15:restartNumberingAfterBreak="0">
+    <w:nsid w:val="043A4C60"/>
+    <w:multiLevelType w:val="hybridMultilevel"/>
+    <w:tmpl w:val="AF528EA2"/>
+    <w:lvl w:ilvl="0" w:tplc="38090001">
+      <w:start w:val="1"/>
+      <w:numFmt w:val="bullet"/>
+      <w:lvlText w:val=""/>
+      <w:lvlJc w:val="left"/>
+      <w:pPr>
+        <w:ind w:left="1137" w:hanging="360"/>
+      </w:pPr>
+      <w:rPr>
+        <w:rFonts w:ascii="Symbol" w:hAnsi="Symbol" w:hint="default"/>
+      </w:rPr>
+    </w:lvl>
+    <w:lvl w:ilvl="1" w:tplc="38090003" w:tentative="1">
+      <w:start w:val="1"/>
+      <w:numFmt w:val="bullet"/>
+      <w:lvlText w:val="o"/>
+      <w:lvlJc w:val="left"/>
+      <w:pPr>
+        <w:ind w:left="1857" w:hanging="360"/>
+      </w:pPr>
+      <w:rPr>
+        <w:rFonts w:ascii="Courier New" w:hAnsi="Courier New" w:cs="Courier New" w:hint="default"/>
+      </w:rPr>
+    </w:lvl>
+    <w:lvl w:ilvl="2" w:tplc="38090005" w:tentative="1">
+      <w:start w:val="1"/>
+      <w:numFmt w:val="bullet"/>
+      <w:lvlText w:val=""/>
+      <w:lvlJc w:val="left"/>
+      <w:pPr>
+        <w:ind w:left="2577" w:hanging="360"/>
+      </w:pPr>
+      <w:rPr>
+        <w:rFonts w:ascii="Wingdings" w:hAnsi="Wingdings" w:hint="default"/>
+      </w:rPr>
+    </w:lvl>
+    <w:lvl w:ilvl="3" w:tplc="38090001" w:tentative="1">
+      <w:start w:val="1"/>
+      <w:numFmt w:val="bullet"/>
+      <w:lvlText w:val=""/>
+      <w:lvlJc w:val="left"/>
+      <w:pPr>
+        <w:ind w:left="3297" w:hanging="360"/>
+      </w:pPr>
+      <w:rPr>
+        <w:rFonts w:ascii="Symbol" w:hAnsi="Symbol" w:hint="default"/>
+      </w:rPr>
+    </w:lvl>
+    <w:lvl w:ilvl="4" w:tplc="38090003" w:tentative="1">
+      <w:start w:val="1"/>
+      <w:numFmt w:val="bullet"/>
+      <w:lvlText w:val="o"/>
+      <w:lvlJc w:val="left"/>
+      <w:pPr>
+        <w:ind w:left="4017" w:hanging="360"/>
+      </w:pPr>
+      <w:rPr>
+        <w:rFonts w:ascii="Courier New" w:hAnsi="Courier New" w:cs="Courier New" w:hint="default"/>
+      </w:rPr>
+    </w:lvl>
+    <w:lvl w:ilvl="5" w:tplc="38090005" w:tentative="1">
+      <w:start w:val="1"/>
+      <w:numFmt w:val="bullet"/>
+      <w:lvlText w:val=""/>
+      <w:lvlJc w:val="left"/>
+      <w:pPr>
+        <w:ind w:left="4737" w:hanging="360"/>
+      </w:pPr>
+      <w:rPr>
+        <w:rFonts w:ascii="Wingdings" w:hAnsi="Wingdings" w:hint="default"/>
+      </w:rPr>
+    </w:lvl>
+    <w:lvl w:ilvl="6" w:tplc="38090001" w:tentative="1">
+      <w:start w:val="1"/>
+      <w:numFmt w:val="bullet"/>
+      <w:lvlText w:val=""/>
+      <w:lvlJc w:val="left"/>
+      <w:pPr>
+        <w:ind w:left="5457" w:hanging="360"/>
+      </w:pPr>
+      <w:rPr>
+        <w:rFonts w:ascii="Symbol" w:hAnsi="Symbol" w:hint="default"/>
+      </w:rPr>
+    </w:lvl>
+    <w:lvl w:ilvl="7" w:tplc="38090003" w:tentative="1">
+      <w:start w:val="1"/>
+      <w:numFmt w:val="bullet"/>
+      <w:lvlText w:val="o"/>
+      <w:lvlJc w:val="left"/>
+      <w:pPr>
+        <w:ind w:left="6177" w:hanging="360"/>
+      </w:pPr>
+      <w:rPr>
+        <w:rFonts w:ascii="Courier New" w:hAnsi="Courier New" w:cs="Courier New" w:hint="default"/>
+      </w:rPr>
+    </w:lvl>
+    <w:lvl w:ilvl="8" w:tplc="38090005" w:tentative="1">
+      <w:start w:val="1"/>
+      <w:numFmt w:val="bullet"/>
+      <w:lvlText w:val=""/>
+      <w:lvlJc w:val="left"/>
+      <w:pPr>
+        <w:ind w:left="6897" w:hanging="360"/>
+      </w:pPr>
+      <w:rPr>
+        <w:rFonts w:ascii="Wingdings" w:hAnsi="Wingdings" w:hint="default"/>
+      </w:rPr>
+    </w:lvl>
+  </w:abstractNum>
+  <w:abstractNum w:abstractNumId="1" w15:restartNumberingAfterBreak="0">
     <w:nsid w:val="17693E0B"/>
     <w:multiLevelType w:val="hybridMultilevel"/>
     <w:tmpl w:val="0E229C38"/>
@@ -3859,7 +6261,7 @@
       </w:pPr>
     </w:lvl>
   </w:abstractNum>
-  <w:abstractNum w:abstractNumId="1" w15:restartNumberingAfterBreak="0">
+  <w:abstractNum w:abstractNumId="2" w15:restartNumberingAfterBreak="0">
     <w:nsid w:val="1BED0B10"/>
     <w:multiLevelType w:val="hybridMultilevel"/>
     <w:tmpl w:val="E19EED10"/>
@@ -3945,10 +6347,10 @@
       </w:pPr>
     </w:lvl>
   </w:abstractNum>
-  <w:abstractNum w:abstractNumId="2" w15:restartNumberingAfterBreak="0">
+  <w:abstractNum w:abstractNumId="3" w15:restartNumberingAfterBreak="0">
     <w:nsid w:val="50C96725"/>
     <w:multiLevelType w:val="hybridMultilevel"/>
-    <w:tmpl w:val="E19EED10"/>
+    <w:tmpl w:val="E300FAB8"/>
     <w:lvl w:ilvl="0" w:tplc="3809000F">
       <w:start w:val="1"/>
       <w:numFmt w:val="decimal"/>
@@ -4031,7 +6433,7 @@
       </w:pPr>
     </w:lvl>
   </w:abstractNum>
-  <w:abstractNum w:abstractNumId="3" w15:restartNumberingAfterBreak="0">
+  <w:abstractNum w:abstractNumId="4" w15:restartNumberingAfterBreak="0">
     <w:nsid w:val="582E195C"/>
     <w:multiLevelType w:val="hybridMultilevel"/>
     <w:tmpl w:val="0ACC77BC"/>
@@ -4121,15 +6523,18 @@
     </w:lvl>
   </w:abstractNum>
   <w:num w:numId="1" w16cid:durableId="758403811">
+    <w:abstractNumId w:val="4"/>
+  </w:num>
+  <w:num w:numId="2" w16cid:durableId="1276332468">
     <w:abstractNumId w:val="3"/>
   </w:num>
-  <w:num w:numId="2" w16cid:durableId="1276332468">
+  <w:num w:numId="3" w16cid:durableId="194732903">
     <w:abstractNumId w:val="2"/>
   </w:num>
-  <w:num w:numId="3" w16cid:durableId="194732903">
+  <w:num w:numId="4" w16cid:durableId="2073624999">
     <w:abstractNumId w:val="1"/>
   </w:num>
-  <w:num w:numId="4" w16cid:durableId="2073624999">
+  <w:num w:numId="5" w16cid:durableId="1089617570">
     <w:abstractNumId w:val="0"/>
   </w:num>
 </w:numbering>

</xml_diff>

<commit_message>
memperbaiki ukuran icon footer navigasi pada tampilan beranda
</commit_message>
<xml_diff>
--- a/dokumentasi/Dokumetasi GitHub-YANTO-23312240.docx
+++ b/dokumentasi/Dokumetasi GitHub-YANTO-23312240.docx
@@ -4344,7 +4344,7 @@
                                       <w:sz w:val="28"/>
                                       <w:szCs w:val="28"/>
                                     </w:rPr>
-                                    <w:t>Teks Navig</w:t>
+                                    <w:t xml:space="preserve">Teks </w:t>
                                   </w:r>
                                   <w:proofErr w:type="spellStart"/>
                                   <w:r>
@@ -4355,7 +4355,7 @@
                                       <w:sz w:val="28"/>
                                       <w:szCs w:val="28"/>
                                     </w:rPr>
-                                    <w:t>asi</w:t>
+                                    <w:t>Navigasi</w:t>
                                   </w:r>
                                   <w:proofErr w:type="spellEnd"/>
                                   <w:r>
@@ -4386,7 +4386,6 @@
                 <mc:Fallback>
                   <w:pict>
                     <v:shape w14:anchorId="0FCCF75C" id="_x0000_s1031" type="#_x0000_t202" style="position:absolute;margin-left:312.4pt;margin-top:453.75pt;width:2in;height:2in;z-index:251692032;visibility:visible;mso-wrap-style:none;mso-wrap-distance-left:9pt;mso-wrap-distance-top:0;mso-wrap-distance-right:9pt;mso-wrap-distance-bottom:0;mso-position-horizontal:absolute;mso-position-horizontal-relative:text;mso-position-vertical:absolute;mso-position-vertical-relative:text;v-text-anchor:top" o:gfxdata="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" filled="f" stroked="f">
-                      <v:fill o:detectmouseclick="t"/>
                       <v:textbox style="mso-fit-shape-to-text:t">
                         <w:txbxContent>
                           <w:p>
@@ -4405,7 +4404,7 @@
                                 <w:sz w:val="28"/>
                                 <w:szCs w:val="28"/>
                               </w:rPr>
-                              <w:t>Teks Navig</w:t>
+                              <w:t xml:space="preserve">Teks </w:t>
                             </w:r>
                             <w:proofErr w:type="spellStart"/>
                             <w:r>
@@ -4416,7 +4415,7 @@
                                 <w:sz w:val="28"/>
                                 <w:szCs w:val="28"/>
                               </w:rPr>
-                              <w:t>asi</w:t>
+                              <w:t>Navigasi</w:t>
                             </w:r>
                             <w:proofErr w:type="spellEnd"/>
                             <w:r>
@@ -4540,7 +4539,6 @@
                 <mc:Fallback>
                   <w:pict>
                     <v:shape w14:anchorId="47423C37" id="_x0000_s1032" type="#_x0000_t202" style="position:absolute;margin-left:313.95pt;margin-top:409.4pt;width:2in;height:2in;z-index:251689984;visibility:visible;mso-wrap-style:none;mso-wrap-distance-left:9pt;mso-wrap-distance-top:0;mso-wrap-distance-right:9pt;mso-wrap-distance-bottom:0;mso-position-horizontal:absolute;mso-position-horizontal-relative:text;mso-position-vertical:absolute;mso-position-vertical-relative:text;v-text-anchor:top" o:gfxdata="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" filled="f" stroked="f">
-                      <v:fill o:detectmouseclick="t"/>
                       <v:textbox style="mso-fit-shape-to-text:t">
                         <w:txbxContent>
                           <w:p>
@@ -4737,7 +4735,6 @@
                 <mc:Fallback>
                   <w:pict>
                     <v:shape w14:anchorId="787B50CD" id="_x0000_s1033" type="#_x0000_t202" style="position:absolute;margin-left:313.95pt;margin-top:359.15pt;width:2in;height:2in;z-index:251687936;visibility:visible;mso-wrap-style:none;mso-wrap-distance-left:9pt;mso-wrap-distance-top:0;mso-wrap-distance-right:9pt;mso-wrap-distance-bottom:0;mso-position-horizontal:absolute;mso-position-horizontal-relative:text;mso-position-vertical:absolute;mso-position-vertical-relative:text;v-text-anchor:top" o:gfxdata="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" filled="f" stroked="f">
-                      <v:fill o:detectmouseclick="t"/>
                       <v:textbox style="mso-fit-shape-to-text:t">
                         <w:txbxContent>
                           <w:p>
@@ -4934,7 +4931,6 @@
                 <mc:Fallback>
                   <w:pict>
                     <v:shape w14:anchorId="2658BD80" id="_x0000_s1034" type="#_x0000_t202" style="position:absolute;margin-left:322.3pt;margin-top:293.65pt;width:2in;height:2in;z-index:251685888;visibility:visible;mso-wrap-style:none;mso-wrap-distance-left:9pt;mso-wrap-distance-top:0;mso-wrap-distance-right:9pt;mso-wrap-distance-bottom:0;mso-position-horizontal:absolute;mso-position-horizontal-relative:text;mso-position-vertical:absolute;mso-position-vertical-relative:text;v-text-anchor:top" o:gfxdata="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" filled="f" stroked="f">
-                      <v:fill o:detectmouseclick="t"/>
                       <v:textbox style="mso-fit-shape-to-text:t">
                         <w:txbxContent>
                           <w:p>
@@ -5394,7 +5390,6 @@
                 <mc:Fallback>
                   <w:pict>
                     <v:shape w14:anchorId="188F2ADB" id="_x0000_s1035" type="#_x0000_t202" style="position:absolute;margin-left:323.25pt;margin-top:231.95pt;width:2in;height:2in;z-index:251679744;visibility:visible;mso-wrap-style:none;mso-wrap-distance-left:9pt;mso-wrap-distance-top:0;mso-wrap-distance-right:9pt;mso-wrap-distance-bottom:0;mso-position-horizontal:absolute;mso-position-horizontal-relative:page;mso-position-vertical:absolute;mso-position-vertical-relative:text;v-text-anchor:top" o:gfxdata="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" filled="f" stroked="f">
-                      <v:fill o:detectmouseclick="t"/>
                       <v:textbox style="mso-fit-shape-to-text:t">
                         <w:txbxContent>
                           <w:p>
@@ -5621,7 +5616,6 @@
                 <mc:Fallback>
                   <w:pict>
                     <v:shape w14:anchorId="4A25ADE0" id="_x0000_s1036" type="#_x0000_t202" style="position:absolute;margin-left:318.1pt;margin-top:144.05pt;width:2in;height:2in;z-index:251676672;visibility:visible;mso-wrap-style:none;mso-wrap-distance-left:9pt;mso-wrap-distance-top:0;mso-wrap-distance-right:9pt;mso-wrap-distance-bottom:0;mso-position-horizontal:absolute;mso-position-horizontal-relative:text;mso-position-vertical:absolute;mso-position-vertical-relative:text;v-text-anchor:top" o:gfxdata="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" filled="f" stroked="f">
-                      <v:fill o:detectmouseclick="t"/>
                       <v:textbox style="mso-fit-shape-to-text:t">
                         <w:txbxContent>
                           <w:p>
@@ -5760,6 +5754,7 @@
                 <w:rFonts w:ascii="Arial" w:hAnsi="Arial" w:cs="Arial"/>
                 <w:b/>
                 <w:bCs/>
+                <w:noProof/>
                 <w:sz w:val="24"/>
                 <w:szCs w:val="24"/>
               </w:rPr>
@@ -5819,6 +5814,1899 @@
         </w:rPr>
       </w:pPr>
     </w:p>
+    <w:p>
+      <w:pPr>
+        <w:rPr>
+          <w:rFonts w:ascii="Arial" w:hAnsi="Arial" w:cs="Arial"/>
+          <w:b/>
+          <w:bCs/>
+          <w:sz w:val="24"/>
+          <w:szCs w:val="24"/>
+        </w:rPr>
+      </w:pPr>
+    </w:p>
+    <w:p>
+      <w:pPr>
+        <w:rPr>
+          <w:rFonts w:ascii="Arial" w:hAnsi="Arial" w:cs="Arial"/>
+          <w:b/>
+          <w:bCs/>
+          <w:sz w:val="24"/>
+          <w:szCs w:val="24"/>
+        </w:rPr>
+      </w:pPr>
+    </w:p>
+    <w:tbl>
+      <w:tblPr>
+        <w:tblStyle w:val="TableGrid"/>
+        <w:tblW w:w="0" w:type="auto"/>
+        <w:tblLook w:val="04A0" w:firstRow="1" w:lastRow="0" w:firstColumn="1" w:lastColumn="0" w:noHBand="0" w:noVBand="1"/>
+      </w:tblPr>
+      <w:tblGrid>
+        <w:gridCol w:w="9350"/>
+      </w:tblGrid>
+      <w:tr>
+        <w:tc>
+          <w:tcPr>
+            <w:tcW w:w="9350" w:type="dxa"/>
+          </w:tcPr>
+          <w:p>
+            <w:pPr>
+              <w:pStyle w:val="ListParagraph"/>
+              <w:numPr>
+                <w:ilvl w:val="0"/>
+                <w:numId w:val="2"/>
+              </w:numPr>
+              <w:spacing w:line="360" w:lineRule="auto"/>
+              <w:jc w:val="both"/>
+              <w:rPr>
+                <w:rFonts w:ascii="Arial" w:hAnsi="Arial" w:cs="Arial"/>
+                <w:b/>
+                <w:bCs/>
+                <w:sz w:val="24"/>
+                <w:szCs w:val="24"/>
+              </w:rPr>
+            </w:pPr>
+            <w:proofErr w:type="spellStart"/>
+            <w:r>
+              <w:rPr>
+                <w:rFonts w:ascii="Arial" w:hAnsi="Arial" w:cs="Arial"/>
+                <w:b/>
+                <w:bCs/>
+                <w:sz w:val="24"/>
+                <w:szCs w:val="24"/>
+              </w:rPr>
+              <w:lastRenderedPageBreak/>
+              <w:t>Membuat</w:t>
+            </w:r>
+            <w:proofErr w:type="spellEnd"/>
+            <w:r>
+              <w:rPr>
+                <w:rFonts w:ascii="Arial" w:hAnsi="Arial" w:cs="Arial"/>
+                <w:b/>
+                <w:bCs/>
+                <w:sz w:val="24"/>
+                <w:szCs w:val="24"/>
+              </w:rPr>
+              <w:t xml:space="preserve"> </w:t>
+            </w:r>
+            <w:proofErr w:type="spellStart"/>
+            <w:r>
+              <w:rPr>
+                <w:rFonts w:ascii="Arial" w:hAnsi="Arial" w:cs="Arial"/>
+                <w:b/>
+                <w:bCs/>
+                <w:sz w:val="24"/>
+                <w:szCs w:val="24"/>
+              </w:rPr>
+              <w:t>tampilan</w:t>
+            </w:r>
+            <w:proofErr w:type="spellEnd"/>
+            <w:r>
+              <w:rPr>
+                <w:rFonts w:ascii="Arial" w:hAnsi="Arial" w:cs="Arial"/>
+                <w:b/>
+                <w:bCs/>
+                <w:sz w:val="24"/>
+                <w:szCs w:val="24"/>
+              </w:rPr>
+              <w:t xml:space="preserve"> </w:t>
+            </w:r>
+            <w:proofErr w:type="spellStart"/>
+            <w:r>
+              <w:rPr>
+                <w:rFonts w:ascii="Arial" w:hAnsi="Arial" w:cs="Arial"/>
+                <w:b/>
+                <w:bCs/>
+                <w:sz w:val="24"/>
+                <w:szCs w:val="24"/>
+              </w:rPr>
+              <w:t>beranda</w:t>
+            </w:r>
+            <w:proofErr w:type="spellEnd"/>
+          </w:p>
+          <w:p>
+            <w:pPr>
+              <w:pStyle w:val="ListParagraph"/>
+              <w:numPr>
+                <w:ilvl w:val="0"/>
+                <w:numId w:val="6"/>
+              </w:numPr>
+              <w:spacing w:line="360" w:lineRule="auto"/>
+              <w:jc w:val="both"/>
+              <w:rPr>
+                <w:rFonts w:ascii="Arial" w:hAnsi="Arial" w:cs="Arial"/>
+                <w:sz w:val="24"/>
+                <w:szCs w:val="24"/>
+              </w:rPr>
+            </w:pPr>
+            <w:r>
+              <w:rPr>
+                <w:rFonts w:ascii="Arial" w:hAnsi="Arial" w:cs="Arial"/>
+                <w:b/>
+                <w:bCs/>
+                <w:sz w:val="24"/>
+                <w:szCs w:val="24"/>
+              </w:rPr>
+              <w:t>Header</w:t>
+            </w:r>
+            <w:proofErr w:type="gramStart"/>
+            <w:r>
+              <w:rPr>
+                <w:rFonts w:ascii="Arial" w:hAnsi="Arial" w:cs="Arial"/>
+                <w:b/>
+                <w:bCs/>
+                <w:sz w:val="24"/>
+                <w:szCs w:val="24"/>
+              </w:rPr>
+              <w:tab/>
+            </w:r>
+            <w:r>
+              <w:rPr>
+                <w:rFonts w:ascii="Arial" w:hAnsi="Arial" w:cs="Arial"/>
+                <w:b/>
+                <w:bCs/>
+                <w:sz w:val="24"/>
+                <w:szCs w:val="24"/>
+              </w:rPr>
+              <w:t>:</w:t>
+            </w:r>
+            <w:proofErr w:type="spellStart"/>
+            <w:r>
+              <w:rPr>
+                <w:rFonts w:ascii="Arial" w:hAnsi="Arial" w:cs="Arial"/>
+                <w:sz w:val="24"/>
+                <w:szCs w:val="24"/>
+              </w:rPr>
+              <w:t>Menyediakan</w:t>
+            </w:r>
+            <w:proofErr w:type="spellEnd"/>
+            <w:proofErr w:type="gramEnd"/>
+            <w:r>
+              <w:rPr>
+                <w:rFonts w:ascii="Arial" w:hAnsi="Arial" w:cs="Arial"/>
+                <w:sz w:val="24"/>
+                <w:szCs w:val="24"/>
+              </w:rPr>
+              <w:t xml:space="preserve"> search bar &amp; ikon </w:t>
+            </w:r>
+            <w:proofErr w:type="spellStart"/>
+            <w:r>
+              <w:rPr>
+                <w:rFonts w:ascii="Arial" w:hAnsi="Arial" w:cs="Arial"/>
+                <w:sz w:val="24"/>
+                <w:szCs w:val="24"/>
+              </w:rPr>
+              <w:t>notifikasi</w:t>
+            </w:r>
+            <w:proofErr w:type="spellEnd"/>
+          </w:p>
+          <w:p>
+            <w:pPr>
+              <w:pStyle w:val="ListParagraph"/>
+              <w:numPr>
+                <w:ilvl w:val="0"/>
+                <w:numId w:val="6"/>
+              </w:numPr>
+              <w:spacing w:line="360" w:lineRule="auto"/>
+              <w:jc w:val="both"/>
+              <w:rPr>
+                <w:rFonts w:ascii="Arial" w:hAnsi="Arial" w:cs="Arial"/>
+                <w:sz w:val="24"/>
+                <w:szCs w:val="24"/>
+              </w:rPr>
+            </w:pPr>
+            <w:proofErr w:type="spellStart"/>
+            <w:proofErr w:type="gramStart"/>
+            <w:r>
+              <w:rPr>
+                <w:rFonts w:ascii="Arial" w:hAnsi="Arial" w:cs="Arial"/>
+                <w:b/>
+                <w:bCs/>
+                <w:sz w:val="24"/>
+                <w:szCs w:val="24"/>
+              </w:rPr>
+              <w:t>ScrollView</w:t>
+            </w:r>
+            <w:proofErr w:type="spellEnd"/>
+            <w:r>
+              <w:rPr>
+                <w:rFonts w:ascii="Arial" w:hAnsi="Arial" w:cs="Arial"/>
+                <w:b/>
+                <w:bCs/>
+                <w:sz w:val="24"/>
+                <w:szCs w:val="24"/>
+              </w:rPr>
+              <w:t xml:space="preserve"> :</w:t>
+            </w:r>
+            <w:proofErr w:type="gramEnd"/>
+            <w:r>
+              <w:rPr>
+                <w:rFonts w:ascii="Arial" w:hAnsi="Arial" w:cs="Arial"/>
+                <w:b/>
+                <w:bCs/>
+                <w:sz w:val="24"/>
+                <w:szCs w:val="24"/>
+              </w:rPr>
+              <w:t xml:space="preserve"> </w:t>
+            </w:r>
+            <w:proofErr w:type="spellStart"/>
+            <w:r>
+              <w:rPr>
+                <w:rFonts w:ascii="Arial" w:hAnsi="Arial" w:cs="Arial"/>
+                <w:sz w:val="24"/>
+                <w:szCs w:val="24"/>
+              </w:rPr>
+              <w:t>Menampilkan</w:t>
+            </w:r>
+            <w:proofErr w:type="spellEnd"/>
+            <w:r>
+              <w:rPr>
+                <w:rFonts w:ascii="Arial" w:hAnsi="Arial" w:cs="Arial"/>
+                <w:sz w:val="24"/>
+                <w:szCs w:val="24"/>
+              </w:rPr>
+              <w:t xml:space="preserve"> daftar </w:t>
+            </w:r>
+            <w:proofErr w:type="spellStart"/>
+            <w:r>
+              <w:rPr>
+                <w:rFonts w:ascii="Arial" w:hAnsi="Arial" w:cs="Arial"/>
+                <w:sz w:val="24"/>
+                <w:szCs w:val="24"/>
+              </w:rPr>
+              <w:t>gambar</w:t>
+            </w:r>
+            <w:proofErr w:type="spellEnd"/>
+            <w:r>
+              <w:rPr>
+                <w:rFonts w:ascii="Arial" w:hAnsi="Arial" w:cs="Arial"/>
+                <w:sz w:val="24"/>
+                <w:szCs w:val="24"/>
+              </w:rPr>
+              <w:t xml:space="preserve"> </w:t>
+            </w:r>
+            <w:proofErr w:type="spellStart"/>
+            <w:r>
+              <w:rPr>
+                <w:rFonts w:ascii="Arial" w:hAnsi="Arial" w:cs="Arial"/>
+                <w:sz w:val="24"/>
+                <w:szCs w:val="24"/>
+              </w:rPr>
+              <w:t>materi</w:t>
+            </w:r>
+            <w:proofErr w:type="spellEnd"/>
+            <w:r>
+              <w:rPr>
+                <w:rFonts w:ascii="Arial" w:hAnsi="Arial" w:cs="Arial"/>
+                <w:sz w:val="24"/>
+                <w:szCs w:val="24"/>
+              </w:rPr>
+              <w:t xml:space="preserve"> (</w:t>
+            </w:r>
+            <w:proofErr w:type="spellStart"/>
+            <w:r>
+              <w:rPr>
+                <w:rFonts w:ascii="Arial" w:hAnsi="Arial" w:cs="Arial"/>
+                <w:sz w:val="24"/>
+                <w:szCs w:val="24"/>
+              </w:rPr>
+              <w:t>aljabar</w:t>
+            </w:r>
+            <w:proofErr w:type="spellEnd"/>
+            <w:r>
+              <w:rPr>
+                <w:rFonts w:ascii="Arial" w:hAnsi="Arial" w:cs="Arial"/>
+                <w:sz w:val="24"/>
+                <w:szCs w:val="24"/>
+              </w:rPr>
+              <w:t xml:space="preserve">, </w:t>
+            </w:r>
+            <w:proofErr w:type="spellStart"/>
+            <w:r>
+              <w:rPr>
+                <w:rFonts w:ascii="Arial" w:hAnsi="Arial" w:cs="Arial"/>
+                <w:sz w:val="24"/>
+                <w:szCs w:val="24"/>
+              </w:rPr>
+              <w:t>dll</w:t>
+            </w:r>
+            <w:proofErr w:type="spellEnd"/>
+            <w:r>
+              <w:rPr>
+                <w:rFonts w:ascii="Arial" w:hAnsi="Arial" w:cs="Arial"/>
+                <w:sz w:val="24"/>
+                <w:szCs w:val="24"/>
+              </w:rPr>
+              <w:t>)</w:t>
+            </w:r>
+          </w:p>
+          <w:p>
+            <w:pPr>
+              <w:pStyle w:val="ListParagraph"/>
+              <w:numPr>
+                <w:ilvl w:val="0"/>
+                <w:numId w:val="6"/>
+              </w:numPr>
+              <w:spacing w:line="360" w:lineRule="auto"/>
+              <w:jc w:val="both"/>
+              <w:rPr>
+                <w:rFonts w:ascii="Arial" w:hAnsi="Arial" w:cs="Arial"/>
+                <w:b/>
+                <w:bCs/>
+                <w:sz w:val="24"/>
+                <w:szCs w:val="24"/>
+              </w:rPr>
+            </w:pPr>
+            <w:proofErr w:type="spellStart"/>
+            <w:proofErr w:type="gramStart"/>
+            <w:r>
+              <w:rPr>
+                <w:rFonts w:ascii="Arial" w:hAnsi="Arial" w:cs="Arial"/>
+                <w:b/>
+                <w:bCs/>
+                <w:sz w:val="24"/>
+                <w:szCs w:val="24"/>
+              </w:rPr>
+              <w:t>FooterLayout</w:t>
+            </w:r>
+            <w:proofErr w:type="spellEnd"/>
+            <w:r>
+              <w:rPr>
+                <w:rFonts w:ascii="Arial" w:hAnsi="Arial" w:cs="Arial"/>
+                <w:b/>
+                <w:bCs/>
+                <w:sz w:val="24"/>
+                <w:szCs w:val="24"/>
+              </w:rPr>
+              <w:t xml:space="preserve"> :</w:t>
+            </w:r>
+            <w:proofErr w:type="gramEnd"/>
+            <w:r>
+              <w:rPr>
+                <w:rFonts w:ascii="Arial" w:hAnsi="Arial" w:cs="Arial"/>
+                <w:sz w:val="24"/>
+                <w:szCs w:val="24"/>
+              </w:rPr>
+              <w:tab/>
+            </w:r>
+            <w:proofErr w:type="spellStart"/>
+            <w:r>
+              <w:rPr>
+                <w:rFonts w:ascii="Arial" w:hAnsi="Arial" w:cs="Arial"/>
+                <w:sz w:val="24"/>
+                <w:szCs w:val="24"/>
+              </w:rPr>
+              <w:t>Navigasi</w:t>
+            </w:r>
+            <w:proofErr w:type="spellEnd"/>
+            <w:r>
+              <w:rPr>
+                <w:rFonts w:ascii="Arial" w:hAnsi="Arial" w:cs="Arial"/>
+                <w:sz w:val="24"/>
+                <w:szCs w:val="24"/>
+              </w:rPr>
+              <w:t xml:space="preserve"> </w:t>
+            </w:r>
+            <w:proofErr w:type="spellStart"/>
+            <w:r>
+              <w:rPr>
+                <w:rFonts w:ascii="Arial" w:hAnsi="Arial" w:cs="Arial"/>
+                <w:sz w:val="24"/>
+                <w:szCs w:val="24"/>
+              </w:rPr>
+              <w:t>cepat</w:t>
+            </w:r>
+            <w:proofErr w:type="spellEnd"/>
+            <w:r>
+              <w:rPr>
+                <w:rFonts w:ascii="Arial" w:hAnsi="Arial" w:cs="Arial"/>
+                <w:sz w:val="24"/>
+                <w:szCs w:val="24"/>
+              </w:rPr>
+              <w:t xml:space="preserve"> </w:t>
+            </w:r>
+            <w:proofErr w:type="spellStart"/>
+            <w:r>
+              <w:rPr>
+                <w:rFonts w:ascii="Arial" w:hAnsi="Arial" w:cs="Arial"/>
+                <w:sz w:val="24"/>
+                <w:szCs w:val="24"/>
+              </w:rPr>
+              <w:t>dengan</w:t>
+            </w:r>
+            <w:proofErr w:type="spellEnd"/>
+            <w:r>
+              <w:rPr>
+                <w:rFonts w:ascii="Arial" w:hAnsi="Arial" w:cs="Arial"/>
+                <w:sz w:val="24"/>
+                <w:szCs w:val="24"/>
+              </w:rPr>
+              <w:t xml:space="preserve"> ikon di </w:t>
+            </w:r>
+            <w:proofErr w:type="spellStart"/>
+            <w:r>
+              <w:rPr>
+                <w:rFonts w:ascii="Arial" w:hAnsi="Arial" w:cs="Arial"/>
+                <w:sz w:val="24"/>
+                <w:szCs w:val="24"/>
+              </w:rPr>
+              <w:t>bagian</w:t>
+            </w:r>
+            <w:proofErr w:type="spellEnd"/>
+            <w:r>
+              <w:rPr>
+                <w:rFonts w:ascii="Arial" w:hAnsi="Arial" w:cs="Arial"/>
+                <w:sz w:val="24"/>
+                <w:szCs w:val="24"/>
+              </w:rPr>
+              <w:t xml:space="preserve"> </w:t>
+            </w:r>
+            <w:proofErr w:type="spellStart"/>
+            <w:r>
+              <w:rPr>
+                <w:rFonts w:ascii="Arial" w:hAnsi="Arial" w:cs="Arial"/>
+                <w:sz w:val="24"/>
+                <w:szCs w:val="24"/>
+              </w:rPr>
+              <w:t>bawah</w:t>
+            </w:r>
+            <w:proofErr w:type="spellEnd"/>
+            <w:r>
+              <w:rPr>
+                <w:rFonts w:ascii="Arial" w:hAnsi="Arial" w:cs="Arial"/>
+                <w:sz w:val="24"/>
+                <w:szCs w:val="24"/>
+              </w:rPr>
+              <w:t xml:space="preserve"> </w:t>
+            </w:r>
+            <w:r>
+              <w:rPr>
+                <w:rFonts w:ascii="Arial" w:hAnsi="Arial" w:cs="Arial"/>
+                <w:sz w:val="24"/>
+                <w:szCs w:val="24"/>
+              </w:rPr>
+              <w:t>layer</w:t>
+            </w:r>
+          </w:p>
+          <w:p>
+            <w:pPr>
+              <w:pStyle w:val="ListParagraph"/>
+              <w:spacing w:line="360" w:lineRule="auto"/>
+              <w:ind w:left="1137"/>
+              <w:jc w:val="both"/>
+              <w:rPr>
+                <w:rFonts w:ascii="Arial" w:hAnsi="Arial" w:cs="Arial"/>
+                <w:sz w:val="24"/>
+                <w:szCs w:val="24"/>
+              </w:rPr>
+            </w:pPr>
+            <w:proofErr w:type="spellStart"/>
+            <w:r>
+              <w:rPr>
+                <w:rFonts w:ascii="Arial" w:hAnsi="Arial" w:cs="Arial"/>
+                <w:sz w:val="24"/>
+                <w:szCs w:val="24"/>
+              </w:rPr>
+              <w:t>Berikut</w:t>
+            </w:r>
+            <w:proofErr w:type="spellEnd"/>
+            <w:r>
+              <w:rPr>
+                <w:rFonts w:ascii="Arial" w:hAnsi="Arial" w:cs="Arial"/>
+                <w:sz w:val="24"/>
+                <w:szCs w:val="24"/>
+              </w:rPr>
+              <w:t xml:space="preserve"> </w:t>
+            </w:r>
+            <w:proofErr w:type="spellStart"/>
+            <w:r>
+              <w:rPr>
+                <w:rFonts w:ascii="Arial" w:hAnsi="Arial" w:cs="Arial"/>
+                <w:sz w:val="24"/>
+                <w:szCs w:val="24"/>
+              </w:rPr>
+              <w:t>adalah</w:t>
+            </w:r>
+            <w:proofErr w:type="spellEnd"/>
+            <w:r>
+              <w:rPr>
+                <w:rFonts w:ascii="Arial" w:hAnsi="Arial" w:cs="Arial"/>
+                <w:sz w:val="24"/>
+                <w:szCs w:val="24"/>
+              </w:rPr>
+              <w:t xml:space="preserve"> </w:t>
+            </w:r>
+            <w:proofErr w:type="spellStart"/>
+            <w:r>
+              <w:rPr>
+                <w:rFonts w:ascii="Arial" w:hAnsi="Arial" w:cs="Arial"/>
+                <w:sz w:val="24"/>
+                <w:szCs w:val="24"/>
+              </w:rPr>
+              <w:t>isi</w:t>
+            </w:r>
+            <w:proofErr w:type="spellEnd"/>
+            <w:r>
+              <w:rPr>
+                <w:rFonts w:ascii="Arial" w:hAnsi="Arial" w:cs="Arial"/>
+                <w:sz w:val="24"/>
+                <w:szCs w:val="24"/>
+              </w:rPr>
+              <w:t xml:space="preserve"> </w:t>
+            </w:r>
+            <w:proofErr w:type="spellStart"/>
+            <w:r>
+              <w:rPr>
+                <w:rFonts w:ascii="Arial" w:hAnsi="Arial" w:cs="Arial"/>
+                <w:sz w:val="24"/>
+                <w:szCs w:val="24"/>
+              </w:rPr>
+              <w:t>dari</w:t>
+            </w:r>
+            <w:proofErr w:type="spellEnd"/>
+            <w:r>
+              <w:rPr>
+                <w:rFonts w:ascii="Arial" w:hAnsi="Arial" w:cs="Arial"/>
+                <w:sz w:val="24"/>
+                <w:szCs w:val="24"/>
+              </w:rPr>
+              <w:t xml:space="preserve"> footer </w:t>
+            </w:r>
+            <w:proofErr w:type="spellStart"/>
+            <w:r>
+              <w:rPr>
+                <w:rFonts w:ascii="Arial" w:hAnsi="Arial" w:cs="Arial"/>
+                <w:sz w:val="24"/>
+                <w:szCs w:val="24"/>
+              </w:rPr>
+              <w:t>tersebut</w:t>
+            </w:r>
+            <w:proofErr w:type="spellEnd"/>
+            <w:r>
+              <w:rPr>
+                <w:rFonts w:ascii="Arial" w:hAnsi="Arial" w:cs="Arial"/>
+                <w:sz w:val="24"/>
+                <w:szCs w:val="24"/>
+              </w:rPr>
+              <w:t xml:space="preserve">: </w:t>
+            </w:r>
+          </w:p>
+          <w:p>
+            <w:pPr>
+              <w:pStyle w:val="ListParagraph"/>
+              <w:numPr>
+                <w:ilvl w:val="0"/>
+                <w:numId w:val="5"/>
+              </w:numPr>
+              <w:spacing w:line="360" w:lineRule="auto"/>
+              <w:ind w:left="1531"/>
+              <w:jc w:val="both"/>
+              <w:rPr>
+                <w:rFonts w:ascii="Arial" w:hAnsi="Arial" w:cs="Arial"/>
+                <w:b/>
+                <w:bCs/>
+                <w:sz w:val="24"/>
+                <w:szCs w:val="24"/>
+              </w:rPr>
+            </w:pPr>
+            <w:r>
+              <w:rPr>
+                <w:rFonts w:ascii="Arial" w:hAnsi="Arial" w:cs="Arial"/>
+                <w:b/>
+                <w:bCs/>
+                <w:sz w:val="24"/>
+                <w:szCs w:val="24"/>
+              </w:rPr>
+              <w:t xml:space="preserve">Home: </w:t>
+            </w:r>
+            <w:proofErr w:type="spellStart"/>
+            <w:r>
+              <w:rPr>
+                <w:rFonts w:ascii="Arial" w:hAnsi="Arial" w:cs="Arial"/>
+                <w:sz w:val="24"/>
+                <w:szCs w:val="24"/>
+              </w:rPr>
+              <w:t>Menampilkan</w:t>
+            </w:r>
+            <w:proofErr w:type="spellEnd"/>
+            <w:r>
+              <w:rPr>
+                <w:rFonts w:ascii="Arial" w:hAnsi="Arial" w:cs="Arial"/>
+                <w:sz w:val="24"/>
+                <w:szCs w:val="24"/>
+              </w:rPr>
+              <w:t xml:space="preserve"> </w:t>
+            </w:r>
+            <w:proofErr w:type="spellStart"/>
+            <w:r>
+              <w:rPr>
+                <w:rFonts w:ascii="Arial" w:hAnsi="Arial" w:cs="Arial"/>
+                <w:sz w:val="24"/>
+                <w:szCs w:val="24"/>
+              </w:rPr>
+              <w:t>halaman</w:t>
+            </w:r>
+            <w:proofErr w:type="spellEnd"/>
+            <w:r>
+              <w:rPr>
+                <w:rFonts w:ascii="Arial" w:hAnsi="Arial" w:cs="Arial"/>
+                <w:sz w:val="24"/>
+                <w:szCs w:val="24"/>
+              </w:rPr>
+              <w:t xml:space="preserve"> </w:t>
+            </w:r>
+            <w:proofErr w:type="spellStart"/>
+            <w:r>
+              <w:rPr>
+                <w:rFonts w:ascii="Arial" w:hAnsi="Arial" w:cs="Arial"/>
+                <w:sz w:val="24"/>
+                <w:szCs w:val="24"/>
+              </w:rPr>
+              <w:t>utama</w:t>
+            </w:r>
+            <w:proofErr w:type="spellEnd"/>
+            <w:r>
+              <w:rPr>
+                <w:rFonts w:ascii="Arial" w:hAnsi="Arial" w:cs="Arial"/>
+                <w:sz w:val="24"/>
+                <w:szCs w:val="24"/>
+              </w:rPr>
+              <w:t xml:space="preserve"> </w:t>
+            </w:r>
+            <w:proofErr w:type="spellStart"/>
+            <w:r>
+              <w:rPr>
+                <w:rFonts w:ascii="Arial" w:hAnsi="Arial" w:cs="Arial"/>
+                <w:sz w:val="24"/>
+                <w:szCs w:val="24"/>
+              </w:rPr>
+              <w:t>aplikasi</w:t>
+            </w:r>
+            <w:proofErr w:type="spellEnd"/>
+            <w:r>
+              <w:rPr>
+                <w:rFonts w:ascii="Arial" w:hAnsi="Arial" w:cs="Arial"/>
+                <w:sz w:val="24"/>
+                <w:szCs w:val="24"/>
+              </w:rPr>
+              <w:t>.</w:t>
+            </w:r>
+          </w:p>
+          <w:p>
+            <w:pPr>
+              <w:pStyle w:val="ListParagraph"/>
+              <w:numPr>
+                <w:ilvl w:val="0"/>
+                <w:numId w:val="5"/>
+              </w:numPr>
+              <w:spacing w:line="360" w:lineRule="auto"/>
+              <w:ind w:left="1531"/>
+              <w:jc w:val="both"/>
+              <w:rPr>
+                <w:rFonts w:ascii="Arial" w:hAnsi="Arial" w:cs="Arial"/>
+                <w:sz w:val="24"/>
+                <w:szCs w:val="24"/>
+              </w:rPr>
+            </w:pPr>
+            <w:r>
+              <w:rPr>
+                <w:rFonts w:ascii="Arial" w:hAnsi="Arial" w:cs="Arial"/>
+                <w:b/>
+                <w:bCs/>
+                <w:sz w:val="24"/>
+                <w:szCs w:val="24"/>
+              </w:rPr>
+              <w:t xml:space="preserve">Settings: </w:t>
+            </w:r>
+            <w:proofErr w:type="spellStart"/>
+            <w:r>
+              <w:rPr>
+                <w:rFonts w:ascii="Arial" w:hAnsi="Arial" w:cs="Arial"/>
+                <w:sz w:val="24"/>
+                <w:szCs w:val="24"/>
+              </w:rPr>
+              <w:t>Mengakses</w:t>
+            </w:r>
+            <w:proofErr w:type="spellEnd"/>
+            <w:r>
+              <w:rPr>
+                <w:rFonts w:ascii="Arial" w:hAnsi="Arial" w:cs="Arial"/>
+                <w:sz w:val="24"/>
+                <w:szCs w:val="24"/>
+              </w:rPr>
+              <w:t xml:space="preserve"> </w:t>
+            </w:r>
+            <w:proofErr w:type="spellStart"/>
+            <w:r>
+              <w:rPr>
+                <w:rFonts w:ascii="Arial" w:hAnsi="Arial" w:cs="Arial"/>
+                <w:sz w:val="24"/>
+                <w:szCs w:val="24"/>
+              </w:rPr>
+              <w:t>pengaturan</w:t>
+            </w:r>
+            <w:proofErr w:type="spellEnd"/>
+            <w:r>
+              <w:rPr>
+                <w:rFonts w:ascii="Arial" w:hAnsi="Arial" w:cs="Arial"/>
+                <w:sz w:val="24"/>
+                <w:szCs w:val="24"/>
+              </w:rPr>
+              <w:t xml:space="preserve"> </w:t>
+            </w:r>
+            <w:proofErr w:type="spellStart"/>
+            <w:r>
+              <w:rPr>
+                <w:rFonts w:ascii="Arial" w:hAnsi="Arial" w:cs="Arial"/>
+                <w:sz w:val="24"/>
+                <w:szCs w:val="24"/>
+              </w:rPr>
+              <w:t>aplikasi</w:t>
+            </w:r>
+            <w:proofErr w:type="spellEnd"/>
+            <w:r>
+              <w:rPr>
+                <w:rFonts w:ascii="Arial" w:hAnsi="Arial" w:cs="Arial"/>
+                <w:sz w:val="24"/>
+                <w:szCs w:val="24"/>
+              </w:rPr>
+              <w:t>.</w:t>
+            </w:r>
+          </w:p>
+          <w:p>
+            <w:pPr>
+              <w:pStyle w:val="ListParagraph"/>
+              <w:numPr>
+                <w:ilvl w:val="0"/>
+                <w:numId w:val="5"/>
+              </w:numPr>
+              <w:spacing w:line="360" w:lineRule="auto"/>
+              <w:ind w:left="1531"/>
+              <w:jc w:val="both"/>
+              <w:rPr>
+                <w:rFonts w:ascii="Arial" w:hAnsi="Arial" w:cs="Arial"/>
+                <w:b/>
+                <w:bCs/>
+                <w:sz w:val="24"/>
+                <w:szCs w:val="24"/>
+              </w:rPr>
+            </w:pPr>
+            <w:r>
+              <w:rPr>
+                <w:rFonts w:ascii="Arial" w:hAnsi="Arial" w:cs="Arial"/>
+                <w:b/>
+                <w:bCs/>
+                <w:sz w:val="24"/>
+                <w:szCs w:val="24"/>
+              </w:rPr>
+              <w:t xml:space="preserve">QR Code: </w:t>
+            </w:r>
+            <w:proofErr w:type="spellStart"/>
+            <w:r>
+              <w:rPr>
+                <w:rFonts w:ascii="Arial" w:hAnsi="Arial" w:cs="Arial"/>
+                <w:sz w:val="24"/>
+                <w:szCs w:val="24"/>
+              </w:rPr>
+              <w:t>Membuka</w:t>
+            </w:r>
+            <w:proofErr w:type="spellEnd"/>
+            <w:r>
+              <w:rPr>
+                <w:rFonts w:ascii="Arial" w:hAnsi="Arial" w:cs="Arial"/>
+                <w:sz w:val="24"/>
+                <w:szCs w:val="24"/>
+              </w:rPr>
+              <w:t xml:space="preserve"> </w:t>
+            </w:r>
+            <w:proofErr w:type="spellStart"/>
+            <w:r>
+              <w:rPr>
+                <w:rFonts w:ascii="Arial" w:hAnsi="Arial" w:cs="Arial"/>
+                <w:sz w:val="24"/>
+                <w:szCs w:val="24"/>
+              </w:rPr>
+              <w:t>fitur</w:t>
+            </w:r>
+            <w:proofErr w:type="spellEnd"/>
+            <w:r>
+              <w:rPr>
+                <w:rFonts w:ascii="Arial" w:hAnsi="Arial" w:cs="Arial"/>
+                <w:sz w:val="24"/>
+                <w:szCs w:val="24"/>
+              </w:rPr>
+              <w:t xml:space="preserve"> </w:t>
+            </w:r>
+            <w:proofErr w:type="spellStart"/>
+            <w:r>
+              <w:rPr>
+                <w:rFonts w:ascii="Arial" w:hAnsi="Arial" w:cs="Arial"/>
+                <w:sz w:val="24"/>
+                <w:szCs w:val="24"/>
+              </w:rPr>
+              <w:t>pemindai</w:t>
+            </w:r>
+            <w:proofErr w:type="spellEnd"/>
+            <w:r>
+              <w:rPr>
+                <w:rFonts w:ascii="Arial" w:hAnsi="Arial" w:cs="Arial"/>
+                <w:sz w:val="24"/>
+                <w:szCs w:val="24"/>
+              </w:rPr>
+              <w:t xml:space="preserve"> </w:t>
+            </w:r>
+            <w:proofErr w:type="spellStart"/>
+            <w:r>
+              <w:rPr>
+                <w:rFonts w:ascii="Arial" w:hAnsi="Arial" w:cs="Arial"/>
+                <w:sz w:val="24"/>
+                <w:szCs w:val="24"/>
+              </w:rPr>
+              <w:t>kode</w:t>
+            </w:r>
+            <w:proofErr w:type="spellEnd"/>
+            <w:r>
+              <w:rPr>
+                <w:rFonts w:ascii="Arial" w:hAnsi="Arial" w:cs="Arial"/>
+                <w:sz w:val="24"/>
+                <w:szCs w:val="24"/>
+              </w:rPr>
+              <w:t xml:space="preserve"> QR.</w:t>
+            </w:r>
+          </w:p>
+          <w:p>
+            <w:pPr>
+              <w:pStyle w:val="ListParagraph"/>
+              <w:numPr>
+                <w:ilvl w:val="0"/>
+                <w:numId w:val="5"/>
+              </w:numPr>
+              <w:spacing w:line="360" w:lineRule="auto"/>
+              <w:ind w:left="1531"/>
+              <w:jc w:val="both"/>
+              <w:rPr>
+                <w:rFonts w:ascii="Arial" w:hAnsi="Arial" w:cs="Arial"/>
+                <w:b/>
+                <w:bCs/>
+                <w:sz w:val="24"/>
+                <w:szCs w:val="24"/>
+              </w:rPr>
+            </w:pPr>
+            <w:r>
+              <w:rPr>
+                <w:rFonts w:ascii="Arial" w:hAnsi="Arial" w:cs="Arial"/>
+                <w:b/>
+                <w:bCs/>
+                <w:sz w:val="24"/>
+                <w:szCs w:val="24"/>
+              </w:rPr>
+              <w:t xml:space="preserve">Notification: </w:t>
+            </w:r>
+            <w:proofErr w:type="spellStart"/>
+            <w:r>
+              <w:rPr>
+                <w:rFonts w:ascii="Arial" w:hAnsi="Arial" w:cs="Arial"/>
+                <w:sz w:val="24"/>
+                <w:szCs w:val="24"/>
+              </w:rPr>
+              <w:t>Menampilkan</w:t>
+            </w:r>
+            <w:proofErr w:type="spellEnd"/>
+            <w:r>
+              <w:rPr>
+                <w:rFonts w:ascii="Arial" w:hAnsi="Arial" w:cs="Arial"/>
+                <w:sz w:val="24"/>
+                <w:szCs w:val="24"/>
+              </w:rPr>
+              <w:t xml:space="preserve"> daftar </w:t>
+            </w:r>
+            <w:proofErr w:type="spellStart"/>
+            <w:r>
+              <w:rPr>
+                <w:rFonts w:ascii="Arial" w:hAnsi="Arial" w:cs="Arial"/>
+                <w:sz w:val="24"/>
+                <w:szCs w:val="24"/>
+              </w:rPr>
+              <w:t>notifikasi</w:t>
+            </w:r>
+            <w:proofErr w:type="spellEnd"/>
+            <w:r>
+              <w:rPr>
+                <w:rFonts w:ascii="Arial" w:hAnsi="Arial" w:cs="Arial"/>
+                <w:sz w:val="24"/>
+                <w:szCs w:val="24"/>
+              </w:rPr>
+              <w:t xml:space="preserve"> </w:t>
+            </w:r>
+            <w:proofErr w:type="spellStart"/>
+            <w:r>
+              <w:rPr>
+                <w:rFonts w:ascii="Arial" w:hAnsi="Arial" w:cs="Arial"/>
+                <w:sz w:val="24"/>
+                <w:szCs w:val="24"/>
+              </w:rPr>
+              <w:t>atau</w:t>
+            </w:r>
+            <w:proofErr w:type="spellEnd"/>
+            <w:r>
+              <w:rPr>
+                <w:rFonts w:ascii="Arial" w:hAnsi="Arial" w:cs="Arial"/>
+                <w:sz w:val="24"/>
+                <w:szCs w:val="24"/>
+              </w:rPr>
+              <w:t xml:space="preserve"> </w:t>
+            </w:r>
+            <w:proofErr w:type="spellStart"/>
+            <w:r>
+              <w:rPr>
+                <w:rFonts w:ascii="Arial" w:hAnsi="Arial" w:cs="Arial"/>
+                <w:sz w:val="24"/>
+                <w:szCs w:val="24"/>
+              </w:rPr>
+              <w:t>informasi</w:t>
+            </w:r>
+            <w:proofErr w:type="spellEnd"/>
+            <w:r>
+              <w:rPr>
+                <w:rFonts w:ascii="Arial" w:hAnsi="Arial" w:cs="Arial"/>
+                <w:sz w:val="24"/>
+                <w:szCs w:val="24"/>
+              </w:rPr>
+              <w:t xml:space="preserve"> </w:t>
+            </w:r>
+            <w:proofErr w:type="spellStart"/>
+            <w:r>
+              <w:rPr>
+                <w:rFonts w:ascii="Arial" w:hAnsi="Arial" w:cs="Arial"/>
+                <w:sz w:val="24"/>
+                <w:szCs w:val="24"/>
+              </w:rPr>
+              <w:t>terbaru</w:t>
+            </w:r>
+            <w:proofErr w:type="spellEnd"/>
+            <w:r>
+              <w:rPr>
+                <w:rFonts w:ascii="Arial" w:hAnsi="Arial" w:cs="Arial"/>
+                <w:sz w:val="24"/>
+                <w:szCs w:val="24"/>
+              </w:rPr>
+              <w:t>.</w:t>
+            </w:r>
+          </w:p>
+          <w:p>
+            <w:pPr>
+              <w:pStyle w:val="ListParagraph"/>
+              <w:numPr>
+                <w:ilvl w:val="0"/>
+                <w:numId w:val="5"/>
+              </w:numPr>
+              <w:spacing w:line="360" w:lineRule="auto"/>
+              <w:ind w:left="1531"/>
+              <w:jc w:val="both"/>
+              <w:rPr>
+                <w:rFonts w:ascii="Arial" w:hAnsi="Arial" w:cs="Arial"/>
+                <w:b/>
+                <w:bCs/>
+                <w:sz w:val="24"/>
+                <w:szCs w:val="24"/>
+              </w:rPr>
+            </w:pPr>
+            <w:r>
+              <w:rPr>
+                <w:rFonts w:ascii="Arial" w:hAnsi="Arial" w:cs="Arial"/>
+                <w:b/>
+                <w:bCs/>
+                <w:sz w:val="24"/>
+                <w:szCs w:val="24"/>
+              </w:rPr>
+              <w:t xml:space="preserve">Profile: </w:t>
+            </w:r>
+            <w:proofErr w:type="spellStart"/>
+            <w:r>
+              <w:rPr>
+                <w:rFonts w:ascii="Arial" w:hAnsi="Arial" w:cs="Arial"/>
+                <w:b/>
+                <w:bCs/>
+                <w:sz w:val="24"/>
+                <w:szCs w:val="24"/>
+              </w:rPr>
+              <w:t>Mengakses</w:t>
+            </w:r>
+            <w:proofErr w:type="spellEnd"/>
+            <w:r>
+              <w:rPr>
+                <w:rFonts w:ascii="Arial" w:hAnsi="Arial" w:cs="Arial"/>
+                <w:b/>
+                <w:bCs/>
+                <w:sz w:val="24"/>
+                <w:szCs w:val="24"/>
+              </w:rPr>
+              <w:t xml:space="preserve"> </w:t>
+            </w:r>
+            <w:proofErr w:type="spellStart"/>
+            <w:r>
+              <w:rPr>
+                <w:rFonts w:ascii="Arial" w:hAnsi="Arial" w:cs="Arial"/>
+                <w:b/>
+                <w:bCs/>
+                <w:sz w:val="24"/>
+                <w:szCs w:val="24"/>
+              </w:rPr>
+              <w:t>halaman</w:t>
+            </w:r>
+            <w:proofErr w:type="spellEnd"/>
+            <w:r>
+              <w:rPr>
+                <w:rFonts w:ascii="Arial" w:hAnsi="Arial" w:cs="Arial"/>
+                <w:b/>
+                <w:bCs/>
+                <w:sz w:val="24"/>
+                <w:szCs w:val="24"/>
+              </w:rPr>
+              <w:t xml:space="preserve"> </w:t>
+            </w:r>
+            <w:proofErr w:type="spellStart"/>
+            <w:r>
+              <w:rPr>
+                <w:rFonts w:ascii="Arial" w:hAnsi="Arial" w:cs="Arial"/>
+                <w:b/>
+                <w:bCs/>
+                <w:sz w:val="24"/>
+                <w:szCs w:val="24"/>
+              </w:rPr>
+              <w:t>profil</w:t>
+            </w:r>
+            <w:proofErr w:type="spellEnd"/>
+            <w:r>
+              <w:rPr>
+                <w:rFonts w:ascii="Arial" w:hAnsi="Arial" w:cs="Arial"/>
+                <w:b/>
+                <w:bCs/>
+                <w:sz w:val="24"/>
+                <w:szCs w:val="24"/>
+              </w:rPr>
+              <w:t xml:space="preserve"> </w:t>
+            </w:r>
+            <w:proofErr w:type="spellStart"/>
+            <w:r>
+              <w:rPr>
+                <w:rFonts w:ascii="Arial" w:hAnsi="Arial" w:cs="Arial"/>
+                <w:b/>
+                <w:bCs/>
+                <w:sz w:val="24"/>
+                <w:szCs w:val="24"/>
+              </w:rPr>
+              <w:t>pengguna</w:t>
+            </w:r>
+            <w:proofErr w:type="spellEnd"/>
+            <w:r>
+              <w:rPr>
+                <w:rFonts w:ascii="Arial" w:hAnsi="Arial" w:cs="Arial"/>
+                <w:b/>
+                <w:bCs/>
+                <w:sz w:val="24"/>
+                <w:szCs w:val="24"/>
+              </w:rPr>
+              <w:t>.</w:t>
+            </w:r>
+          </w:p>
+        </w:tc>
+      </w:tr>
+      <w:tr>
+        <w:tc>
+          <w:tcPr>
+            <w:tcW w:w="9350" w:type="dxa"/>
+          </w:tcPr>
+          <w:p>
+            <w:pPr>
+              <w:rPr>
+                <w:rFonts w:ascii="Arial" w:hAnsi="Arial" w:cs="Arial"/>
+                <w:b/>
+                <w:bCs/>
+                <w:sz w:val="24"/>
+                <w:szCs w:val="24"/>
+              </w:rPr>
+            </w:pPr>
+            <w:r>
+              <w:rPr>
+                <w:noProof/>
+              </w:rPr>
+              <mc:AlternateContent>
+                <mc:Choice Requires="wps">
+                  <w:drawing>
+                    <wp:anchor distT="0" distB="0" distL="114300" distR="114300" simplePos="0" relativeHeight="251701248" behindDoc="0" locked="0" layoutInCell="1" allowOverlap="1" wp14:anchorId="36D2B106" wp14:editId="0BF12533">
+                      <wp:simplePos x="0" y="0"/>
+                      <wp:positionH relativeFrom="column">
+                        <wp:posOffset>4786685</wp:posOffset>
+                      </wp:positionH>
+                      <wp:positionV relativeFrom="paragraph">
+                        <wp:posOffset>5788550</wp:posOffset>
+                      </wp:positionV>
+                      <wp:extent cx="1828800" cy="1828800"/>
+                      <wp:effectExtent l="0" t="0" r="0" b="0"/>
+                      <wp:wrapNone/>
+                      <wp:docPr id="6897862" name="Text Box 1"/>
+                      <wp:cNvGraphicFramePr/>
+                      <a:graphic xmlns:a="http://schemas.openxmlformats.org/drawingml/2006/main">
+                        <a:graphicData uri="http://schemas.microsoft.com/office/word/2010/wordprocessingShape">
+                          <wps:wsp>
+                            <wps:cNvSpPr txBox="1"/>
+                            <wps:spPr>
+                              <a:xfrm>
+                                <a:off x="0" y="0"/>
+                                <a:ext cx="1828800" cy="1828800"/>
+                              </a:xfrm>
+                              <a:prstGeom prst="rect">
+                                <a:avLst/>
+                              </a:prstGeom>
+                              <a:noFill/>
+                              <a:ln>
+                                <a:noFill/>
+                              </a:ln>
+                            </wps:spPr>
+                            <wps:txbx>
+                              <w:txbxContent>
+                                <w:p>
+                                  <w:pPr>
+                                    <w:spacing w:after="0" w:line="240" w:lineRule="auto"/>
+                                    <w:jc w:val="center"/>
+                                    <w:rPr>
+                                      <w:rFonts w:ascii="Arial" w:hAnsi="Arial" w:cs="Arial"/>
+                                      <w:b/>
+                                      <w:bCs/>
+                                      <w:noProof/>
+                                      <w:color w:val="000000" w:themeColor="text1"/>
+                                      <w:sz w:val="40"/>
+                                      <w:szCs w:val="40"/>
+                                      <w14:shadow w14:blurRad="38100" w14:dist="19050" w14:dir="2700000" w14:sx="100000" w14:sy="100000" w14:kx="0" w14:ky="0" w14:algn="tl">
+                                        <w14:schemeClr w14:val="dk1">
+                                          <w14:alpha w14:val="60000"/>
+                                        </w14:schemeClr>
+                                      </w14:shadow>
+                                      <w14:textOutline w14:w="0" w14:cap="flat" w14:cmpd="sng" w14:algn="ctr">
+                                        <w14:noFill/>
+                                        <w14:prstDash w14:val="solid"/>
+                                        <w14:round/>
+                                      </w14:textOutline>
+                                    </w:rPr>
+                                  </w:pPr>
+                                  <w:r>
+                                    <w:rPr>
+                                      <w:rFonts w:ascii="Arial" w:hAnsi="Arial" w:cs="Arial"/>
+                                      <w:b/>
+                                      <w:bCs/>
+                                      <w:noProof/>
+                                      <w:color w:val="000000" w:themeColor="text1"/>
+                                      <w:sz w:val="40"/>
+                                      <w:szCs w:val="40"/>
+                                      <w14:shadow w14:blurRad="38100" w14:dist="19050" w14:dir="2700000" w14:sx="100000" w14:sy="100000" w14:kx="0" w14:ky="0" w14:algn="tl">
+                                        <w14:schemeClr w14:val="dk1">
+                                          <w14:alpha w14:val="60000"/>
+                                        </w14:schemeClr>
+                                      </w14:shadow>
+                                      <w14:textOutline w14:w="0" w14:cap="flat" w14:cmpd="sng" w14:algn="ctr">
+                                        <w14:noFill/>
+                                        <w14:prstDash w14:val="solid"/>
+                                        <w14:round/>
+                                      </w14:textOutline>
+                                    </w:rPr>
+                                    <w:t>Footer</w:t>
+                                  </w:r>
+                                </w:p>
+                              </w:txbxContent>
+                            </wps:txbx>
+                            <wps:bodyPr rot="0" spcFirstLastPara="0" vertOverflow="overflow" horzOverflow="overflow" vert="horz" wrap="none" lIns="91440" tIns="45720" rIns="91440" bIns="45720" numCol="1" spcCol="0" rtlCol="0" fromWordArt="0" anchor="t" anchorCtr="0" forceAA="0" compatLnSpc="1">
+                              <a:prstTxWarp prst="textNoShape">
+                                <a:avLst/>
+                              </a:prstTxWarp>
+                              <a:spAutoFit/>
+                            </wps:bodyPr>
+                          </wps:wsp>
+                        </a:graphicData>
+                      </a:graphic>
+                    </wp:anchor>
+                  </w:drawing>
+                </mc:Choice>
+                <mc:Fallback>
+                  <w:pict>
+                    <v:shape w14:anchorId="36D2B106" id="_x0000_s1037" type="#_x0000_t202" style="position:absolute;margin-left:376.9pt;margin-top:455.8pt;width:2in;height:2in;z-index:251701248;visibility:visible;mso-wrap-style:none;mso-wrap-distance-left:9pt;mso-wrap-distance-top:0;mso-wrap-distance-right:9pt;mso-wrap-distance-bottom:0;mso-position-horizontal:absolute;mso-position-horizontal-relative:text;mso-position-vertical:absolute;mso-position-vertical-relative:text;v-text-anchor:top" o:gfxdata="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" filled="f" stroked="f">
+                      <v:fill o:detectmouseclick="t"/>
+                      <v:textbox style="mso-fit-shape-to-text:t">
+                        <w:txbxContent>
+                          <w:p>
+                            <w:pPr>
+                              <w:spacing w:after="0" w:line="240" w:lineRule="auto"/>
+                              <w:jc w:val="center"/>
+                              <w:rPr>
+                                <w:rFonts w:ascii="Arial" w:hAnsi="Arial" w:cs="Arial"/>
+                                <w:b/>
+                                <w:bCs/>
+                                <w:noProof/>
+                                <w:color w:val="000000" w:themeColor="text1"/>
+                                <w:sz w:val="40"/>
+                                <w:szCs w:val="40"/>
+                                <w14:shadow w14:blurRad="38100" w14:dist="19050" w14:dir="2700000" w14:sx="100000" w14:sy="100000" w14:kx="0" w14:ky="0" w14:algn="tl">
+                                  <w14:schemeClr w14:val="dk1">
+                                    <w14:alpha w14:val="60000"/>
+                                  </w14:schemeClr>
+                                </w14:shadow>
+                                <w14:textOutline w14:w="0" w14:cap="flat" w14:cmpd="sng" w14:algn="ctr">
+                                  <w14:noFill/>
+                                  <w14:prstDash w14:val="solid"/>
+                                  <w14:round/>
+                                </w14:textOutline>
+                              </w:rPr>
+                            </w:pPr>
+                            <w:r>
+                              <w:rPr>
+                                <w:rFonts w:ascii="Arial" w:hAnsi="Arial" w:cs="Arial"/>
+                                <w:b/>
+                                <w:bCs/>
+                                <w:noProof/>
+                                <w:color w:val="000000" w:themeColor="text1"/>
+                                <w:sz w:val="40"/>
+                                <w:szCs w:val="40"/>
+                                <w14:shadow w14:blurRad="38100" w14:dist="19050" w14:dir="2700000" w14:sx="100000" w14:sy="100000" w14:kx="0" w14:ky="0" w14:algn="tl">
+                                  <w14:schemeClr w14:val="dk1">
+                                    <w14:alpha w14:val="60000"/>
+                                  </w14:schemeClr>
+                                </w14:shadow>
+                                <w14:textOutline w14:w="0" w14:cap="flat" w14:cmpd="sng" w14:algn="ctr">
+                                  <w14:noFill/>
+                                  <w14:prstDash w14:val="solid"/>
+                                  <w14:round/>
+                                </w14:textOutline>
+                              </w:rPr>
+                              <w:t>Footer</w:t>
+                            </w:r>
+                          </w:p>
+                        </w:txbxContent>
+                      </v:textbox>
+                    </v:shape>
+                  </w:pict>
+                </mc:Fallback>
+              </mc:AlternateContent>
+            </w:r>
+            <w:r>
+              <w:rPr>
+                <w:noProof/>
+              </w:rPr>
+              <mc:AlternateContent>
+                <mc:Choice Requires="wps">
+                  <w:drawing>
+                    <wp:anchor distT="0" distB="0" distL="114300" distR="114300" simplePos="0" relativeHeight="251699200" behindDoc="0" locked="0" layoutInCell="1" allowOverlap="1" wp14:anchorId="5695FCC0" wp14:editId="193D8D4C">
+                      <wp:simplePos x="0" y="0"/>
+                      <wp:positionH relativeFrom="margin">
+                        <wp:posOffset>4624070</wp:posOffset>
+                      </wp:positionH>
+                      <wp:positionV relativeFrom="paragraph">
+                        <wp:posOffset>2515953</wp:posOffset>
+                      </wp:positionV>
+                      <wp:extent cx="1248355" cy="1828800"/>
+                      <wp:effectExtent l="0" t="0" r="0" b="7620"/>
+                      <wp:wrapNone/>
+                      <wp:docPr id="37201530" name="Text Box 1"/>
+                      <wp:cNvGraphicFramePr/>
+                      <a:graphic xmlns:a="http://schemas.openxmlformats.org/drawingml/2006/main">
+                        <a:graphicData uri="http://schemas.microsoft.com/office/word/2010/wordprocessingShape">
+                          <wps:wsp>
+                            <wps:cNvSpPr txBox="1"/>
+                            <wps:spPr>
+                              <a:xfrm>
+                                <a:off x="0" y="0"/>
+                                <a:ext cx="1248355" cy="1828800"/>
+                              </a:xfrm>
+                              <a:prstGeom prst="rect">
+                                <a:avLst/>
+                              </a:prstGeom>
+                              <a:noFill/>
+                              <a:ln>
+                                <a:noFill/>
+                              </a:ln>
+                            </wps:spPr>
+                            <wps:txbx>
+                              <w:txbxContent>
+                                <w:p>
+                                  <w:pPr>
+                                    <w:spacing w:after="0" w:line="240" w:lineRule="auto"/>
+                                    <w:jc w:val="center"/>
+                                    <w:rPr>
+                                      <w:rFonts w:ascii="Arial" w:hAnsi="Arial" w:cs="Arial"/>
+                                      <w:b/>
+                                      <w:bCs/>
+                                      <w:noProof/>
+                                      <w:color w:val="000000" w:themeColor="text1"/>
+                                      <w:sz w:val="40"/>
+                                      <w:szCs w:val="40"/>
+                                      <w14:shadow w14:blurRad="38100" w14:dist="19050" w14:dir="2700000" w14:sx="100000" w14:sy="100000" w14:kx="0" w14:ky="0" w14:algn="tl">
+                                        <w14:schemeClr w14:val="dk1">
+                                          <w14:alpha w14:val="60000"/>
+                                        </w14:schemeClr>
+                                      </w14:shadow>
+                                      <w14:textOutline w14:w="0" w14:cap="flat" w14:cmpd="sng" w14:algn="ctr">
+                                        <w14:noFill/>
+                                        <w14:prstDash w14:val="solid"/>
+                                        <w14:round/>
+                                      </w14:textOutline>
+                                    </w:rPr>
+                                  </w:pPr>
+                                  <w:r>
+                                    <w:rPr>
+                                      <w:rFonts w:ascii="Arial" w:hAnsi="Arial" w:cs="Arial"/>
+                                      <w:b/>
+                                      <w:bCs/>
+                                      <w:noProof/>
+                                      <w:color w:val="000000" w:themeColor="text1"/>
+                                      <w:sz w:val="40"/>
+                                      <w:szCs w:val="40"/>
+                                      <w14:shadow w14:blurRad="38100" w14:dist="19050" w14:dir="2700000" w14:sx="100000" w14:sy="100000" w14:kx="0" w14:ky="0" w14:algn="tl">
+                                        <w14:schemeClr w14:val="dk1">
+                                          <w14:alpha w14:val="60000"/>
+                                        </w14:schemeClr>
+                                      </w14:shadow>
+                                      <w14:textOutline w14:w="0" w14:cap="flat" w14:cmpd="sng" w14:algn="ctr">
+                                        <w14:noFill/>
+                                        <w14:prstDash w14:val="solid"/>
+                                        <w14:round/>
+                                      </w14:textOutline>
+                                    </w:rPr>
+                                    <w:t>Kontent Materi</w:t>
+                                  </w:r>
+                                </w:p>
+                              </w:txbxContent>
+                            </wps:txbx>
+                            <wps:bodyPr rot="0" spcFirstLastPara="0" vertOverflow="overflow" horzOverflow="overflow" vert="horz" wrap="square" lIns="91440" tIns="45720" rIns="91440" bIns="45720" numCol="1" spcCol="0" rtlCol="0" fromWordArt="0" anchor="t" anchorCtr="0" forceAA="0" compatLnSpc="1">
+                              <a:prstTxWarp prst="textNoShape">
+                                <a:avLst/>
+                              </a:prstTxWarp>
+                              <a:spAutoFit/>
+                            </wps:bodyPr>
+                          </wps:wsp>
+                        </a:graphicData>
+                      </a:graphic>
+                      <wp14:sizeRelH relativeFrom="margin">
+                        <wp14:pctWidth>0</wp14:pctWidth>
+                      </wp14:sizeRelH>
+                    </wp:anchor>
+                  </w:drawing>
+                </mc:Choice>
+                <mc:Fallback>
+                  <w:pict>
+                    <v:shape w14:anchorId="5695FCC0" id="_x0000_s1038" type="#_x0000_t202" style="position:absolute;margin-left:364.1pt;margin-top:198.1pt;width:98.3pt;height:2in;z-index:251699200;visibility:visible;mso-wrap-style:square;mso-width-percent:0;mso-wrap-distance-left:9pt;mso-wrap-distance-top:0;mso-wrap-distance-right:9pt;mso-wrap-distance-bottom:0;mso-position-horizontal:absolute;mso-position-horizontal-relative:margin;mso-position-vertical:absolute;mso-position-vertical-relative:text;mso-width-percent:0;mso-width-relative:margin;v-text-anchor:top" o:gfxdata="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" filled="f" stroked="f">
+                      <v:fill o:detectmouseclick="t"/>
+                      <v:textbox style="mso-fit-shape-to-text:t">
+                        <w:txbxContent>
+                          <w:p>
+                            <w:pPr>
+                              <w:spacing w:after="0" w:line="240" w:lineRule="auto"/>
+                              <w:jc w:val="center"/>
+                              <w:rPr>
+                                <w:rFonts w:ascii="Arial" w:hAnsi="Arial" w:cs="Arial"/>
+                                <w:b/>
+                                <w:bCs/>
+                                <w:noProof/>
+                                <w:color w:val="000000" w:themeColor="text1"/>
+                                <w:sz w:val="40"/>
+                                <w:szCs w:val="40"/>
+                                <w14:shadow w14:blurRad="38100" w14:dist="19050" w14:dir="2700000" w14:sx="100000" w14:sy="100000" w14:kx="0" w14:ky="0" w14:algn="tl">
+                                  <w14:schemeClr w14:val="dk1">
+                                    <w14:alpha w14:val="60000"/>
+                                  </w14:schemeClr>
+                                </w14:shadow>
+                                <w14:textOutline w14:w="0" w14:cap="flat" w14:cmpd="sng" w14:algn="ctr">
+                                  <w14:noFill/>
+                                  <w14:prstDash w14:val="solid"/>
+                                  <w14:round/>
+                                </w14:textOutline>
+                              </w:rPr>
+                            </w:pPr>
+                            <w:r>
+                              <w:rPr>
+                                <w:rFonts w:ascii="Arial" w:hAnsi="Arial" w:cs="Arial"/>
+                                <w:b/>
+                                <w:bCs/>
+                                <w:noProof/>
+                                <w:color w:val="000000" w:themeColor="text1"/>
+                                <w:sz w:val="40"/>
+                                <w:szCs w:val="40"/>
+                                <w14:shadow w14:blurRad="38100" w14:dist="19050" w14:dir="2700000" w14:sx="100000" w14:sy="100000" w14:kx="0" w14:ky="0" w14:algn="tl">
+                                  <w14:schemeClr w14:val="dk1">
+                                    <w14:alpha w14:val="60000"/>
+                                  </w14:schemeClr>
+                                </w14:shadow>
+                                <w14:textOutline w14:w="0" w14:cap="flat" w14:cmpd="sng" w14:algn="ctr">
+                                  <w14:noFill/>
+                                  <w14:prstDash w14:val="solid"/>
+                                  <w14:round/>
+                                </w14:textOutline>
+                              </w:rPr>
+                              <w:t>Kontent Materi</w:t>
+                            </w:r>
+                          </w:p>
+                        </w:txbxContent>
+                      </v:textbox>
+                      <w10:wrap anchorx="margin"/>
+                    </v:shape>
+                  </w:pict>
+                </mc:Fallback>
+              </mc:AlternateContent>
+            </w:r>
+            <w:r>
+              <w:rPr>
+                <w:noProof/>
+              </w:rPr>
+              <mc:AlternateContent>
+                <mc:Choice Requires="wps">
+                  <w:drawing>
+                    <wp:anchor distT="0" distB="0" distL="114300" distR="114300" simplePos="0" relativeHeight="251697152" behindDoc="0" locked="0" layoutInCell="1" allowOverlap="1" wp14:anchorId="266B33A5" wp14:editId="68449CD0">
+                      <wp:simplePos x="0" y="0"/>
+                      <wp:positionH relativeFrom="column">
+                        <wp:posOffset>4619708</wp:posOffset>
+                      </wp:positionH>
+                      <wp:positionV relativeFrom="paragraph">
+                        <wp:posOffset>174928</wp:posOffset>
+                      </wp:positionV>
+                      <wp:extent cx="1828800" cy="1828800"/>
+                      <wp:effectExtent l="0" t="0" r="0" b="0"/>
+                      <wp:wrapNone/>
+                      <wp:docPr id="2021510288" name="Text Box 1"/>
+                      <wp:cNvGraphicFramePr/>
+                      <a:graphic xmlns:a="http://schemas.openxmlformats.org/drawingml/2006/main">
+                        <a:graphicData uri="http://schemas.microsoft.com/office/word/2010/wordprocessingShape">
+                          <wps:wsp>
+                            <wps:cNvSpPr txBox="1"/>
+                            <wps:spPr>
+                              <a:xfrm>
+                                <a:off x="0" y="0"/>
+                                <a:ext cx="1828800" cy="1828800"/>
+                              </a:xfrm>
+                              <a:prstGeom prst="rect">
+                                <a:avLst/>
+                              </a:prstGeom>
+                              <a:noFill/>
+                              <a:ln>
+                                <a:noFill/>
+                              </a:ln>
+                            </wps:spPr>
+                            <wps:txbx>
+                              <w:txbxContent>
+                                <w:p>
+                                  <w:pPr>
+                                    <w:spacing w:after="0" w:line="240" w:lineRule="auto"/>
+                                    <w:jc w:val="center"/>
+                                    <w:rPr>
+                                      <w:rFonts w:ascii="Arial" w:hAnsi="Arial" w:cs="Arial"/>
+                                      <w:b/>
+                                      <w:noProof/>
+                                      <w:color w:val="000000" w:themeColor="text1"/>
+                                      <w:sz w:val="40"/>
+                                      <w:szCs w:val="40"/>
+                                      <w14:shadow w14:blurRad="38100" w14:dist="19050" w14:dir="2700000" w14:sx="100000" w14:sy="100000" w14:kx="0" w14:ky="0" w14:algn="tl">
+                                        <w14:schemeClr w14:val="dk1">
+                                          <w14:alpha w14:val="60000"/>
+                                        </w14:schemeClr>
+                                      </w14:shadow>
+                                      <w14:textOutline w14:w="0" w14:cap="flat" w14:cmpd="sng" w14:algn="ctr">
+                                        <w14:noFill/>
+                                        <w14:prstDash w14:val="solid"/>
+                                        <w14:round/>
+                                      </w14:textOutline>
+                                    </w:rPr>
+                                  </w:pPr>
+                                  <w:r>
+                                    <w:rPr>
+                                      <w:rFonts w:ascii="Arial" w:hAnsi="Arial" w:cs="Arial"/>
+                                      <w:b/>
+                                      <w:noProof/>
+                                      <w:color w:val="000000" w:themeColor="text1"/>
+                                      <w:sz w:val="40"/>
+                                      <w:szCs w:val="40"/>
+                                      <w14:shadow w14:blurRad="38100" w14:dist="19050" w14:dir="2700000" w14:sx="100000" w14:sy="100000" w14:kx="0" w14:ky="0" w14:algn="tl">
+                                        <w14:schemeClr w14:val="dk1">
+                                          <w14:alpha w14:val="60000"/>
+                                        </w14:schemeClr>
+                                      </w14:shadow>
+                                      <w14:textOutline w14:w="0" w14:cap="flat" w14:cmpd="sng" w14:algn="ctr">
+                                        <w14:noFill/>
+                                        <w14:prstDash w14:val="solid"/>
+                                        <w14:round/>
+                                      </w14:textOutline>
+                                    </w:rPr>
+                                    <w:t>Header</w:t>
+                                  </w:r>
+                                </w:p>
+                              </w:txbxContent>
+                            </wps:txbx>
+                            <wps:bodyPr rot="0" spcFirstLastPara="0" vertOverflow="overflow" horzOverflow="overflow" vert="horz" wrap="none" lIns="91440" tIns="45720" rIns="91440" bIns="45720" numCol="1" spcCol="0" rtlCol="0" fromWordArt="0" anchor="t" anchorCtr="0" forceAA="0" compatLnSpc="1">
+                              <a:prstTxWarp prst="textNoShape">
+                                <a:avLst/>
+                              </a:prstTxWarp>
+                              <a:spAutoFit/>
+                            </wps:bodyPr>
+                          </wps:wsp>
+                        </a:graphicData>
+                      </a:graphic>
+                    </wp:anchor>
+                  </w:drawing>
+                </mc:Choice>
+                <mc:Fallback>
+                  <w:pict>
+                    <v:shape w14:anchorId="266B33A5" id="_x0000_s1039" type="#_x0000_t202" style="position:absolute;margin-left:363.75pt;margin-top:13.75pt;width:2in;height:2in;z-index:251697152;visibility:visible;mso-wrap-style:none;mso-wrap-distance-left:9pt;mso-wrap-distance-top:0;mso-wrap-distance-right:9pt;mso-wrap-distance-bottom:0;mso-position-horizontal:absolute;mso-position-horizontal-relative:text;mso-position-vertical:absolute;mso-position-vertical-relative:text;v-text-anchor:top" o:gfxdata="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" filled="f" stroked="f">
+                      <v:fill o:detectmouseclick="t"/>
+                      <v:textbox style="mso-fit-shape-to-text:t">
+                        <w:txbxContent>
+                          <w:p>
+                            <w:pPr>
+                              <w:spacing w:after="0" w:line="240" w:lineRule="auto"/>
+                              <w:jc w:val="center"/>
+                              <w:rPr>
+                                <w:rFonts w:ascii="Arial" w:hAnsi="Arial" w:cs="Arial"/>
+                                <w:b/>
+                                <w:noProof/>
+                                <w:color w:val="000000" w:themeColor="text1"/>
+                                <w:sz w:val="40"/>
+                                <w:szCs w:val="40"/>
+                                <w14:shadow w14:blurRad="38100" w14:dist="19050" w14:dir="2700000" w14:sx="100000" w14:sy="100000" w14:kx="0" w14:ky="0" w14:algn="tl">
+                                  <w14:schemeClr w14:val="dk1">
+                                    <w14:alpha w14:val="60000"/>
+                                  </w14:schemeClr>
+                                </w14:shadow>
+                                <w14:textOutline w14:w="0" w14:cap="flat" w14:cmpd="sng" w14:algn="ctr">
+                                  <w14:noFill/>
+                                  <w14:prstDash w14:val="solid"/>
+                                  <w14:round/>
+                                </w14:textOutline>
+                              </w:rPr>
+                            </w:pPr>
+                            <w:r>
+                              <w:rPr>
+                                <w:rFonts w:ascii="Arial" w:hAnsi="Arial" w:cs="Arial"/>
+                                <w:b/>
+                                <w:noProof/>
+                                <w:color w:val="000000" w:themeColor="text1"/>
+                                <w:sz w:val="40"/>
+                                <w:szCs w:val="40"/>
+                                <w14:shadow w14:blurRad="38100" w14:dist="19050" w14:dir="2700000" w14:sx="100000" w14:sy="100000" w14:kx="0" w14:ky="0" w14:algn="tl">
+                                  <w14:schemeClr w14:val="dk1">
+                                    <w14:alpha w14:val="60000"/>
+                                  </w14:schemeClr>
+                                </w14:shadow>
+                                <w14:textOutline w14:w="0" w14:cap="flat" w14:cmpd="sng" w14:algn="ctr">
+                                  <w14:noFill/>
+                                  <w14:prstDash w14:val="solid"/>
+                                  <w14:round/>
+                                </w14:textOutline>
+                              </w:rPr>
+                              <w:t>Header</w:t>
+                            </w:r>
+                          </w:p>
+                        </w:txbxContent>
+                      </v:textbox>
+                    </v:shape>
+                  </w:pict>
+                </mc:Fallback>
+              </mc:AlternateContent>
+            </w:r>
+            <w:r>
+              <w:rPr>
+                <w:rFonts w:ascii="Arial" w:hAnsi="Arial" w:cs="Arial"/>
+                <w:b/>
+                <w:bCs/>
+                <w:noProof/>
+                <w:sz w:val="24"/>
+                <w:szCs w:val="24"/>
+              </w:rPr>
+              <mc:AlternateContent>
+                <mc:Choice Requires="wps">
+                  <w:drawing>
+                    <wp:anchor distT="0" distB="0" distL="114300" distR="114300" simplePos="0" relativeHeight="251694080" behindDoc="0" locked="0" layoutInCell="1" allowOverlap="1" wp14:anchorId="4FD60ABE" wp14:editId="3FE8308D">
+                      <wp:simplePos x="0" y="0"/>
+                      <wp:positionH relativeFrom="column">
+                        <wp:posOffset>3633442</wp:posOffset>
+                      </wp:positionH>
+                      <wp:positionV relativeFrom="paragraph">
+                        <wp:posOffset>2412089</wp:posOffset>
+                      </wp:positionV>
+                      <wp:extent cx="954157" cy="1025718"/>
+                      <wp:effectExtent l="19050" t="19050" r="17780" b="41275"/>
+                      <wp:wrapNone/>
+                      <wp:docPr id="143381427" name="Arrow: Right 23"/>
+                      <wp:cNvGraphicFramePr/>
+                      <a:graphic xmlns:a="http://schemas.openxmlformats.org/drawingml/2006/main">
+                        <a:graphicData uri="http://schemas.microsoft.com/office/word/2010/wordprocessingShape">
+                          <wps:wsp>
+                            <wps:cNvSpPr/>
+                            <wps:spPr>
+                              <a:xfrm flipH="1">
+                                <a:off x="0" y="0"/>
+                                <a:ext cx="954157" cy="1025718"/>
+                              </a:xfrm>
+                              <a:prstGeom prst="rightArrow">
+                                <a:avLst/>
+                              </a:prstGeom>
+                            </wps:spPr>
+                            <wps:style>
+                              <a:lnRef idx="2">
+                                <a:schemeClr val="accent1">
+                                  <a:shade val="15000"/>
+                                </a:schemeClr>
+                              </a:lnRef>
+                              <a:fillRef idx="1">
+                                <a:schemeClr val="accent1"/>
+                              </a:fillRef>
+                              <a:effectRef idx="0">
+                                <a:schemeClr val="accent1"/>
+                              </a:effectRef>
+                              <a:fontRef idx="minor">
+                                <a:schemeClr val="lt1"/>
+                              </a:fontRef>
+                            </wps:style>
+                            <wps:bodyPr rot="0" spcFirstLastPara="0" vertOverflow="overflow" horzOverflow="overflow" vert="horz" wrap="square" lIns="91440" tIns="45720" rIns="91440" bIns="45720" numCol="1" spcCol="0" rtlCol="0" fromWordArt="0" anchor="ctr" anchorCtr="0" forceAA="0" compatLnSpc="1">
+                              <a:prstTxWarp prst="textNoShape">
+                                <a:avLst/>
+                              </a:prstTxWarp>
+                              <a:noAutofit/>
+                            </wps:bodyPr>
+                          </wps:wsp>
+                        </a:graphicData>
+                      </a:graphic>
+                    </wp:anchor>
+                  </w:drawing>
+                </mc:Choice>
+                <mc:Fallback>
+                  <w:pict>
+                    <v:shapetype w14:anchorId="0FEA25D0" id="_x0000_t13" coordsize="21600,21600" o:spt="13" adj="16200,5400" path="m@0,l@0@1,0@1,0@2@0@2@0,21600,21600,10800xe">
+                      <v:stroke joinstyle="miter"/>
+                      <v:formulas>
+                        <v:f eqn="val #0"/>
+                        <v:f eqn="val #1"/>
+                        <v:f eqn="sum height 0 #1"/>
+                        <v:f eqn="sum 10800 0 #1"/>
+                        <v:f eqn="sum width 0 #0"/>
+                        <v:f eqn="prod @4 @3 10800"/>
+                        <v:f eqn="sum width 0 @5"/>
+                      </v:formulas>
+                      <v:path o:connecttype="custom" o:connectlocs="@0,0;0,10800;@0,21600;21600,10800" o:connectangles="270,180,90,0" textboxrect="0,@1,@6,@2"/>
+                      <v:handles>
+                        <v:h position="#0,#1" xrange="0,21600" yrange="0,10800"/>
+                      </v:handles>
+                    </v:shapetype>
+                    <v:shape id="Arrow: Right 23" o:spid="_x0000_s1026" type="#_x0000_t13" style="position:absolute;margin-left:286.1pt;margin-top:189.95pt;width:75.15pt;height:80.75pt;flip:x;z-index:251694080;visibility:visible;mso-wrap-style:square;mso-wrap-distance-left:9pt;mso-wrap-distance-top:0;mso-wrap-distance-right:9pt;mso-wrap-distance-bottom:0;mso-position-horizontal:absolute;mso-position-horizontal-relative:text;mso-position-vertical:absolute;mso-position-vertical-relative:text;v-text-anchor:middle" o:gfxdata="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" adj="10800" fillcolor="#4472c4 [3204]" strokecolor="#09101d [484]" strokeweight="1pt"/>
+                  </w:pict>
+                </mc:Fallback>
+              </mc:AlternateContent>
+            </w:r>
+            <w:r>
+              <w:rPr>
+                <w:rFonts w:ascii="Arial" w:hAnsi="Arial" w:cs="Arial"/>
+                <w:b/>
+                <w:bCs/>
+                <w:noProof/>
+                <w:sz w:val="24"/>
+                <w:szCs w:val="24"/>
+              </w:rPr>
+              <mc:AlternateContent>
+                <mc:Choice Requires="wps">
+                  <w:drawing>
+                    <wp:anchor distT="0" distB="0" distL="114300" distR="114300" simplePos="0" relativeHeight="251695104" behindDoc="0" locked="0" layoutInCell="1" allowOverlap="1" wp14:anchorId="43440728" wp14:editId="5518A562">
+                      <wp:simplePos x="0" y="0"/>
+                      <wp:positionH relativeFrom="column">
+                        <wp:posOffset>3561825</wp:posOffset>
+                      </wp:positionH>
+                      <wp:positionV relativeFrom="paragraph">
+                        <wp:posOffset>5822950</wp:posOffset>
+                      </wp:positionV>
+                      <wp:extent cx="1073426" cy="373712"/>
+                      <wp:effectExtent l="19050" t="19050" r="12700" b="45720"/>
+                      <wp:wrapNone/>
+                      <wp:docPr id="665387240" name="Arrow: Right 24"/>
+                      <wp:cNvGraphicFramePr/>
+                      <a:graphic xmlns:a="http://schemas.openxmlformats.org/drawingml/2006/main">
+                        <a:graphicData uri="http://schemas.microsoft.com/office/word/2010/wordprocessingShape">
+                          <wps:wsp>
+                            <wps:cNvSpPr/>
+                            <wps:spPr>
+                              <a:xfrm flipH="1">
+                                <a:off x="0" y="0"/>
+                                <a:ext cx="1073426" cy="373712"/>
+                              </a:xfrm>
+                              <a:prstGeom prst="rightArrow">
+                                <a:avLst/>
+                              </a:prstGeom>
+                            </wps:spPr>
+                            <wps:style>
+                              <a:lnRef idx="2">
+                                <a:schemeClr val="accent1">
+                                  <a:shade val="15000"/>
+                                </a:schemeClr>
+                              </a:lnRef>
+                              <a:fillRef idx="1">
+                                <a:schemeClr val="accent1"/>
+                              </a:fillRef>
+                              <a:effectRef idx="0">
+                                <a:schemeClr val="accent1"/>
+                              </a:effectRef>
+                              <a:fontRef idx="minor">
+                                <a:schemeClr val="lt1"/>
+                              </a:fontRef>
+                            </wps:style>
+                            <wps:bodyPr rot="0" spcFirstLastPara="0" vertOverflow="overflow" horzOverflow="overflow" vert="horz" wrap="square" lIns="91440" tIns="45720" rIns="91440" bIns="45720" numCol="1" spcCol="0" rtlCol="0" fromWordArt="0" anchor="ctr" anchorCtr="0" forceAA="0" compatLnSpc="1">
+                              <a:prstTxWarp prst="textNoShape">
+                                <a:avLst/>
+                              </a:prstTxWarp>
+                              <a:noAutofit/>
+                            </wps:bodyPr>
+                          </wps:wsp>
+                        </a:graphicData>
+                      </a:graphic>
+                    </wp:anchor>
+                  </w:drawing>
+                </mc:Choice>
+                <mc:Fallback>
+                  <w:pict>
+                    <v:shape w14:anchorId="36639761" id="Arrow: Right 24" o:spid="_x0000_s1026" type="#_x0000_t13" style="position:absolute;margin-left:280.45pt;margin-top:458.5pt;width:84.5pt;height:29.45pt;flip:x;z-index:251695104;visibility:visible;mso-wrap-style:square;mso-wrap-distance-left:9pt;mso-wrap-distance-top:0;mso-wrap-distance-right:9pt;mso-wrap-distance-bottom:0;mso-position-horizontal:absolute;mso-position-horizontal-relative:text;mso-position-vertical:absolute;mso-position-vertical-relative:text;v-text-anchor:middle" o:gfxdata="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" adj="17840" fillcolor="#4472c4 [3204]" strokecolor="#09101d [484]" strokeweight="1pt"/>
+                  </w:pict>
+                </mc:Fallback>
+              </mc:AlternateContent>
+            </w:r>
+            <w:r>
+              <w:rPr>
+                <w:rFonts w:ascii="Arial" w:hAnsi="Arial" w:cs="Arial"/>
+                <w:b/>
+                <w:bCs/>
+                <w:noProof/>
+                <w:sz w:val="24"/>
+                <w:szCs w:val="24"/>
+              </w:rPr>
+              <mc:AlternateContent>
+                <mc:Choice Requires="wps">
+                  <w:drawing>
+                    <wp:anchor distT="0" distB="0" distL="114300" distR="114300" simplePos="0" relativeHeight="251693056" behindDoc="0" locked="0" layoutInCell="1" allowOverlap="1" wp14:anchorId="1CB1C8F3" wp14:editId="07069FC3">
+                      <wp:simplePos x="0" y="0"/>
+                      <wp:positionH relativeFrom="column">
+                        <wp:posOffset>3482175</wp:posOffset>
+                      </wp:positionH>
+                      <wp:positionV relativeFrom="paragraph">
+                        <wp:posOffset>225397</wp:posOffset>
+                      </wp:positionV>
+                      <wp:extent cx="1057523" cy="318052"/>
+                      <wp:effectExtent l="19050" t="19050" r="28575" b="44450"/>
+                      <wp:wrapNone/>
+                      <wp:docPr id="797487194" name="Arrow: Right 22"/>
+                      <wp:cNvGraphicFramePr/>
+                      <a:graphic xmlns:a="http://schemas.openxmlformats.org/drawingml/2006/main">
+                        <a:graphicData uri="http://schemas.microsoft.com/office/word/2010/wordprocessingShape">
+                          <wps:wsp>
+                            <wps:cNvSpPr/>
+                            <wps:spPr>
+                              <a:xfrm flipH="1">
+                                <a:off x="0" y="0"/>
+                                <a:ext cx="1057523" cy="318052"/>
+                              </a:xfrm>
+                              <a:prstGeom prst="rightArrow">
+                                <a:avLst/>
+                              </a:prstGeom>
+                            </wps:spPr>
+                            <wps:style>
+                              <a:lnRef idx="2">
+                                <a:schemeClr val="accent1">
+                                  <a:shade val="15000"/>
+                                </a:schemeClr>
+                              </a:lnRef>
+                              <a:fillRef idx="1">
+                                <a:schemeClr val="accent1"/>
+                              </a:fillRef>
+                              <a:effectRef idx="0">
+                                <a:schemeClr val="accent1"/>
+                              </a:effectRef>
+                              <a:fontRef idx="minor">
+                                <a:schemeClr val="lt1"/>
+                              </a:fontRef>
+                            </wps:style>
+                            <wps:bodyPr rot="0" spcFirstLastPara="0" vertOverflow="overflow" horzOverflow="overflow" vert="horz" wrap="square" lIns="91440" tIns="45720" rIns="91440" bIns="45720" numCol="1" spcCol="0" rtlCol="0" fromWordArt="0" anchor="ctr" anchorCtr="0" forceAA="0" compatLnSpc="1">
+                              <a:prstTxWarp prst="textNoShape">
+                                <a:avLst/>
+                              </a:prstTxWarp>
+                              <a:noAutofit/>
+                            </wps:bodyPr>
+                          </wps:wsp>
+                        </a:graphicData>
+                      </a:graphic>
+                    </wp:anchor>
+                  </w:drawing>
+                </mc:Choice>
+                <mc:Fallback>
+                  <w:pict>
+                    <v:shape w14:anchorId="54B85DC1" id="Arrow: Right 22" o:spid="_x0000_s1026" type="#_x0000_t13" style="position:absolute;margin-left:274.2pt;margin-top:17.75pt;width:83.25pt;height:25.05pt;flip:x;z-index:251693056;visibility:visible;mso-wrap-style:square;mso-wrap-distance-left:9pt;mso-wrap-distance-top:0;mso-wrap-distance-right:9pt;mso-wrap-distance-bottom:0;mso-position-horizontal:absolute;mso-position-horizontal-relative:text;mso-position-vertical:absolute;mso-position-vertical-relative:text;v-text-anchor:middle" o:gfxdata="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" adj="18352" fillcolor="#4472c4 [3204]" strokecolor="#09101d [484]" strokeweight="1pt"/>
+                  </w:pict>
+                </mc:Fallback>
+              </mc:AlternateContent>
+            </w:r>
+            <w:r>
+              <w:rPr>
+                <w:rFonts w:ascii="Arial" w:hAnsi="Arial" w:cs="Arial"/>
+                <w:b/>
+                <w:bCs/>
+                <w:sz w:val="24"/>
+                <w:szCs w:val="24"/>
+              </w:rPr>
+              <w:drawing>
+                <wp:inline distT="0" distB="0" distL="0" distR="0" wp14:anchorId="5CA7E48E" wp14:editId="3E5D397F">
+                  <wp:extent cx="3515216" cy="6268325"/>
+                  <wp:effectExtent l="19050" t="19050" r="28575" b="18415"/>
+                  <wp:docPr id="320906758" name="Picture 1"/>
+                  <wp:cNvGraphicFramePr>
+                    <a:graphicFrameLocks xmlns:a="http://schemas.openxmlformats.org/drawingml/2006/main" noChangeAspect="1"/>
+                  </wp:cNvGraphicFramePr>
+                  <a:graphic xmlns:a="http://schemas.openxmlformats.org/drawingml/2006/main">
+                    <a:graphicData uri="http://schemas.openxmlformats.org/drawingml/2006/picture">
+                      <pic:pic xmlns:pic="http://schemas.openxmlformats.org/drawingml/2006/picture">
+                        <pic:nvPicPr>
+                          <pic:cNvPr id="320906758" name=""/>
+                          <pic:cNvPicPr/>
+                        </pic:nvPicPr>
+                        <pic:blipFill>
+                          <a:blip r:embed="rId12"/>
+                          <a:stretch>
+                            <a:fillRect/>
+                          </a:stretch>
+                        </pic:blipFill>
+                        <pic:spPr>
+                          <a:xfrm>
+                            <a:off x="0" y="0"/>
+                            <a:ext cx="3515216" cy="6268325"/>
+                          </a:xfrm>
+                          <a:prstGeom prst="rect">
+                            <a:avLst/>
+                          </a:prstGeom>
+                          <a:ln>
+                            <a:solidFill>
+                              <a:schemeClr val="tx1"/>
+                            </a:solidFill>
+                          </a:ln>
+                        </pic:spPr>
+                      </pic:pic>
+                    </a:graphicData>
+                  </a:graphic>
+                </wp:inline>
+              </w:drawing>
+            </w:r>
+          </w:p>
+        </w:tc>
+      </w:tr>
+    </w:tbl>
+    <w:p>
+      <w:pPr>
+        <w:rPr>
+          <w:rFonts w:ascii="Arial" w:hAnsi="Arial" w:cs="Arial"/>
+          <w:b/>
+          <w:bCs/>
+          <w:sz w:val="24"/>
+          <w:szCs w:val="24"/>
+        </w:rPr>
+      </w:pPr>
+    </w:p>
     <w:tbl>
       <w:tblPr>
         <w:tblStyle w:val="TableGrid"/>
@@ -5990,63 +7878,6 @@
         </w:rPr>
       </w:pPr>
     </w:p>
-    <w:tbl>
-      <w:tblPr>
-        <w:tblStyle w:val="TableGrid"/>
-        <w:tblW w:w="0" w:type="auto"/>
-        <w:tblLook w:val="04A0" w:firstRow="1" w:lastRow="0" w:firstColumn="1" w:lastColumn="0" w:noHBand="0" w:noVBand="1"/>
-      </w:tblPr>
-      <w:tblGrid>
-        <w:gridCol w:w="9350"/>
-      </w:tblGrid>
-      <w:tr>
-        <w:tc>
-          <w:tcPr>
-            <w:tcW w:w="9350" w:type="dxa"/>
-          </w:tcPr>
-          <w:p>
-            <w:pPr>
-              <w:rPr>
-                <w:rFonts w:ascii="Arial" w:hAnsi="Arial" w:cs="Arial"/>
-                <w:b/>
-                <w:bCs/>
-                <w:sz w:val="24"/>
-                <w:szCs w:val="24"/>
-              </w:rPr>
-            </w:pPr>
-          </w:p>
-        </w:tc>
-      </w:tr>
-      <w:tr>
-        <w:tc>
-          <w:tcPr>
-            <w:tcW w:w="9350" w:type="dxa"/>
-          </w:tcPr>
-          <w:p>
-            <w:pPr>
-              <w:rPr>
-                <w:rFonts w:ascii="Arial" w:hAnsi="Arial" w:cs="Arial"/>
-                <w:b/>
-                <w:bCs/>
-                <w:sz w:val="24"/>
-                <w:szCs w:val="24"/>
-              </w:rPr>
-            </w:pPr>
-          </w:p>
-        </w:tc>
-      </w:tr>
-    </w:tbl>
-    <w:p>
-      <w:pPr>
-        <w:rPr>
-          <w:rFonts w:ascii="Arial" w:hAnsi="Arial" w:cs="Arial"/>
-          <w:b/>
-          <w:bCs/>
-          <w:sz w:val="24"/>
-          <w:szCs w:val="24"/>
-        </w:rPr>
-      </w:pPr>
-    </w:p>
     <w:sectPr>
       <w:pgSz w:w="12240" w:h="20160" w:code="5"/>
       <w:pgMar w:top="1440" w:right="1440" w:bottom="1440" w:left="1440" w:header="708" w:footer="708" w:gutter="0"/>
@@ -6062,7 +7893,7 @@
   <w:abstractNum w:abstractNumId="0" w15:restartNumberingAfterBreak="0">
     <w:nsid w:val="043A4C60"/>
     <w:multiLevelType w:val="hybridMultilevel"/>
-    <w:tmpl w:val="AF528EA2"/>
+    <w:tmpl w:val="BDE45600"/>
     <w:lvl w:ilvl="0" w:tplc="38090001">
       <w:start w:val="1"/>
       <w:numFmt w:val="bullet"/>
@@ -6350,7 +8181,7 @@
   <w:abstractNum w:abstractNumId="3" w15:restartNumberingAfterBreak="0">
     <w:nsid w:val="50C96725"/>
     <w:multiLevelType w:val="hybridMultilevel"/>
-    <w:tmpl w:val="E300FAB8"/>
+    <w:tmpl w:val="0040F44C"/>
     <w:lvl w:ilvl="0" w:tplc="3809000F">
       <w:start w:val="1"/>
       <w:numFmt w:val="decimal"/>
@@ -6522,6 +8353,119 @@
       </w:pPr>
     </w:lvl>
   </w:abstractNum>
+  <w:abstractNum w:abstractNumId="5" w15:restartNumberingAfterBreak="0">
+    <w:nsid w:val="5A343319"/>
+    <w:multiLevelType w:val="hybridMultilevel"/>
+    <w:tmpl w:val="E6D4EBE8"/>
+    <w:lvl w:ilvl="0" w:tplc="38090019">
+      <w:start w:val="1"/>
+      <w:numFmt w:val="lowerLetter"/>
+      <w:lvlText w:val="%1."/>
+      <w:lvlJc w:val="left"/>
+      <w:pPr>
+        <w:ind w:left="1137" w:hanging="360"/>
+      </w:pPr>
+      <w:rPr>
+        <w:rFonts w:hint="default"/>
+      </w:rPr>
+    </w:lvl>
+    <w:lvl w:ilvl="1" w:tplc="FFFFFFFF" w:tentative="1">
+      <w:start w:val="1"/>
+      <w:numFmt w:val="bullet"/>
+      <w:lvlText w:val="o"/>
+      <w:lvlJc w:val="left"/>
+      <w:pPr>
+        <w:ind w:left="1857" w:hanging="360"/>
+      </w:pPr>
+      <w:rPr>
+        <w:rFonts w:ascii="Courier New" w:hAnsi="Courier New" w:cs="Courier New" w:hint="default"/>
+      </w:rPr>
+    </w:lvl>
+    <w:lvl w:ilvl="2" w:tplc="FFFFFFFF" w:tentative="1">
+      <w:start w:val="1"/>
+      <w:numFmt w:val="bullet"/>
+      <w:lvlText w:val=""/>
+      <w:lvlJc w:val="left"/>
+      <w:pPr>
+        <w:ind w:left="2577" w:hanging="360"/>
+      </w:pPr>
+      <w:rPr>
+        <w:rFonts w:ascii="Wingdings" w:hAnsi="Wingdings" w:hint="default"/>
+      </w:rPr>
+    </w:lvl>
+    <w:lvl w:ilvl="3" w:tplc="FFFFFFFF" w:tentative="1">
+      <w:start w:val="1"/>
+      <w:numFmt w:val="bullet"/>
+      <w:lvlText w:val=""/>
+      <w:lvlJc w:val="left"/>
+      <w:pPr>
+        <w:ind w:left="3297" w:hanging="360"/>
+      </w:pPr>
+      <w:rPr>
+        <w:rFonts w:ascii="Symbol" w:hAnsi="Symbol" w:hint="default"/>
+      </w:rPr>
+    </w:lvl>
+    <w:lvl w:ilvl="4" w:tplc="FFFFFFFF" w:tentative="1">
+      <w:start w:val="1"/>
+      <w:numFmt w:val="bullet"/>
+      <w:lvlText w:val="o"/>
+      <w:lvlJc w:val="left"/>
+      <w:pPr>
+        <w:ind w:left="4017" w:hanging="360"/>
+      </w:pPr>
+      <w:rPr>
+        <w:rFonts w:ascii="Courier New" w:hAnsi="Courier New" w:cs="Courier New" w:hint="default"/>
+      </w:rPr>
+    </w:lvl>
+    <w:lvl w:ilvl="5" w:tplc="FFFFFFFF" w:tentative="1">
+      <w:start w:val="1"/>
+      <w:numFmt w:val="bullet"/>
+      <w:lvlText w:val=""/>
+      <w:lvlJc w:val="left"/>
+      <w:pPr>
+        <w:ind w:left="4737" w:hanging="360"/>
+      </w:pPr>
+      <w:rPr>
+        <w:rFonts w:ascii="Wingdings" w:hAnsi="Wingdings" w:hint="default"/>
+      </w:rPr>
+    </w:lvl>
+    <w:lvl w:ilvl="6" w:tplc="FFFFFFFF" w:tentative="1">
+      <w:start w:val="1"/>
+      <w:numFmt w:val="bullet"/>
+      <w:lvlText w:val=""/>
+      <w:lvlJc w:val="left"/>
+      <w:pPr>
+        <w:ind w:left="5457" w:hanging="360"/>
+      </w:pPr>
+      <w:rPr>
+        <w:rFonts w:ascii="Symbol" w:hAnsi="Symbol" w:hint="default"/>
+      </w:rPr>
+    </w:lvl>
+    <w:lvl w:ilvl="7" w:tplc="FFFFFFFF" w:tentative="1">
+      <w:start w:val="1"/>
+      <w:numFmt w:val="bullet"/>
+      <w:lvlText w:val="o"/>
+      <w:lvlJc w:val="left"/>
+      <w:pPr>
+        <w:ind w:left="6177" w:hanging="360"/>
+      </w:pPr>
+      <w:rPr>
+        <w:rFonts w:ascii="Courier New" w:hAnsi="Courier New" w:cs="Courier New" w:hint="default"/>
+      </w:rPr>
+    </w:lvl>
+    <w:lvl w:ilvl="8" w:tplc="FFFFFFFF" w:tentative="1">
+      <w:start w:val="1"/>
+      <w:numFmt w:val="bullet"/>
+      <w:lvlText w:val=""/>
+      <w:lvlJc w:val="left"/>
+      <w:pPr>
+        <w:ind w:left="6897" w:hanging="360"/>
+      </w:pPr>
+      <w:rPr>
+        <w:rFonts w:ascii="Wingdings" w:hAnsi="Wingdings" w:hint="default"/>
+      </w:rPr>
+    </w:lvl>
+  </w:abstractNum>
   <w:num w:numId="1" w16cid:durableId="758403811">
     <w:abstractNumId w:val="4"/>
   </w:num>
@@ -6536,6 +8480,9 @@
   </w:num>
   <w:num w:numId="5" w16cid:durableId="1089617570">
     <w:abstractNumId w:val="0"/>
+  </w:num>
+  <w:num w:numId="6" w16cid:durableId="307053414">
+    <w:abstractNumId w:val="5"/>
   </w:num>
 </w:numbering>
 </file>

</xml_diff>

<commit_message>
Update file dokumentasi doc yanto
</commit_message>
<xml_diff>
--- a/dokumentasi/Dokumetasi GitHub-YANTO-23312240.docx
+++ b/dokumentasi/Dokumetasi GitHub-YANTO-23312240.docx
@@ -6842,51 +6842,7 @@
                 <w:sz w:val="24"/>
                 <w:szCs w:val="24"/>
               </w:rPr>
-              <w:t xml:space="preserve"> </w:t>
-            </w:r>
-            <w:proofErr w:type="spellStart"/>
-            <w:r>
-              <w:rPr>
-                <w:rFonts w:ascii="Arial" w:hAnsi="Arial" w:cs="Arial"/>
-                <w:b/>
-                <w:bCs/>
-                <w:sz w:val="24"/>
-                <w:szCs w:val="24"/>
-              </w:rPr>
-              <w:t>halaman</w:t>
-            </w:r>
-            <w:proofErr w:type="spellEnd"/>
-            <w:r>
-              <w:rPr>
-                <w:rFonts w:ascii="Arial" w:hAnsi="Arial" w:cs="Arial"/>
-                <w:b/>
-                <w:bCs/>
-                <w:sz w:val="24"/>
-                <w:szCs w:val="24"/>
-              </w:rPr>
-              <w:t xml:space="preserve"> </w:t>
-            </w:r>
-            <w:proofErr w:type="spellStart"/>
-            <w:r>
-              <w:rPr>
-                <w:rFonts w:ascii="Arial" w:hAnsi="Arial" w:cs="Arial"/>
-                <w:b/>
-                <w:bCs/>
-                <w:sz w:val="24"/>
-                <w:szCs w:val="24"/>
-              </w:rPr>
-              <w:t>profil</w:t>
-            </w:r>
-            <w:proofErr w:type="spellEnd"/>
-            <w:r>
-              <w:rPr>
-                <w:rFonts w:ascii="Arial" w:hAnsi="Arial" w:cs="Arial"/>
-                <w:b/>
-                <w:bCs/>
-                <w:sz w:val="24"/>
-                <w:szCs w:val="24"/>
-              </w:rPr>
-              <w:t xml:space="preserve"> </w:t>
+              <w:t xml:space="preserve"> halaman profil </w:t>
             </w:r>
             <w:proofErr w:type="spellStart"/>
             <w:r>
@@ -7031,7 +6987,6 @@
                 <mc:Fallback>
                   <w:pict>
                     <v:shape w14:anchorId="36D2B106" id="_x0000_s1037" type="#_x0000_t202" style="position:absolute;margin-left:376.9pt;margin-top:455.8pt;width:2in;height:2in;z-index:251701248;visibility:visible;mso-wrap-style:none;mso-wrap-distance-left:9pt;mso-wrap-distance-top:0;mso-wrap-distance-right:9pt;mso-wrap-distance-bottom:0;mso-position-horizontal:absolute;mso-position-horizontal-relative:text;mso-position-vertical:absolute;mso-position-vertical-relative:text;v-text-anchor:top" o:gfxdata="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" filled="f" stroked="f">
-                      <v:fill o:detectmouseclick="t"/>
                       <v:textbox style="mso-fit-shape-to-text:t">
                         <w:txbxContent>
                           <w:p>
@@ -7194,7 +7149,6 @@
                 <mc:Fallback>
                   <w:pict>
                     <v:shape w14:anchorId="5695FCC0" id="_x0000_s1038" type="#_x0000_t202" style="position:absolute;margin-left:364.1pt;margin-top:198.1pt;width:98.3pt;height:2in;z-index:251699200;visibility:visible;mso-wrap-style:square;mso-width-percent:0;mso-wrap-distance-left:9pt;mso-wrap-distance-top:0;mso-wrap-distance-right:9pt;mso-wrap-distance-bottom:0;mso-position-horizontal:absolute;mso-position-horizontal-relative:margin;mso-position-vertical:absolute;mso-position-vertical-relative:text;mso-width-percent:0;mso-width-relative:margin;v-text-anchor:top" o:gfxdata="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" filled="f" stroked="f">
-                      <v:fill o:detectmouseclick="t"/>
                       <v:textbox style="mso-fit-shape-to-text:t">
                         <w:txbxContent>
                           <w:p>
@@ -7353,7 +7307,6 @@
                 <mc:Fallback>
                   <w:pict>
                     <v:shape w14:anchorId="266B33A5" id="_x0000_s1039" type="#_x0000_t202" style="position:absolute;margin-left:363.75pt;margin-top:13.75pt;width:2in;height:2in;z-index:251697152;visibility:visible;mso-wrap-style:none;mso-wrap-distance-left:9pt;mso-wrap-distance-top:0;mso-wrap-distance-right:9pt;mso-wrap-distance-bottom:0;mso-position-horizontal:absolute;mso-position-horizontal-relative:text;mso-position-vertical:absolute;mso-position-vertical-relative:text;v-text-anchor:top" o:gfxdata="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" filled="f" stroked="f">
-                      <v:fill o:detectmouseclick="t"/>
                       <v:textbox style="mso-fit-shape-to-text:t">
                         <w:txbxContent>
                           <w:p>
@@ -7648,6 +7601,7 @@
                 <w:rFonts w:ascii="Arial" w:hAnsi="Arial" w:cs="Arial"/>
                 <w:b/>
                 <w:bCs/>
+                <w:noProof/>
                 <w:sz w:val="24"/>
                 <w:szCs w:val="24"/>
               </w:rPr>
@@ -7707,52 +7661,61 @@
         </w:rPr>
       </w:pPr>
     </w:p>
-    <w:tbl>
-      <w:tblPr>
-        <w:tblStyle w:val="TableGrid"/>
-        <w:tblW w:w="0" w:type="auto"/>
-        <w:tblLook w:val="04A0" w:firstRow="1" w:lastRow="0" w:firstColumn="1" w:lastColumn="0" w:noHBand="0" w:noVBand="1"/>
-      </w:tblPr>
-      <w:tblGrid>
-        <w:gridCol w:w="9350"/>
-      </w:tblGrid>
-      <w:tr>
-        <w:tc>
-          <w:tcPr>
-            <w:tcW w:w="9350" w:type="dxa"/>
-          </w:tcPr>
-          <w:p>
-            <w:pPr>
-              <w:rPr>
-                <w:rFonts w:ascii="Arial" w:hAnsi="Arial" w:cs="Arial"/>
-                <w:b/>
-                <w:bCs/>
-                <w:sz w:val="24"/>
-                <w:szCs w:val="24"/>
-              </w:rPr>
-            </w:pPr>
-          </w:p>
-        </w:tc>
-      </w:tr>
-      <w:tr>
-        <w:tc>
-          <w:tcPr>
-            <w:tcW w:w="9350" w:type="dxa"/>
-          </w:tcPr>
-          <w:p>
-            <w:pPr>
-              <w:rPr>
-                <w:rFonts w:ascii="Arial" w:hAnsi="Arial" w:cs="Arial"/>
-                <w:b/>
-                <w:bCs/>
-                <w:sz w:val="24"/>
-                <w:szCs w:val="24"/>
-              </w:rPr>
-            </w:pPr>
-          </w:p>
-        </w:tc>
-      </w:tr>
-    </w:tbl>
+    <w:p>
+      <w:pPr>
+        <w:rPr>
+          <w:rFonts w:ascii="Arial" w:hAnsi="Arial" w:cs="Arial"/>
+          <w:b/>
+          <w:bCs/>
+          <w:sz w:val="24"/>
+          <w:szCs w:val="24"/>
+        </w:rPr>
+      </w:pPr>
+    </w:p>
+    <w:p>
+      <w:pPr>
+        <w:rPr>
+          <w:rFonts w:ascii="Arial" w:hAnsi="Arial" w:cs="Arial"/>
+          <w:b/>
+          <w:bCs/>
+          <w:sz w:val="24"/>
+          <w:szCs w:val="24"/>
+        </w:rPr>
+      </w:pPr>
+    </w:p>
+    <w:p>
+      <w:pPr>
+        <w:rPr>
+          <w:rFonts w:ascii="Arial" w:hAnsi="Arial" w:cs="Arial"/>
+          <w:b/>
+          <w:bCs/>
+          <w:sz w:val="24"/>
+          <w:szCs w:val="24"/>
+        </w:rPr>
+      </w:pPr>
+    </w:p>
+    <w:p>
+      <w:pPr>
+        <w:rPr>
+          <w:rFonts w:ascii="Arial" w:hAnsi="Arial" w:cs="Arial"/>
+          <w:b/>
+          <w:bCs/>
+          <w:sz w:val="24"/>
+          <w:szCs w:val="24"/>
+        </w:rPr>
+      </w:pPr>
+    </w:p>
+    <w:p>
+      <w:pPr>
+        <w:rPr>
+          <w:rFonts w:ascii="Arial" w:hAnsi="Arial" w:cs="Arial"/>
+          <w:b/>
+          <w:bCs/>
+          <w:sz w:val="24"/>
+          <w:szCs w:val="24"/>
+        </w:rPr>
+      </w:pPr>
+    </w:p>
     <w:p>
       <w:pPr>
         <w:rPr>
@@ -7780,6 +7743,11 @@
           </w:tcPr>
           <w:p>
             <w:pPr>
+              <w:pStyle w:val="ListParagraph"/>
+              <w:numPr>
+                <w:ilvl w:val="0"/>
+                <w:numId w:val="2"/>
+              </w:numPr>
               <w:rPr>
                 <w:rFonts w:ascii="Arial" w:hAnsi="Arial" w:cs="Arial"/>
                 <w:b/>
@@ -7788,6 +7756,1912 @@
                 <w:szCs w:val="24"/>
               </w:rPr>
             </w:pPr>
+            <w:proofErr w:type="spellStart"/>
+            <w:r>
+              <w:rPr>
+                <w:rFonts w:ascii="Arial" w:hAnsi="Arial" w:cs="Arial"/>
+                <w:b/>
+                <w:bCs/>
+                <w:sz w:val="24"/>
+                <w:szCs w:val="24"/>
+              </w:rPr>
+              <w:lastRenderedPageBreak/>
+              <w:t>Membuat</w:t>
+            </w:r>
+            <w:proofErr w:type="spellEnd"/>
+            <w:r>
+              <w:rPr>
+                <w:rFonts w:ascii="Arial" w:hAnsi="Arial" w:cs="Arial"/>
+                <w:b/>
+                <w:bCs/>
+                <w:sz w:val="24"/>
+                <w:szCs w:val="24"/>
+              </w:rPr>
+              <w:t xml:space="preserve"> Layout Menu </w:t>
+            </w:r>
+            <w:proofErr w:type="spellStart"/>
+            <w:r>
+              <w:rPr>
+                <w:rFonts w:ascii="Arial" w:hAnsi="Arial" w:cs="Arial"/>
+                <w:b/>
+                <w:bCs/>
+                <w:sz w:val="24"/>
+                <w:szCs w:val="24"/>
+              </w:rPr>
+              <w:t>materi</w:t>
+            </w:r>
+            <w:proofErr w:type="spellEnd"/>
+            <w:r>
+              <w:rPr>
+                <w:rFonts w:ascii="Arial" w:hAnsi="Arial" w:cs="Arial"/>
+                <w:b/>
+                <w:bCs/>
+                <w:sz w:val="24"/>
+                <w:szCs w:val="24"/>
+              </w:rPr>
+              <w:t xml:space="preserve"> </w:t>
+            </w:r>
+            <w:proofErr w:type="spellStart"/>
+            <w:r>
+              <w:rPr>
+                <w:rFonts w:ascii="Arial" w:hAnsi="Arial" w:cs="Arial"/>
+                <w:b/>
+                <w:bCs/>
+                <w:sz w:val="24"/>
+                <w:szCs w:val="24"/>
+              </w:rPr>
+              <w:t>kalkulus</w:t>
+            </w:r>
+            <w:proofErr w:type="spellEnd"/>
+          </w:p>
+          <w:p>
+            <w:pPr>
+              <w:pStyle w:val="ListParagraph"/>
+              <w:ind w:left="417"/>
+              <w:rPr>
+                <w:rFonts w:ascii="Arial" w:hAnsi="Arial" w:cs="Arial"/>
+                <w:b/>
+                <w:bCs/>
+                <w:sz w:val="24"/>
+                <w:szCs w:val="24"/>
+              </w:rPr>
+            </w:pPr>
+          </w:p>
+          <w:p>
+            <w:pPr>
+              <w:pStyle w:val="ListParagraph"/>
+              <w:numPr>
+                <w:ilvl w:val="0"/>
+                <w:numId w:val="7"/>
+              </w:numPr>
+              <w:rPr>
+                <w:rFonts w:ascii="Arial" w:hAnsi="Arial" w:cs="Arial"/>
+                <w:sz w:val="24"/>
+                <w:szCs w:val="24"/>
+              </w:rPr>
+            </w:pPr>
+            <w:r>
+              <w:rPr>
+                <w:rFonts w:ascii="Arial" w:hAnsi="Arial" w:cs="Arial"/>
+                <w:sz w:val="24"/>
+                <w:szCs w:val="24"/>
+              </w:rPr>
+              <w:t>Header</w:t>
+            </w:r>
+          </w:p>
+          <w:p>
+            <w:pPr>
+              <w:pStyle w:val="ListParagraph"/>
+              <w:ind w:left="1137"/>
+              <w:rPr>
+                <w:rFonts w:ascii="Arial" w:hAnsi="Arial" w:cs="Arial"/>
+                <w:sz w:val="24"/>
+                <w:szCs w:val="24"/>
+              </w:rPr>
+            </w:pPr>
+            <w:r>
+              <w:rPr>
+                <w:rFonts w:ascii="Arial" w:hAnsi="Arial" w:cs="Arial"/>
+                <w:sz w:val="24"/>
+                <w:szCs w:val="24"/>
+              </w:rPr>
+              <w:t xml:space="preserve">Bagian </w:t>
+            </w:r>
+            <w:proofErr w:type="spellStart"/>
+            <w:r>
+              <w:rPr>
+                <w:rFonts w:ascii="Arial" w:hAnsi="Arial" w:cs="Arial"/>
+                <w:sz w:val="24"/>
+                <w:szCs w:val="24"/>
+              </w:rPr>
+              <w:t>ini</w:t>
+            </w:r>
+            <w:proofErr w:type="spellEnd"/>
+            <w:r>
+              <w:rPr>
+                <w:rFonts w:ascii="Arial" w:hAnsi="Arial" w:cs="Arial"/>
+                <w:sz w:val="24"/>
+                <w:szCs w:val="24"/>
+              </w:rPr>
+              <w:t xml:space="preserve"> </w:t>
+            </w:r>
+            <w:proofErr w:type="spellStart"/>
+            <w:r>
+              <w:rPr>
+                <w:rFonts w:ascii="Arial" w:hAnsi="Arial" w:cs="Arial"/>
+                <w:sz w:val="24"/>
+                <w:szCs w:val="24"/>
+              </w:rPr>
+              <w:t>menampilkan</w:t>
+            </w:r>
+            <w:proofErr w:type="spellEnd"/>
+            <w:r>
+              <w:rPr>
+                <w:rFonts w:ascii="Arial" w:hAnsi="Arial" w:cs="Arial"/>
+                <w:sz w:val="24"/>
+                <w:szCs w:val="24"/>
+              </w:rPr>
+              <w:t xml:space="preserve"> </w:t>
+            </w:r>
+            <w:proofErr w:type="spellStart"/>
+            <w:r>
+              <w:rPr>
+                <w:rFonts w:ascii="Arial" w:hAnsi="Arial" w:cs="Arial"/>
+                <w:sz w:val="24"/>
+                <w:szCs w:val="24"/>
+              </w:rPr>
+              <w:t>elemen</w:t>
+            </w:r>
+            <w:proofErr w:type="spellEnd"/>
+            <w:r>
+              <w:rPr>
+                <w:rFonts w:ascii="Arial" w:hAnsi="Arial" w:cs="Arial"/>
+                <w:sz w:val="24"/>
+                <w:szCs w:val="24"/>
+              </w:rPr>
+              <w:t xml:space="preserve"> header yang </w:t>
+            </w:r>
+            <w:proofErr w:type="spellStart"/>
+            <w:r>
+              <w:rPr>
+                <w:rFonts w:ascii="Arial" w:hAnsi="Arial" w:cs="Arial"/>
+                <w:sz w:val="24"/>
+                <w:szCs w:val="24"/>
+              </w:rPr>
+              <w:t>berisi</w:t>
+            </w:r>
+            <w:proofErr w:type="spellEnd"/>
+            <w:r>
+              <w:rPr>
+                <w:rFonts w:ascii="Arial" w:hAnsi="Arial" w:cs="Arial"/>
+                <w:sz w:val="24"/>
+                <w:szCs w:val="24"/>
+              </w:rPr>
+              <w:t xml:space="preserve"> </w:t>
+            </w:r>
+            <w:proofErr w:type="spellStart"/>
+            <w:r>
+              <w:rPr>
+                <w:rFonts w:ascii="Arial" w:hAnsi="Arial" w:cs="Arial"/>
+                <w:sz w:val="24"/>
+                <w:szCs w:val="24"/>
+              </w:rPr>
+              <w:t>LinearLayout</w:t>
+            </w:r>
+            <w:proofErr w:type="spellEnd"/>
+            <w:r>
+              <w:rPr>
+                <w:rFonts w:ascii="Arial" w:hAnsi="Arial" w:cs="Arial"/>
+                <w:sz w:val="24"/>
+                <w:szCs w:val="24"/>
+              </w:rPr>
+              <w:t xml:space="preserve"> horizontal </w:t>
+            </w:r>
+            <w:proofErr w:type="spellStart"/>
+            <w:r>
+              <w:rPr>
+                <w:rFonts w:ascii="Arial" w:hAnsi="Arial" w:cs="Arial"/>
+                <w:sz w:val="24"/>
+                <w:szCs w:val="24"/>
+              </w:rPr>
+              <w:t>dengan</w:t>
+            </w:r>
+            <w:proofErr w:type="spellEnd"/>
+            <w:r>
+              <w:rPr>
+                <w:rFonts w:ascii="Arial" w:hAnsi="Arial" w:cs="Arial"/>
+                <w:sz w:val="24"/>
+                <w:szCs w:val="24"/>
+              </w:rPr>
+              <w:t xml:space="preserve"> </w:t>
+            </w:r>
+            <w:proofErr w:type="spellStart"/>
+            <w:r>
+              <w:rPr>
+                <w:rFonts w:ascii="Arial" w:hAnsi="Arial" w:cs="Arial"/>
+                <w:sz w:val="24"/>
+                <w:szCs w:val="24"/>
+              </w:rPr>
+              <w:t>latar</w:t>
+            </w:r>
+            <w:proofErr w:type="spellEnd"/>
+            <w:r>
+              <w:rPr>
+                <w:rFonts w:ascii="Arial" w:hAnsi="Arial" w:cs="Arial"/>
+                <w:sz w:val="24"/>
+                <w:szCs w:val="24"/>
+              </w:rPr>
+              <w:t xml:space="preserve"> </w:t>
+            </w:r>
+            <w:proofErr w:type="spellStart"/>
+            <w:r>
+              <w:rPr>
+                <w:rFonts w:ascii="Arial" w:hAnsi="Arial" w:cs="Arial"/>
+                <w:sz w:val="24"/>
+                <w:szCs w:val="24"/>
+              </w:rPr>
+              <w:t>belakang</w:t>
+            </w:r>
+            <w:proofErr w:type="spellEnd"/>
+            <w:r>
+              <w:rPr>
+                <w:rFonts w:ascii="Arial" w:hAnsi="Arial" w:cs="Arial"/>
+                <w:sz w:val="24"/>
+                <w:szCs w:val="24"/>
+              </w:rPr>
+              <w:t xml:space="preserve"> </w:t>
+            </w:r>
+            <w:proofErr w:type="spellStart"/>
+            <w:r>
+              <w:rPr>
+                <w:rFonts w:ascii="Arial" w:hAnsi="Arial" w:cs="Arial"/>
+                <w:sz w:val="24"/>
+                <w:szCs w:val="24"/>
+              </w:rPr>
+              <w:t>warna</w:t>
+            </w:r>
+            <w:proofErr w:type="spellEnd"/>
+            <w:r>
+              <w:rPr>
+                <w:rFonts w:ascii="Arial" w:hAnsi="Arial" w:cs="Arial"/>
+                <w:sz w:val="24"/>
+                <w:szCs w:val="24"/>
+              </w:rPr>
+              <w:t xml:space="preserve"> </w:t>
+            </w:r>
+            <w:proofErr w:type="spellStart"/>
+            <w:r>
+              <w:rPr>
+                <w:rFonts w:ascii="Arial" w:hAnsi="Arial" w:cs="Arial"/>
+                <w:sz w:val="24"/>
+                <w:szCs w:val="24"/>
+              </w:rPr>
+              <w:t>ungu</w:t>
+            </w:r>
+            <w:proofErr w:type="spellEnd"/>
+            <w:r>
+              <w:rPr>
+                <w:rFonts w:ascii="Arial" w:hAnsi="Arial" w:cs="Arial"/>
+                <w:sz w:val="24"/>
+                <w:szCs w:val="24"/>
+              </w:rPr>
+              <w:t xml:space="preserve"> </w:t>
+            </w:r>
+            <w:proofErr w:type="spellStart"/>
+            <w:r>
+              <w:rPr>
+                <w:rFonts w:ascii="Arial" w:hAnsi="Arial" w:cs="Arial"/>
+                <w:sz w:val="24"/>
+                <w:szCs w:val="24"/>
+              </w:rPr>
+              <w:t>gelap</w:t>
+            </w:r>
+            <w:proofErr w:type="spellEnd"/>
+            <w:r>
+              <w:rPr>
+                <w:rFonts w:ascii="Arial" w:hAnsi="Arial" w:cs="Arial"/>
+                <w:sz w:val="24"/>
+                <w:szCs w:val="24"/>
+              </w:rPr>
+              <w:t xml:space="preserve">. Di </w:t>
+            </w:r>
+            <w:proofErr w:type="spellStart"/>
+            <w:r>
+              <w:rPr>
+                <w:rFonts w:ascii="Arial" w:hAnsi="Arial" w:cs="Arial"/>
+                <w:sz w:val="24"/>
+                <w:szCs w:val="24"/>
+              </w:rPr>
+              <w:t>dalamnya</w:t>
+            </w:r>
+            <w:proofErr w:type="spellEnd"/>
+            <w:r>
+              <w:rPr>
+                <w:rFonts w:ascii="Arial" w:hAnsi="Arial" w:cs="Arial"/>
+                <w:sz w:val="24"/>
+                <w:szCs w:val="24"/>
+              </w:rPr>
+              <w:t xml:space="preserve"> </w:t>
+            </w:r>
+            <w:proofErr w:type="spellStart"/>
+            <w:r>
+              <w:rPr>
+                <w:rFonts w:ascii="Arial" w:hAnsi="Arial" w:cs="Arial"/>
+                <w:sz w:val="24"/>
+                <w:szCs w:val="24"/>
+              </w:rPr>
+              <w:t>terdapat</w:t>
+            </w:r>
+            <w:proofErr w:type="spellEnd"/>
+            <w:r>
+              <w:rPr>
+                <w:rFonts w:ascii="Arial" w:hAnsi="Arial" w:cs="Arial"/>
+                <w:sz w:val="24"/>
+                <w:szCs w:val="24"/>
+              </w:rPr>
+              <w:t xml:space="preserve"> ikon </w:t>
+            </w:r>
+            <w:proofErr w:type="spellStart"/>
+            <w:r>
+              <w:rPr>
+                <w:rFonts w:ascii="Arial" w:hAnsi="Arial" w:cs="Arial"/>
+                <w:sz w:val="24"/>
+                <w:szCs w:val="24"/>
+              </w:rPr>
+              <w:t>panah</w:t>
+            </w:r>
+            <w:proofErr w:type="spellEnd"/>
+            <w:r>
+              <w:rPr>
+                <w:rFonts w:ascii="Arial" w:hAnsi="Arial" w:cs="Arial"/>
+                <w:sz w:val="24"/>
+                <w:szCs w:val="24"/>
+              </w:rPr>
+              <w:t xml:space="preserve"> </w:t>
+            </w:r>
+            <w:proofErr w:type="spellStart"/>
+            <w:r>
+              <w:rPr>
+                <w:rFonts w:ascii="Arial" w:hAnsi="Arial" w:cs="Arial"/>
+                <w:sz w:val="24"/>
+                <w:szCs w:val="24"/>
+              </w:rPr>
+              <w:t>kembali</w:t>
+            </w:r>
+            <w:proofErr w:type="spellEnd"/>
+            <w:r>
+              <w:rPr>
+                <w:rFonts w:ascii="Arial" w:hAnsi="Arial" w:cs="Arial"/>
+                <w:sz w:val="24"/>
+                <w:szCs w:val="24"/>
+              </w:rPr>
+              <w:t xml:space="preserve"> (</w:t>
+            </w:r>
+            <w:proofErr w:type="spellStart"/>
+            <w:r>
+              <w:rPr>
+                <w:rFonts w:ascii="Arial" w:hAnsi="Arial" w:cs="Arial"/>
+                <w:sz w:val="24"/>
+                <w:szCs w:val="24"/>
+              </w:rPr>
+              <w:t>arrow_back</w:t>
+            </w:r>
+            <w:proofErr w:type="spellEnd"/>
+            <w:r>
+              <w:rPr>
+                <w:rFonts w:ascii="Arial" w:hAnsi="Arial" w:cs="Arial"/>
+                <w:sz w:val="24"/>
+                <w:szCs w:val="24"/>
+              </w:rPr>
+              <w:t xml:space="preserve">) di </w:t>
+            </w:r>
+            <w:proofErr w:type="spellStart"/>
+            <w:r>
+              <w:rPr>
+                <w:rFonts w:ascii="Arial" w:hAnsi="Arial" w:cs="Arial"/>
+                <w:sz w:val="24"/>
+                <w:szCs w:val="24"/>
+              </w:rPr>
+              <w:t>sebelah</w:t>
+            </w:r>
+            <w:proofErr w:type="spellEnd"/>
+            <w:r>
+              <w:rPr>
+                <w:rFonts w:ascii="Arial" w:hAnsi="Arial" w:cs="Arial"/>
+                <w:sz w:val="24"/>
+                <w:szCs w:val="24"/>
+              </w:rPr>
+              <w:t xml:space="preserve"> kiri dan </w:t>
+            </w:r>
+            <w:proofErr w:type="spellStart"/>
+            <w:r>
+              <w:rPr>
+                <w:rFonts w:ascii="Arial" w:hAnsi="Arial" w:cs="Arial"/>
+                <w:sz w:val="24"/>
+                <w:szCs w:val="24"/>
+              </w:rPr>
+              <w:t>teks</w:t>
+            </w:r>
+            <w:proofErr w:type="spellEnd"/>
+            <w:r>
+              <w:rPr>
+                <w:rFonts w:ascii="Arial" w:hAnsi="Arial" w:cs="Arial"/>
+                <w:sz w:val="24"/>
+                <w:szCs w:val="24"/>
+              </w:rPr>
+              <w:t xml:space="preserve"> "</w:t>
+            </w:r>
+            <w:proofErr w:type="spellStart"/>
+            <w:r>
+              <w:rPr>
+                <w:rFonts w:ascii="Arial" w:hAnsi="Arial" w:cs="Arial"/>
+                <w:sz w:val="24"/>
+                <w:szCs w:val="24"/>
+              </w:rPr>
+              <w:t>Kalkulus</w:t>
+            </w:r>
+            <w:proofErr w:type="spellEnd"/>
+            <w:r>
+              <w:rPr>
+                <w:rFonts w:ascii="Arial" w:hAnsi="Arial" w:cs="Arial"/>
+                <w:sz w:val="24"/>
+                <w:szCs w:val="24"/>
+              </w:rPr>
+              <w:t xml:space="preserve">" di </w:t>
+            </w:r>
+            <w:proofErr w:type="spellStart"/>
+            <w:r>
+              <w:rPr>
+                <w:rFonts w:ascii="Arial" w:hAnsi="Arial" w:cs="Arial"/>
+                <w:sz w:val="24"/>
+                <w:szCs w:val="24"/>
+              </w:rPr>
+              <w:t>sebelahnya</w:t>
+            </w:r>
+            <w:proofErr w:type="spellEnd"/>
+            <w:r>
+              <w:rPr>
+                <w:rFonts w:ascii="Arial" w:hAnsi="Arial" w:cs="Arial"/>
+                <w:sz w:val="24"/>
+                <w:szCs w:val="24"/>
+              </w:rPr>
+              <w:t xml:space="preserve"> </w:t>
+            </w:r>
+            <w:proofErr w:type="spellStart"/>
+            <w:r>
+              <w:rPr>
+                <w:rFonts w:ascii="Arial" w:hAnsi="Arial" w:cs="Arial"/>
+                <w:sz w:val="24"/>
+                <w:szCs w:val="24"/>
+              </w:rPr>
+              <w:t>sebagai</w:t>
+            </w:r>
+            <w:proofErr w:type="spellEnd"/>
+            <w:r>
+              <w:rPr>
+                <w:rFonts w:ascii="Arial" w:hAnsi="Arial" w:cs="Arial"/>
+                <w:sz w:val="24"/>
+                <w:szCs w:val="24"/>
+              </w:rPr>
+              <w:t xml:space="preserve"> </w:t>
+            </w:r>
+            <w:proofErr w:type="spellStart"/>
+            <w:r>
+              <w:rPr>
+                <w:rFonts w:ascii="Arial" w:hAnsi="Arial" w:cs="Arial"/>
+                <w:sz w:val="24"/>
+                <w:szCs w:val="24"/>
+              </w:rPr>
+              <w:t>judul</w:t>
+            </w:r>
+            <w:proofErr w:type="spellEnd"/>
+            <w:r>
+              <w:rPr>
+                <w:rFonts w:ascii="Arial" w:hAnsi="Arial" w:cs="Arial"/>
+                <w:sz w:val="24"/>
+                <w:szCs w:val="24"/>
+              </w:rPr>
+              <w:t xml:space="preserve"> </w:t>
+            </w:r>
+            <w:proofErr w:type="spellStart"/>
+            <w:r>
+              <w:rPr>
+                <w:rFonts w:ascii="Arial" w:hAnsi="Arial" w:cs="Arial"/>
+                <w:sz w:val="24"/>
+                <w:szCs w:val="24"/>
+              </w:rPr>
+              <w:t>halaman</w:t>
+            </w:r>
+            <w:proofErr w:type="spellEnd"/>
+            <w:r>
+              <w:rPr>
+                <w:rFonts w:ascii="Arial" w:hAnsi="Arial" w:cs="Arial"/>
+                <w:sz w:val="24"/>
+                <w:szCs w:val="24"/>
+              </w:rPr>
+              <w:t xml:space="preserve">. Header </w:t>
+            </w:r>
+            <w:proofErr w:type="spellStart"/>
+            <w:r>
+              <w:rPr>
+                <w:rFonts w:ascii="Arial" w:hAnsi="Arial" w:cs="Arial"/>
+                <w:sz w:val="24"/>
+                <w:szCs w:val="24"/>
+              </w:rPr>
+              <w:t>ini</w:t>
+            </w:r>
+            <w:proofErr w:type="spellEnd"/>
+            <w:r>
+              <w:rPr>
+                <w:rFonts w:ascii="Arial" w:hAnsi="Arial" w:cs="Arial"/>
+                <w:sz w:val="24"/>
+                <w:szCs w:val="24"/>
+              </w:rPr>
+              <w:t xml:space="preserve"> </w:t>
+            </w:r>
+            <w:proofErr w:type="spellStart"/>
+            <w:r>
+              <w:rPr>
+                <w:rFonts w:ascii="Arial" w:hAnsi="Arial" w:cs="Arial"/>
+                <w:sz w:val="24"/>
+                <w:szCs w:val="24"/>
+              </w:rPr>
+              <w:t>diatur</w:t>
+            </w:r>
+            <w:proofErr w:type="spellEnd"/>
+            <w:r>
+              <w:rPr>
+                <w:rFonts w:ascii="Arial" w:hAnsi="Arial" w:cs="Arial"/>
+                <w:sz w:val="24"/>
+                <w:szCs w:val="24"/>
+              </w:rPr>
+              <w:t xml:space="preserve"> agar </w:t>
+            </w:r>
+            <w:proofErr w:type="spellStart"/>
+            <w:r>
+              <w:rPr>
+                <w:rFonts w:ascii="Arial" w:hAnsi="Arial" w:cs="Arial"/>
+                <w:sz w:val="24"/>
+                <w:szCs w:val="24"/>
+              </w:rPr>
+              <w:t>berada</w:t>
+            </w:r>
+            <w:proofErr w:type="spellEnd"/>
+            <w:r>
+              <w:rPr>
+                <w:rFonts w:ascii="Arial" w:hAnsi="Arial" w:cs="Arial"/>
+                <w:sz w:val="24"/>
+                <w:szCs w:val="24"/>
+              </w:rPr>
+              <w:t xml:space="preserve"> di </w:t>
+            </w:r>
+            <w:proofErr w:type="spellStart"/>
+            <w:r>
+              <w:rPr>
+                <w:rFonts w:ascii="Arial" w:hAnsi="Arial" w:cs="Arial"/>
+                <w:sz w:val="24"/>
+                <w:szCs w:val="24"/>
+              </w:rPr>
+              <w:t>bagian</w:t>
+            </w:r>
+            <w:proofErr w:type="spellEnd"/>
+            <w:r>
+              <w:rPr>
+                <w:rFonts w:ascii="Arial" w:hAnsi="Arial" w:cs="Arial"/>
+                <w:sz w:val="24"/>
+                <w:szCs w:val="24"/>
+              </w:rPr>
+              <w:t xml:space="preserve"> </w:t>
+            </w:r>
+            <w:proofErr w:type="spellStart"/>
+            <w:r>
+              <w:rPr>
+                <w:rFonts w:ascii="Arial" w:hAnsi="Arial" w:cs="Arial"/>
+                <w:sz w:val="24"/>
+                <w:szCs w:val="24"/>
+              </w:rPr>
+              <w:t>atas</w:t>
+            </w:r>
+            <w:proofErr w:type="spellEnd"/>
+            <w:r>
+              <w:rPr>
+                <w:rFonts w:ascii="Arial" w:hAnsi="Arial" w:cs="Arial"/>
+                <w:sz w:val="24"/>
+                <w:szCs w:val="24"/>
+              </w:rPr>
+              <w:t xml:space="preserve"> layout </w:t>
+            </w:r>
+            <w:proofErr w:type="spellStart"/>
+            <w:r>
+              <w:rPr>
+                <w:rFonts w:ascii="Arial" w:hAnsi="Arial" w:cs="Arial"/>
+                <w:sz w:val="24"/>
+                <w:szCs w:val="24"/>
+              </w:rPr>
+              <w:t>dengan</w:t>
+            </w:r>
+            <w:proofErr w:type="spellEnd"/>
+            <w:r>
+              <w:rPr>
+                <w:rFonts w:ascii="Arial" w:hAnsi="Arial" w:cs="Arial"/>
+                <w:sz w:val="24"/>
+                <w:szCs w:val="24"/>
+              </w:rPr>
+              <w:t xml:space="preserve"> </w:t>
+            </w:r>
+            <w:proofErr w:type="spellStart"/>
+            <w:r>
+              <w:rPr>
+                <w:rFonts w:ascii="Arial" w:hAnsi="Arial" w:cs="Arial"/>
+                <w:sz w:val="24"/>
+                <w:szCs w:val="24"/>
+              </w:rPr>
+              <w:t>ConstraintLayout</w:t>
+            </w:r>
+            <w:proofErr w:type="spellEnd"/>
+            <w:r>
+              <w:rPr>
+                <w:rFonts w:ascii="Arial" w:hAnsi="Arial" w:cs="Arial"/>
+                <w:sz w:val="24"/>
+                <w:szCs w:val="24"/>
+              </w:rPr>
+              <w:t>.</w:t>
+            </w:r>
+          </w:p>
+          <w:p>
+            <w:pPr>
+              <w:pStyle w:val="ListParagraph"/>
+              <w:ind w:left="417"/>
+              <w:rPr>
+                <w:rFonts w:ascii="Arial" w:hAnsi="Arial" w:cs="Arial"/>
+                <w:sz w:val="24"/>
+                <w:szCs w:val="24"/>
+              </w:rPr>
+            </w:pPr>
+          </w:p>
+          <w:p>
+            <w:pPr>
+              <w:pStyle w:val="ListParagraph"/>
+              <w:numPr>
+                <w:ilvl w:val="0"/>
+                <w:numId w:val="7"/>
+              </w:numPr>
+              <w:rPr>
+                <w:rFonts w:ascii="Arial" w:hAnsi="Arial" w:cs="Arial"/>
+                <w:sz w:val="24"/>
+                <w:szCs w:val="24"/>
+              </w:rPr>
+            </w:pPr>
+            <w:proofErr w:type="spellStart"/>
+            <w:r>
+              <w:rPr>
+                <w:rFonts w:ascii="Arial" w:hAnsi="Arial" w:cs="Arial"/>
+                <w:sz w:val="24"/>
+                <w:szCs w:val="24"/>
+              </w:rPr>
+              <w:t>Tombol</w:t>
+            </w:r>
+            <w:proofErr w:type="spellEnd"/>
+            <w:r>
+              <w:rPr>
+                <w:rFonts w:ascii="Arial" w:hAnsi="Arial" w:cs="Arial"/>
+                <w:sz w:val="24"/>
+                <w:szCs w:val="24"/>
+              </w:rPr>
+              <w:t xml:space="preserve"> Materi</w:t>
+            </w:r>
+          </w:p>
+          <w:p>
+            <w:pPr>
+              <w:pStyle w:val="ListParagraph"/>
+              <w:ind w:left="1137"/>
+              <w:rPr>
+                <w:rFonts w:ascii="Arial" w:hAnsi="Arial" w:cs="Arial"/>
+                <w:sz w:val="24"/>
+                <w:szCs w:val="24"/>
+              </w:rPr>
+            </w:pPr>
+            <w:proofErr w:type="spellStart"/>
+            <w:r>
+              <w:rPr>
+                <w:rFonts w:ascii="Arial" w:hAnsi="Arial" w:cs="Arial"/>
+                <w:sz w:val="24"/>
+                <w:szCs w:val="24"/>
+              </w:rPr>
+              <w:t>Empat</w:t>
+            </w:r>
+            <w:proofErr w:type="spellEnd"/>
+            <w:r>
+              <w:rPr>
+                <w:rFonts w:ascii="Arial" w:hAnsi="Arial" w:cs="Arial"/>
+                <w:sz w:val="24"/>
+                <w:szCs w:val="24"/>
+              </w:rPr>
+              <w:t xml:space="preserve"> </w:t>
+            </w:r>
+            <w:proofErr w:type="spellStart"/>
+            <w:r>
+              <w:rPr>
+                <w:rFonts w:ascii="Arial" w:hAnsi="Arial" w:cs="Arial"/>
+                <w:sz w:val="24"/>
+                <w:szCs w:val="24"/>
+              </w:rPr>
+              <w:t>tombol</w:t>
+            </w:r>
+            <w:proofErr w:type="spellEnd"/>
+            <w:r>
+              <w:rPr>
+                <w:rFonts w:ascii="Arial" w:hAnsi="Arial" w:cs="Arial"/>
+                <w:sz w:val="24"/>
+                <w:szCs w:val="24"/>
+              </w:rPr>
+              <w:t xml:space="preserve"> </w:t>
+            </w:r>
+            <w:proofErr w:type="spellStart"/>
+            <w:r>
+              <w:rPr>
+                <w:rFonts w:ascii="Arial" w:hAnsi="Arial" w:cs="Arial"/>
+                <w:sz w:val="24"/>
+                <w:szCs w:val="24"/>
+              </w:rPr>
+              <w:t>ditampilkan</w:t>
+            </w:r>
+            <w:proofErr w:type="spellEnd"/>
+            <w:r>
+              <w:rPr>
+                <w:rFonts w:ascii="Arial" w:hAnsi="Arial" w:cs="Arial"/>
+                <w:sz w:val="24"/>
+                <w:szCs w:val="24"/>
+              </w:rPr>
+              <w:t xml:space="preserve"> </w:t>
+            </w:r>
+            <w:proofErr w:type="spellStart"/>
+            <w:r>
+              <w:rPr>
+                <w:rFonts w:ascii="Arial" w:hAnsi="Arial" w:cs="Arial"/>
+                <w:sz w:val="24"/>
+                <w:szCs w:val="24"/>
+              </w:rPr>
+              <w:t>secara</w:t>
+            </w:r>
+            <w:proofErr w:type="spellEnd"/>
+            <w:r>
+              <w:rPr>
+                <w:rFonts w:ascii="Arial" w:hAnsi="Arial" w:cs="Arial"/>
+                <w:sz w:val="24"/>
+                <w:szCs w:val="24"/>
+              </w:rPr>
+              <w:t xml:space="preserve"> </w:t>
+            </w:r>
+            <w:proofErr w:type="spellStart"/>
+            <w:r>
+              <w:rPr>
+                <w:rFonts w:ascii="Arial" w:hAnsi="Arial" w:cs="Arial"/>
+                <w:sz w:val="24"/>
+                <w:szCs w:val="24"/>
+              </w:rPr>
+              <w:t>vertikal</w:t>
+            </w:r>
+            <w:proofErr w:type="spellEnd"/>
+            <w:r>
+              <w:rPr>
+                <w:rFonts w:ascii="Arial" w:hAnsi="Arial" w:cs="Arial"/>
+                <w:sz w:val="24"/>
+                <w:szCs w:val="24"/>
+              </w:rPr>
+              <w:t xml:space="preserve"> di </w:t>
+            </w:r>
+            <w:proofErr w:type="spellStart"/>
+            <w:r>
+              <w:rPr>
+                <w:rFonts w:ascii="Arial" w:hAnsi="Arial" w:cs="Arial"/>
+                <w:sz w:val="24"/>
+                <w:szCs w:val="24"/>
+              </w:rPr>
+              <w:t>bawah</w:t>
+            </w:r>
+            <w:proofErr w:type="spellEnd"/>
+            <w:r>
+              <w:rPr>
+                <w:rFonts w:ascii="Arial" w:hAnsi="Arial" w:cs="Arial"/>
+                <w:sz w:val="24"/>
+                <w:szCs w:val="24"/>
+              </w:rPr>
+              <w:t xml:space="preserve"> header. Masing-masing </w:t>
+            </w:r>
+            <w:proofErr w:type="spellStart"/>
+            <w:r>
+              <w:rPr>
+                <w:rFonts w:ascii="Arial" w:hAnsi="Arial" w:cs="Arial"/>
+                <w:sz w:val="24"/>
+                <w:szCs w:val="24"/>
+              </w:rPr>
+              <w:t>tombol</w:t>
+            </w:r>
+            <w:proofErr w:type="spellEnd"/>
+            <w:r>
+              <w:rPr>
+                <w:rFonts w:ascii="Arial" w:hAnsi="Arial" w:cs="Arial"/>
+                <w:sz w:val="24"/>
+                <w:szCs w:val="24"/>
+              </w:rPr>
+              <w:t xml:space="preserve"> </w:t>
+            </w:r>
+            <w:proofErr w:type="spellStart"/>
+            <w:r>
+              <w:rPr>
+                <w:rFonts w:ascii="Arial" w:hAnsi="Arial" w:cs="Arial"/>
+                <w:sz w:val="24"/>
+                <w:szCs w:val="24"/>
+              </w:rPr>
+              <w:t>diberi</w:t>
+            </w:r>
+            <w:proofErr w:type="spellEnd"/>
+            <w:r>
+              <w:rPr>
+                <w:rFonts w:ascii="Arial" w:hAnsi="Arial" w:cs="Arial"/>
+                <w:sz w:val="24"/>
+                <w:szCs w:val="24"/>
+              </w:rPr>
+              <w:t xml:space="preserve"> label "Materi 1" </w:t>
+            </w:r>
+            <w:proofErr w:type="spellStart"/>
+            <w:r>
+              <w:rPr>
+                <w:rFonts w:ascii="Arial" w:hAnsi="Arial" w:cs="Arial"/>
+                <w:sz w:val="24"/>
+                <w:szCs w:val="24"/>
+              </w:rPr>
+              <w:t>sampai</w:t>
+            </w:r>
+            <w:proofErr w:type="spellEnd"/>
+            <w:r>
+              <w:rPr>
+                <w:rFonts w:ascii="Arial" w:hAnsi="Arial" w:cs="Arial"/>
+                <w:sz w:val="24"/>
+                <w:szCs w:val="24"/>
+              </w:rPr>
+              <w:t xml:space="preserve"> "Materi 4". </w:t>
+            </w:r>
+            <w:proofErr w:type="spellStart"/>
+            <w:r>
+              <w:rPr>
+                <w:rFonts w:ascii="Arial" w:hAnsi="Arial" w:cs="Arial"/>
+                <w:sz w:val="24"/>
+                <w:szCs w:val="24"/>
+              </w:rPr>
+              <w:t>Semua</w:t>
+            </w:r>
+            <w:proofErr w:type="spellEnd"/>
+            <w:r>
+              <w:rPr>
+                <w:rFonts w:ascii="Arial" w:hAnsi="Arial" w:cs="Arial"/>
+                <w:sz w:val="24"/>
+                <w:szCs w:val="24"/>
+              </w:rPr>
+              <w:t xml:space="preserve"> </w:t>
+            </w:r>
+            <w:proofErr w:type="spellStart"/>
+            <w:r>
+              <w:rPr>
+                <w:rFonts w:ascii="Arial" w:hAnsi="Arial" w:cs="Arial"/>
+                <w:sz w:val="24"/>
+                <w:szCs w:val="24"/>
+              </w:rPr>
+              <w:t>tombol</w:t>
+            </w:r>
+            <w:proofErr w:type="spellEnd"/>
+            <w:r>
+              <w:rPr>
+                <w:rFonts w:ascii="Arial" w:hAnsi="Arial" w:cs="Arial"/>
+                <w:sz w:val="24"/>
+                <w:szCs w:val="24"/>
+              </w:rPr>
+              <w:t xml:space="preserve"> </w:t>
+            </w:r>
+            <w:proofErr w:type="spellStart"/>
+            <w:r>
+              <w:rPr>
+                <w:rFonts w:ascii="Arial" w:hAnsi="Arial" w:cs="Arial"/>
+                <w:sz w:val="24"/>
+                <w:szCs w:val="24"/>
+              </w:rPr>
+              <w:t>menggunakan</w:t>
+            </w:r>
+            <w:proofErr w:type="spellEnd"/>
+            <w:r>
+              <w:rPr>
+                <w:rFonts w:ascii="Arial" w:hAnsi="Arial" w:cs="Arial"/>
+                <w:sz w:val="24"/>
+                <w:szCs w:val="24"/>
+              </w:rPr>
+              <w:t xml:space="preserve"> </w:t>
+            </w:r>
+            <w:proofErr w:type="spellStart"/>
+            <w:r>
+              <w:rPr>
+                <w:rFonts w:ascii="Arial" w:hAnsi="Arial" w:cs="Arial"/>
+                <w:sz w:val="24"/>
+                <w:szCs w:val="24"/>
+              </w:rPr>
+              <w:t>lebar</w:t>
+            </w:r>
+            <w:proofErr w:type="spellEnd"/>
+            <w:r>
+              <w:rPr>
+                <w:rFonts w:ascii="Arial" w:hAnsi="Arial" w:cs="Arial"/>
+                <w:sz w:val="24"/>
+                <w:szCs w:val="24"/>
+              </w:rPr>
+              <w:t xml:space="preserve"> </w:t>
+            </w:r>
+            <w:proofErr w:type="spellStart"/>
+            <w:r>
+              <w:rPr>
+                <w:rFonts w:ascii="Arial" w:hAnsi="Arial" w:cs="Arial"/>
+                <w:sz w:val="24"/>
+                <w:szCs w:val="24"/>
+              </w:rPr>
+              <w:t>penuh</w:t>
+            </w:r>
+            <w:proofErr w:type="spellEnd"/>
+            <w:r>
+              <w:rPr>
+                <w:rFonts w:ascii="Arial" w:hAnsi="Arial" w:cs="Arial"/>
+                <w:sz w:val="24"/>
+                <w:szCs w:val="24"/>
+              </w:rPr>
+              <w:t xml:space="preserve"> </w:t>
+            </w:r>
+            <w:proofErr w:type="spellStart"/>
+            <w:r>
+              <w:rPr>
+                <w:rFonts w:ascii="Arial" w:hAnsi="Arial" w:cs="Arial"/>
+                <w:sz w:val="24"/>
+                <w:szCs w:val="24"/>
+              </w:rPr>
+              <w:t>dengan</w:t>
+            </w:r>
+            <w:proofErr w:type="spellEnd"/>
+            <w:r>
+              <w:rPr>
+                <w:rFonts w:ascii="Arial" w:hAnsi="Arial" w:cs="Arial"/>
+                <w:sz w:val="24"/>
+                <w:szCs w:val="24"/>
+              </w:rPr>
+              <w:t xml:space="preserve"> margin </w:t>
+            </w:r>
+            <w:proofErr w:type="spellStart"/>
+            <w:r>
+              <w:rPr>
+                <w:rFonts w:ascii="Arial" w:hAnsi="Arial" w:cs="Arial"/>
+                <w:sz w:val="24"/>
+                <w:szCs w:val="24"/>
+              </w:rPr>
+              <w:t>samping</w:t>
+            </w:r>
+            <w:proofErr w:type="spellEnd"/>
+            <w:r>
+              <w:rPr>
+                <w:rFonts w:ascii="Arial" w:hAnsi="Arial" w:cs="Arial"/>
+                <w:sz w:val="24"/>
+                <w:szCs w:val="24"/>
+              </w:rPr>
+              <w:t xml:space="preserve"> dan </w:t>
+            </w:r>
+            <w:proofErr w:type="spellStart"/>
+            <w:r>
+              <w:rPr>
+                <w:rFonts w:ascii="Arial" w:hAnsi="Arial" w:cs="Arial"/>
+                <w:sz w:val="24"/>
+                <w:szCs w:val="24"/>
+              </w:rPr>
+              <w:t>atas</w:t>
+            </w:r>
+            <w:proofErr w:type="spellEnd"/>
+            <w:r>
+              <w:rPr>
+                <w:rFonts w:ascii="Arial" w:hAnsi="Arial" w:cs="Arial"/>
+                <w:sz w:val="24"/>
+                <w:szCs w:val="24"/>
+              </w:rPr>
+              <w:t xml:space="preserve"> yang </w:t>
+            </w:r>
+            <w:proofErr w:type="spellStart"/>
+            <w:r>
+              <w:rPr>
+                <w:rFonts w:ascii="Arial" w:hAnsi="Arial" w:cs="Arial"/>
+                <w:sz w:val="24"/>
+                <w:szCs w:val="24"/>
+              </w:rPr>
+              <w:t>seragam</w:t>
+            </w:r>
+            <w:proofErr w:type="spellEnd"/>
+            <w:r>
+              <w:rPr>
+                <w:rFonts w:ascii="Arial" w:hAnsi="Arial" w:cs="Arial"/>
+                <w:sz w:val="24"/>
+                <w:szCs w:val="24"/>
+              </w:rPr>
+              <w:t xml:space="preserve">, </w:t>
+            </w:r>
+            <w:proofErr w:type="spellStart"/>
+            <w:r>
+              <w:rPr>
+                <w:rFonts w:ascii="Arial" w:hAnsi="Arial" w:cs="Arial"/>
+                <w:sz w:val="24"/>
+                <w:szCs w:val="24"/>
+              </w:rPr>
+              <w:t>serta</w:t>
+            </w:r>
+            <w:proofErr w:type="spellEnd"/>
+            <w:r>
+              <w:rPr>
+                <w:rFonts w:ascii="Arial" w:hAnsi="Arial" w:cs="Arial"/>
+                <w:sz w:val="24"/>
+                <w:szCs w:val="24"/>
+              </w:rPr>
+              <w:t xml:space="preserve"> </w:t>
+            </w:r>
+            <w:proofErr w:type="spellStart"/>
+            <w:r>
+              <w:rPr>
+                <w:rFonts w:ascii="Arial" w:hAnsi="Arial" w:cs="Arial"/>
+                <w:sz w:val="24"/>
+                <w:szCs w:val="24"/>
+              </w:rPr>
+              <w:t>latar</w:t>
+            </w:r>
+            <w:proofErr w:type="spellEnd"/>
+            <w:r>
+              <w:rPr>
+                <w:rFonts w:ascii="Arial" w:hAnsi="Arial" w:cs="Arial"/>
+                <w:sz w:val="24"/>
+                <w:szCs w:val="24"/>
+              </w:rPr>
+              <w:t xml:space="preserve"> </w:t>
+            </w:r>
+            <w:proofErr w:type="spellStart"/>
+            <w:r>
+              <w:rPr>
+                <w:rFonts w:ascii="Arial" w:hAnsi="Arial" w:cs="Arial"/>
+                <w:sz w:val="24"/>
+                <w:szCs w:val="24"/>
+              </w:rPr>
+              <w:t>belakang</w:t>
+            </w:r>
+            <w:proofErr w:type="spellEnd"/>
+            <w:r>
+              <w:rPr>
+                <w:rFonts w:ascii="Arial" w:hAnsi="Arial" w:cs="Arial"/>
+                <w:sz w:val="24"/>
+                <w:szCs w:val="24"/>
+              </w:rPr>
+              <w:t xml:space="preserve"> </w:t>
+            </w:r>
+            <w:proofErr w:type="spellStart"/>
+            <w:r>
+              <w:rPr>
+                <w:rFonts w:ascii="Arial" w:hAnsi="Arial" w:cs="Arial"/>
+                <w:sz w:val="24"/>
+                <w:szCs w:val="24"/>
+              </w:rPr>
+              <w:t>khusus</w:t>
+            </w:r>
+            <w:proofErr w:type="spellEnd"/>
+            <w:r>
+              <w:rPr>
+                <w:rFonts w:ascii="Arial" w:hAnsi="Arial" w:cs="Arial"/>
+                <w:sz w:val="24"/>
+                <w:szCs w:val="24"/>
+              </w:rPr>
+              <w:t xml:space="preserve"> (</w:t>
+            </w:r>
+            <w:proofErr w:type="spellStart"/>
+            <w:r>
+              <w:rPr>
+                <w:rFonts w:ascii="Arial" w:hAnsi="Arial" w:cs="Arial"/>
+                <w:sz w:val="24"/>
+                <w:szCs w:val="24"/>
+              </w:rPr>
+              <w:t>bg_materi_button</w:t>
+            </w:r>
+            <w:proofErr w:type="spellEnd"/>
+            <w:r>
+              <w:rPr>
+                <w:rFonts w:ascii="Arial" w:hAnsi="Arial" w:cs="Arial"/>
+                <w:sz w:val="24"/>
+                <w:szCs w:val="24"/>
+              </w:rPr>
+              <w:t xml:space="preserve">). </w:t>
+            </w:r>
+            <w:proofErr w:type="spellStart"/>
+            <w:r>
+              <w:rPr>
+                <w:rFonts w:ascii="Arial" w:hAnsi="Arial" w:cs="Arial"/>
+                <w:sz w:val="24"/>
+                <w:szCs w:val="24"/>
+              </w:rPr>
+              <w:t>Setiap</w:t>
+            </w:r>
+            <w:proofErr w:type="spellEnd"/>
+            <w:r>
+              <w:rPr>
+                <w:rFonts w:ascii="Arial" w:hAnsi="Arial" w:cs="Arial"/>
+                <w:sz w:val="24"/>
+                <w:szCs w:val="24"/>
+              </w:rPr>
+              <w:t xml:space="preserve"> </w:t>
+            </w:r>
+            <w:proofErr w:type="spellStart"/>
+            <w:r>
+              <w:rPr>
+                <w:rFonts w:ascii="Arial" w:hAnsi="Arial" w:cs="Arial"/>
+                <w:sz w:val="24"/>
+                <w:szCs w:val="24"/>
+              </w:rPr>
+              <w:t>tombol</w:t>
+            </w:r>
+            <w:proofErr w:type="spellEnd"/>
+            <w:r>
+              <w:rPr>
+                <w:rFonts w:ascii="Arial" w:hAnsi="Arial" w:cs="Arial"/>
+                <w:sz w:val="24"/>
+                <w:szCs w:val="24"/>
+              </w:rPr>
+              <w:t xml:space="preserve"> </w:t>
+            </w:r>
+            <w:proofErr w:type="spellStart"/>
+            <w:r>
+              <w:rPr>
+                <w:rFonts w:ascii="Arial" w:hAnsi="Arial" w:cs="Arial"/>
+                <w:sz w:val="24"/>
+                <w:szCs w:val="24"/>
+              </w:rPr>
+              <w:t>dikaitkan</w:t>
+            </w:r>
+            <w:proofErr w:type="spellEnd"/>
+            <w:r>
+              <w:rPr>
+                <w:rFonts w:ascii="Arial" w:hAnsi="Arial" w:cs="Arial"/>
+                <w:sz w:val="24"/>
+                <w:szCs w:val="24"/>
+              </w:rPr>
+              <w:t xml:space="preserve"> </w:t>
+            </w:r>
+            <w:proofErr w:type="spellStart"/>
+            <w:r>
+              <w:rPr>
+                <w:rFonts w:ascii="Arial" w:hAnsi="Arial" w:cs="Arial"/>
+                <w:sz w:val="24"/>
+                <w:szCs w:val="24"/>
+              </w:rPr>
+              <w:t>secara</w:t>
+            </w:r>
+            <w:proofErr w:type="spellEnd"/>
+            <w:r>
+              <w:rPr>
+                <w:rFonts w:ascii="Arial" w:hAnsi="Arial" w:cs="Arial"/>
+                <w:sz w:val="24"/>
+                <w:szCs w:val="24"/>
+              </w:rPr>
+              <w:t xml:space="preserve"> </w:t>
+            </w:r>
+            <w:proofErr w:type="spellStart"/>
+            <w:r>
+              <w:rPr>
+                <w:rFonts w:ascii="Arial" w:hAnsi="Arial" w:cs="Arial"/>
+                <w:sz w:val="24"/>
+                <w:szCs w:val="24"/>
+              </w:rPr>
+              <w:t>berurutan</w:t>
+            </w:r>
+            <w:proofErr w:type="spellEnd"/>
+            <w:r>
+              <w:rPr>
+                <w:rFonts w:ascii="Arial" w:hAnsi="Arial" w:cs="Arial"/>
+                <w:sz w:val="24"/>
+                <w:szCs w:val="24"/>
+              </w:rPr>
+              <w:t xml:space="preserve"> </w:t>
+            </w:r>
+            <w:proofErr w:type="spellStart"/>
+            <w:r>
+              <w:rPr>
+                <w:rFonts w:ascii="Arial" w:hAnsi="Arial" w:cs="Arial"/>
+                <w:sz w:val="24"/>
+                <w:szCs w:val="24"/>
+              </w:rPr>
+              <w:t>menggunakan</w:t>
+            </w:r>
+            <w:proofErr w:type="spellEnd"/>
+            <w:r>
+              <w:rPr>
+                <w:rFonts w:ascii="Arial" w:hAnsi="Arial" w:cs="Arial"/>
+                <w:sz w:val="24"/>
+                <w:szCs w:val="24"/>
+              </w:rPr>
+              <w:t xml:space="preserve"> </w:t>
+            </w:r>
+            <w:proofErr w:type="spellStart"/>
+            <w:r>
+              <w:rPr>
+                <w:rFonts w:ascii="Arial" w:hAnsi="Arial" w:cs="Arial"/>
+                <w:sz w:val="24"/>
+                <w:szCs w:val="24"/>
+              </w:rPr>
+              <w:t>layout_constraintTop_toBottomOf</w:t>
+            </w:r>
+            <w:proofErr w:type="spellEnd"/>
+            <w:r>
+              <w:rPr>
+                <w:rFonts w:ascii="Arial" w:hAnsi="Arial" w:cs="Arial"/>
+                <w:sz w:val="24"/>
+                <w:szCs w:val="24"/>
+              </w:rPr>
+              <w:t xml:space="preserve">, </w:t>
+            </w:r>
+            <w:proofErr w:type="spellStart"/>
+            <w:r>
+              <w:rPr>
+                <w:rFonts w:ascii="Arial" w:hAnsi="Arial" w:cs="Arial"/>
+                <w:sz w:val="24"/>
+                <w:szCs w:val="24"/>
+              </w:rPr>
+              <w:t>sehingga</w:t>
+            </w:r>
+            <w:proofErr w:type="spellEnd"/>
+            <w:r>
+              <w:rPr>
+                <w:rFonts w:ascii="Arial" w:hAnsi="Arial" w:cs="Arial"/>
+                <w:sz w:val="24"/>
+                <w:szCs w:val="24"/>
+              </w:rPr>
+              <w:t xml:space="preserve"> </w:t>
+            </w:r>
+            <w:proofErr w:type="spellStart"/>
+            <w:r>
+              <w:rPr>
+                <w:rFonts w:ascii="Arial" w:hAnsi="Arial" w:cs="Arial"/>
+                <w:sz w:val="24"/>
+                <w:szCs w:val="24"/>
+              </w:rPr>
+              <w:t>posisi</w:t>
+            </w:r>
+            <w:proofErr w:type="spellEnd"/>
+            <w:r>
+              <w:rPr>
+                <w:rFonts w:ascii="Arial" w:hAnsi="Arial" w:cs="Arial"/>
+                <w:sz w:val="24"/>
+                <w:szCs w:val="24"/>
+              </w:rPr>
+              <w:t xml:space="preserve"> </w:t>
+            </w:r>
+            <w:proofErr w:type="spellStart"/>
+            <w:r>
+              <w:rPr>
+                <w:rFonts w:ascii="Arial" w:hAnsi="Arial" w:cs="Arial"/>
+                <w:sz w:val="24"/>
+                <w:szCs w:val="24"/>
+              </w:rPr>
+              <w:t>tombol</w:t>
+            </w:r>
+            <w:proofErr w:type="spellEnd"/>
+            <w:r>
+              <w:rPr>
+                <w:rFonts w:ascii="Arial" w:hAnsi="Arial" w:cs="Arial"/>
+                <w:sz w:val="24"/>
+                <w:szCs w:val="24"/>
+              </w:rPr>
+              <w:t xml:space="preserve"> </w:t>
+            </w:r>
+            <w:proofErr w:type="spellStart"/>
+            <w:r>
+              <w:rPr>
+                <w:rFonts w:ascii="Arial" w:hAnsi="Arial" w:cs="Arial"/>
+                <w:sz w:val="24"/>
+                <w:szCs w:val="24"/>
+              </w:rPr>
+              <w:t>saling</w:t>
+            </w:r>
+            <w:proofErr w:type="spellEnd"/>
+            <w:r>
+              <w:rPr>
+                <w:rFonts w:ascii="Arial" w:hAnsi="Arial" w:cs="Arial"/>
+                <w:sz w:val="24"/>
+                <w:szCs w:val="24"/>
+              </w:rPr>
+              <w:t xml:space="preserve"> </w:t>
+            </w:r>
+            <w:proofErr w:type="spellStart"/>
+            <w:r>
+              <w:rPr>
+                <w:rFonts w:ascii="Arial" w:hAnsi="Arial" w:cs="Arial"/>
+                <w:sz w:val="24"/>
+                <w:szCs w:val="24"/>
+              </w:rPr>
+              <w:t>berurutan</w:t>
+            </w:r>
+            <w:proofErr w:type="spellEnd"/>
+            <w:r>
+              <w:rPr>
+                <w:rFonts w:ascii="Arial" w:hAnsi="Arial" w:cs="Arial"/>
+                <w:sz w:val="24"/>
+                <w:szCs w:val="24"/>
+              </w:rPr>
+              <w:t xml:space="preserve"> </w:t>
+            </w:r>
+            <w:proofErr w:type="spellStart"/>
+            <w:r>
+              <w:rPr>
+                <w:rFonts w:ascii="Arial" w:hAnsi="Arial" w:cs="Arial"/>
+                <w:sz w:val="24"/>
+                <w:szCs w:val="24"/>
+              </w:rPr>
+              <w:t>dari</w:t>
+            </w:r>
+            <w:proofErr w:type="spellEnd"/>
+            <w:r>
+              <w:rPr>
+                <w:rFonts w:ascii="Arial" w:hAnsi="Arial" w:cs="Arial"/>
+                <w:sz w:val="24"/>
+                <w:szCs w:val="24"/>
+              </w:rPr>
+              <w:t xml:space="preserve"> </w:t>
+            </w:r>
+            <w:proofErr w:type="spellStart"/>
+            <w:r>
+              <w:rPr>
+                <w:rFonts w:ascii="Arial" w:hAnsi="Arial" w:cs="Arial"/>
+                <w:sz w:val="24"/>
+                <w:szCs w:val="24"/>
+              </w:rPr>
+              <w:t>atas</w:t>
+            </w:r>
+            <w:proofErr w:type="spellEnd"/>
+            <w:r>
+              <w:rPr>
+                <w:rFonts w:ascii="Arial" w:hAnsi="Arial" w:cs="Arial"/>
+                <w:sz w:val="24"/>
+                <w:szCs w:val="24"/>
+              </w:rPr>
+              <w:t xml:space="preserve"> </w:t>
+            </w:r>
+            <w:proofErr w:type="spellStart"/>
+            <w:r>
+              <w:rPr>
+                <w:rFonts w:ascii="Arial" w:hAnsi="Arial" w:cs="Arial"/>
+                <w:sz w:val="24"/>
+                <w:szCs w:val="24"/>
+              </w:rPr>
+              <w:t>ke</w:t>
+            </w:r>
+            <w:proofErr w:type="spellEnd"/>
+            <w:r>
+              <w:rPr>
+                <w:rFonts w:ascii="Arial" w:hAnsi="Arial" w:cs="Arial"/>
+                <w:sz w:val="24"/>
+                <w:szCs w:val="24"/>
+              </w:rPr>
+              <w:t xml:space="preserve"> </w:t>
+            </w:r>
+            <w:proofErr w:type="spellStart"/>
+            <w:r>
+              <w:rPr>
+                <w:rFonts w:ascii="Arial" w:hAnsi="Arial" w:cs="Arial"/>
+                <w:sz w:val="24"/>
+                <w:szCs w:val="24"/>
+              </w:rPr>
+              <w:t>bawah</w:t>
+            </w:r>
+            <w:proofErr w:type="spellEnd"/>
+            <w:r>
+              <w:rPr>
+                <w:rFonts w:ascii="Arial" w:hAnsi="Arial" w:cs="Arial"/>
+                <w:sz w:val="24"/>
+                <w:szCs w:val="24"/>
+              </w:rPr>
+              <w:t>.</w:t>
+            </w:r>
+          </w:p>
+          <w:p>
+            <w:pPr>
+              <w:pStyle w:val="ListParagraph"/>
+              <w:ind w:left="417"/>
+              <w:rPr>
+                <w:rFonts w:ascii="Arial" w:hAnsi="Arial" w:cs="Arial"/>
+                <w:sz w:val="24"/>
+                <w:szCs w:val="24"/>
+              </w:rPr>
+            </w:pPr>
+          </w:p>
+          <w:p>
+            <w:pPr>
+              <w:pStyle w:val="ListParagraph"/>
+              <w:numPr>
+                <w:ilvl w:val="0"/>
+                <w:numId w:val="7"/>
+              </w:numPr>
+              <w:rPr>
+                <w:rFonts w:ascii="Arial" w:hAnsi="Arial" w:cs="Arial"/>
+                <w:sz w:val="24"/>
+                <w:szCs w:val="24"/>
+              </w:rPr>
+            </w:pPr>
+            <w:r>
+              <w:rPr>
+                <w:rFonts w:ascii="Arial" w:hAnsi="Arial" w:cs="Arial"/>
+                <w:sz w:val="24"/>
+                <w:szCs w:val="24"/>
+              </w:rPr>
+              <w:t>Footer N</w:t>
+            </w:r>
+            <w:proofErr w:type="spellStart"/>
+            <w:r>
+              <w:rPr>
+                <w:rFonts w:ascii="Arial" w:hAnsi="Arial" w:cs="Arial"/>
+                <w:sz w:val="24"/>
+                <w:szCs w:val="24"/>
+              </w:rPr>
+              <w:t>avigasi</w:t>
+            </w:r>
+            <w:proofErr w:type="spellEnd"/>
+          </w:p>
+          <w:p>
+            <w:pPr>
+              <w:pStyle w:val="ListParagraph"/>
+              <w:ind w:left="1137"/>
+              <w:rPr>
+                <w:rFonts w:ascii="Arial" w:hAnsi="Arial" w:cs="Arial"/>
+                <w:sz w:val="24"/>
+                <w:szCs w:val="24"/>
+              </w:rPr>
+            </w:pPr>
+            <w:r>
+              <w:rPr>
+                <w:rFonts w:ascii="Arial" w:hAnsi="Arial" w:cs="Arial"/>
+                <w:sz w:val="24"/>
+                <w:szCs w:val="24"/>
+              </w:rPr>
+              <w:t xml:space="preserve">Bagian footer </w:t>
+            </w:r>
+            <w:proofErr w:type="spellStart"/>
+            <w:r>
+              <w:rPr>
+                <w:rFonts w:ascii="Arial" w:hAnsi="Arial" w:cs="Arial"/>
+                <w:sz w:val="24"/>
+                <w:szCs w:val="24"/>
+              </w:rPr>
+              <w:t>menggunakan</w:t>
+            </w:r>
+            <w:proofErr w:type="spellEnd"/>
+            <w:r>
+              <w:rPr>
+                <w:rFonts w:ascii="Arial" w:hAnsi="Arial" w:cs="Arial"/>
+                <w:sz w:val="24"/>
+                <w:szCs w:val="24"/>
+              </w:rPr>
+              <w:t xml:space="preserve"> </w:t>
+            </w:r>
+            <w:proofErr w:type="spellStart"/>
+            <w:r>
+              <w:rPr>
+                <w:rFonts w:ascii="Arial" w:hAnsi="Arial" w:cs="Arial"/>
+                <w:sz w:val="24"/>
+                <w:szCs w:val="24"/>
+              </w:rPr>
+              <w:t>LinearLayout</w:t>
+            </w:r>
+            <w:proofErr w:type="spellEnd"/>
+            <w:r>
+              <w:rPr>
+                <w:rFonts w:ascii="Arial" w:hAnsi="Arial" w:cs="Arial"/>
+                <w:sz w:val="24"/>
+                <w:szCs w:val="24"/>
+              </w:rPr>
+              <w:t xml:space="preserve"> horizontal </w:t>
+            </w:r>
+            <w:proofErr w:type="spellStart"/>
+            <w:r>
+              <w:rPr>
+                <w:rFonts w:ascii="Arial" w:hAnsi="Arial" w:cs="Arial"/>
+                <w:sz w:val="24"/>
+                <w:szCs w:val="24"/>
+              </w:rPr>
+              <w:t>dengan</w:t>
+            </w:r>
+            <w:proofErr w:type="spellEnd"/>
+            <w:r>
+              <w:rPr>
+                <w:rFonts w:ascii="Arial" w:hAnsi="Arial" w:cs="Arial"/>
+                <w:sz w:val="24"/>
+                <w:szCs w:val="24"/>
+              </w:rPr>
+              <w:t xml:space="preserve"> </w:t>
+            </w:r>
+            <w:proofErr w:type="spellStart"/>
+            <w:r>
+              <w:rPr>
+                <w:rFonts w:ascii="Arial" w:hAnsi="Arial" w:cs="Arial"/>
+                <w:sz w:val="24"/>
+                <w:szCs w:val="24"/>
+              </w:rPr>
+              <w:t>tinggi</w:t>
+            </w:r>
+            <w:proofErr w:type="spellEnd"/>
+            <w:r>
+              <w:rPr>
+                <w:rFonts w:ascii="Arial" w:hAnsi="Arial" w:cs="Arial"/>
+                <w:sz w:val="24"/>
+                <w:szCs w:val="24"/>
+              </w:rPr>
+              <w:t xml:space="preserve"> </w:t>
+            </w:r>
+            <w:proofErr w:type="spellStart"/>
+            <w:r>
+              <w:rPr>
+                <w:rFonts w:ascii="Arial" w:hAnsi="Arial" w:cs="Arial"/>
+                <w:sz w:val="24"/>
+                <w:szCs w:val="24"/>
+              </w:rPr>
+              <w:t>tetap</w:t>
+            </w:r>
+            <w:proofErr w:type="spellEnd"/>
+            <w:r>
+              <w:rPr>
+                <w:rFonts w:ascii="Arial" w:hAnsi="Arial" w:cs="Arial"/>
+                <w:sz w:val="24"/>
+                <w:szCs w:val="24"/>
+              </w:rPr>
+              <w:t xml:space="preserve"> 80dp dan </w:t>
+            </w:r>
+            <w:proofErr w:type="spellStart"/>
+            <w:r>
+              <w:rPr>
+                <w:rFonts w:ascii="Arial" w:hAnsi="Arial" w:cs="Arial"/>
+                <w:sz w:val="24"/>
+                <w:szCs w:val="24"/>
+              </w:rPr>
+              <w:t>latar</w:t>
+            </w:r>
+            <w:proofErr w:type="spellEnd"/>
+            <w:r>
+              <w:rPr>
+                <w:rFonts w:ascii="Arial" w:hAnsi="Arial" w:cs="Arial"/>
+                <w:sz w:val="24"/>
+                <w:szCs w:val="24"/>
+              </w:rPr>
+              <w:t xml:space="preserve"> </w:t>
+            </w:r>
+            <w:proofErr w:type="spellStart"/>
+            <w:r>
+              <w:rPr>
+                <w:rFonts w:ascii="Arial" w:hAnsi="Arial" w:cs="Arial"/>
+                <w:sz w:val="24"/>
+                <w:szCs w:val="24"/>
+              </w:rPr>
+              <w:t>belakang</w:t>
+            </w:r>
+            <w:proofErr w:type="spellEnd"/>
+            <w:r>
+              <w:rPr>
+                <w:rFonts w:ascii="Arial" w:hAnsi="Arial" w:cs="Arial"/>
+                <w:sz w:val="24"/>
+                <w:szCs w:val="24"/>
+              </w:rPr>
+              <w:t xml:space="preserve"> yang </w:t>
+            </w:r>
+            <w:proofErr w:type="spellStart"/>
+            <w:r>
+              <w:rPr>
+                <w:rFonts w:ascii="Arial" w:hAnsi="Arial" w:cs="Arial"/>
+                <w:sz w:val="24"/>
+                <w:szCs w:val="24"/>
+              </w:rPr>
+              <w:t>ditentukan</w:t>
+            </w:r>
+            <w:proofErr w:type="spellEnd"/>
+            <w:r>
+              <w:rPr>
+                <w:rFonts w:ascii="Arial" w:hAnsi="Arial" w:cs="Arial"/>
+                <w:sz w:val="24"/>
+                <w:szCs w:val="24"/>
+              </w:rPr>
+              <w:t xml:space="preserve"> oleh </w:t>
+            </w:r>
+            <w:proofErr w:type="spellStart"/>
+            <w:r>
+              <w:rPr>
+                <w:rFonts w:ascii="Arial" w:hAnsi="Arial" w:cs="Arial"/>
+                <w:sz w:val="24"/>
+                <w:szCs w:val="24"/>
+              </w:rPr>
+              <w:t>footer_background</w:t>
+            </w:r>
+            <w:proofErr w:type="spellEnd"/>
+            <w:r>
+              <w:rPr>
+                <w:rFonts w:ascii="Arial" w:hAnsi="Arial" w:cs="Arial"/>
+                <w:sz w:val="24"/>
+                <w:szCs w:val="24"/>
+              </w:rPr>
+              <w:t xml:space="preserve">. Di </w:t>
+            </w:r>
+            <w:proofErr w:type="spellStart"/>
+            <w:r>
+              <w:rPr>
+                <w:rFonts w:ascii="Arial" w:hAnsi="Arial" w:cs="Arial"/>
+                <w:sz w:val="24"/>
+                <w:szCs w:val="24"/>
+              </w:rPr>
+              <w:t>dalamnya</w:t>
+            </w:r>
+            <w:proofErr w:type="spellEnd"/>
+            <w:r>
+              <w:rPr>
+                <w:rFonts w:ascii="Arial" w:hAnsi="Arial" w:cs="Arial"/>
+                <w:sz w:val="24"/>
+                <w:szCs w:val="24"/>
+              </w:rPr>
+              <w:t xml:space="preserve"> </w:t>
+            </w:r>
+            <w:proofErr w:type="spellStart"/>
+            <w:r>
+              <w:rPr>
+                <w:rFonts w:ascii="Arial" w:hAnsi="Arial" w:cs="Arial"/>
+                <w:sz w:val="24"/>
+                <w:szCs w:val="24"/>
+              </w:rPr>
+              <w:t>terdapat</w:t>
+            </w:r>
+            <w:proofErr w:type="spellEnd"/>
+            <w:r>
+              <w:rPr>
+                <w:rFonts w:ascii="Arial" w:hAnsi="Arial" w:cs="Arial"/>
+                <w:sz w:val="24"/>
+                <w:szCs w:val="24"/>
+              </w:rPr>
+              <w:t xml:space="preserve"> lima </w:t>
+            </w:r>
+            <w:proofErr w:type="spellStart"/>
+            <w:r>
+              <w:rPr>
+                <w:rFonts w:ascii="Arial" w:hAnsi="Arial" w:cs="Arial"/>
+                <w:sz w:val="24"/>
+                <w:szCs w:val="24"/>
+              </w:rPr>
+              <w:t>ImageView</w:t>
+            </w:r>
+            <w:proofErr w:type="spellEnd"/>
+            <w:r>
+              <w:rPr>
+                <w:rFonts w:ascii="Arial" w:hAnsi="Arial" w:cs="Arial"/>
+                <w:sz w:val="24"/>
+                <w:szCs w:val="24"/>
+              </w:rPr>
+              <w:t xml:space="preserve"> yang masing-masing </w:t>
+            </w:r>
+            <w:proofErr w:type="spellStart"/>
+            <w:r>
+              <w:rPr>
+                <w:rFonts w:ascii="Arial" w:hAnsi="Arial" w:cs="Arial"/>
+                <w:sz w:val="24"/>
+                <w:szCs w:val="24"/>
+              </w:rPr>
+              <w:t>berfungsi</w:t>
+            </w:r>
+            <w:proofErr w:type="spellEnd"/>
+            <w:r>
+              <w:rPr>
+                <w:rFonts w:ascii="Arial" w:hAnsi="Arial" w:cs="Arial"/>
+                <w:sz w:val="24"/>
+                <w:szCs w:val="24"/>
+              </w:rPr>
+              <w:t xml:space="preserve"> </w:t>
+            </w:r>
+            <w:proofErr w:type="spellStart"/>
+            <w:r>
+              <w:rPr>
+                <w:rFonts w:ascii="Arial" w:hAnsi="Arial" w:cs="Arial"/>
+                <w:sz w:val="24"/>
+                <w:szCs w:val="24"/>
+              </w:rPr>
+              <w:t>sebagai</w:t>
+            </w:r>
+            <w:proofErr w:type="spellEnd"/>
+            <w:r>
+              <w:rPr>
+                <w:rFonts w:ascii="Arial" w:hAnsi="Arial" w:cs="Arial"/>
+                <w:sz w:val="24"/>
+                <w:szCs w:val="24"/>
+              </w:rPr>
+              <w:t xml:space="preserve"> ikon </w:t>
+            </w:r>
+            <w:proofErr w:type="spellStart"/>
+            <w:r>
+              <w:rPr>
+                <w:rFonts w:ascii="Arial" w:hAnsi="Arial" w:cs="Arial"/>
+                <w:sz w:val="24"/>
+                <w:szCs w:val="24"/>
+              </w:rPr>
+              <w:t>navigasi</w:t>
+            </w:r>
+            <w:proofErr w:type="spellEnd"/>
+            <w:r>
+              <w:rPr>
+                <w:rFonts w:ascii="Arial" w:hAnsi="Arial" w:cs="Arial"/>
+                <w:sz w:val="24"/>
+                <w:szCs w:val="24"/>
+              </w:rPr>
+              <w:t>: Home, Settings, QR Code, Notification, dan Profile</w:t>
+            </w:r>
+          </w:p>
+          <w:p>
+            <w:pPr>
+              <w:pStyle w:val="ListParagraph"/>
+              <w:ind w:left="417"/>
+              <w:rPr>
+                <w:rFonts w:ascii="Arial" w:hAnsi="Arial" w:cs="Arial"/>
+                <w:sz w:val="24"/>
+                <w:szCs w:val="24"/>
+              </w:rPr>
+            </w:pPr>
+            <w:r>
+              <w:rPr>
+                <w:noProof/>
+              </w:rPr>
+              <mc:AlternateContent>
+                <mc:Choice Requires="wps">
+                  <w:drawing>
+                    <wp:anchor distT="0" distB="0" distL="114300" distR="114300" simplePos="0" relativeHeight="251706368" behindDoc="0" locked="0" layoutInCell="1" allowOverlap="1" wp14:anchorId="009B687E" wp14:editId="47829317">
+                      <wp:simplePos x="0" y="0"/>
+                      <wp:positionH relativeFrom="column">
+                        <wp:posOffset>3409950</wp:posOffset>
+                      </wp:positionH>
+                      <wp:positionV relativeFrom="paragraph">
+                        <wp:posOffset>229235</wp:posOffset>
+                      </wp:positionV>
+                      <wp:extent cx="1828800" cy="1828800"/>
+                      <wp:effectExtent l="0" t="0" r="0" b="0"/>
+                      <wp:wrapNone/>
+                      <wp:docPr id="905905767" name="Text Box 1"/>
+                      <wp:cNvGraphicFramePr/>
+                      <a:graphic xmlns:a="http://schemas.openxmlformats.org/drawingml/2006/main">
+                        <a:graphicData uri="http://schemas.microsoft.com/office/word/2010/wordprocessingShape">
+                          <wps:wsp>
+                            <wps:cNvSpPr txBox="1"/>
+                            <wps:spPr>
+                              <a:xfrm>
+                                <a:off x="0" y="0"/>
+                                <a:ext cx="1828800" cy="1828800"/>
+                              </a:xfrm>
+                              <a:prstGeom prst="rect">
+                                <a:avLst/>
+                              </a:prstGeom>
+                              <a:noFill/>
+                              <a:ln>
+                                <a:noFill/>
+                              </a:ln>
+                            </wps:spPr>
+                            <wps:txbx>
+                              <w:txbxContent>
+                                <w:p>
+                                  <w:pPr>
+                                    <w:spacing w:after="0" w:line="240" w:lineRule="auto"/>
+                                    <w:jc w:val="center"/>
+                                    <w:rPr>
+                                      <w:rFonts w:ascii="Arial" w:hAnsi="Arial" w:cs="Arial"/>
+                                      <w:bCs/>
+                                      <w:noProof/>
+                                      <w:color w:val="000000" w:themeColor="text1"/>
+                                      <w:sz w:val="44"/>
+                                      <w:szCs w:val="44"/>
+                                      <w14:shadow w14:blurRad="38100" w14:dist="19050" w14:dir="2700000" w14:sx="100000" w14:sy="100000" w14:kx="0" w14:ky="0" w14:algn="tl">
+                                        <w14:schemeClr w14:val="dk1">
+                                          <w14:alpha w14:val="60000"/>
+                                        </w14:schemeClr>
+                                      </w14:shadow>
+                                      <w14:textOutline w14:w="0" w14:cap="flat" w14:cmpd="sng" w14:algn="ctr">
+                                        <w14:noFill/>
+                                        <w14:prstDash w14:val="solid"/>
+                                        <w14:round/>
+                                      </w14:textOutline>
+                                    </w:rPr>
+                                  </w:pPr>
+                                  <w:r>
+                                    <w:rPr>
+                                      <w:rFonts w:ascii="Arial" w:hAnsi="Arial" w:cs="Arial"/>
+                                      <w:bCs/>
+                                      <w:noProof/>
+                                      <w:color w:val="000000" w:themeColor="text1"/>
+                                      <w:sz w:val="44"/>
+                                      <w:szCs w:val="44"/>
+                                      <w14:shadow w14:blurRad="38100" w14:dist="19050" w14:dir="2700000" w14:sx="100000" w14:sy="100000" w14:kx="0" w14:ky="0" w14:algn="tl">
+                                        <w14:schemeClr w14:val="dk1">
+                                          <w14:alpha w14:val="60000"/>
+                                        </w14:schemeClr>
+                                      </w14:shadow>
+                                      <w14:textOutline w14:w="0" w14:cap="flat" w14:cmpd="sng" w14:algn="ctr">
+                                        <w14:noFill/>
+                                        <w14:prstDash w14:val="solid"/>
+                                        <w14:round/>
+                                      </w14:textOutline>
+                                    </w:rPr>
+                                    <w:t xml:space="preserve">Header </w:t>
+                                  </w:r>
+                                </w:p>
+                              </w:txbxContent>
+                            </wps:txbx>
+                            <wps:bodyPr rot="0" spcFirstLastPara="0" vertOverflow="overflow" horzOverflow="overflow" vert="horz" wrap="none" lIns="91440" tIns="45720" rIns="91440" bIns="45720" numCol="1" spcCol="0" rtlCol="0" fromWordArt="0" anchor="t" anchorCtr="0" forceAA="0" compatLnSpc="1">
+                              <a:prstTxWarp prst="textNoShape">
+                                <a:avLst/>
+                              </a:prstTxWarp>
+                              <a:spAutoFit/>
+                            </wps:bodyPr>
+                          </wps:wsp>
+                        </a:graphicData>
+                      </a:graphic>
+                    </wp:anchor>
+                  </w:drawing>
+                </mc:Choice>
+                <mc:Fallback>
+                  <w:pict>
+                    <v:shape w14:anchorId="009B687E" id="_x0000_s1040" type="#_x0000_t202" style="position:absolute;left:0;text-align:left;margin-left:268.5pt;margin-top:18.05pt;width:2in;height:2in;z-index:251706368;visibility:visible;mso-wrap-style:none;mso-wrap-distance-left:9pt;mso-wrap-distance-top:0;mso-wrap-distance-right:9pt;mso-wrap-distance-bottom:0;mso-position-horizontal:absolute;mso-position-horizontal-relative:text;mso-position-vertical:absolute;mso-position-vertical-relative:text;v-text-anchor:top" o:gfxdata="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" filled="f" stroked="f">
+                      <v:fill o:detectmouseclick="t"/>
+                      <v:textbox style="mso-fit-shape-to-text:t">
+                        <w:txbxContent>
+                          <w:p>
+                            <w:pPr>
+                              <w:spacing w:after="0" w:line="240" w:lineRule="auto"/>
+                              <w:jc w:val="center"/>
+                              <w:rPr>
+                                <w:rFonts w:ascii="Arial" w:hAnsi="Arial" w:cs="Arial"/>
+                                <w:bCs/>
+                                <w:noProof/>
+                                <w:color w:val="000000" w:themeColor="text1"/>
+                                <w:sz w:val="44"/>
+                                <w:szCs w:val="44"/>
+                                <w14:shadow w14:blurRad="38100" w14:dist="19050" w14:dir="2700000" w14:sx="100000" w14:sy="100000" w14:kx="0" w14:ky="0" w14:algn="tl">
+                                  <w14:schemeClr w14:val="dk1">
+                                    <w14:alpha w14:val="60000"/>
+                                  </w14:schemeClr>
+                                </w14:shadow>
+                                <w14:textOutline w14:w="0" w14:cap="flat" w14:cmpd="sng" w14:algn="ctr">
+                                  <w14:noFill/>
+                                  <w14:prstDash w14:val="solid"/>
+                                  <w14:round/>
+                                </w14:textOutline>
+                              </w:rPr>
+                            </w:pPr>
+                            <w:r>
+                              <w:rPr>
+                                <w:rFonts w:ascii="Arial" w:hAnsi="Arial" w:cs="Arial"/>
+                                <w:bCs/>
+                                <w:noProof/>
+                                <w:color w:val="000000" w:themeColor="text1"/>
+                                <w:sz w:val="44"/>
+                                <w:szCs w:val="44"/>
+                                <w14:shadow w14:blurRad="38100" w14:dist="19050" w14:dir="2700000" w14:sx="100000" w14:sy="100000" w14:kx="0" w14:ky="0" w14:algn="tl">
+                                  <w14:schemeClr w14:val="dk1">
+                                    <w14:alpha w14:val="60000"/>
+                                  </w14:schemeClr>
+                                </w14:shadow>
+                                <w14:textOutline w14:w="0" w14:cap="flat" w14:cmpd="sng" w14:algn="ctr">
+                                  <w14:noFill/>
+                                  <w14:prstDash w14:val="solid"/>
+                                  <w14:round/>
+                                </w14:textOutline>
+                              </w:rPr>
+                              <w:t xml:space="preserve">Header </w:t>
+                            </w:r>
+                          </w:p>
+                        </w:txbxContent>
+                      </v:textbox>
+                    </v:shape>
+                  </w:pict>
+                </mc:Fallback>
+              </mc:AlternateContent>
+            </w:r>
           </w:p>
         </w:tc>
       </w:tr>
@@ -7806,63 +9680,603 @@
                 <w:szCs w:val="24"/>
               </w:rPr>
             </w:pPr>
-          </w:p>
-        </w:tc>
-      </w:tr>
-    </w:tbl>
-    <w:p>
-      <w:pPr>
-        <w:rPr>
-          <w:rFonts w:ascii="Arial" w:hAnsi="Arial" w:cs="Arial"/>
-          <w:b/>
-          <w:bCs/>
-          <w:sz w:val="24"/>
-          <w:szCs w:val="24"/>
-        </w:rPr>
-      </w:pPr>
-    </w:p>
-    <w:tbl>
-      <w:tblPr>
-        <w:tblStyle w:val="TableGrid"/>
-        <w:tblW w:w="0" w:type="auto"/>
-        <w:tblLook w:val="04A0" w:firstRow="1" w:lastRow="0" w:firstColumn="1" w:lastColumn="0" w:noHBand="0" w:noVBand="1"/>
-      </w:tblPr>
-      <w:tblGrid>
-        <w:gridCol w:w="9350"/>
-      </w:tblGrid>
-      <w:tr>
-        <w:tc>
-          <w:tcPr>
-            <w:tcW w:w="9350" w:type="dxa"/>
-          </w:tcPr>
-          <w:p>
-            <w:pPr>
-              <w:rPr>
-                <w:rFonts w:ascii="Arial" w:hAnsi="Arial" w:cs="Arial"/>
-                <w:b/>
-                <w:bCs/>
-                <w:sz w:val="24"/>
-                <w:szCs w:val="24"/>
-              </w:rPr>
-            </w:pPr>
-          </w:p>
-        </w:tc>
-      </w:tr>
-      <w:tr>
-        <w:tc>
-          <w:tcPr>
-            <w:tcW w:w="9350" w:type="dxa"/>
-          </w:tcPr>
-          <w:p>
-            <w:pPr>
-              <w:rPr>
-                <w:rFonts w:ascii="Arial" w:hAnsi="Arial" w:cs="Arial"/>
-                <w:b/>
-                <w:bCs/>
-                <w:sz w:val="24"/>
-                <w:szCs w:val="24"/>
-              </w:rPr>
-            </w:pPr>
+            <w:r>
+              <w:rPr>
+                <w:noProof/>
+              </w:rPr>
+              <mc:AlternateContent>
+                <mc:Choice Requires="wps">
+                  <w:drawing>
+                    <wp:anchor distT="0" distB="0" distL="114300" distR="114300" simplePos="0" relativeHeight="251710464" behindDoc="0" locked="0" layoutInCell="1" allowOverlap="1" wp14:anchorId="379FBA85" wp14:editId="6B912D59">
+                      <wp:simplePos x="0" y="0"/>
+                      <wp:positionH relativeFrom="column">
+                        <wp:posOffset>3366770</wp:posOffset>
+                      </wp:positionH>
+                      <wp:positionV relativeFrom="paragraph">
+                        <wp:posOffset>4047490</wp:posOffset>
+                      </wp:positionV>
+                      <wp:extent cx="1618615" cy="382905"/>
+                      <wp:effectExtent l="0" t="0" r="0" b="0"/>
+                      <wp:wrapNone/>
+                      <wp:docPr id="523632137" name="Text Box 1"/>
+                      <wp:cNvGraphicFramePr/>
+                      <a:graphic xmlns:a="http://schemas.openxmlformats.org/drawingml/2006/main">
+                        <a:graphicData uri="http://schemas.microsoft.com/office/word/2010/wordprocessingShape">
+                          <wps:wsp>
+                            <wps:cNvSpPr txBox="1"/>
+                            <wps:spPr>
+                              <a:xfrm>
+                                <a:off x="0" y="0"/>
+                                <a:ext cx="1618615" cy="382905"/>
+                              </a:xfrm>
+                              <a:prstGeom prst="rect">
+                                <a:avLst/>
+                              </a:prstGeom>
+                              <a:noFill/>
+                              <a:ln>
+                                <a:noFill/>
+                              </a:ln>
+                            </wps:spPr>
+                            <wps:txbx>
+                              <w:txbxContent>
+                                <w:p>
+                                  <w:pPr>
+                                    <w:spacing w:after="0" w:line="240" w:lineRule="auto"/>
+                                    <w:jc w:val="center"/>
+                                    <w:rPr>
+                                      <w:rFonts w:ascii="Arial" w:hAnsi="Arial" w:cs="Arial"/>
+                                      <w:bCs/>
+                                      <w:noProof/>
+                                      <w:color w:val="000000" w:themeColor="text1"/>
+                                      <w:sz w:val="36"/>
+                                      <w:szCs w:val="36"/>
+                                      <w14:shadow w14:blurRad="38100" w14:dist="19050" w14:dir="2700000" w14:sx="100000" w14:sy="100000" w14:kx="0" w14:ky="0" w14:algn="tl">
+                                        <w14:schemeClr w14:val="dk1">
+                                          <w14:alpha w14:val="60000"/>
+                                        </w14:schemeClr>
+                                      </w14:shadow>
+                                      <w14:textOutline w14:w="0" w14:cap="flat" w14:cmpd="sng" w14:algn="ctr">
+                                        <w14:noFill/>
+                                        <w14:prstDash w14:val="solid"/>
+                                        <w14:round/>
+                                      </w14:textOutline>
+                                    </w:rPr>
+                                  </w:pPr>
+                                  <w:r>
+                                    <w:rPr>
+                                      <w:rFonts w:ascii="Arial" w:hAnsi="Arial" w:cs="Arial"/>
+                                      <w:bCs/>
+                                      <w:noProof/>
+                                      <w:color w:val="000000" w:themeColor="text1"/>
+                                      <w:sz w:val="36"/>
+                                      <w:szCs w:val="36"/>
+                                      <w14:shadow w14:blurRad="38100" w14:dist="19050" w14:dir="2700000" w14:sx="100000" w14:sy="100000" w14:kx="0" w14:ky="0" w14:algn="tl">
+                                        <w14:schemeClr w14:val="dk1">
+                                          <w14:alpha w14:val="60000"/>
+                                        </w14:schemeClr>
+                                      </w14:shadow>
+                                      <w14:textOutline w14:w="0" w14:cap="flat" w14:cmpd="sng" w14:algn="ctr">
+                                        <w14:noFill/>
+                                        <w14:prstDash w14:val="solid"/>
+                                        <w14:round/>
+                                      </w14:textOutline>
+                                    </w:rPr>
+                                    <w:t>Footer navigasi</w:t>
+                                  </w:r>
+                                </w:p>
+                              </w:txbxContent>
+                            </wps:txbx>
+                            <wps:bodyPr rot="0" spcFirstLastPara="0" vertOverflow="overflow" horzOverflow="overflow" vert="horz" wrap="none" lIns="91440" tIns="45720" rIns="91440" bIns="45720" numCol="1" spcCol="0" rtlCol="0" fromWordArt="0" anchor="t" anchorCtr="0" forceAA="0" compatLnSpc="1">
+                              <a:prstTxWarp prst="textNoShape">
+                                <a:avLst/>
+                              </a:prstTxWarp>
+                              <a:spAutoFit/>
+                            </wps:bodyPr>
+                          </wps:wsp>
+                        </a:graphicData>
+                      </a:graphic>
+                    </wp:anchor>
+                  </w:drawing>
+                </mc:Choice>
+                <mc:Fallback>
+                  <w:pict>
+                    <v:shape w14:anchorId="379FBA85" id="_x0000_s1041" type="#_x0000_t202" style="position:absolute;margin-left:265.1pt;margin-top:318.7pt;width:127.45pt;height:30.15pt;z-index:251710464;visibility:visible;mso-wrap-style:none;mso-wrap-distance-left:9pt;mso-wrap-distance-top:0;mso-wrap-distance-right:9pt;mso-wrap-distance-bottom:0;mso-position-horizontal:absolute;mso-position-horizontal-relative:text;mso-position-vertical:absolute;mso-position-vertical-relative:text;v-text-anchor:top" o:gfxdata="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" filled="f" stroked="f">
+                      <v:fill o:detectmouseclick="t"/>
+                      <v:textbox style="mso-fit-shape-to-text:t">
+                        <w:txbxContent>
+                          <w:p>
+                            <w:pPr>
+                              <w:spacing w:after="0" w:line="240" w:lineRule="auto"/>
+                              <w:jc w:val="center"/>
+                              <w:rPr>
+                                <w:rFonts w:ascii="Arial" w:hAnsi="Arial" w:cs="Arial"/>
+                                <w:bCs/>
+                                <w:noProof/>
+                                <w:color w:val="000000" w:themeColor="text1"/>
+                                <w:sz w:val="36"/>
+                                <w:szCs w:val="36"/>
+                                <w14:shadow w14:blurRad="38100" w14:dist="19050" w14:dir="2700000" w14:sx="100000" w14:sy="100000" w14:kx="0" w14:ky="0" w14:algn="tl">
+                                  <w14:schemeClr w14:val="dk1">
+                                    <w14:alpha w14:val="60000"/>
+                                  </w14:schemeClr>
+                                </w14:shadow>
+                                <w14:textOutline w14:w="0" w14:cap="flat" w14:cmpd="sng" w14:algn="ctr">
+                                  <w14:noFill/>
+                                  <w14:prstDash w14:val="solid"/>
+                                  <w14:round/>
+                                </w14:textOutline>
+                              </w:rPr>
+                            </w:pPr>
+                            <w:r>
+                              <w:rPr>
+                                <w:rFonts w:ascii="Arial" w:hAnsi="Arial" w:cs="Arial"/>
+                                <w:bCs/>
+                                <w:noProof/>
+                                <w:color w:val="000000" w:themeColor="text1"/>
+                                <w:sz w:val="36"/>
+                                <w:szCs w:val="36"/>
+                                <w14:shadow w14:blurRad="38100" w14:dist="19050" w14:dir="2700000" w14:sx="100000" w14:sy="100000" w14:kx="0" w14:ky="0" w14:algn="tl">
+                                  <w14:schemeClr w14:val="dk1">
+                                    <w14:alpha w14:val="60000"/>
+                                  </w14:schemeClr>
+                                </w14:shadow>
+                                <w14:textOutline w14:w="0" w14:cap="flat" w14:cmpd="sng" w14:algn="ctr">
+                                  <w14:noFill/>
+                                  <w14:prstDash w14:val="solid"/>
+                                  <w14:round/>
+                                </w14:textOutline>
+                              </w:rPr>
+                              <w:t>Footer navigasi</w:t>
+                            </w:r>
+                          </w:p>
+                        </w:txbxContent>
+                      </v:textbox>
+                    </v:shape>
+                  </w:pict>
+                </mc:Fallback>
+              </mc:AlternateContent>
+            </w:r>
+            <w:r>
+              <w:rPr>
+                <w:noProof/>
+              </w:rPr>
+              <mc:AlternateContent>
+                <mc:Choice Requires="wps">
+                  <w:drawing>
+                    <wp:anchor distT="0" distB="0" distL="114300" distR="114300" simplePos="0" relativeHeight="251708416" behindDoc="0" locked="0" layoutInCell="1" allowOverlap="1" wp14:anchorId="2915C1A8" wp14:editId="3BDCF9CD">
+                      <wp:simplePos x="0" y="0"/>
+                      <wp:positionH relativeFrom="column">
+                        <wp:posOffset>3352800</wp:posOffset>
+                      </wp:positionH>
+                      <wp:positionV relativeFrom="paragraph">
+                        <wp:posOffset>1076325</wp:posOffset>
+                      </wp:positionV>
+                      <wp:extent cx="1828800" cy="1828800"/>
+                      <wp:effectExtent l="0" t="0" r="0" b="0"/>
+                      <wp:wrapNone/>
+                      <wp:docPr id="1892397015" name="Text Box 1"/>
+                      <wp:cNvGraphicFramePr/>
+                      <a:graphic xmlns:a="http://schemas.openxmlformats.org/drawingml/2006/main">
+                        <a:graphicData uri="http://schemas.microsoft.com/office/word/2010/wordprocessingShape">
+                          <wps:wsp>
+                            <wps:cNvSpPr txBox="1"/>
+                            <wps:spPr>
+                              <a:xfrm>
+                                <a:off x="0" y="0"/>
+                                <a:ext cx="1828800" cy="1828800"/>
+                              </a:xfrm>
+                              <a:prstGeom prst="rect">
+                                <a:avLst/>
+                              </a:prstGeom>
+                              <a:noFill/>
+                              <a:ln>
+                                <a:noFill/>
+                              </a:ln>
+                            </wps:spPr>
+                            <wps:txbx>
+                              <w:txbxContent>
+                                <w:p>
+                                  <w:pPr>
+                                    <w:spacing w:after="0" w:line="240" w:lineRule="auto"/>
+                                    <w:jc w:val="center"/>
+                                    <w:rPr>
+                                      <w:rFonts w:ascii="Arial" w:hAnsi="Arial" w:cs="Arial"/>
+                                      <w:bCs/>
+                                      <w:noProof/>
+                                      <w:color w:val="000000" w:themeColor="text1"/>
+                                      <w:sz w:val="36"/>
+                                      <w:szCs w:val="36"/>
+                                      <w14:shadow w14:blurRad="38100" w14:dist="19050" w14:dir="2700000" w14:sx="100000" w14:sy="100000" w14:kx="0" w14:ky="0" w14:algn="tl">
+                                        <w14:schemeClr w14:val="dk1">
+                                          <w14:alpha w14:val="60000"/>
+                                        </w14:schemeClr>
+                                      </w14:shadow>
+                                      <w14:textOutline w14:w="0" w14:cap="flat" w14:cmpd="sng" w14:algn="ctr">
+                                        <w14:noFill/>
+                                        <w14:prstDash w14:val="solid"/>
+                                        <w14:round/>
+                                      </w14:textOutline>
+                                    </w:rPr>
+                                  </w:pPr>
+                                  <w:r>
+                                    <w:rPr>
+                                      <w:rFonts w:ascii="Arial" w:hAnsi="Arial" w:cs="Arial"/>
+                                      <w:bCs/>
+                                      <w:noProof/>
+                                      <w:color w:val="000000" w:themeColor="text1"/>
+                                      <w:sz w:val="36"/>
+                                      <w:szCs w:val="36"/>
+                                      <w14:shadow w14:blurRad="38100" w14:dist="19050" w14:dir="2700000" w14:sx="100000" w14:sy="100000" w14:kx="0" w14:ky="0" w14:algn="tl">
+                                        <w14:schemeClr w14:val="dk1">
+                                          <w14:alpha w14:val="60000"/>
+                                        </w14:schemeClr>
+                                      </w14:shadow>
+                                      <w14:textOutline w14:w="0" w14:cap="flat" w14:cmpd="sng" w14:algn="ctr">
+                                        <w14:noFill/>
+                                        <w14:prstDash w14:val="solid"/>
+                                        <w14:round/>
+                                      </w14:textOutline>
+                                    </w:rPr>
+                                    <w:t>Tombol Materi</w:t>
+                                  </w:r>
+                                </w:p>
+                              </w:txbxContent>
+                            </wps:txbx>
+                            <wps:bodyPr rot="0" spcFirstLastPara="0" vertOverflow="overflow" horzOverflow="overflow" vert="horz" wrap="none" lIns="91440" tIns="45720" rIns="91440" bIns="45720" numCol="1" spcCol="0" rtlCol="0" fromWordArt="0" anchor="t" anchorCtr="0" forceAA="0" compatLnSpc="1">
+                              <a:prstTxWarp prst="textNoShape">
+                                <a:avLst/>
+                              </a:prstTxWarp>
+                              <a:spAutoFit/>
+                            </wps:bodyPr>
+                          </wps:wsp>
+                        </a:graphicData>
+                      </a:graphic>
+                    </wp:anchor>
+                  </w:drawing>
+                </mc:Choice>
+                <mc:Fallback>
+                  <w:pict>
+                    <v:shape w14:anchorId="2915C1A8" id="_x0000_s1042" type="#_x0000_t202" style="position:absolute;margin-left:264pt;margin-top:84.75pt;width:2in;height:2in;z-index:251708416;visibility:visible;mso-wrap-style:none;mso-wrap-distance-left:9pt;mso-wrap-distance-top:0;mso-wrap-distance-right:9pt;mso-wrap-distance-bottom:0;mso-position-horizontal:absolute;mso-position-horizontal-relative:text;mso-position-vertical:absolute;mso-position-vertical-relative:text;v-text-anchor:top" o:gfxdata="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" filled="f" stroked="f">
+                      <v:fill o:detectmouseclick="t"/>
+                      <v:textbox style="mso-fit-shape-to-text:t">
+                        <w:txbxContent>
+                          <w:p>
+                            <w:pPr>
+                              <w:spacing w:after="0" w:line="240" w:lineRule="auto"/>
+                              <w:jc w:val="center"/>
+                              <w:rPr>
+                                <w:rFonts w:ascii="Arial" w:hAnsi="Arial" w:cs="Arial"/>
+                                <w:bCs/>
+                                <w:noProof/>
+                                <w:color w:val="000000" w:themeColor="text1"/>
+                                <w:sz w:val="36"/>
+                                <w:szCs w:val="36"/>
+                                <w14:shadow w14:blurRad="38100" w14:dist="19050" w14:dir="2700000" w14:sx="100000" w14:sy="100000" w14:kx="0" w14:ky="0" w14:algn="tl">
+                                  <w14:schemeClr w14:val="dk1">
+                                    <w14:alpha w14:val="60000"/>
+                                  </w14:schemeClr>
+                                </w14:shadow>
+                                <w14:textOutline w14:w="0" w14:cap="flat" w14:cmpd="sng" w14:algn="ctr">
+                                  <w14:noFill/>
+                                  <w14:prstDash w14:val="solid"/>
+                                  <w14:round/>
+                                </w14:textOutline>
+                              </w:rPr>
+                            </w:pPr>
+                            <w:r>
+                              <w:rPr>
+                                <w:rFonts w:ascii="Arial" w:hAnsi="Arial" w:cs="Arial"/>
+                                <w:bCs/>
+                                <w:noProof/>
+                                <w:color w:val="000000" w:themeColor="text1"/>
+                                <w:sz w:val="36"/>
+                                <w:szCs w:val="36"/>
+                                <w14:shadow w14:blurRad="38100" w14:dist="19050" w14:dir="2700000" w14:sx="100000" w14:sy="100000" w14:kx="0" w14:ky="0" w14:algn="tl">
+                                  <w14:schemeClr w14:val="dk1">
+                                    <w14:alpha w14:val="60000"/>
+                                  </w14:schemeClr>
+                                </w14:shadow>
+                                <w14:textOutline w14:w="0" w14:cap="flat" w14:cmpd="sng" w14:algn="ctr">
+                                  <w14:noFill/>
+                                  <w14:prstDash w14:val="solid"/>
+                                  <w14:round/>
+                                </w14:textOutline>
+                              </w:rPr>
+                              <w:t>Tombol Materi</w:t>
+                            </w:r>
+                          </w:p>
+                        </w:txbxContent>
+                      </v:textbox>
+                    </v:shape>
+                  </w:pict>
+                </mc:Fallback>
+              </mc:AlternateContent>
+            </w:r>
+            <w:r>
+              <w:rPr>
+                <w:rFonts w:ascii="Arial" w:hAnsi="Arial" w:cs="Arial"/>
+                <w:b/>
+                <w:bCs/>
+                <w:noProof/>
+                <w:sz w:val="24"/>
+                <w:szCs w:val="24"/>
+              </w:rPr>
+              <mc:AlternateContent>
+                <mc:Choice Requires="wps">
+                  <w:drawing>
+                    <wp:anchor distT="0" distB="0" distL="114300" distR="114300" simplePos="0" relativeHeight="251704320" behindDoc="0" locked="0" layoutInCell="1" allowOverlap="1" wp14:anchorId="5394FCDF" wp14:editId="399EECA5">
+                      <wp:simplePos x="0" y="0"/>
+                      <wp:positionH relativeFrom="column">
+                        <wp:posOffset>2442845</wp:posOffset>
+                      </wp:positionH>
+                      <wp:positionV relativeFrom="paragraph">
+                        <wp:posOffset>4058920</wp:posOffset>
+                      </wp:positionV>
+                      <wp:extent cx="819150" cy="371475"/>
+                      <wp:effectExtent l="0" t="19050" r="38100" b="47625"/>
+                      <wp:wrapNone/>
+                      <wp:docPr id="721644184" name="Arrow: Right 30"/>
+                      <wp:cNvGraphicFramePr/>
+                      <a:graphic xmlns:a="http://schemas.openxmlformats.org/drawingml/2006/main">
+                        <a:graphicData uri="http://schemas.microsoft.com/office/word/2010/wordprocessingShape">
+                          <wps:wsp>
+                            <wps:cNvSpPr/>
+                            <wps:spPr>
+                              <a:xfrm>
+                                <a:off x="0" y="0"/>
+                                <a:ext cx="819150" cy="371475"/>
+                              </a:xfrm>
+                              <a:prstGeom prst="rightArrow">
+                                <a:avLst/>
+                              </a:prstGeom>
+                            </wps:spPr>
+                            <wps:style>
+                              <a:lnRef idx="2">
+                                <a:schemeClr val="accent1">
+                                  <a:shade val="15000"/>
+                                </a:schemeClr>
+                              </a:lnRef>
+                              <a:fillRef idx="1">
+                                <a:schemeClr val="accent1"/>
+                              </a:fillRef>
+                              <a:effectRef idx="0">
+                                <a:schemeClr val="accent1"/>
+                              </a:effectRef>
+                              <a:fontRef idx="minor">
+                                <a:schemeClr val="lt1"/>
+                              </a:fontRef>
+                            </wps:style>
+                            <wps:bodyPr rot="0" spcFirstLastPara="0" vertOverflow="overflow" horzOverflow="overflow" vert="horz" wrap="square" lIns="91440" tIns="45720" rIns="91440" bIns="45720" numCol="1" spcCol="0" rtlCol="0" fromWordArt="0" anchor="ctr" anchorCtr="0" forceAA="0" compatLnSpc="1">
+                              <a:prstTxWarp prst="textNoShape">
+                                <a:avLst/>
+                              </a:prstTxWarp>
+                              <a:noAutofit/>
+                            </wps:bodyPr>
+                          </wps:wsp>
+                        </a:graphicData>
+                      </a:graphic>
+                    </wp:anchor>
+                  </w:drawing>
+                </mc:Choice>
+                <mc:Fallback>
+                  <w:pict>
+                    <v:shapetype w14:anchorId="07639239" id="_x0000_t13" coordsize="21600,21600" o:spt="13" adj="16200,5400" path="m@0,l@0@1,0@1,0@2@0@2@0,21600,21600,10800xe">
+                      <v:stroke joinstyle="miter"/>
+                      <v:formulas>
+                        <v:f eqn="val #0"/>
+                        <v:f eqn="val #1"/>
+                        <v:f eqn="sum height 0 #1"/>
+                        <v:f eqn="sum 10800 0 #1"/>
+                        <v:f eqn="sum width 0 #0"/>
+                        <v:f eqn="prod @4 @3 10800"/>
+                        <v:f eqn="sum width 0 @5"/>
+                      </v:formulas>
+                      <v:path o:connecttype="custom" o:connectlocs="@0,0;0,10800;@0,21600;21600,10800" o:connectangles="270,180,90,0" textboxrect="0,@1,@6,@2"/>
+                      <v:handles>
+                        <v:h position="#0,#1" xrange="0,21600" yrange="0,10800"/>
+                      </v:handles>
+                    </v:shapetype>
+                    <v:shape id="Arrow: Right 30" o:spid="_x0000_s1026" type="#_x0000_t13" style="position:absolute;margin-left:192.35pt;margin-top:319.6pt;width:64.5pt;height:29.25pt;z-index:251704320;visibility:visible;mso-wrap-style:square;mso-wrap-distance-left:9pt;mso-wrap-distance-top:0;mso-wrap-distance-right:9pt;mso-wrap-distance-bottom:0;mso-position-horizontal:absolute;mso-position-horizontal-relative:text;mso-position-vertical:absolute;mso-position-vertical-relative:text;v-text-anchor:middle" o:gfxdata="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" adj="16702" fillcolor="#4472c4 [3204]" strokecolor="#09101d [484]" strokeweight="1pt"/>
+                  </w:pict>
+                </mc:Fallback>
+              </mc:AlternateContent>
+            </w:r>
+            <w:r>
+              <w:rPr>
+                <w:rFonts w:ascii="Arial" w:hAnsi="Arial" w:cs="Arial"/>
+                <w:b/>
+                <w:bCs/>
+                <w:noProof/>
+                <w:sz w:val="24"/>
+                <w:szCs w:val="24"/>
+              </w:rPr>
+              <mc:AlternateContent>
+                <mc:Choice Requires="wps">
+                  <w:drawing>
+                    <wp:anchor distT="0" distB="0" distL="114300" distR="114300" simplePos="0" relativeHeight="251703296" behindDoc="0" locked="0" layoutInCell="1" allowOverlap="1" wp14:anchorId="1755546D" wp14:editId="6F38DB5F">
+                      <wp:simplePos x="0" y="0"/>
+                      <wp:positionH relativeFrom="column">
+                        <wp:posOffset>2452370</wp:posOffset>
+                      </wp:positionH>
+                      <wp:positionV relativeFrom="paragraph">
+                        <wp:posOffset>715010</wp:posOffset>
+                      </wp:positionV>
+                      <wp:extent cx="638175" cy="1095375"/>
+                      <wp:effectExtent l="0" t="38100" r="47625" b="66675"/>
+                      <wp:wrapNone/>
+                      <wp:docPr id="1431881773" name="Arrow: Right 29"/>
+                      <wp:cNvGraphicFramePr/>
+                      <a:graphic xmlns:a="http://schemas.openxmlformats.org/drawingml/2006/main">
+                        <a:graphicData uri="http://schemas.microsoft.com/office/word/2010/wordprocessingShape">
+                          <wps:wsp>
+                            <wps:cNvSpPr/>
+                            <wps:spPr>
+                              <a:xfrm>
+                                <a:off x="0" y="0"/>
+                                <a:ext cx="638175" cy="1095375"/>
+                              </a:xfrm>
+                              <a:prstGeom prst="rightArrow">
+                                <a:avLst/>
+                              </a:prstGeom>
+                            </wps:spPr>
+                            <wps:style>
+                              <a:lnRef idx="2">
+                                <a:schemeClr val="accent1">
+                                  <a:shade val="15000"/>
+                                </a:schemeClr>
+                              </a:lnRef>
+                              <a:fillRef idx="1">
+                                <a:schemeClr val="accent1"/>
+                              </a:fillRef>
+                              <a:effectRef idx="0">
+                                <a:schemeClr val="accent1"/>
+                              </a:effectRef>
+                              <a:fontRef idx="minor">
+                                <a:schemeClr val="lt1"/>
+                              </a:fontRef>
+                            </wps:style>
+                            <wps:bodyPr rot="0" spcFirstLastPara="0" vertOverflow="overflow" horzOverflow="overflow" vert="horz" wrap="square" lIns="91440" tIns="45720" rIns="91440" bIns="45720" numCol="1" spcCol="0" rtlCol="0" fromWordArt="0" anchor="ctr" anchorCtr="0" forceAA="0" compatLnSpc="1">
+                              <a:prstTxWarp prst="textNoShape">
+                                <a:avLst/>
+                              </a:prstTxWarp>
+                              <a:noAutofit/>
+                            </wps:bodyPr>
+                          </wps:wsp>
+                        </a:graphicData>
+                      </a:graphic>
+                      <wp14:sizeRelH relativeFrom="margin">
+                        <wp14:pctWidth>0</wp14:pctWidth>
+                      </wp14:sizeRelH>
+                      <wp14:sizeRelV relativeFrom="margin">
+                        <wp14:pctHeight>0</wp14:pctHeight>
+                      </wp14:sizeRelV>
+                    </wp:anchor>
+                  </w:drawing>
+                </mc:Choice>
+                <mc:Fallback>
+                  <w:pict>
+                    <v:shape w14:anchorId="4EDB850F" id="Arrow: Right 29" o:spid="_x0000_s1026" type="#_x0000_t13" style="position:absolute;margin-left:193.1pt;margin-top:56.3pt;width:50.25pt;height:86.25pt;z-index:251703296;visibility:visible;mso-wrap-style:square;mso-width-percent:0;mso-height-percent:0;mso-wrap-distance-left:9pt;mso-wrap-distance-top:0;mso-wrap-distance-right:9pt;mso-wrap-distance-bottom:0;mso-position-horizontal:absolute;mso-position-horizontal-relative:text;mso-position-vertical:absolute;mso-position-vertical-relative:text;mso-width-percent:0;mso-height-percent:0;mso-width-relative:margin;mso-height-relative:margin;v-text-anchor:middle" o:gfxdata="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" adj="10800" fillcolor="#4472c4 [3204]" strokecolor="#09101d [484]" strokeweight="1pt"/>
+                  </w:pict>
+                </mc:Fallback>
+              </mc:AlternateContent>
+            </w:r>
+            <w:r>
+              <w:rPr>
+                <w:rFonts w:ascii="Arial" w:hAnsi="Arial" w:cs="Arial"/>
+                <w:b/>
+                <w:bCs/>
+                <w:noProof/>
+                <w:sz w:val="24"/>
+                <w:szCs w:val="24"/>
+              </w:rPr>
+              <mc:AlternateContent>
+                <mc:Choice Requires="wps">
+                  <w:drawing>
+                    <wp:anchor distT="0" distB="0" distL="114300" distR="114300" simplePos="0" relativeHeight="251702272" behindDoc="0" locked="0" layoutInCell="1" allowOverlap="1" wp14:anchorId="035B2490" wp14:editId="1CECCAA3">
+                      <wp:simplePos x="0" y="0"/>
+                      <wp:positionH relativeFrom="column">
+                        <wp:posOffset>2442845</wp:posOffset>
+                      </wp:positionH>
+                      <wp:positionV relativeFrom="paragraph">
+                        <wp:posOffset>115570</wp:posOffset>
+                      </wp:positionV>
+                      <wp:extent cx="866775" cy="323850"/>
+                      <wp:effectExtent l="0" t="19050" r="47625" b="38100"/>
+                      <wp:wrapNone/>
+                      <wp:docPr id="1640701783" name="Arrow: Right 28"/>
+                      <wp:cNvGraphicFramePr/>
+                      <a:graphic xmlns:a="http://schemas.openxmlformats.org/drawingml/2006/main">
+                        <a:graphicData uri="http://schemas.microsoft.com/office/word/2010/wordprocessingShape">
+                          <wps:wsp>
+                            <wps:cNvSpPr/>
+                            <wps:spPr>
+                              <a:xfrm>
+                                <a:off x="0" y="0"/>
+                                <a:ext cx="866775" cy="323850"/>
+                              </a:xfrm>
+                              <a:prstGeom prst="rightArrow">
+                                <a:avLst/>
+                              </a:prstGeom>
+                            </wps:spPr>
+                            <wps:style>
+                              <a:lnRef idx="2">
+                                <a:schemeClr val="accent1">
+                                  <a:shade val="15000"/>
+                                </a:schemeClr>
+                              </a:lnRef>
+                              <a:fillRef idx="1">
+                                <a:schemeClr val="accent1"/>
+                              </a:fillRef>
+                              <a:effectRef idx="0">
+                                <a:schemeClr val="accent1"/>
+                              </a:effectRef>
+                              <a:fontRef idx="minor">
+                                <a:schemeClr val="lt1"/>
+                              </a:fontRef>
+                            </wps:style>
+                            <wps:bodyPr rot="0" spcFirstLastPara="0" vertOverflow="overflow" horzOverflow="overflow" vert="horz" wrap="square" lIns="91440" tIns="45720" rIns="91440" bIns="45720" numCol="1" spcCol="0" rtlCol="0" fromWordArt="0" anchor="ctr" anchorCtr="0" forceAA="0" compatLnSpc="1">
+                              <a:prstTxWarp prst="textNoShape">
+                                <a:avLst/>
+                              </a:prstTxWarp>
+                              <a:noAutofit/>
+                            </wps:bodyPr>
+                          </wps:wsp>
+                        </a:graphicData>
+                      </a:graphic>
+                    </wp:anchor>
+                  </w:drawing>
+                </mc:Choice>
+                <mc:Fallback>
+                  <w:pict>
+                    <v:shape w14:anchorId="009BAF22" id="Arrow: Right 28" o:spid="_x0000_s1026" type="#_x0000_t13" style="position:absolute;margin-left:192.35pt;margin-top:9.1pt;width:68.25pt;height:25.5pt;z-index:251702272;visibility:visible;mso-wrap-style:square;mso-wrap-distance-left:9pt;mso-wrap-distance-top:0;mso-wrap-distance-right:9pt;mso-wrap-distance-bottom:0;mso-position-horizontal:absolute;mso-position-horizontal-relative:text;mso-position-vertical:absolute;mso-position-vertical-relative:text;v-text-anchor:middle" o:gfxdata="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" adj="17565" fillcolor="#4472c4 [3204]" strokecolor="#09101d [484]" strokeweight="1pt"/>
+                  </w:pict>
+                </mc:Fallback>
+              </mc:AlternateContent>
+            </w:r>
+            <w:r>
+              <w:rPr>
+                <w:rFonts w:ascii="Arial" w:hAnsi="Arial" w:cs="Arial"/>
+                <w:b/>
+                <w:bCs/>
+                <w:sz w:val="24"/>
+                <w:szCs w:val="24"/>
+              </w:rPr>
+              <w:drawing>
+                <wp:inline distT="0" distB="0" distL="0" distR="0" wp14:anchorId="18D068EC" wp14:editId="47F5648A">
+                  <wp:extent cx="2517891" cy="4467225"/>
+                  <wp:effectExtent l="0" t="0" r="0" b="0"/>
+                  <wp:docPr id="579763569" name="Picture 1"/>
+                  <wp:cNvGraphicFramePr>
+                    <a:graphicFrameLocks xmlns:a="http://schemas.openxmlformats.org/drawingml/2006/main" noChangeAspect="1"/>
+                  </wp:cNvGraphicFramePr>
+                  <a:graphic xmlns:a="http://schemas.openxmlformats.org/drawingml/2006/main">
+                    <a:graphicData uri="http://schemas.openxmlformats.org/drawingml/2006/picture">
+                      <pic:pic xmlns:pic="http://schemas.openxmlformats.org/drawingml/2006/picture">
+                        <pic:nvPicPr>
+                          <pic:cNvPr id="579763569" name=""/>
+                          <pic:cNvPicPr/>
+                        </pic:nvPicPr>
+                        <pic:blipFill>
+                          <a:blip r:embed="rId13"/>
+                          <a:stretch>
+                            <a:fillRect/>
+                          </a:stretch>
+                        </pic:blipFill>
+                        <pic:spPr>
+                          <a:xfrm>
+                            <a:off x="0" y="0"/>
+                            <a:ext cx="2522136" cy="4474757"/>
+                          </a:xfrm>
+                          <a:prstGeom prst="rect">
+                            <a:avLst/>
+                          </a:prstGeom>
+                        </pic:spPr>
+                      </pic:pic>
+                    </a:graphicData>
+                  </a:graphic>
+                </wp:inline>
+              </w:drawing>
+            </w:r>
           </w:p>
         </w:tc>
       </w:tr>
@@ -8181,7 +10595,7 @@
   <w:abstractNum w:abstractNumId="3" w15:restartNumberingAfterBreak="0">
     <w:nsid w:val="50C96725"/>
     <w:multiLevelType w:val="hybridMultilevel"/>
-    <w:tmpl w:val="0040F44C"/>
+    <w:tmpl w:val="84ECFA24"/>
     <w:lvl w:ilvl="0" w:tplc="3809000F">
       <w:start w:val="1"/>
       <w:numFmt w:val="decimal"/>
@@ -8466,6 +10880,92 @@
       </w:rPr>
     </w:lvl>
   </w:abstractNum>
+  <w:abstractNum w:abstractNumId="6" w15:restartNumberingAfterBreak="0">
+    <w:nsid w:val="66B44156"/>
+    <w:multiLevelType w:val="hybridMultilevel"/>
+    <w:tmpl w:val="A388FF9C"/>
+    <w:lvl w:ilvl="0" w:tplc="38090019">
+      <w:start w:val="1"/>
+      <w:numFmt w:val="lowerLetter"/>
+      <w:lvlText w:val="%1."/>
+      <w:lvlJc w:val="left"/>
+      <w:pPr>
+        <w:ind w:left="1137" w:hanging="360"/>
+      </w:pPr>
+    </w:lvl>
+    <w:lvl w:ilvl="1" w:tplc="38090019" w:tentative="1">
+      <w:start w:val="1"/>
+      <w:numFmt w:val="lowerLetter"/>
+      <w:lvlText w:val="%2."/>
+      <w:lvlJc w:val="left"/>
+      <w:pPr>
+        <w:ind w:left="1857" w:hanging="360"/>
+      </w:pPr>
+    </w:lvl>
+    <w:lvl w:ilvl="2" w:tplc="3809001B" w:tentative="1">
+      <w:start w:val="1"/>
+      <w:numFmt w:val="lowerRoman"/>
+      <w:lvlText w:val="%3."/>
+      <w:lvlJc w:val="right"/>
+      <w:pPr>
+        <w:ind w:left="2577" w:hanging="180"/>
+      </w:pPr>
+    </w:lvl>
+    <w:lvl w:ilvl="3" w:tplc="3809000F" w:tentative="1">
+      <w:start w:val="1"/>
+      <w:numFmt w:val="decimal"/>
+      <w:lvlText w:val="%4."/>
+      <w:lvlJc w:val="left"/>
+      <w:pPr>
+        <w:ind w:left="3297" w:hanging="360"/>
+      </w:pPr>
+    </w:lvl>
+    <w:lvl w:ilvl="4" w:tplc="38090019" w:tentative="1">
+      <w:start w:val="1"/>
+      <w:numFmt w:val="lowerLetter"/>
+      <w:lvlText w:val="%5."/>
+      <w:lvlJc w:val="left"/>
+      <w:pPr>
+        <w:ind w:left="4017" w:hanging="360"/>
+      </w:pPr>
+    </w:lvl>
+    <w:lvl w:ilvl="5" w:tplc="3809001B" w:tentative="1">
+      <w:start w:val="1"/>
+      <w:numFmt w:val="lowerRoman"/>
+      <w:lvlText w:val="%6."/>
+      <w:lvlJc w:val="right"/>
+      <w:pPr>
+        <w:ind w:left="4737" w:hanging="180"/>
+      </w:pPr>
+    </w:lvl>
+    <w:lvl w:ilvl="6" w:tplc="3809000F" w:tentative="1">
+      <w:start w:val="1"/>
+      <w:numFmt w:val="decimal"/>
+      <w:lvlText w:val="%7."/>
+      <w:lvlJc w:val="left"/>
+      <w:pPr>
+        <w:ind w:left="5457" w:hanging="360"/>
+      </w:pPr>
+    </w:lvl>
+    <w:lvl w:ilvl="7" w:tplc="38090019" w:tentative="1">
+      <w:start w:val="1"/>
+      <w:numFmt w:val="lowerLetter"/>
+      <w:lvlText w:val="%8."/>
+      <w:lvlJc w:val="left"/>
+      <w:pPr>
+        <w:ind w:left="6177" w:hanging="360"/>
+      </w:pPr>
+    </w:lvl>
+    <w:lvl w:ilvl="8" w:tplc="3809001B" w:tentative="1">
+      <w:start w:val="1"/>
+      <w:numFmt w:val="lowerRoman"/>
+      <w:lvlText w:val="%9."/>
+      <w:lvlJc w:val="right"/>
+      <w:pPr>
+        <w:ind w:left="6897" w:hanging="180"/>
+      </w:pPr>
+    </w:lvl>
+  </w:abstractNum>
   <w:num w:numId="1" w16cid:durableId="758403811">
     <w:abstractNumId w:val="4"/>
   </w:num>
@@ -8483,6 +10983,9 @@
   </w:num>
   <w:num w:numId="6" w16cid:durableId="307053414">
     <w:abstractNumId w:val="5"/>
+  </w:num>
+  <w:num w:numId="7" w16cid:durableId="1860856070">
+    <w:abstractNumId w:val="6"/>
   </w:num>
 </w:numbering>
 </file>

</xml_diff>

<commit_message>
Update file dokumentasi yanto
</commit_message>
<xml_diff>
--- a/dokumentasi/Dokumetasi GitHub-YANTO-23312240.docx
+++ b/dokumentasi/Dokumetasi GitHub-YANTO-23312240.docx
@@ -6842,7 +6842,29 @@
                 <w:sz w:val="24"/>
                 <w:szCs w:val="24"/>
               </w:rPr>
-              <w:t xml:space="preserve"> halaman profil </w:t>
+              <w:t xml:space="preserve"> halaman </w:t>
+            </w:r>
+            <w:proofErr w:type="spellStart"/>
+            <w:r>
+              <w:rPr>
+                <w:rFonts w:ascii="Arial" w:hAnsi="Arial" w:cs="Arial"/>
+                <w:b/>
+                <w:bCs/>
+                <w:sz w:val="24"/>
+                <w:szCs w:val="24"/>
+              </w:rPr>
+              <w:t>profil</w:t>
+            </w:r>
+            <w:proofErr w:type="spellEnd"/>
+            <w:r>
+              <w:rPr>
+                <w:rFonts w:ascii="Arial" w:hAnsi="Arial" w:cs="Arial"/>
+                <w:b/>
+                <w:bCs/>
+                <w:sz w:val="24"/>
+                <w:szCs w:val="24"/>
+              </w:rPr>
+              <w:t xml:space="preserve"> </w:t>
             </w:r>
             <w:proofErr w:type="spellStart"/>
             <w:r>
@@ -7836,6 +7858,8 @@
               </w:numPr>
               <w:rPr>
                 <w:rFonts w:ascii="Arial" w:hAnsi="Arial" w:cs="Arial"/>
+                <w:b/>
+                <w:bCs/>
                 <w:sz w:val="24"/>
                 <w:szCs w:val="24"/>
               </w:rPr>
@@ -7843,6 +7867,8 @@
             <w:r>
               <w:rPr>
                 <w:rFonts w:ascii="Arial" w:hAnsi="Arial" w:cs="Arial"/>
+                <w:b/>
+                <w:bCs/>
                 <w:sz w:val="24"/>
                 <w:szCs w:val="24"/>
               </w:rPr>
@@ -8428,6 +8454,8 @@
               </w:numPr>
               <w:rPr>
                 <w:rFonts w:ascii="Arial" w:hAnsi="Arial" w:cs="Arial"/>
+                <w:b/>
+                <w:bCs/>
                 <w:sz w:val="24"/>
                 <w:szCs w:val="24"/>
               </w:rPr>
@@ -8436,6 +8464,8 @@
             <w:r>
               <w:rPr>
                 <w:rFonts w:ascii="Arial" w:hAnsi="Arial" w:cs="Arial"/>
+                <w:b/>
+                <w:bCs/>
                 <w:sz w:val="24"/>
                 <w:szCs w:val="24"/>
               </w:rPr>
@@ -8445,6 +8475,8 @@
             <w:r>
               <w:rPr>
                 <w:rFonts w:ascii="Arial" w:hAnsi="Arial" w:cs="Arial"/>
+                <w:b/>
+                <w:bCs/>
                 <w:sz w:val="24"/>
                 <w:szCs w:val="24"/>
               </w:rPr>
@@ -9184,6 +9216,8 @@
               </w:numPr>
               <w:rPr>
                 <w:rFonts w:ascii="Arial" w:hAnsi="Arial" w:cs="Arial"/>
+                <w:b/>
+                <w:bCs/>
                 <w:sz w:val="24"/>
                 <w:szCs w:val="24"/>
               </w:rPr>
@@ -9191,19 +9225,23 @@
             <w:r>
               <w:rPr>
                 <w:rFonts w:ascii="Arial" w:hAnsi="Arial" w:cs="Arial"/>
-                <w:sz w:val="24"/>
-                <w:szCs w:val="24"/>
-              </w:rPr>
-              <w:t>Footer N</w:t>
-            </w:r>
-            <w:proofErr w:type="spellStart"/>
-            <w:r>
-              <w:rPr>
-                <w:rFonts w:ascii="Arial" w:hAnsi="Arial" w:cs="Arial"/>
-                <w:sz w:val="24"/>
-                <w:szCs w:val="24"/>
-              </w:rPr>
-              <w:t>avigasi</w:t>
+                <w:b/>
+                <w:bCs/>
+                <w:sz w:val="24"/>
+                <w:szCs w:val="24"/>
+              </w:rPr>
+              <w:t xml:space="preserve">Footer </w:t>
+            </w:r>
+            <w:proofErr w:type="spellStart"/>
+            <w:r>
+              <w:rPr>
+                <w:rFonts w:ascii="Arial" w:hAnsi="Arial" w:cs="Arial"/>
+                <w:b/>
+                <w:bCs/>
+                <w:sz w:val="24"/>
+                <w:szCs w:val="24"/>
+              </w:rPr>
+              <w:t>Navigasi</w:t>
             </w:r>
             <w:proofErr w:type="spellEnd"/>
           </w:p>
@@ -10238,6 +10276,7 @@
                 <w:rFonts w:ascii="Arial" w:hAnsi="Arial" w:cs="Arial"/>
                 <w:b/>
                 <w:bCs/>
+                <w:noProof/>
                 <w:sz w:val="24"/>
                 <w:szCs w:val="24"/>
               </w:rPr>

</xml_diff>

<commit_message>
upload dukumentasi ke 3 Yanto
</commit_message>
<xml_diff>
--- a/dokumentasi/Dokumetasi GitHub-YANTO-23312240.docx
+++ b/dokumentasi/Dokumetasi GitHub-YANTO-23312240.docx
@@ -9645,7 +9645,6 @@
                 <mc:Fallback>
                   <w:pict>
                     <v:shape w14:anchorId="009B687E" id="_x0000_s1040" type="#_x0000_t202" style="position:absolute;left:0;text-align:left;margin-left:268.5pt;margin-top:18.05pt;width:2in;height:2in;z-index:251706368;visibility:visible;mso-wrap-style:none;mso-wrap-distance-left:9pt;mso-wrap-distance-top:0;mso-wrap-distance-right:9pt;mso-wrap-distance-bottom:0;mso-position-horizontal:absolute;mso-position-horizontal-relative:text;mso-position-vertical:absolute;mso-position-vertical-relative:text;v-text-anchor:top" o:gfxdata="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" filled="f" stroked="f">
-                      <v:fill o:detectmouseclick="t"/>
                       <v:textbox style="mso-fit-shape-to-text:t">
                         <w:txbxContent>
                           <w:p>
@@ -9819,7 +9818,6 @@
                 <mc:Fallback>
                   <w:pict>
                     <v:shape w14:anchorId="379FBA85" id="_x0000_s1041" type="#_x0000_t202" style="position:absolute;margin-left:265.1pt;margin-top:318.7pt;width:127.45pt;height:30.15pt;z-index:251710464;visibility:visible;mso-wrap-style:none;mso-wrap-distance-left:9pt;mso-wrap-distance-top:0;mso-wrap-distance-right:9pt;mso-wrap-distance-bottom:0;mso-position-horizontal:absolute;mso-position-horizontal-relative:text;mso-position-vertical:absolute;mso-position-vertical-relative:text;v-text-anchor:top" o:gfxdata="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" filled="f" stroked="f">
-                      <v:fill o:detectmouseclick="t"/>
                       <v:textbox style="mso-fit-shape-to-text:t">
                         <w:txbxContent>
                           <w:p>
@@ -9975,7 +9973,6 @@
                 <mc:Fallback>
                   <w:pict>
                     <v:shape w14:anchorId="2915C1A8" id="_x0000_s1042" type="#_x0000_t202" style="position:absolute;margin-left:264pt;margin-top:84.75pt;width:2in;height:2in;z-index:251708416;visibility:visible;mso-wrap-style:none;mso-wrap-distance-left:9pt;mso-wrap-distance-top:0;mso-wrap-distance-right:9pt;mso-wrap-distance-bottom:0;mso-position-horizontal:absolute;mso-position-horizontal-relative:text;mso-position-vertical:absolute;mso-position-vertical-relative:text;v-text-anchor:top" o:gfxdata="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" filled="f" stroked="f">
-                      <v:fill o:detectmouseclick="t"/>
                       <v:textbox style="mso-fit-shape-to-text:t">
                         <w:txbxContent>
                           <w:p>
@@ -10316,6 +10313,3485 @@
                 </wp:inline>
               </w:drawing>
             </w:r>
+          </w:p>
+        </w:tc>
+      </w:tr>
+    </w:tbl>
+    <w:p>
+      <w:pPr>
+        <w:rPr>
+          <w:rFonts w:ascii="Arial" w:hAnsi="Arial" w:cs="Arial"/>
+          <w:b/>
+          <w:bCs/>
+          <w:sz w:val="24"/>
+          <w:szCs w:val="24"/>
+        </w:rPr>
+      </w:pPr>
+    </w:p>
+    <w:p>
+      <w:pPr>
+        <w:rPr>
+          <w:rFonts w:ascii="Arial" w:hAnsi="Arial" w:cs="Arial"/>
+          <w:b/>
+          <w:bCs/>
+          <w:sz w:val="24"/>
+          <w:szCs w:val="24"/>
+        </w:rPr>
+      </w:pPr>
+    </w:p>
+    <w:p>
+      <w:pPr>
+        <w:rPr>
+          <w:rFonts w:ascii="Arial" w:hAnsi="Arial" w:cs="Arial"/>
+          <w:b/>
+          <w:bCs/>
+          <w:sz w:val="24"/>
+          <w:szCs w:val="24"/>
+        </w:rPr>
+      </w:pPr>
+    </w:p>
+    <w:p>
+      <w:pPr>
+        <w:rPr>
+          <w:rFonts w:ascii="Arial" w:hAnsi="Arial" w:cs="Arial"/>
+          <w:b/>
+          <w:bCs/>
+          <w:sz w:val="24"/>
+          <w:szCs w:val="24"/>
+        </w:rPr>
+      </w:pPr>
+    </w:p>
+    <w:p>
+      <w:pPr>
+        <w:rPr>
+          <w:rFonts w:ascii="Arial" w:hAnsi="Arial" w:cs="Arial"/>
+          <w:b/>
+          <w:bCs/>
+          <w:sz w:val="24"/>
+          <w:szCs w:val="24"/>
+        </w:rPr>
+      </w:pPr>
+    </w:p>
+    <w:p>
+      <w:pPr>
+        <w:rPr>
+          <w:rFonts w:ascii="Arial" w:hAnsi="Arial" w:cs="Arial"/>
+          <w:b/>
+          <w:bCs/>
+          <w:sz w:val="24"/>
+          <w:szCs w:val="24"/>
+        </w:rPr>
+      </w:pPr>
+    </w:p>
+    <w:p>
+      <w:pPr>
+        <w:rPr>
+          <w:rFonts w:ascii="Arial" w:hAnsi="Arial" w:cs="Arial"/>
+          <w:b/>
+          <w:bCs/>
+          <w:sz w:val="24"/>
+          <w:szCs w:val="24"/>
+        </w:rPr>
+      </w:pPr>
+    </w:p>
+    <w:p>
+      <w:pPr>
+        <w:rPr>
+          <w:rFonts w:ascii="Arial" w:hAnsi="Arial" w:cs="Arial"/>
+          <w:b/>
+          <w:bCs/>
+          <w:sz w:val="24"/>
+          <w:szCs w:val="24"/>
+        </w:rPr>
+      </w:pPr>
+    </w:p>
+    <w:tbl>
+      <w:tblPr>
+        <w:tblStyle w:val="TableGrid"/>
+        <w:tblW w:w="0" w:type="auto"/>
+        <w:tblLook w:val="04A0" w:firstRow="1" w:lastRow="0" w:firstColumn="1" w:lastColumn="0" w:noHBand="0" w:noVBand="1"/>
+      </w:tblPr>
+      <w:tblGrid>
+        <w:gridCol w:w="9350"/>
+      </w:tblGrid>
+      <w:tr>
+        <w:tc>
+          <w:tcPr>
+            <w:tcW w:w="9350" w:type="dxa"/>
+          </w:tcPr>
+          <w:p>
+            <w:pPr>
+              <w:pStyle w:val="ListParagraph"/>
+              <w:numPr>
+                <w:ilvl w:val="0"/>
+                <w:numId w:val="2"/>
+              </w:numPr>
+              <w:rPr>
+                <w:rFonts w:ascii="Arial" w:hAnsi="Arial" w:cs="Arial"/>
+                <w:b/>
+                <w:bCs/>
+                <w:sz w:val="24"/>
+                <w:szCs w:val="24"/>
+              </w:rPr>
+            </w:pPr>
+            <w:proofErr w:type="spellStart"/>
+            <w:r>
+              <w:rPr>
+                <w:rFonts w:ascii="Arial" w:hAnsi="Arial" w:cs="Arial"/>
+                <w:b/>
+                <w:bCs/>
+                <w:sz w:val="24"/>
+                <w:szCs w:val="24"/>
+              </w:rPr>
+              <w:lastRenderedPageBreak/>
+              <w:t>Membuat</w:t>
+            </w:r>
+            <w:proofErr w:type="spellEnd"/>
+            <w:r>
+              <w:rPr>
+                <w:rFonts w:ascii="Arial" w:hAnsi="Arial" w:cs="Arial"/>
+                <w:b/>
+                <w:bCs/>
+                <w:sz w:val="24"/>
+                <w:szCs w:val="24"/>
+              </w:rPr>
+              <w:t xml:space="preserve"> 3 </w:t>
+            </w:r>
+            <w:proofErr w:type="spellStart"/>
+            <w:r>
+              <w:rPr>
+                <w:rFonts w:ascii="Arial" w:hAnsi="Arial" w:cs="Arial"/>
+                <w:b/>
+                <w:bCs/>
+                <w:sz w:val="24"/>
+                <w:szCs w:val="24"/>
+              </w:rPr>
+              <w:t>fragement</w:t>
+            </w:r>
+            <w:proofErr w:type="spellEnd"/>
+            <w:r>
+              <w:rPr>
+                <w:rFonts w:ascii="Arial" w:hAnsi="Arial" w:cs="Arial"/>
+                <w:b/>
+                <w:bCs/>
+                <w:sz w:val="24"/>
+                <w:szCs w:val="24"/>
+              </w:rPr>
+              <w:t xml:space="preserve"> </w:t>
+            </w:r>
+            <w:proofErr w:type="spellStart"/>
+            <w:r>
+              <w:rPr>
+                <w:rFonts w:ascii="Arial" w:hAnsi="Arial" w:cs="Arial"/>
+                <w:b/>
+                <w:bCs/>
+                <w:sz w:val="24"/>
+                <w:szCs w:val="24"/>
+              </w:rPr>
+              <w:t>materi</w:t>
+            </w:r>
+            <w:proofErr w:type="spellEnd"/>
+            <w:r>
+              <w:rPr>
+                <w:rFonts w:ascii="Arial" w:hAnsi="Arial" w:cs="Arial"/>
+                <w:b/>
+                <w:bCs/>
+                <w:sz w:val="24"/>
+                <w:szCs w:val="24"/>
+              </w:rPr>
+              <w:t xml:space="preserve"> </w:t>
+            </w:r>
+            <w:proofErr w:type="spellStart"/>
+            <w:r>
+              <w:rPr>
+                <w:rFonts w:ascii="Arial" w:hAnsi="Arial" w:cs="Arial"/>
+                <w:b/>
+                <w:bCs/>
+                <w:sz w:val="24"/>
+                <w:szCs w:val="24"/>
+              </w:rPr>
+              <w:t>kalkulus</w:t>
+            </w:r>
+            <w:proofErr w:type="spellEnd"/>
+            <w:r>
+              <w:rPr>
+                <w:rFonts w:ascii="Arial" w:hAnsi="Arial" w:cs="Arial"/>
+                <w:b/>
+                <w:bCs/>
+                <w:sz w:val="24"/>
+                <w:szCs w:val="24"/>
+              </w:rPr>
+              <w:t xml:space="preserve"> 1,2,3</w:t>
+            </w:r>
+          </w:p>
+          <w:p>
+            <w:pPr>
+              <w:pStyle w:val="ListParagraph"/>
+              <w:ind w:left="417"/>
+              <w:rPr>
+                <w:rFonts w:ascii="Arial" w:hAnsi="Arial" w:cs="Arial"/>
+                <w:b/>
+                <w:bCs/>
+                <w:sz w:val="24"/>
+                <w:szCs w:val="24"/>
+              </w:rPr>
+            </w:pPr>
+          </w:p>
+          <w:p>
+            <w:pPr>
+              <w:pStyle w:val="ListParagraph"/>
+              <w:numPr>
+                <w:ilvl w:val="0"/>
+                <w:numId w:val="10"/>
+              </w:numPr>
+              <w:rPr>
+                <w:rFonts w:ascii="Arial" w:hAnsi="Arial" w:cs="Arial"/>
+                <w:b/>
+                <w:bCs/>
+                <w:sz w:val="24"/>
+                <w:szCs w:val="24"/>
+              </w:rPr>
+            </w:pPr>
+            <w:r>
+              <w:rPr>
+                <w:rFonts w:ascii="Arial" w:hAnsi="Arial" w:cs="Arial"/>
+                <w:b/>
+                <w:bCs/>
+                <w:sz w:val="24"/>
+                <w:szCs w:val="24"/>
+              </w:rPr>
+              <w:t>Header</w:t>
+            </w:r>
+          </w:p>
+          <w:p>
+            <w:pPr>
+              <w:pStyle w:val="ListParagraph"/>
+              <w:rPr>
+                <w:rFonts w:ascii="Arial" w:hAnsi="Arial" w:cs="Arial"/>
+                <w:sz w:val="24"/>
+                <w:szCs w:val="24"/>
+              </w:rPr>
+            </w:pPr>
+            <w:r>
+              <w:rPr>
+                <w:rFonts w:ascii="Arial" w:hAnsi="Arial" w:cs="Arial"/>
+                <w:sz w:val="24"/>
+                <w:szCs w:val="24"/>
+              </w:rPr>
+              <w:t xml:space="preserve">Bagian </w:t>
+            </w:r>
+            <w:proofErr w:type="spellStart"/>
+            <w:r>
+              <w:rPr>
+                <w:rFonts w:ascii="Arial" w:hAnsi="Arial" w:cs="Arial"/>
+                <w:sz w:val="24"/>
+                <w:szCs w:val="24"/>
+              </w:rPr>
+              <w:t>ini</w:t>
+            </w:r>
+            <w:proofErr w:type="spellEnd"/>
+            <w:r>
+              <w:rPr>
+                <w:rFonts w:ascii="Arial" w:hAnsi="Arial" w:cs="Arial"/>
+                <w:sz w:val="24"/>
+                <w:szCs w:val="24"/>
+              </w:rPr>
+              <w:t xml:space="preserve"> </w:t>
+            </w:r>
+            <w:proofErr w:type="spellStart"/>
+            <w:r>
+              <w:rPr>
+                <w:rFonts w:ascii="Arial" w:hAnsi="Arial" w:cs="Arial"/>
+                <w:sz w:val="24"/>
+                <w:szCs w:val="24"/>
+              </w:rPr>
+              <w:t>berada</w:t>
+            </w:r>
+            <w:proofErr w:type="spellEnd"/>
+            <w:r>
+              <w:rPr>
+                <w:rFonts w:ascii="Arial" w:hAnsi="Arial" w:cs="Arial"/>
+                <w:sz w:val="24"/>
+                <w:szCs w:val="24"/>
+              </w:rPr>
+              <w:t xml:space="preserve"> di </w:t>
+            </w:r>
+            <w:proofErr w:type="spellStart"/>
+            <w:r>
+              <w:rPr>
+                <w:rFonts w:ascii="Arial" w:hAnsi="Arial" w:cs="Arial"/>
+                <w:sz w:val="24"/>
+                <w:szCs w:val="24"/>
+              </w:rPr>
+              <w:t>bagian</w:t>
+            </w:r>
+            <w:proofErr w:type="spellEnd"/>
+            <w:r>
+              <w:rPr>
+                <w:rFonts w:ascii="Arial" w:hAnsi="Arial" w:cs="Arial"/>
+                <w:sz w:val="24"/>
+                <w:szCs w:val="24"/>
+              </w:rPr>
+              <w:t xml:space="preserve"> paling </w:t>
+            </w:r>
+            <w:proofErr w:type="spellStart"/>
+            <w:r>
+              <w:rPr>
+                <w:rFonts w:ascii="Arial" w:hAnsi="Arial" w:cs="Arial"/>
+                <w:sz w:val="24"/>
+                <w:szCs w:val="24"/>
+              </w:rPr>
+              <w:t>atas</w:t>
+            </w:r>
+            <w:proofErr w:type="spellEnd"/>
+            <w:r>
+              <w:rPr>
+                <w:rFonts w:ascii="Arial" w:hAnsi="Arial" w:cs="Arial"/>
+                <w:sz w:val="24"/>
+                <w:szCs w:val="24"/>
+              </w:rPr>
+              <w:t xml:space="preserve"> </w:t>
+            </w:r>
+            <w:proofErr w:type="spellStart"/>
+            <w:r>
+              <w:rPr>
+                <w:rFonts w:ascii="Arial" w:hAnsi="Arial" w:cs="Arial"/>
+                <w:sz w:val="24"/>
+                <w:szCs w:val="24"/>
+              </w:rPr>
+              <w:t>tampilan</w:t>
+            </w:r>
+            <w:proofErr w:type="spellEnd"/>
+            <w:r>
+              <w:rPr>
+                <w:rFonts w:ascii="Arial" w:hAnsi="Arial" w:cs="Arial"/>
+                <w:sz w:val="24"/>
+                <w:szCs w:val="24"/>
+              </w:rPr>
+              <w:t xml:space="preserve">. Di </w:t>
+            </w:r>
+            <w:proofErr w:type="spellStart"/>
+            <w:r>
+              <w:rPr>
+                <w:rFonts w:ascii="Arial" w:hAnsi="Arial" w:cs="Arial"/>
+                <w:sz w:val="24"/>
+                <w:szCs w:val="24"/>
+              </w:rPr>
+              <w:t>dalamnya</w:t>
+            </w:r>
+            <w:proofErr w:type="spellEnd"/>
+            <w:r>
+              <w:rPr>
+                <w:rFonts w:ascii="Arial" w:hAnsi="Arial" w:cs="Arial"/>
+                <w:sz w:val="24"/>
+                <w:szCs w:val="24"/>
+              </w:rPr>
+              <w:t xml:space="preserve"> </w:t>
+            </w:r>
+            <w:proofErr w:type="spellStart"/>
+            <w:r>
+              <w:rPr>
+                <w:rFonts w:ascii="Arial" w:hAnsi="Arial" w:cs="Arial"/>
+                <w:sz w:val="24"/>
+                <w:szCs w:val="24"/>
+              </w:rPr>
+              <w:t>terdapat</w:t>
+            </w:r>
+            <w:proofErr w:type="spellEnd"/>
+            <w:r>
+              <w:rPr>
+                <w:rFonts w:ascii="Arial" w:hAnsi="Arial" w:cs="Arial"/>
+                <w:sz w:val="24"/>
+                <w:szCs w:val="24"/>
+              </w:rPr>
+              <w:t xml:space="preserve"> ikon </w:t>
+            </w:r>
+            <w:proofErr w:type="spellStart"/>
+            <w:r>
+              <w:rPr>
+                <w:rFonts w:ascii="Arial" w:hAnsi="Arial" w:cs="Arial"/>
+                <w:sz w:val="24"/>
+                <w:szCs w:val="24"/>
+              </w:rPr>
+              <w:t>panah</w:t>
+            </w:r>
+            <w:proofErr w:type="spellEnd"/>
+            <w:r>
+              <w:rPr>
+                <w:rFonts w:ascii="Arial" w:hAnsi="Arial" w:cs="Arial"/>
+                <w:sz w:val="24"/>
+                <w:szCs w:val="24"/>
+              </w:rPr>
+              <w:t xml:space="preserve"> di </w:t>
+            </w:r>
+            <w:proofErr w:type="spellStart"/>
+            <w:r>
+              <w:rPr>
+                <w:rFonts w:ascii="Arial" w:hAnsi="Arial" w:cs="Arial"/>
+                <w:sz w:val="24"/>
+                <w:szCs w:val="24"/>
+              </w:rPr>
+              <w:t>sebelah</w:t>
+            </w:r>
+            <w:proofErr w:type="spellEnd"/>
+            <w:r>
+              <w:rPr>
+                <w:rFonts w:ascii="Arial" w:hAnsi="Arial" w:cs="Arial"/>
+                <w:sz w:val="24"/>
+                <w:szCs w:val="24"/>
+              </w:rPr>
+              <w:t xml:space="preserve"> kiri yang </w:t>
+            </w:r>
+            <w:proofErr w:type="spellStart"/>
+            <w:r>
+              <w:rPr>
+                <w:rFonts w:ascii="Arial" w:hAnsi="Arial" w:cs="Arial"/>
+                <w:sz w:val="24"/>
+                <w:szCs w:val="24"/>
+              </w:rPr>
+              <w:t>berfungsi</w:t>
+            </w:r>
+            <w:proofErr w:type="spellEnd"/>
+            <w:r>
+              <w:rPr>
+                <w:rFonts w:ascii="Arial" w:hAnsi="Arial" w:cs="Arial"/>
+                <w:sz w:val="24"/>
+                <w:szCs w:val="24"/>
+              </w:rPr>
+              <w:t xml:space="preserve"> </w:t>
+            </w:r>
+            <w:proofErr w:type="spellStart"/>
+            <w:r>
+              <w:rPr>
+                <w:rFonts w:ascii="Arial" w:hAnsi="Arial" w:cs="Arial"/>
+                <w:sz w:val="24"/>
+                <w:szCs w:val="24"/>
+              </w:rPr>
+              <w:t>sebagai</w:t>
+            </w:r>
+            <w:proofErr w:type="spellEnd"/>
+            <w:r>
+              <w:rPr>
+                <w:rFonts w:ascii="Arial" w:hAnsi="Arial" w:cs="Arial"/>
+                <w:sz w:val="24"/>
+                <w:szCs w:val="24"/>
+              </w:rPr>
+              <w:t xml:space="preserve"> </w:t>
+            </w:r>
+            <w:proofErr w:type="spellStart"/>
+            <w:r>
+              <w:rPr>
+                <w:rFonts w:ascii="Arial" w:hAnsi="Arial" w:cs="Arial"/>
+                <w:sz w:val="24"/>
+                <w:szCs w:val="24"/>
+              </w:rPr>
+              <w:t>tombol</w:t>
+            </w:r>
+            <w:proofErr w:type="spellEnd"/>
+            <w:r>
+              <w:rPr>
+                <w:rFonts w:ascii="Arial" w:hAnsi="Arial" w:cs="Arial"/>
+                <w:sz w:val="24"/>
+                <w:szCs w:val="24"/>
+              </w:rPr>
+              <w:t xml:space="preserve"> </w:t>
+            </w:r>
+            <w:proofErr w:type="spellStart"/>
+            <w:r>
+              <w:rPr>
+                <w:rFonts w:ascii="Arial" w:hAnsi="Arial" w:cs="Arial"/>
+                <w:sz w:val="24"/>
+                <w:szCs w:val="24"/>
+              </w:rPr>
+              <w:t>kembali</w:t>
+            </w:r>
+            <w:proofErr w:type="spellEnd"/>
+            <w:r>
+              <w:rPr>
+                <w:rFonts w:ascii="Arial" w:hAnsi="Arial" w:cs="Arial"/>
+                <w:sz w:val="24"/>
+                <w:szCs w:val="24"/>
+              </w:rPr>
+              <w:t xml:space="preserve"> </w:t>
+            </w:r>
+            <w:proofErr w:type="spellStart"/>
+            <w:r>
+              <w:rPr>
+                <w:rFonts w:ascii="Arial" w:hAnsi="Arial" w:cs="Arial"/>
+                <w:sz w:val="24"/>
+                <w:szCs w:val="24"/>
+              </w:rPr>
+              <w:t>ke</w:t>
+            </w:r>
+            <w:proofErr w:type="spellEnd"/>
+            <w:r>
+              <w:rPr>
+                <w:rFonts w:ascii="Arial" w:hAnsi="Arial" w:cs="Arial"/>
+                <w:sz w:val="24"/>
+                <w:szCs w:val="24"/>
+              </w:rPr>
+              <w:t xml:space="preserve"> </w:t>
+            </w:r>
+            <w:proofErr w:type="spellStart"/>
+            <w:r>
+              <w:rPr>
+                <w:rFonts w:ascii="Arial" w:hAnsi="Arial" w:cs="Arial"/>
+                <w:sz w:val="24"/>
+                <w:szCs w:val="24"/>
+              </w:rPr>
+              <w:t>halaman</w:t>
+            </w:r>
+            <w:proofErr w:type="spellEnd"/>
+            <w:r>
+              <w:rPr>
+                <w:rFonts w:ascii="Arial" w:hAnsi="Arial" w:cs="Arial"/>
+                <w:sz w:val="24"/>
+                <w:szCs w:val="24"/>
+              </w:rPr>
+              <w:t xml:space="preserve"> </w:t>
+            </w:r>
+            <w:proofErr w:type="spellStart"/>
+            <w:r>
+              <w:rPr>
+                <w:rFonts w:ascii="Arial" w:hAnsi="Arial" w:cs="Arial"/>
+                <w:sz w:val="24"/>
+                <w:szCs w:val="24"/>
+              </w:rPr>
+              <w:t>sebelumnya</w:t>
+            </w:r>
+            <w:proofErr w:type="spellEnd"/>
+            <w:r>
+              <w:rPr>
+                <w:rFonts w:ascii="Arial" w:hAnsi="Arial" w:cs="Arial"/>
+                <w:sz w:val="24"/>
+                <w:szCs w:val="24"/>
+              </w:rPr>
+              <w:t xml:space="preserve">. Di </w:t>
+            </w:r>
+            <w:proofErr w:type="spellStart"/>
+            <w:r>
+              <w:rPr>
+                <w:rFonts w:ascii="Arial" w:hAnsi="Arial" w:cs="Arial"/>
+                <w:sz w:val="24"/>
+                <w:szCs w:val="24"/>
+              </w:rPr>
+              <w:t>bagian</w:t>
+            </w:r>
+            <w:proofErr w:type="spellEnd"/>
+            <w:r>
+              <w:rPr>
+                <w:rFonts w:ascii="Arial" w:hAnsi="Arial" w:cs="Arial"/>
+                <w:sz w:val="24"/>
+                <w:szCs w:val="24"/>
+              </w:rPr>
+              <w:t xml:space="preserve"> </w:t>
+            </w:r>
+            <w:proofErr w:type="spellStart"/>
+            <w:r>
+              <w:rPr>
+                <w:rFonts w:ascii="Arial" w:hAnsi="Arial" w:cs="Arial"/>
+                <w:sz w:val="24"/>
+                <w:szCs w:val="24"/>
+              </w:rPr>
+              <w:t>tengah</w:t>
+            </w:r>
+            <w:proofErr w:type="spellEnd"/>
+            <w:r>
+              <w:rPr>
+                <w:rFonts w:ascii="Arial" w:hAnsi="Arial" w:cs="Arial"/>
+                <w:sz w:val="24"/>
+                <w:szCs w:val="24"/>
+              </w:rPr>
+              <w:t xml:space="preserve"> </w:t>
+            </w:r>
+            <w:proofErr w:type="spellStart"/>
+            <w:r>
+              <w:rPr>
+                <w:rFonts w:ascii="Arial" w:hAnsi="Arial" w:cs="Arial"/>
+                <w:sz w:val="24"/>
+                <w:szCs w:val="24"/>
+              </w:rPr>
+              <w:t>terdapat</w:t>
+            </w:r>
+            <w:proofErr w:type="spellEnd"/>
+            <w:r>
+              <w:rPr>
+                <w:rFonts w:ascii="Arial" w:hAnsi="Arial" w:cs="Arial"/>
+                <w:sz w:val="24"/>
+                <w:szCs w:val="24"/>
+              </w:rPr>
+              <w:t xml:space="preserve"> </w:t>
+            </w:r>
+            <w:proofErr w:type="spellStart"/>
+            <w:r>
+              <w:rPr>
+                <w:rFonts w:ascii="Arial" w:hAnsi="Arial" w:cs="Arial"/>
+                <w:sz w:val="24"/>
+                <w:szCs w:val="24"/>
+              </w:rPr>
+              <w:t>teks</w:t>
+            </w:r>
+            <w:proofErr w:type="spellEnd"/>
+            <w:r>
+              <w:rPr>
+                <w:rFonts w:ascii="Arial" w:hAnsi="Arial" w:cs="Arial"/>
+                <w:sz w:val="24"/>
+                <w:szCs w:val="24"/>
+              </w:rPr>
+              <w:t xml:space="preserve"> "Materi 1" yang </w:t>
+            </w:r>
+            <w:proofErr w:type="spellStart"/>
+            <w:r>
+              <w:rPr>
+                <w:rFonts w:ascii="Arial" w:hAnsi="Arial" w:cs="Arial"/>
+                <w:sz w:val="24"/>
+                <w:szCs w:val="24"/>
+              </w:rPr>
+              <w:t>ditampilkan</w:t>
+            </w:r>
+            <w:proofErr w:type="spellEnd"/>
+            <w:r>
+              <w:rPr>
+                <w:rFonts w:ascii="Arial" w:hAnsi="Arial" w:cs="Arial"/>
+                <w:sz w:val="24"/>
+                <w:szCs w:val="24"/>
+              </w:rPr>
+              <w:t xml:space="preserve"> </w:t>
+            </w:r>
+            <w:proofErr w:type="spellStart"/>
+            <w:r>
+              <w:rPr>
+                <w:rFonts w:ascii="Arial" w:hAnsi="Arial" w:cs="Arial"/>
+                <w:sz w:val="24"/>
+                <w:szCs w:val="24"/>
+              </w:rPr>
+              <w:t>dengan</w:t>
+            </w:r>
+            <w:proofErr w:type="spellEnd"/>
+            <w:r>
+              <w:rPr>
+                <w:rFonts w:ascii="Arial" w:hAnsi="Arial" w:cs="Arial"/>
+                <w:sz w:val="24"/>
+                <w:szCs w:val="24"/>
+              </w:rPr>
+              <w:t xml:space="preserve"> </w:t>
+            </w:r>
+            <w:proofErr w:type="spellStart"/>
+            <w:r>
+              <w:rPr>
+                <w:rFonts w:ascii="Arial" w:hAnsi="Arial" w:cs="Arial"/>
+                <w:sz w:val="24"/>
+                <w:szCs w:val="24"/>
+              </w:rPr>
+              <w:t>huruf</w:t>
+            </w:r>
+            <w:proofErr w:type="spellEnd"/>
+            <w:r>
+              <w:rPr>
+                <w:rFonts w:ascii="Arial" w:hAnsi="Arial" w:cs="Arial"/>
+                <w:sz w:val="24"/>
+                <w:szCs w:val="24"/>
+              </w:rPr>
+              <w:t xml:space="preserve"> </w:t>
+            </w:r>
+            <w:proofErr w:type="spellStart"/>
+            <w:r>
+              <w:rPr>
+                <w:rFonts w:ascii="Arial" w:hAnsi="Arial" w:cs="Arial"/>
+                <w:sz w:val="24"/>
+                <w:szCs w:val="24"/>
+              </w:rPr>
+              <w:t>tebal</w:t>
+            </w:r>
+            <w:proofErr w:type="spellEnd"/>
+            <w:r>
+              <w:rPr>
+                <w:rFonts w:ascii="Arial" w:hAnsi="Arial" w:cs="Arial"/>
+                <w:sz w:val="24"/>
+                <w:szCs w:val="24"/>
+              </w:rPr>
+              <w:t xml:space="preserve"> </w:t>
+            </w:r>
+            <w:proofErr w:type="spellStart"/>
+            <w:r>
+              <w:rPr>
+                <w:rFonts w:ascii="Arial" w:hAnsi="Arial" w:cs="Arial"/>
+                <w:sz w:val="24"/>
+                <w:szCs w:val="24"/>
+              </w:rPr>
+              <w:t>berwarna</w:t>
+            </w:r>
+            <w:proofErr w:type="spellEnd"/>
+            <w:r>
+              <w:rPr>
+                <w:rFonts w:ascii="Arial" w:hAnsi="Arial" w:cs="Arial"/>
+                <w:sz w:val="24"/>
+                <w:szCs w:val="24"/>
+              </w:rPr>
+              <w:t xml:space="preserve"> </w:t>
+            </w:r>
+            <w:proofErr w:type="spellStart"/>
+            <w:r>
+              <w:rPr>
+                <w:rFonts w:ascii="Arial" w:hAnsi="Arial" w:cs="Arial"/>
+                <w:sz w:val="24"/>
+                <w:szCs w:val="24"/>
+              </w:rPr>
+              <w:t>putih</w:t>
+            </w:r>
+            <w:proofErr w:type="spellEnd"/>
+            <w:r>
+              <w:rPr>
+                <w:rFonts w:ascii="Arial" w:hAnsi="Arial" w:cs="Arial"/>
+                <w:sz w:val="24"/>
+                <w:szCs w:val="24"/>
+              </w:rPr>
+              <w:t xml:space="preserve">. Latar </w:t>
+            </w:r>
+            <w:proofErr w:type="spellStart"/>
+            <w:r>
+              <w:rPr>
+                <w:rFonts w:ascii="Arial" w:hAnsi="Arial" w:cs="Arial"/>
+                <w:sz w:val="24"/>
+                <w:szCs w:val="24"/>
+              </w:rPr>
+              <w:t>belakang</w:t>
+            </w:r>
+            <w:proofErr w:type="spellEnd"/>
+            <w:r>
+              <w:rPr>
+                <w:rFonts w:ascii="Arial" w:hAnsi="Arial" w:cs="Arial"/>
+                <w:sz w:val="24"/>
+                <w:szCs w:val="24"/>
+              </w:rPr>
+              <w:t xml:space="preserve"> header </w:t>
+            </w:r>
+            <w:proofErr w:type="spellStart"/>
+            <w:r>
+              <w:rPr>
+                <w:rFonts w:ascii="Arial" w:hAnsi="Arial" w:cs="Arial"/>
+                <w:sz w:val="24"/>
+                <w:szCs w:val="24"/>
+              </w:rPr>
+              <w:t>ini</w:t>
+            </w:r>
+            <w:proofErr w:type="spellEnd"/>
+            <w:r>
+              <w:rPr>
+                <w:rFonts w:ascii="Arial" w:hAnsi="Arial" w:cs="Arial"/>
+                <w:sz w:val="24"/>
+                <w:szCs w:val="24"/>
+              </w:rPr>
+              <w:t xml:space="preserve"> </w:t>
+            </w:r>
+            <w:proofErr w:type="spellStart"/>
+            <w:r>
+              <w:rPr>
+                <w:rFonts w:ascii="Arial" w:hAnsi="Arial" w:cs="Arial"/>
+                <w:sz w:val="24"/>
+                <w:szCs w:val="24"/>
+              </w:rPr>
+              <w:t>berwarna</w:t>
+            </w:r>
+            <w:proofErr w:type="spellEnd"/>
+            <w:r>
+              <w:rPr>
+                <w:rFonts w:ascii="Arial" w:hAnsi="Arial" w:cs="Arial"/>
+                <w:sz w:val="24"/>
+                <w:szCs w:val="24"/>
+              </w:rPr>
+              <w:t xml:space="preserve"> </w:t>
+            </w:r>
+            <w:proofErr w:type="spellStart"/>
+            <w:r>
+              <w:rPr>
+                <w:rFonts w:ascii="Arial" w:hAnsi="Arial" w:cs="Arial"/>
+                <w:sz w:val="24"/>
+                <w:szCs w:val="24"/>
+              </w:rPr>
+              <w:t>ungu</w:t>
+            </w:r>
+            <w:proofErr w:type="spellEnd"/>
+            <w:r>
+              <w:rPr>
+                <w:rFonts w:ascii="Arial" w:hAnsi="Arial" w:cs="Arial"/>
+                <w:sz w:val="24"/>
+                <w:szCs w:val="24"/>
+              </w:rPr>
+              <w:t xml:space="preserve"> </w:t>
+            </w:r>
+            <w:proofErr w:type="spellStart"/>
+            <w:r>
+              <w:rPr>
+                <w:rFonts w:ascii="Arial" w:hAnsi="Arial" w:cs="Arial"/>
+                <w:sz w:val="24"/>
+                <w:szCs w:val="24"/>
+              </w:rPr>
+              <w:t>tua</w:t>
+            </w:r>
+            <w:proofErr w:type="spellEnd"/>
+            <w:r>
+              <w:rPr>
+                <w:rFonts w:ascii="Arial" w:hAnsi="Arial" w:cs="Arial"/>
+                <w:sz w:val="24"/>
+                <w:szCs w:val="24"/>
+              </w:rPr>
+              <w:t xml:space="preserve">, </w:t>
+            </w:r>
+            <w:proofErr w:type="spellStart"/>
+            <w:r>
+              <w:rPr>
+                <w:rFonts w:ascii="Arial" w:hAnsi="Arial" w:cs="Arial"/>
+                <w:sz w:val="24"/>
+                <w:szCs w:val="24"/>
+              </w:rPr>
+              <w:t>membuat</w:t>
+            </w:r>
+            <w:proofErr w:type="spellEnd"/>
+            <w:r>
+              <w:rPr>
+                <w:rFonts w:ascii="Arial" w:hAnsi="Arial" w:cs="Arial"/>
+                <w:sz w:val="24"/>
+                <w:szCs w:val="24"/>
+              </w:rPr>
+              <w:t xml:space="preserve"> </w:t>
+            </w:r>
+            <w:proofErr w:type="spellStart"/>
+            <w:r>
+              <w:rPr>
+                <w:rFonts w:ascii="Arial" w:hAnsi="Arial" w:cs="Arial"/>
+                <w:sz w:val="24"/>
+                <w:szCs w:val="24"/>
+              </w:rPr>
+              <w:t>tampilannya</w:t>
+            </w:r>
+            <w:proofErr w:type="spellEnd"/>
+            <w:r>
+              <w:rPr>
+                <w:rFonts w:ascii="Arial" w:hAnsi="Arial" w:cs="Arial"/>
+                <w:sz w:val="24"/>
+                <w:szCs w:val="24"/>
+              </w:rPr>
+              <w:t xml:space="preserve"> </w:t>
+            </w:r>
+            <w:proofErr w:type="spellStart"/>
+            <w:r>
+              <w:rPr>
+                <w:rFonts w:ascii="Arial" w:hAnsi="Arial" w:cs="Arial"/>
+                <w:sz w:val="24"/>
+                <w:szCs w:val="24"/>
+              </w:rPr>
+              <w:t>terlihat</w:t>
+            </w:r>
+            <w:proofErr w:type="spellEnd"/>
+            <w:r>
+              <w:rPr>
+                <w:rFonts w:ascii="Arial" w:hAnsi="Arial" w:cs="Arial"/>
+                <w:sz w:val="24"/>
+                <w:szCs w:val="24"/>
+              </w:rPr>
+              <w:t xml:space="preserve"> </w:t>
+            </w:r>
+            <w:proofErr w:type="spellStart"/>
+            <w:r>
+              <w:rPr>
+                <w:rFonts w:ascii="Arial" w:hAnsi="Arial" w:cs="Arial"/>
+                <w:sz w:val="24"/>
+                <w:szCs w:val="24"/>
+              </w:rPr>
+              <w:t>jelas</w:t>
+            </w:r>
+            <w:proofErr w:type="spellEnd"/>
+            <w:r>
+              <w:rPr>
+                <w:rFonts w:ascii="Arial" w:hAnsi="Arial" w:cs="Arial"/>
+                <w:sz w:val="24"/>
+                <w:szCs w:val="24"/>
+              </w:rPr>
+              <w:t xml:space="preserve"> dan </w:t>
+            </w:r>
+            <w:proofErr w:type="spellStart"/>
+            <w:r>
+              <w:rPr>
+                <w:rFonts w:ascii="Arial" w:hAnsi="Arial" w:cs="Arial"/>
+                <w:sz w:val="24"/>
+                <w:szCs w:val="24"/>
+              </w:rPr>
+              <w:t>menarik</w:t>
+            </w:r>
+            <w:proofErr w:type="spellEnd"/>
+            <w:r>
+              <w:rPr>
+                <w:rFonts w:ascii="Arial" w:hAnsi="Arial" w:cs="Arial"/>
+                <w:sz w:val="24"/>
+                <w:szCs w:val="24"/>
+              </w:rPr>
+              <w:t xml:space="preserve"> </w:t>
+            </w:r>
+            <w:proofErr w:type="spellStart"/>
+            <w:r>
+              <w:rPr>
+                <w:rFonts w:ascii="Arial" w:hAnsi="Arial" w:cs="Arial"/>
+                <w:sz w:val="24"/>
+                <w:szCs w:val="24"/>
+              </w:rPr>
+              <w:t>perhatian</w:t>
+            </w:r>
+            <w:proofErr w:type="spellEnd"/>
+            <w:r>
+              <w:rPr>
+                <w:rFonts w:ascii="Arial" w:hAnsi="Arial" w:cs="Arial"/>
+                <w:sz w:val="24"/>
+                <w:szCs w:val="24"/>
+              </w:rPr>
+              <w:t xml:space="preserve"> </w:t>
+            </w:r>
+            <w:proofErr w:type="spellStart"/>
+            <w:r>
+              <w:rPr>
+                <w:rFonts w:ascii="Arial" w:hAnsi="Arial" w:cs="Arial"/>
+                <w:sz w:val="24"/>
+                <w:szCs w:val="24"/>
+              </w:rPr>
+              <w:t>pengguna</w:t>
+            </w:r>
+            <w:proofErr w:type="spellEnd"/>
+            <w:r>
+              <w:rPr>
+                <w:rFonts w:ascii="Arial" w:hAnsi="Arial" w:cs="Arial"/>
+                <w:sz w:val="24"/>
+                <w:szCs w:val="24"/>
+              </w:rPr>
+              <w:t>.</w:t>
+            </w:r>
+          </w:p>
+          <w:p>
+            <w:pPr>
+              <w:pStyle w:val="ListParagraph"/>
+              <w:ind w:left="417"/>
+              <w:rPr>
+                <w:rFonts w:ascii="Arial" w:hAnsi="Arial" w:cs="Arial"/>
+                <w:b/>
+                <w:bCs/>
+                <w:sz w:val="24"/>
+                <w:szCs w:val="24"/>
+              </w:rPr>
+            </w:pPr>
+          </w:p>
+          <w:p>
+            <w:pPr>
+              <w:pStyle w:val="ListParagraph"/>
+              <w:numPr>
+                <w:ilvl w:val="0"/>
+                <w:numId w:val="10"/>
+              </w:numPr>
+              <w:rPr>
+                <w:rFonts w:ascii="Arial" w:hAnsi="Arial" w:cs="Arial"/>
+                <w:b/>
+                <w:bCs/>
+                <w:sz w:val="24"/>
+                <w:szCs w:val="24"/>
+              </w:rPr>
+            </w:pPr>
+            <w:proofErr w:type="spellStart"/>
+            <w:r>
+              <w:rPr>
+                <w:rFonts w:ascii="Arial" w:hAnsi="Arial" w:cs="Arial"/>
+                <w:b/>
+                <w:bCs/>
+                <w:sz w:val="24"/>
+                <w:szCs w:val="24"/>
+              </w:rPr>
+              <w:t>Konten</w:t>
+            </w:r>
+            <w:proofErr w:type="spellEnd"/>
+            <w:r>
+              <w:rPr>
+                <w:rFonts w:ascii="Arial" w:hAnsi="Arial" w:cs="Arial"/>
+                <w:b/>
+                <w:bCs/>
+                <w:sz w:val="24"/>
+                <w:szCs w:val="24"/>
+              </w:rPr>
+              <w:t xml:space="preserve"> Utama (Bisa di-scroll)</w:t>
+            </w:r>
+          </w:p>
+          <w:p>
+            <w:pPr>
+              <w:pStyle w:val="ListParagraph"/>
+              <w:rPr>
+                <w:rFonts w:ascii="Arial" w:hAnsi="Arial" w:cs="Arial"/>
+                <w:sz w:val="24"/>
+                <w:szCs w:val="24"/>
+              </w:rPr>
+            </w:pPr>
+            <w:r>
+              <w:rPr>
+                <w:rFonts w:ascii="Arial" w:hAnsi="Arial" w:cs="Arial"/>
+                <w:sz w:val="24"/>
+                <w:szCs w:val="24"/>
+              </w:rPr>
+              <w:t xml:space="preserve">Di </w:t>
+            </w:r>
+            <w:proofErr w:type="spellStart"/>
+            <w:r>
+              <w:rPr>
+                <w:rFonts w:ascii="Arial" w:hAnsi="Arial" w:cs="Arial"/>
+                <w:sz w:val="24"/>
+                <w:szCs w:val="24"/>
+              </w:rPr>
+              <w:t>bawah</w:t>
+            </w:r>
+            <w:proofErr w:type="spellEnd"/>
+            <w:r>
+              <w:rPr>
+                <w:rFonts w:ascii="Arial" w:hAnsi="Arial" w:cs="Arial"/>
+                <w:sz w:val="24"/>
+                <w:szCs w:val="24"/>
+              </w:rPr>
+              <w:t xml:space="preserve"> header, </w:t>
+            </w:r>
+            <w:proofErr w:type="spellStart"/>
+            <w:r>
+              <w:rPr>
+                <w:rFonts w:ascii="Arial" w:hAnsi="Arial" w:cs="Arial"/>
+                <w:sz w:val="24"/>
+                <w:szCs w:val="24"/>
+              </w:rPr>
+              <w:t>terdapat</w:t>
+            </w:r>
+            <w:proofErr w:type="spellEnd"/>
+            <w:r>
+              <w:rPr>
+                <w:rFonts w:ascii="Arial" w:hAnsi="Arial" w:cs="Arial"/>
+                <w:sz w:val="24"/>
+                <w:szCs w:val="24"/>
+              </w:rPr>
+              <w:t xml:space="preserve"> area </w:t>
+            </w:r>
+            <w:proofErr w:type="spellStart"/>
+            <w:r>
+              <w:rPr>
+                <w:rFonts w:ascii="Arial" w:hAnsi="Arial" w:cs="Arial"/>
+                <w:sz w:val="24"/>
+                <w:szCs w:val="24"/>
+              </w:rPr>
+              <w:t>utama</w:t>
+            </w:r>
+            <w:proofErr w:type="spellEnd"/>
+            <w:r>
+              <w:rPr>
+                <w:rFonts w:ascii="Arial" w:hAnsi="Arial" w:cs="Arial"/>
+                <w:sz w:val="24"/>
+                <w:szCs w:val="24"/>
+              </w:rPr>
+              <w:t xml:space="preserve"> yang </w:t>
+            </w:r>
+            <w:proofErr w:type="spellStart"/>
+            <w:r>
+              <w:rPr>
+                <w:rFonts w:ascii="Arial" w:hAnsi="Arial" w:cs="Arial"/>
+                <w:sz w:val="24"/>
+                <w:szCs w:val="24"/>
+              </w:rPr>
+              <w:t>berisi</w:t>
+            </w:r>
+            <w:proofErr w:type="spellEnd"/>
+            <w:r>
+              <w:rPr>
+                <w:rFonts w:ascii="Arial" w:hAnsi="Arial" w:cs="Arial"/>
+                <w:sz w:val="24"/>
+                <w:szCs w:val="24"/>
+              </w:rPr>
+              <w:t xml:space="preserve"> </w:t>
+            </w:r>
+            <w:proofErr w:type="spellStart"/>
+            <w:r>
+              <w:rPr>
+                <w:rFonts w:ascii="Arial" w:hAnsi="Arial" w:cs="Arial"/>
+                <w:sz w:val="24"/>
+                <w:szCs w:val="24"/>
+              </w:rPr>
+              <w:t>materi</w:t>
+            </w:r>
+            <w:proofErr w:type="spellEnd"/>
+            <w:r>
+              <w:rPr>
+                <w:rFonts w:ascii="Arial" w:hAnsi="Arial" w:cs="Arial"/>
+                <w:sz w:val="24"/>
+                <w:szCs w:val="24"/>
+              </w:rPr>
+              <w:t xml:space="preserve"> </w:t>
+            </w:r>
+            <w:proofErr w:type="spellStart"/>
+            <w:r>
+              <w:rPr>
+                <w:rFonts w:ascii="Arial" w:hAnsi="Arial" w:cs="Arial"/>
+                <w:sz w:val="24"/>
+                <w:szCs w:val="24"/>
+              </w:rPr>
+              <w:t>kalkulus</w:t>
+            </w:r>
+            <w:proofErr w:type="spellEnd"/>
+            <w:r>
+              <w:rPr>
+                <w:rFonts w:ascii="Arial" w:hAnsi="Arial" w:cs="Arial"/>
+                <w:sz w:val="24"/>
+                <w:szCs w:val="24"/>
+              </w:rPr>
+              <w:t xml:space="preserve">. Bagian </w:t>
+            </w:r>
+            <w:proofErr w:type="spellStart"/>
+            <w:r>
+              <w:rPr>
+                <w:rFonts w:ascii="Arial" w:hAnsi="Arial" w:cs="Arial"/>
+                <w:sz w:val="24"/>
+                <w:szCs w:val="24"/>
+              </w:rPr>
+              <w:t>ini</w:t>
+            </w:r>
+            <w:proofErr w:type="spellEnd"/>
+            <w:r>
+              <w:rPr>
+                <w:rFonts w:ascii="Arial" w:hAnsi="Arial" w:cs="Arial"/>
+                <w:sz w:val="24"/>
+                <w:szCs w:val="24"/>
+              </w:rPr>
+              <w:t xml:space="preserve"> </w:t>
+            </w:r>
+            <w:proofErr w:type="spellStart"/>
+            <w:r>
+              <w:rPr>
+                <w:rFonts w:ascii="Arial" w:hAnsi="Arial" w:cs="Arial"/>
+                <w:sz w:val="24"/>
+                <w:szCs w:val="24"/>
+              </w:rPr>
+              <w:t>bisa</w:t>
+            </w:r>
+            <w:proofErr w:type="spellEnd"/>
+            <w:r>
+              <w:rPr>
+                <w:rFonts w:ascii="Arial" w:hAnsi="Arial" w:cs="Arial"/>
+                <w:sz w:val="24"/>
+                <w:szCs w:val="24"/>
+              </w:rPr>
+              <w:t xml:space="preserve"> </w:t>
+            </w:r>
+            <w:proofErr w:type="spellStart"/>
+            <w:r>
+              <w:rPr>
+                <w:rFonts w:ascii="Arial" w:hAnsi="Arial" w:cs="Arial"/>
+                <w:sz w:val="24"/>
+                <w:szCs w:val="24"/>
+              </w:rPr>
+              <w:t>digulir</w:t>
+            </w:r>
+            <w:proofErr w:type="spellEnd"/>
+            <w:r>
+              <w:rPr>
+                <w:rFonts w:ascii="Arial" w:hAnsi="Arial" w:cs="Arial"/>
+                <w:sz w:val="24"/>
+                <w:szCs w:val="24"/>
+              </w:rPr>
+              <w:t xml:space="preserve"> (scroll) </w:t>
+            </w:r>
+            <w:proofErr w:type="spellStart"/>
+            <w:r>
+              <w:rPr>
+                <w:rFonts w:ascii="Arial" w:hAnsi="Arial" w:cs="Arial"/>
+                <w:sz w:val="24"/>
+                <w:szCs w:val="24"/>
+              </w:rPr>
+              <w:t>ke</w:t>
+            </w:r>
+            <w:proofErr w:type="spellEnd"/>
+            <w:r>
+              <w:rPr>
+                <w:rFonts w:ascii="Arial" w:hAnsi="Arial" w:cs="Arial"/>
+                <w:sz w:val="24"/>
+                <w:szCs w:val="24"/>
+              </w:rPr>
+              <w:t xml:space="preserve"> </w:t>
+            </w:r>
+            <w:proofErr w:type="spellStart"/>
+            <w:r>
+              <w:rPr>
+                <w:rFonts w:ascii="Arial" w:hAnsi="Arial" w:cs="Arial"/>
+                <w:sz w:val="24"/>
+                <w:szCs w:val="24"/>
+              </w:rPr>
+              <w:t>bawah</w:t>
+            </w:r>
+            <w:proofErr w:type="spellEnd"/>
+            <w:r>
+              <w:rPr>
+                <w:rFonts w:ascii="Arial" w:hAnsi="Arial" w:cs="Arial"/>
+                <w:sz w:val="24"/>
+                <w:szCs w:val="24"/>
+              </w:rPr>
+              <w:t xml:space="preserve">, </w:t>
+            </w:r>
+            <w:proofErr w:type="spellStart"/>
+            <w:r>
+              <w:rPr>
+                <w:rFonts w:ascii="Arial" w:hAnsi="Arial" w:cs="Arial"/>
+                <w:sz w:val="24"/>
+                <w:szCs w:val="24"/>
+              </w:rPr>
+              <w:t>sehingga</w:t>
+            </w:r>
+            <w:proofErr w:type="spellEnd"/>
+            <w:r>
+              <w:rPr>
+                <w:rFonts w:ascii="Arial" w:hAnsi="Arial" w:cs="Arial"/>
+                <w:sz w:val="24"/>
+                <w:szCs w:val="24"/>
+              </w:rPr>
+              <w:t xml:space="preserve"> </w:t>
+            </w:r>
+            <w:proofErr w:type="spellStart"/>
+            <w:r>
+              <w:rPr>
+                <w:rFonts w:ascii="Arial" w:hAnsi="Arial" w:cs="Arial"/>
+                <w:sz w:val="24"/>
+                <w:szCs w:val="24"/>
+              </w:rPr>
+              <w:t>pengguna</w:t>
+            </w:r>
+            <w:proofErr w:type="spellEnd"/>
+            <w:r>
+              <w:rPr>
+                <w:rFonts w:ascii="Arial" w:hAnsi="Arial" w:cs="Arial"/>
+                <w:sz w:val="24"/>
+                <w:szCs w:val="24"/>
+              </w:rPr>
+              <w:t xml:space="preserve"> </w:t>
+            </w:r>
+            <w:proofErr w:type="spellStart"/>
+            <w:r>
+              <w:rPr>
+                <w:rFonts w:ascii="Arial" w:hAnsi="Arial" w:cs="Arial"/>
+                <w:sz w:val="24"/>
+                <w:szCs w:val="24"/>
+              </w:rPr>
+              <w:t>dapat</w:t>
+            </w:r>
+            <w:proofErr w:type="spellEnd"/>
+            <w:r>
+              <w:rPr>
+                <w:rFonts w:ascii="Arial" w:hAnsi="Arial" w:cs="Arial"/>
+                <w:sz w:val="24"/>
+                <w:szCs w:val="24"/>
+              </w:rPr>
+              <w:t xml:space="preserve"> </w:t>
+            </w:r>
+            <w:proofErr w:type="spellStart"/>
+            <w:r>
+              <w:rPr>
+                <w:rFonts w:ascii="Arial" w:hAnsi="Arial" w:cs="Arial"/>
+                <w:sz w:val="24"/>
+                <w:szCs w:val="24"/>
+              </w:rPr>
+              <w:t>melihat</w:t>
+            </w:r>
+            <w:proofErr w:type="spellEnd"/>
+            <w:r>
+              <w:rPr>
+                <w:rFonts w:ascii="Arial" w:hAnsi="Arial" w:cs="Arial"/>
+                <w:sz w:val="24"/>
+                <w:szCs w:val="24"/>
+              </w:rPr>
+              <w:t xml:space="preserve"> </w:t>
+            </w:r>
+            <w:proofErr w:type="spellStart"/>
+            <w:r>
+              <w:rPr>
+                <w:rFonts w:ascii="Arial" w:hAnsi="Arial" w:cs="Arial"/>
+                <w:sz w:val="24"/>
+                <w:szCs w:val="24"/>
+              </w:rPr>
+              <w:t>seluruh</w:t>
+            </w:r>
+            <w:proofErr w:type="spellEnd"/>
+            <w:r>
+              <w:rPr>
+                <w:rFonts w:ascii="Arial" w:hAnsi="Arial" w:cs="Arial"/>
+                <w:sz w:val="24"/>
+                <w:szCs w:val="24"/>
+              </w:rPr>
+              <w:t xml:space="preserve"> </w:t>
+            </w:r>
+            <w:proofErr w:type="spellStart"/>
+            <w:r>
+              <w:rPr>
+                <w:rFonts w:ascii="Arial" w:hAnsi="Arial" w:cs="Arial"/>
+                <w:sz w:val="24"/>
+                <w:szCs w:val="24"/>
+              </w:rPr>
+              <w:t>isi</w:t>
+            </w:r>
+            <w:proofErr w:type="spellEnd"/>
+            <w:r>
+              <w:rPr>
+                <w:rFonts w:ascii="Arial" w:hAnsi="Arial" w:cs="Arial"/>
+                <w:sz w:val="24"/>
+                <w:szCs w:val="24"/>
+              </w:rPr>
+              <w:t xml:space="preserve"> </w:t>
+            </w:r>
+            <w:proofErr w:type="spellStart"/>
+            <w:r>
+              <w:rPr>
+                <w:rFonts w:ascii="Arial" w:hAnsi="Arial" w:cs="Arial"/>
+                <w:sz w:val="24"/>
+                <w:szCs w:val="24"/>
+              </w:rPr>
+              <w:t>materi</w:t>
+            </w:r>
+            <w:proofErr w:type="spellEnd"/>
+            <w:r>
+              <w:rPr>
+                <w:rFonts w:ascii="Arial" w:hAnsi="Arial" w:cs="Arial"/>
+                <w:sz w:val="24"/>
+                <w:szCs w:val="24"/>
+              </w:rPr>
+              <w:t xml:space="preserve"> </w:t>
+            </w:r>
+            <w:proofErr w:type="spellStart"/>
+            <w:r>
+              <w:rPr>
+                <w:rFonts w:ascii="Arial" w:hAnsi="Arial" w:cs="Arial"/>
+                <w:sz w:val="24"/>
+                <w:szCs w:val="24"/>
+              </w:rPr>
+              <w:t>tanpa</w:t>
+            </w:r>
+            <w:proofErr w:type="spellEnd"/>
+            <w:r>
+              <w:rPr>
+                <w:rFonts w:ascii="Arial" w:hAnsi="Arial" w:cs="Arial"/>
+                <w:sz w:val="24"/>
+                <w:szCs w:val="24"/>
+              </w:rPr>
+              <w:t xml:space="preserve"> </w:t>
+            </w:r>
+            <w:proofErr w:type="spellStart"/>
+            <w:r>
+              <w:rPr>
+                <w:rFonts w:ascii="Arial" w:hAnsi="Arial" w:cs="Arial"/>
+                <w:sz w:val="24"/>
+                <w:szCs w:val="24"/>
+              </w:rPr>
+              <w:t>batasan</w:t>
+            </w:r>
+            <w:proofErr w:type="spellEnd"/>
+            <w:r>
+              <w:rPr>
+                <w:rFonts w:ascii="Arial" w:hAnsi="Arial" w:cs="Arial"/>
+                <w:sz w:val="24"/>
+                <w:szCs w:val="24"/>
+              </w:rPr>
+              <w:t xml:space="preserve"> </w:t>
+            </w:r>
+            <w:proofErr w:type="spellStart"/>
+            <w:r>
+              <w:rPr>
+                <w:rFonts w:ascii="Arial" w:hAnsi="Arial" w:cs="Arial"/>
+                <w:sz w:val="24"/>
+                <w:szCs w:val="24"/>
+              </w:rPr>
+              <w:t>ruang</w:t>
+            </w:r>
+            <w:proofErr w:type="spellEnd"/>
+            <w:r>
+              <w:rPr>
+                <w:rFonts w:ascii="Arial" w:hAnsi="Arial" w:cs="Arial"/>
+                <w:sz w:val="24"/>
+                <w:szCs w:val="24"/>
+              </w:rPr>
+              <w:t xml:space="preserve"> di </w:t>
+            </w:r>
+            <w:proofErr w:type="spellStart"/>
+            <w:r>
+              <w:rPr>
+                <w:rFonts w:ascii="Arial" w:hAnsi="Arial" w:cs="Arial"/>
+                <w:sz w:val="24"/>
+                <w:szCs w:val="24"/>
+              </w:rPr>
+              <w:t>layar</w:t>
+            </w:r>
+            <w:proofErr w:type="spellEnd"/>
+            <w:r>
+              <w:rPr>
+                <w:rFonts w:ascii="Arial" w:hAnsi="Arial" w:cs="Arial"/>
+                <w:sz w:val="24"/>
+                <w:szCs w:val="24"/>
+              </w:rPr>
+              <w:t xml:space="preserve">. Hal </w:t>
+            </w:r>
+            <w:proofErr w:type="spellStart"/>
+            <w:r>
+              <w:rPr>
+                <w:rFonts w:ascii="Arial" w:hAnsi="Arial" w:cs="Arial"/>
+                <w:sz w:val="24"/>
+                <w:szCs w:val="24"/>
+              </w:rPr>
+              <w:t>ini</w:t>
+            </w:r>
+            <w:proofErr w:type="spellEnd"/>
+            <w:r>
+              <w:rPr>
+                <w:rFonts w:ascii="Arial" w:hAnsi="Arial" w:cs="Arial"/>
+                <w:sz w:val="24"/>
+                <w:szCs w:val="24"/>
+              </w:rPr>
+              <w:t xml:space="preserve"> sangat </w:t>
+            </w:r>
+            <w:proofErr w:type="spellStart"/>
+            <w:r>
+              <w:rPr>
+                <w:rFonts w:ascii="Arial" w:hAnsi="Arial" w:cs="Arial"/>
+                <w:sz w:val="24"/>
+                <w:szCs w:val="24"/>
+              </w:rPr>
+              <w:t>membantu</w:t>
+            </w:r>
+            <w:proofErr w:type="spellEnd"/>
+            <w:r>
+              <w:rPr>
+                <w:rFonts w:ascii="Arial" w:hAnsi="Arial" w:cs="Arial"/>
+                <w:sz w:val="24"/>
+                <w:szCs w:val="24"/>
+              </w:rPr>
+              <w:t xml:space="preserve"> </w:t>
+            </w:r>
+            <w:proofErr w:type="spellStart"/>
+            <w:r>
+              <w:rPr>
+                <w:rFonts w:ascii="Arial" w:hAnsi="Arial" w:cs="Arial"/>
+                <w:sz w:val="24"/>
+                <w:szCs w:val="24"/>
+              </w:rPr>
+              <w:t>saat</w:t>
+            </w:r>
+            <w:proofErr w:type="spellEnd"/>
+            <w:r>
+              <w:rPr>
+                <w:rFonts w:ascii="Arial" w:hAnsi="Arial" w:cs="Arial"/>
+                <w:sz w:val="24"/>
+                <w:szCs w:val="24"/>
+              </w:rPr>
+              <w:t xml:space="preserve"> </w:t>
+            </w:r>
+            <w:proofErr w:type="spellStart"/>
+            <w:r>
+              <w:rPr>
+                <w:rFonts w:ascii="Arial" w:hAnsi="Arial" w:cs="Arial"/>
+                <w:sz w:val="24"/>
+                <w:szCs w:val="24"/>
+              </w:rPr>
+              <w:t>materi</w:t>
+            </w:r>
+            <w:proofErr w:type="spellEnd"/>
+            <w:r>
+              <w:rPr>
+                <w:rFonts w:ascii="Arial" w:hAnsi="Arial" w:cs="Arial"/>
+                <w:sz w:val="24"/>
+                <w:szCs w:val="24"/>
+              </w:rPr>
+              <w:t xml:space="preserve"> yang </w:t>
+            </w:r>
+            <w:proofErr w:type="spellStart"/>
+            <w:r>
+              <w:rPr>
+                <w:rFonts w:ascii="Arial" w:hAnsi="Arial" w:cs="Arial"/>
+                <w:sz w:val="24"/>
+                <w:szCs w:val="24"/>
+              </w:rPr>
+              <w:t>ditampilkan</w:t>
+            </w:r>
+            <w:proofErr w:type="spellEnd"/>
+            <w:r>
+              <w:rPr>
+                <w:rFonts w:ascii="Arial" w:hAnsi="Arial" w:cs="Arial"/>
+                <w:sz w:val="24"/>
+                <w:szCs w:val="24"/>
+              </w:rPr>
+              <w:t xml:space="preserve"> </w:t>
+            </w:r>
+            <w:proofErr w:type="spellStart"/>
+            <w:r>
+              <w:rPr>
+                <w:rFonts w:ascii="Arial" w:hAnsi="Arial" w:cs="Arial"/>
+                <w:sz w:val="24"/>
+                <w:szCs w:val="24"/>
+              </w:rPr>
+              <w:t>cukup</w:t>
+            </w:r>
+            <w:proofErr w:type="spellEnd"/>
+            <w:r>
+              <w:rPr>
+                <w:rFonts w:ascii="Arial" w:hAnsi="Arial" w:cs="Arial"/>
+                <w:sz w:val="24"/>
+                <w:szCs w:val="24"/>
+              </w:rPr>
+              <w:t xml:space="preserve"> </w:t>
+            </w:r>
+            <w:proofErr w:type="spellStart"/>
+            <w:r>
+              <w:rPr>
+                <w:rFonts w:ascii="Arial" w:hAnsi="Arial" w:cs="Arial"/>
+                <w:sz w:val="24"/>
+                <w:szCs w:val="24"/>
+              </w:rPr>
+              <w:t>panjang</w:t>
+            </w:r>
+            <w:proofErr w:type="spellEnd"/>
+            <w:r>
+              <w:rPr>
+                <w:rFonts w:ascii="Arial" w:hAnsi="Arial" w:cs="Arial"/>
+                <w:sz w:val="24"/>
+                <w:szCs w:val="24"/>
+              </w:rPr>
+              <w:t>.</w:t>
+            </w:r>
+          </w:p>
+          <w:p>
+            <w:pPr>
+              <w:pStyle w:val="ListParagraph"/>
+              <w:ind w:left="417"/>
+              <w:rPr>
+                <w:rFonts w:ascii="Arial" w:hAnsi="Arial" w:cs="Arial"/>
+                <w:b/>
+                <w:bCs/>
+                <w:sz w:val="24"/>
+                <w:szCs w:val="24"/>
+              </w:rPr>
+            </w:pPr>
+          </w:p>
+          <w:p>
+            <w:pPr>
+              <w:pStyle w:val="ListParagraph"/>
+              <w:numPr>
+                <w:ilvl w:val="0"/>
+                <w:numId w:val="10"/>
+              </w:numPr>
+              <w:rPr>
+                <w:rFonts w:ascii="Arial" w:hAnsi="Arial" w:cs="Arial"/>
+                <w:b/>
+                <w:bCs/>
+                <w:sz w:val="24"/>
+                <w:szCs w:val="24"/>
+              </w:rPr>
+            </w:pPr>
+            <w:r>
+              <w:rPr>
+                <w:rFonts w:ascii="Arial" w:hAnsi="Arial" w:cs="Arial"/>
+                <w:b/>
+                <w:bCs/>
+                <w:sz w:val="24"/>
+                <w:szCs w:val="24"/>
+              </w:rPr>
+              <w:t>Gambar-Gambar Materi</w:t>
+            </w:r>
+          </w:p>
+          <w:p>
+            <w:pPr>
+              <w:pStyle w:val="ListParagraph"/>
+              <w:rPr>
+                <w:rFonts w:ascii="Arial" w:hAnsi="Arial" w:cs="Arial"/>
+                <w:sz w:val="24"/>
+                <w:szCs w:val="24"/>
+              </w:rPr>
+            </w:pPr>
+            <w:r>
+              <w:rPr>
+                <w:rFonts w:ascii="Arial" w:hAnsi="Arial" w:cs="Arial"/>
+                <w:sz w:val="24"/>
+                <w:szCs w:val="24"/>
+              </w:rPr>
+              <w:t xml:space="preserve">Di </w:t>
+            </w:r>
+            <w:proofErr w:type="spellStart"/>
+            <w:r>
+              <w:rPr>
+                <w:rFonts w:ascii="Arial" w:hAnsi="Arial" w:cs="Arial"/>
+                <w:sz w:val="24"/>
+                <w:szCs w:val="24"/>
+              </w:rPr>
+              <w:t>dalam</w:t>
+            </w:r>
+            <w:proofErr w:type="spellEnd"/>
+            <w:r>
+              <w:rPr>
+                <w:rFonts w:ascii="Arial" w:hAnsi="Arial" w:cs="Arial"/>
+                <w:sz w:val="24"/>
+                <w:szCs w:val="24"/>
+              </w:rPr>
+              <w:t xml:space="preserve"> </w:t>
+            </w:r>
+            <w:proofErr w:type="spellStart"/>
+            <w:r>
+              <w:rPr>
+                <w:rFonts w:ascii="Arial" w:hAnsi="Arial" w:cs="Arial"/>
+                <w:sz w:val="24"/>
+                <w:szCs w:val="24"/>
+              </w:rPr>
+              <w:t>konten</w:t>
+            </w:r>
+            <w:proofErr w:type="spellEnd"/>
+            <w:r>
+              <w:rPr>
+                <w:rFonts w:ascii="Arial" w:hAnsi="Arial" w:cs="Arial"/>
+                <w:sz w:val="24"/>
+                <w:szCs w:val="24"/>
+              </w:rPr>
+              <w:t xml:space="preserve"> </w:t>
+            </w:r>
+            <w:proofErr w:type="spellStart"/>
+            <w:r>
+              <w:rPr>
+                <w:rFonts w:ascii="Arial" w:hAnsi="Arial" w:cs="Arial"/>
+                <w:sz w:val="24"/>
+                <w:szCs w:val="24"/>
+              </w:rPr>
+              <w:t>utama</w:t>
+            </w:r>
+            <w:proofErr w:type="spellEnd"/>
+            <w:r>
+              <w:rPr>
+                <w:rFonts w:ascii="Arial" w:hAnsi="Arial" w:cs="Arial"/>
+                <w:sz w:val="24"/>
+                <w:szCs w:val="24"/>
+              </w:rPr>
+              <w:t xml:space="preserve">, </w:t>
+            </w:r>
+            <w:proofErr w:type="spellStart"/>
+            <w:r>
+              <w:rPr>
+                <w:rFonts w:ascii="Arial" w:hAnsi="Arial" w:cs="Arial"/>
+                <w:sz w:val="24"/>
+                <w:szCs w:val="24"/>
+              </w:rPr>
+              <w:t>terdapat</w:t>
+            </w:r>
+            <w:proofErr w:type="spellEnd"/>
+            <w:r>
+              <w:rPr>
+                <w:rFonts w:ascii="Arial" w:hAnsi="Arial" w:cs="Arial"/>
+                <w:sz w:val="24"/>
+                <w:szCs w:val="24"/>
+              </w:rPr>
+              <w:t xml:space="preserve"> 5 </w:t>
+            </w:r>
+            <w:proofErr w:type="spellStart"/>
+            <w:r>
+              <w:rPr>
+                <w:rFonts w:ascii="Arial" w:hAnsi="Arial" w:cs="Arial"/>
+                <w:sz w:val="24"/>
+                <w:szCs w:val="24"/>
+              </w:rPr>
+              <w:t>gambar</w:t>
+            </w:r>
+            <w:proofErr w:type="spellEnd"/>
+            <w:r>
+              <w:rPr>
+                <w:rFonts w:ascii="Arial" w:hAnsi="Arial" w:cs="Arial"/>
+                <w:sz w:val="24"/>
+                <w:szCs w:val="24"/>
+              </w:rPr>
+              <w:t xml:space="preserve"> </w:t>
+            </w:r>
+            <w:proofErr w:type="spellStart"/>
+            <w:r>
+              <w:rPr>
+                <w:rFonts w:ascii="Arial" w:hAnsi="Arial" w:cs="Arial"/>
+                <w:sz w:val="24"/>
+                <w:szCs w:val="24"/>
+              </w:rPr>
+              <w:t>materi</w:t>
+            </w:r>
+            <w:proofErr w:type="spellEnd"/>
+            <w:r>
+              <w:rPr>
+                <w:rFonts w:ascii="Arial" w:hAnsi="Arial" w:cs="Arial"/>
+                <w:sz w:val="24"/>
+                <w:szCs w:val="24"/>
+              </w:rPr>
+              <w:t xml:space="preserve"> </w:t>
+            </w:r>
+            <w:proofErr w:type="spellStart"/>
+            <w:r>
+              <w:rPr>
+                <w:rFonts w:ascii="Arial" w:hAnsi="Arial" w:cs="Arial"/>
+                <w:sz w:val="24"/>
+                <w:szCs w:val="24"/>
+              </w:rPr>
+              <w:t>kalkulus</w:t>
+            </w:r>
+            <w:proofErr w:type="spellEnd"/>
+            <w:r>
+              <w:rPr>
+                <w:rFonts w:ascii="Arial" w:hAnsi="Arial" w:cs="Arial"/>
+                <w:sz w:val="24"/>
+                <w:szCs w:val="24"/>
+              </w:rPr>
+              <w:t xml:space="preserve"> yang </w:t>
+            </w:r>
+            <w:proofErr w:type="spellStart"/>
+            <w:r>
+              <w:rPr>
+                <w:rFonts w:ascii="Arial" w:hAnsi="Arial" w:cs="Arial"/>
+                <w:sz w:val="24"/>
+                <w:szCs w:val="24"/>
+              </w:rPr>
+              <w:t>ditampilkan</w:t>
+            </w:r>
+            <w:proofErr w:type="spellEnd"/>
+            <w:r>
+              <w:rPr>
+                <w:rFonts w:ascii="Arial" w:hAnsi="Arial" w:cs="Arial"/>
+                <w:sz w:val="24"/>
+                <w:szCs w:val="24"/>
+              </w:rPr>
+              <w:t xml:space="preserve"> </w:t>
+            </w:r>
+            <w:proofErr w:type="spellStart"/>
+            <w:r>
+              <w:rPr>
+                <w:rFonts w:ascii="Arial" w:hAnsi="Arial" w:cs="Arial"/>
+                <w:sz w:val="24"/>
+                <w:szCs w:val="24"/>
+              </w:rPr>
+              <w:t>secara</w:t>
+            </w:r>
+            <w:proofErr w:type="spellEnd"/>
+            <w:r>
+              <w:rPr>
+                <w:rFonts w:ascii="Arial" w:hAnsi="Arial" w:cs="Arial"/>
+                <w:sz w:val="24"/>
+                <w:szCs w:val="24"/>
+              </w:rPr>
+              <w:t xml:space="preserve"> </w:t>
+            </w:r>
+            <w:proofErr w:type="spellStart"/>
+            <w:r>
+              <w:rPr>
+                <w:rFonts w:ascii="Arial" w:hAnsi="Arial" w:cs="Arial"/>
+                <w:sz w:val="24"/>
+                <w:szCs w:val="24"/>
+              </w:rPr>
+              <w:t>berurutan</w:t>
+            </w:r>
+            <w:proofErr w:type="spellEnd"/>
+            <w:r>
+              <w:rPr>
+                <w:rFonts w:ascii="Arial" w:hAnsi="Arial" w:cs="Arial"/>
+                <w:sz w:val="24"/>
+                <w:szCs w:val="24"/>
+              </w:rPr>
+              <w:t xml:space="preserve"> </w:t>
+            </w:r>
+            <w:proofErr w:type="spellStart"/>
+            <w:r>
+              <w:rPr>
+                <w:rFonts w:ascii="Arial" w:hAnsi="Arial" w:cs="Arial"/>
+                <w:sz w:val="24"/>
+                <w:szCs w:val="24"/>
+              </w:rPr>
+              <w:t>dari</w:t>
+            </w:r>
+            <w:proofErr w:type="spellEnd"/>
+            <w:r>
+              <w:rPr>
+                <w:rFonts w:ascii="Arial" w:hAnsi="Arial" w:cs="Arial"/>
+                <w:sz w:val="24"/>
+                <w:szCs w:val="24"/>
+              </w:rPr>
+              <w:t xml:space="preserve"> </w:t>
+            </w:r>
+            <w:proofErr w:type="spellStart"/>
+            <w:r>
+              <w:rPr>
+                <w:rFonts w:ascii="Arial" w:hAnsi="Arial" w:cs="Arial"/>
+                <w:sz w:val="24"/>
+                <w:szCs w:val="24"/>
+              </w:rPr>
+              <w:t>atas</w:t>
+            </w:r>
+            <w:proofErr w:type="spellEnd"/>
+            <w:r>
+              <w:rPr>
+                <w:rFonts w:ascii="Arial" w:hAnsi="Arial" w:cs="Arial"/>
+                <w:sz w:val="24"/>
+                <w:szCs w:val="24"/>
+              </w:rPr>
+              <w:t xml:space="preserve"> </w:t>
+            </w:r>
+            <w:proofErr w:type="spellStart"/>
+            <w:r>
+              <w:rPr>
+                <w:rFonts w:ascii="Arial" w:hAnsi="Arial" w:cs="Arial"/>
+                <w:sz w:val="24"/>
+                <w:szCs w:val="24"/>
+              </w:rPr>
+              <w:t>ke</w:t>
+            </w:r>
+            <w:proofErr w:type="spellEnd"/>
+            <w:r>
+              <w:rPr>
+                <w:rFonts w:ascii="Arial" w:hAnsi="Arial" w:cs="Arial"/>
+                <w:sz w:val="24"/>
+                <w:szCs w:val="24"/>
+              </w:rPr>
+              <w:t xml:space="preserve"> </w:t>
+            </w:r>
+            <w:proofErr w:type="spellStart"/>
+            <w:r>
+              <w:rPr>
+                <w:rFonts w:ascii="Arial" w:hAnsi="Arial" w:cs="Arial"/>
+                <w:sz w:val="24"/>
+                <w:szCs w:val="24"/>
+              </w:rPr>
+              <w:t>bawah</w:t>
+            </w:r>
+            <w:proofErr w:type="spellEnd"/>
+            <w:r>
+              <w:rPr>
+                <w:rFonts w:ascii="Arial" w:hAnsi="Arial" w:cs="Arial"/>
+                <w:sz w:val="24"/>
+                <w:szCs w:val="24"/>
+              </w:rPr>
+              <w:t>. Gambar-</w:t>
+            </w:r>
+            <w:proofErr w:type="spellStart"/>
+            <w:r>
+              <w:rPr>
+                <w:rFonts w:ascii="Arial" w:hAnsi="Arial" w:cs="Arial"/>
+                <w:sz w:val="24"/>
+                <w:szCs w:val="24"/>
+              </w:rPr>
+              <w:t>gambar</w:t>
+            </w:r>
+            <w:proofErr w:type="spellEnd"/>
+            <w:r>
+              <w:rPr>
+                <w:rFonts w:ascii="Arial" w:hAnsi="Arial" w:cs="Arial"/>
+                <w:sz w:val="24"/>
+                <w:szCs w:val="24"/>
+              </w:rPr>
+              <w:t xml:space="preserve"> </w:t>
+            </w:r>
+            <w:proofErr w:type="spellStart"/>
+            <w:r>
+              <w:rPr>
+                <w:rFonts w:ascii="Arial" w:hAnsi="Arial" w:cs="Arial"/>
+                <w:sz w:val="24"/>
+                <w:szCs w:val="24"/>
+              </w:rPr>
+              <w:t>ini</w:t>
+            </w:r>
+            <w:proofErr w:type="spellEnd"/>
+            <w:r>
+              <w:rPr>
+                <w:rFonts w:ascii="Arial" w:hAnsi="Arial" w:cs="Arial"/>
+                <w:sz w:val="24"/>
+                <w:szCs w:val="24"/>
+              </w:rPr>
+              <w:t xml:space="preserve"> </w:t>
+            </w:r>
+            <w:proofErr w:type="spellStart"/>
+            <w:r>
+              <w:rPr>
+                <w:rFonts w:ascii="Arial" w:hAnsi="Arial" w:cs="Arial"/>
+                <w:sz w:val="24"/>
+                <w:szCs w:val="24"/>
+              </w:rPr>
+              <w:t>ditampilkan</w:t>
+            </w:r>
+            <w:proofErr w:type="spellEnd"/>
+            <w:r>
+              <w:rPr>
+                <w:rFonts w:ascii="Arial" w:hAnsi="Arial" w:cs="Arial"/>
+                <w:sz w:val="24"/>
+                <w:szCs w:val="24"/>
+              </w:rPr>
+              <w:t xml:space="preserve"> </w:t>
+            </w:r>
+            <w:proofErr w:type="spellStart"/>
+            <w:r>
+              <w:rPr>
+                <w:rFonts w:ascii="Arial" w:hAnsi="Arial" w:cs="Arial"/>
+                <w:sz w:val="24"/>
+                <w:szCs w:val="24"/>
+              </w:rPr>
+              <w:t>dalam</w:t>
+            </w:r>
+            <w:proofErr w:type="spellEnd"/>
+            <w:r>
+              <w:rPr>
+                <w:rFonts w:ascii="Arial" w:hAnsi="Arial" w:cs="Arial"/>
+                <w:sz w:val="24"/>
+                <w:szCs w:val="24"/>
+              </w:rPr>
+              <w:t xml:space="preserve"> </w:t>
+            </w:r>
+            <w:proofErr w:type="spellStart"/>
+            <w:r>
+              <w:rPr>
+                <w:rFonts w:ascii="Arial" w:hAnsi="Arial" w:cs="Arial"/>
+                <w:sz w:val="24"/>
+                <w:szCs w:val="24"/>
+              </w:rPr>
+              <w:t>ukuran</w:t>
+            </w:r>
+            <w:proofErr w:type="spellEnd"/>
+            <w:r>
+              <w:rPr>
+                <w:rFonts w:ascii="Arial" w:hAnsi="Arial" w:cs="Arial"/>
+                <w:sz w:val="24"/>
+                <w:szCs w:val="24"/>
+              </w:rPr>
+              <w:t xml:space="preserve"> </w:t>
+            </w:r>
+            <w:proofErr w:type="spellStart"/>
+            <w:r>
+              <w:rPr>
+                <w:rFonts w:ascii="Arial" w:hAnsi="Arial" w:cs="Arial"/>
+                <w:sz w:val="24"/>
+                <w:szCs w:val="24"/>
+              </w:rPr>
+              <w:t>penuh</w:t>
+            </w:r>
+            <w:proofErr w:type="spellEnd"/>
+            <w:r>
+              <w:rPr>
+                <w:rFonts w:ascii="Arial" w:hAnsi="Arial" w:cs="Arial"/>
+                <w:sz w:val="24"/>
+                <w:szCs w:val="24"/>
+              </w:rPr>
+              <w:t xml:space="preserve"> </w:t>
+            </w:r>
+            <w:proofErr w:type="spellStart"/>
+            <w:r>
+              <w:rPr>
+                <w:rFonts w:ascii="Arial" w:hAnsi="Arial" w:cs="Arial"/>
+                <w:sz w:val="24"/>
+                <w:szCs w:val="24"/>
+              </w:rPr>
+              <w:t>lebar</w:t>
+            </w:r>
+            <w:proofErr w:type="spellEnd"/>
+            <w:r>
+              <w:rPr>
+                <w:rFonts w:ascii="Arial" w:hAnsi="Arial" w:cs="Arial"/>
+                <w:sz w:val="24"/>
+                <w:szCs w:val="24"/>
+              </w:rPr>
+              <w:t xml:space="preserve"> </w:t>
+            </w:r>
+            <w:proofErr w:type="spellStart"/>
+            <w:r>
+              <w:rPr>
+                <w:rFonts w:ascii="Arial" w:hAnsi="Arial" w:cs="Arial"/>
+                <w:sz w:val="24"/>
+                <w:szCs w:val="24"/>
+              </w:rPr>
+              <w:t>layar</w:t>
+            </w:r>
+            <w:proofErr w:type="spellEnd"/>
+            <w:r>
+              <w:rPr>
+                <w:rFonts w:ascii="Arial" w:hAnsi="Arial" w:cs="Arial"/>
+                <w:sz w:val="24"/>
+                <w:szCs w:val="24"/>
+              </w:rPr>
+              <w:t xml:space="preserve">, dan </w:t>
+            </w:r>
+            <w:proofErr w:type="spellStart"/>
+            <w:r>
+              <w:rPr>
+                <w:rFonts w:ascii="Arial" w:hAnsi="Arial" w:cs="Arial"/>
+                <w:sz w:val="24"/>
+                <w:szCs w:val="24"/>
+              </w:rPr>
+              <w:t>akan</w:t>
+            </w:r>
+            <w:proofErr w:type="spellEnd"/>
+            <w:r>
+              <w:rPr>
+                <w:rFonts w:ascii="Arial" w:hAnsi="Arial" w:cs="Arial"/>
+                <w:sz w:val="24"/>
+                <w:szCs w:val="24"/>
+              </w:rPr>
+              <w:t xml:space="preserve"> </w:t>
+            </w:r>
+            <w:proofErr w:type="spellStart"/>
+            <w:r>
+              <w:rPr>
+                <w:rFonts w:ascii="Arial" w:hAnsi="Arial" w:cs="Arial"/>
+                <w:sz w:val="24"/>
+                <w:szCs w:val="24"/>
+              </w:rPr>
+              <w:t>otomatis</w:t>
+            </w:r>
+            <w:proofErr w:type="spellEnd"/>
+            <w:r>
+              <w:rPr>
+                <w:rFonts w:ascii="Arial" w:hAnsi="Arial" w:cs="Arial"/>
+                <w:sz w:val="24"/>
+                <w:szCs w:val="24"/>
+              </w:rPr>
+              <w:t xml:space="preserve"> </w:t>
+            </w:r>
+            <w:proofErr w:type="spellStart"/>
+            <w:r>
+              <w:rPr>
+                <w:rFonts w:ascii="Arial" w:hAnsi="Arial" w:cs="Arial"/>
+                <w:sz w:val="24"/>
+                <w:szCs w:val="24"/>
+              </w:rPr>
+              <w:t>menyesuaikan</w:t>
+            </w:r>
+            <w:proofErr w:type="spellEnd"/>
+            <w:r>
+              <w:rPr>
+                <w:rFonts w:ascii="Arial" w:hAnsi="Arial" w:cs="Arial"/>
+                <w:sz w:val="24"/>
+                <w:szCs w:val="24"/>
+              </w:rPr>
+              <w:t xml:space="preserve"> </w:t>
+            </w:r>
+            <w:proofErr w:type="spellStart"/>
+            <w:r>
+              <w:rPr>
+                <w:rFonts w:ascii="Arial" w:hAnsi="Arial" w:cs="Arial"/>
+                <w:sz w:val="24"/>
+                <w:szCs w:val="24"/>
+              </w:rPr>
+              <w:t>tinggi</w:t>
+            </w:r>
+            <w:proofErr w:type="spellEnd"/>
+            <w:r>
+              <w:rPr>
+                <w:rFonts w:ascii="Arial" w:hAnsi="Arial" w:cs="Arial"/>
+                <w:sz w:val="24"/>
+                <w:szCs w:val="24"/>
+              </w:rPr>
+              <w:t xml:space="preserve"> agar </w:t>
+            </w:r>
+            <w:proofErr w:type="spellStart"/>
+            <w:r>
+              <w:rPr>
+                <w:rFonts w:ascii="Arial" w:hAnsi="Arial" w:cs="Arial"/>
+                <w:sz w:val="24"/>
+                <w:szCs w:val="24"/>
+              </w:rPr>
+              <w:t>tetap</w:t>
+            </w:r>
+            <w:proofErr w:type="spellEnd"/>
+            <w:r>
+              <w:rPr>
+                <w:rFonts w:ascii="Arial" w:hAnsi="Arial" w:cs="Arial"/>
+                <w:sz w:val="24"/>
+                <w:szCs w:val="24"/>
+              </w:rPr>
+              <w:t xml:space="preserve"> </w:t>
+            </w:r>
+            <w:proofErr w:type="spellStart"/>
+            <w:r>
+              <w:rPr>
+                <w:rFonts w:ascii="Arial" w:hAnsi="Arial" w:cs="Arial"/>
+                <w:sz w:val="24"/>
+                <w:szCs w:val="24"/>
+              </w:rPr>
+              <w:t>proporsional</w:t>
+            </w:r>
+            <w:proofErr w:type="spellEnd"/>
+            <w:r>
+              <w:rPr>
+                <w:rFonts w:ascii="Arial" w:hAnsi="Arial" w:cs="Arial"/>
+                <w:sz w:val="24"/>
+                <w:szCs w:val="24"/>
+              </w:rPr>
+              <w:t xml:space="preserve"> dan </w:t>
+            </w:r>
+            <w:proofErr w:type="spellStart"/>
+            <w:r>
+              <w:rPr>
+                <w:rFonts w:ascii="Arial" w:hAnsi="Arial" w:cs="Arial"/>
+                <w:sz w:val="24"/>
+                <w:szCs w:val="24"/>
+              </w:rPr>
+              <w:t>tidak</w:t>
+            </w:r>
+            <w:proofErr w:type="spellEnd"/>
+            <w:r>
+              <w:rPr>
+                <w:rFonts w:ascii="Arial" w:hAnsi="Arial" w:cs="Arial"/>
+                <w:sz w:val="24"/>
+                <w:szCs w:val="24"/>
+              </w:rPr>
+              <w:t xml:space="preserve"> </w:t>
+            </w:r>
+            <w:proofErr w:type="spellStart"/>
+            <w:r>
+              <w:rPr>
+                <w:rFonts w:ascii="Arial" w:hAnsi="Arial" w:cs="Arial"/>
+                <w:sz w:val="24"/>
+                <w:szCs w:val="24"/>
+              </w:rPr>
+              <w:t>terpotong</w:t>
+            </w:r>
+            <w:proofErr w:type="spellEnd"/>
+            <w:r>
+              <w:rPr>
+                <w:rFonts w:ascii="Arial" w:hAnsi="Arial" w:cs="Arial"/>
+                <w:sz w:val="24"/>
+                <w:szCs w:val="24"/>
+              </w:rPr>
+              <w:t>. Gambar-</w:t>
+            </w:r>
+            <w:proofErr w:type="spellStart"/>
+            <w:r>
+              <w:rPr>
+                <w:rFonts w:ascii="Arial" w:hAnsi="Arial" w:cs="Arial"/>
+                <w:sz w:val="24"/>
+                <w:szCs w:val="24"/>
+              </w:rPr>
+              <w:t>gambar</w:t>
+            </w:r>
+            <w:proofErr w:type="spellEnd"/>
+            <w:r>
+              <w:rPr>
+                <w:rFonts w:ascii="Arial" w:hAnsi="Arial" w:cs="Arial"/>
+                <w:sz w:val="24"/>
+                <w:szCs w:val="24"/>
+              </w:rPr>
+              <w:t xml:space="preserve"> </w:t>
+            </w:r>
+            <w:proofErr w:type="spellStart"/>
+            <w:r>
+              <w:rPr>
+                <w:rFonts w:ascii="Arial" w:hAnsi="Arial" w:cs="Arial"/>
+                <w:sz w:val="24"/>
+                <w:szCs w:val="24"/>
+              </w:rPr>
+              <w:t>ini</w:t>
+            </w:r>
+            <w:proofErr w:type="spellEnd"/>
+            <w:r>
+              <w:rPr>
+                <w:rFonts w:ascii="Arial" w:hAnsi="Arial" w:cs="Arial"/>
+                <w:sz w:val="24"/>
+                <w:szCs w:val="24"/>
+              </w:rPr>
+              <w:t xml:space="preserve"> </w:t>
+            </w:r>
+            <w:proofErr w:type="spellStart"/>
+            <w:r>
+              <w:rPr>
+                <w:rFonts w:ascii="Arial" w:hAnsi="Arial" w:cs="Arial"/>
+                <w:sz w:val="24"/>
+                <w:szCs w:val="24"/>
+              </w:rPr>
+              <w:t>berfungsi</w:t>
+            </w:r>
+            <w:proofErr w:type="spellEnd"/>
+            <w:r>
+              <w:rPr>
+                <w:rFonts w:ascii="Arial" w:hAnsi="Arial" w:cs="Arial"/>
+                <w:sz w:val="24"/>
+                <w:szCs w:val="24"/>
+              </w:rPr>
+              <w:t xml:space="preserve"> </w:t>
+            </w:r>
+            <w:proofErr w:type="spellStart"/>
+            <w:r>
+              <w:rPr>
+                <w:rFonts w:ascii="Arial" w:hAnsi="Arial" w:cs="Arial"/>
+                <w:sz w:val="24"/>
+                <w:szCs w:val="24"/>
+              </w:rPr>
+              <w:t>untuk</w:t>
+            </w:r>
+            <w:proofErr w:type="spellEnd"/>
+            <w:r>
+              <w:rPr>
+                <w:rFonts w:ascii="Arial" w:hAnsi="Arial" w:cs="Arial"/>
+                <w:sz w:val="24"/>
+                <w:szCs w:val="24"/>
+              </w:rPr>
+              <w:t xml:space="preserve"> </w:t>
+            </w:r>
+            <w:proofErr w:type="spellStart"/>
+            <w:r>
+              <w:rPr>
+                <w:rFonts w:ascii="Arial" w:hAnsi="Arial" w:cs="Arial"/>
+                <w:sz w:val="24"/>
+                <w:szCs w:val="24"/>
+              </w:rPr>
+              <w:t>menyampaikan</w:t>
+            </w:r>
+            <w:proofErr w:type="spellEnd"/>
+            <w:r>
+              <w:rPr>
+                <w:rFonts w:ascii="Arial" w:hAnsi="Arial" w:cs="Arial"/>
+                <w:sz w:val="24"/>
+                <w:szCs w:val="24"/>
+              </w:rPr>
+              <w:t xml:space="preserve"> </w:t>
+            </w:r>
+            <w:proofErr w:type="spellStart"/>
+            <w:r>
+              <w:rPr>
+                <w:rFonts w:ascii="Arial" w:hAnsi="Arial" w:cs="Arial"/>
+                <w:sz w:val="24"/>
+                <w:szCs w:val="24"/>
+              </w:rPr>
+              <w:t>isi</w:t>
+            </w:r>
+            <w:proofErr w:type="spellEnd"/>
+            <w:r>
+              <w:rPr>
+                <w:rFonts w:ascii="Arial" w:hAnsi="Arial" w:cs="Arial"/>
+                <w:sz w:val="24"/>
+                <w:szCs w:val="24"/>
+              </w:rPr>
+              <w:t xml:space="preserve"> </w:t>
+            </w:r>
+            <w:proofErr w:type="spellStart"/>
+            <w:r>
+              <w:rPr>
+                <w:rFonts w:ascii="Arial" w:hAnsi="Arial" w:cs="Arial"/>
+                <w:sz w:val="24"/>
+                <w:szCs w:val="24"/>
+              </w:rPr>
+              <w:t>pembelajaran</w:t>
+            </w:r>
+            <w:proofErr w:type="spellEnd"/>
+            <w:r>
+              <w:rPr>
+                <w:rFonts w:ascii="Arial" w:hAnsi="Arial" w:cs="Arial"/>
+                <w:sz w:val="24"/>
+                <w:szCs w:val="24"/>
+              </w:rPr>
+              <w:t xml:space="preserve"> </w:t>
+            </w:r>
+            <w:proofErr w:type="spellStart"/>
+            <w:r>
+              <w:rPr>
+                <w:rFonts w:ascii="Arial" w:hAnsi="Arial" w:cs="Arial"/>
+                <w:sz w:val="24"/>
+                <w:szCs w:val="24"/>
+              </w:rPr>
+              <w:t>secara</w:t>
+            </w:r>
+            <w:proofErr w:type="spellEnd"/>
+            <w:r>
+              <w:rPr>
+                <w:rFonts w:ascii="Arial" w:hAnsi="Arial" w:cs="Arial"/>
+                <w:sz w:val="24"/>
+                <w:szCs w:val="24"/>
+              </w:rPr>
+              <w:t xml:space="preserve"> visual.</w:t>
+            </w:r>
+          </w:p>
+          <w:p>
+            <w:pPr>
+              <w:pStyle w:val="ListParagraph"/>
+              <w:ind w:left="417"/>
+              <w:rPr>
+                <w:rFonts w:ascii="Arial" w:hAnsi="Arial" w:cs="Arial"/>
+                <w:b/>
+                <w:bCs/>
+                <w:sz w:val="24"/>
+                <w:szCs w:val="24"/>
+              </w:rPr>
+            </w:pPr>
+          </w:p>
+          <w:p>
+            <w:pPr>
+              <w:pStyle w:val="ListParagraph"/>
+              <w:numPr>
+                <w:ilvl w:val="0"/>
+                <w:numId w:val="10"/>
+              </w:numPr>
+              <w:rPr>
+                <w:rFonts w:ascii="Arial" w:hAnsi="Arial" w:cs="Arial"/>
+                <w:b/>
+                <w:bCs/>
+                <w:sz w:val="24"/>
+                <w:szCs w:val="24"/>
+              </w:rPr>
+            </w:pPr>
+            <w:proofErr w:type="spellStart"/>
+            <w:r>
+              <w:rPr>
+                <w:rFonts w:ascii="Arial" w:hAnsi="Arial" w:cs="Arial"/>
+                <w:b/>
+                <w:bCs/>
+                <w:sz w:val="24"/>
+                <w:szCs w:val="24"/>
+              </w:rPr>
+              <w:t>Tampilan</w:t>
+            </w:r>
+            <w:proofErr w:type="spellEnd"/>
+            <w:r>
+              <w:rPr>
+                <w:rFonts w:ascii="Arial" w:hAnsi="Arial" w:cs="Arial"/>
+                <w:b/>
+                <w:bCs/>
+                <w:sz w:val="24"/>
+                <w:szCs w:val="24"/>
+              </w:rPr>
+              <w:t xml:space="preserve"> dan Gaya Umum</w:t>
+            </w:r>
+          </w:p>
+          <w:p>
+            <w:pPr>
+              <w:pStyle w:val="ListParagraph"/>
+              <w:rPr>
+                <w:rFonts w:ascii="Arial" w:hAnsi="Arial" w:cs="Arial"/>
+                <w:sz w:val="24"/>
+                <w:szCs w:val="24"/>
+              </w:rPr>
+            </w:pPr>
+            <w:proofErr w:type="spellStart"/>
+            <w:r>
+              <w:rPr>
+                <w:rFonts w:ascii="Arial" w:hAnsi="Arial" w:cs="Arial"/>
+                <w:sz w:val="24"/>
+                <w:szCs w:val="24"/>
+              </w:rPr>
+              <w:t>Tampilan</w:t>
+            </w:r>
+            <w:proofErr w:type="spellEnd"/>
+            <w:r>
+              <w:rPr>
+                <w:rFonts w:ascii="Arial" w:hAnsi="Arial" w:cs="Arial"/>
+                <w:sz w:val="24"/>
+                <w:szCs w:val="24"/>
+              </w:rPr>
+              <w:t xml:space="preserve"> </w:t>
+            </w:r>
+            <w:proofErr w:type="spellStart"/>
+            <w:r>
+              <w:rPr>
+                <w:rFonts w:ascii="Arial" w:hAnsi="Arial" w:cs="Arial"/>
+                <w:sz w:val="24"/>
+                <w:szCs w:val="24"/>
+              </w:rPr>
+              <w:t>keseluruhan</w:t>
+            </w:r>
+            <w:proofErr w:type="spellEnd"/>
+            <w:r>
+              <w:rPr>
+                <w:rFonts w:ascii="Arial" w:hAnsi="Arial" w:cs="Arial"/>
+                <w:sz w:val="24"/>
+                <w:szCs w:val="24"/>
+              </w:rPr>
+              <w:t xml:space="preserve"> </w:t>
+            </w:r>
+            <w:proofErr w:type="spellStart"/>
+            <w:r>
+              <w:rPr>
+                <w:rFonts w:ascii="Arial" w:hAnsi="Arial" w:cs="Arial"/>
+                <w:sz w:val="24"/>
+                <w:szCs w:val="24"/>
+              </w:rPr>
+              <w:t>bersifat</w:t>
+            </w:r>
+            <w:proofErr w:type="spellEnd"/>
+            <w:r>
+              <w:rPr>
+                <w:rFonts w:ascii="Arial" w:hAnsi="Arial" w:cs="Arial"/>
+                <w:sz w:val="24"/>
+                <w:szCs w:val="24"/>
+              </w:rPr>
+              <w:t xml:space="preserve"> </w:t>
+            </w:r>
+            <w:proofErr w:type="spellStart"/>
+            <w:r>
+              <w:rPr>
+                <w:rFonts w:ascii="Arial" w:hAnsi="Arial" w:cs="Arial"/>
+                <w:sz w:val="24"/>
+                <w:szCs w:val="24"/>
+              </w:rPr>
+              <w:t>sederhana</w:t>
+            </w:r>
+            <w:proofErr w:type="spellEnd"/>
+            <w:r>
+              <w:rPr>
+                <w:rFonts w:ascii="Arial" w:hAnsi="Arial" w:cs="Arial"/>
+                <w:sz w:val="24"/>
+                <w:szCs w:val="24"/>
+              </w:rPr>
+              <w:t xml:space="preserve"> dan </w:t>
+            </w:r>
+            <w:proofErr w:type="spellStart"/>
+            <w:r>
+              <w:rPr>
+                <w:rFonts w:ascii="Arial" w:hAnsi="Arial" w:cs="Arial"/>
+                <w:sz w:val="24"/>
+                <w:szCs w:val="24"/>
+              </w:rPr>
+              <w:t>bersih</w:t>
+            </w:r>
+            <w:proofErr w:type="spellEnd"/>
+            <w:r>
+              <w:rPr>
+                <w:rFonts w:ascii="Arial" w:hAnsi="Arial" w:cs="Arial"/>
+                <w:sz w:val="24"/>
+                <w:szCs w:val="24"/>
+              </w:rPr>
+              <w:t xml:space="preserve">, </w:t>
+            </w:r>
+            <w:proofErr w:type="spellStart"/>
+            <w:r>
+              <w:rPr>
+                <w:rFonts w:ascii="Arial" w:hAnsi="Arial" w:cs="Arial"/>
+                <w:sz w:val="24"/>
+                <w:szCs w:val="24"/>
+              </w:rPr>
+              <w:t>memudahkan</w:t>
+            </w:r>
+            <w:proofErr w:type="spellEnd"/>
+            <w:r>
+              <w:rPr>
+                <w:rFonts w:ascii="Arial" w:hAnsi="Arial" w:cs="Arial"/>
+                <w:sz w:val="24"/>
+                <w:szCs w:val="24"/>
+              </w:rPr>
+              <w:t xml:space="preserve"> </w:t>
+            </w:r>
+            <w:proofErr w:type="spellStart"/>
+            <w:r>
+              <w:rPr>
+                <w:rFonts w:ascii="Arial" w:hAnsi="Arial" w:cs="Arial"/>
+                <w:sz w:val="24"/>
+                <w:szCs w:val="24"/>
+              </w:rPr>
+              <w:t>pengguna</w:t>
+            </w:r>
+            <w:proofErr w:type="spellEnd"/>
+            <w:r>
+              <w:rPr>
+                <w:rFonts w:ascii="Arial" w:hAnsi="Arial" w:cs="Arial"/>
+                <w:sz w:val="24"/>
+                <w:szCs w:val="24"/>
+              </w:rPr>
+              <w:t xml:space="preserve"> </w:t>
+            </w:r>
+            <w:proofErr w:type="spellStart"/>
+            <w:r>
+              <w:rPr>
+                <w:rFonts w:ascii="Arial" w:hAnsi="Arial" w:cs="Arial"/>
+                <w:sz w:val="24"/>
+                <w:szCs w:val="24"/>
+              </w:rPr>
+              <w:t>fokus</w:t>
+            </w:r>
+            <w:proofErr w:type="spellEnd"/>
+            <w:r>
+              <w:rPr>
+                <w:rFonts w:ascii="Arial" w:hAnsi="Arial" w:cs="Arial"/>
+                <w:sz w:val="24"/>
+                <w:szCs w:val="24"/>
+              </w:rPr>
+              <w:t xml:space="preserve"> pada </w:t>
+            </w:r>
+            <w:proofErr w:type="spellStart"/>
+            <w:r>
+              <w:rPr>
+                <w:rFonts w:ascii="Arial" w:hAnsi="Arial" w:cs="Arial"/>
+                <w:sz w:val="24"/>
+                <w:szCs w:val="24"/>
+              </w:rPr>
+              <w:t>isi</w:t>
+            </w:r>
+            <w:proofErr w:type="spellEnd"/>
+            <w:r>
+              <w:rPr>
+                <w:rFonts w:ascii="Arial" w:hAnsi="Arial" w:cs="Arial"/>
+                <w:sz w:val="24"/>
+                <w:szCs w:val="24"/>
+              </w:rPr>
+              <w:t xml:space="preserve"> </w:t>
+            </w:r>
+            <w:proofErr w:type="spellStart"/>
+            <w:r>
+              <w:rPr>
+                <w:rFonts w:ascii="Arial" w:hAnsi="Arial" w:cs="Arial"/>
+                <w:sz w:val="24"/>
+                <w:szCs w:val="24"/>
+              </w:rPr>
+              <w:t>materi</w:t>
+            </w:r>
+            <w:proofErr w:type="spellEnd"/>
+            <w:r>
+              <w:rPr>
+                <w:rFonts w:ascii="Arial" w:hAnsi="Arial" w:cs="Arial"/>
+                <w:sz w:val="24"/>
+                <w:szCs w:val="24"/>
+              </w:rPr>
+              <w:t xml:space="preserve">. Warna dan </w:t>
+            </w:r>
+            <w:proofErr w:type="spellStart"/>
+            <w:r>
+              <w:rPr>
+                <w:rFonts w:ascii="Arial" w:hAnsi="Arial" w:cs="Arial"/>
+                <w:sz w:val="24"/>
+                <w:szCs w:val="24"/>
+              </w:rPr>
+              <w:t>susunan</w:t>
+            </w:r>
+            <w:proofErr w:type="spellEnd"/>
+            <w:r>
+              <w:rPr>
+                <w:rFonts w:ascii="Arial" w:hAnsi="Arial" w:cs="Arial"/>
+                <w:sz w:val="24"/>
+                <w:szCs w:val="24"/>
+              </w:rPr>
+              <w:t xml:space="preserve"> </w:t>
+            </w:r>
+            <w:proofErr w:type="spellStart"/>
+            <w:r>
+              <w:rPr>
+                <w:rFonts w:ascii="Arial" w:hAnsi="Arial" w:cs="Arial"/>
+                <w:sz w:val="24"/>
+                <w:szCs w:val="24"/>
+              </w:rPr>
+              <w:t>elemen</w:t>
+            </w:r>
+            <w:proofErr w:type="spellEnd"/>
+            <w:r>
+              <w:rPr>
+                <w:rFonts w:ascii="Arial" w:hAnsi="Arial" w:cs="Arial"/>
+                <w:sz w:val="24"/>
+                <w:szCs w:val="24"/>
+              </w:rPr>
+              <w:t xml:space="preserve"> </w:t>
+            </w:r>
+            <w:proofErr w:type="spellStart"/>
+            <w:r>
+              <w:rPr>
+                <w:rFonts w:ascii="Arial" w:hAnsi="Arial" w:cs="Arial"/>
+                <w:sz w:val="24"/>
+                <w:szCs w:val="24"/>
+              </w:rPr>
+              <w:t>konsisten</w:t>
+            </w:r>
+            <w:proofErr w:type="spellEnd"/>
+            <w:r>
+              <w:rPr>
+                <w:rFonts w:ascii="Arial" w:hAnsi="Arial" w:cs="Arial"/>
+                <w:sz w:val="24"/>
+                <w:szCs w:val="24"/>
+              </w:rPr>
+              <w:t xml:space="preserve"> </w:t>
+            </w:r>
+            <w:proofErr w:type="spellStart"/>
+            <w:r>
+              <w:rPr>
+                <w:rFonts w:ascii="Arial" w:hAnsi="Arial" w:cs="Arial"/>
+                <w:sz w:val="24"/>
+                <w:szCs w:val="24"/>
+              </w:rPr>
+              <w:t>dengan</w:t>
+            </w:r>
+            <w:proofErr w:type="spellEnd"/>
+            <w:r>
+              <w:rPr>
+                <w:rFonts w:ascii="Arial" w:hAnsi="Arial" w:cs="Arial"/>
+                <w:sz w:val="24"/>
+                <w:szCs w:val="24"/>
+              </w:rPr>
+              <w:t xml:space="preserve"> </w:t>
+            </w:r>
+            <w:proofErr w:type="spellStart"/>
+            <w:r>
+              <w:rPr>
+                <w:rFonts w:ascii="Arial" w:hAnsi="Arial" w:cs="Arial"/>
+                <w:sz w:val="24"/>
+                <w:szCs w:val="24"/>
+              </w:rPr>
+              <w:t>halaman</w:t>
+            </w:r>
+            <w:proofErr w:type="spellEnd"/>
+            <w:r>
+              <w:rPr>
+                <w:rFonts w:ascii="Arial" w:hAnsi="Arial" w:cs="Arial"/>
+                <w:sz w:val="24"/>
+                <w:szCs w:val="24"/>
+              </w:rPr>
+              <w:t xml:space="preserve"> </w:t>
+            </w:r>
+            <w:proofErr w:type="spellStart"/>
+            <w:r>
+              <w:rPr>
+                <w:rFonts w:ascii="Arial" w:hAnsi="Arial" w:cs="Arial"/>
+                <w:sz w:val="24"/>
+                <w:szCs w:val="24"/>
+              </w:rPr>
+              <w:t>materi</w:t>
+            </w:r>
+            <w:proofErr w:type="spellEnd"/>
+            <w:r>
+              <w:rPr>
+                <w:rFonts w:ascii="Arial" w:hAnsi="Arial" w:cs="Arial"/>
+                <w:sz w:val="24"/>
+                <w:szCs w:val="24"/>
+              </w:rPr>
+              <w:t xml:space="preserve"> lain di </w:t>
+            </w:r>
+            <w:proofErr w:type="spellStart"/>
+            <w:r>
+              <w:rPr>
+                <w:rFonts w:ascii="Arial" w:hAnsi="Arial" w:cs="Arial"/>
+                <w:sz w:val="24"/>
+                <w:szCs w:val="24"/>
+              </w:rPr>
+              <w:t>aplikasi</w:t>
+            </w:r>
+            <w:proofErr w:type="spellEnd"/>
+            <w:r>
+              <w:rPr>
+                <w:rFonts w:ascii="Arial" w:hAnsi="Arial" w:cs="Arial"/>
+                <w:sz w:val="24"/>
+                <w:szCs w:val="24"/>
+              </w:rPr>
+              <w:t xml:space="preserve">, </w:t>
+            </w:r>
+            <w:proofErr w:type="spellStart"/>
+            <w:r>
+              <w:rPr>
+                <w:rFonts w:ascii="Arial" w:hAnsi="Arial" w:cs="Arial"/>
+                <w:sz w:val="24"/>
+                <w:szCs w:val="24"/>
+              </w:rPr>
+              <w:t>sehingga</w:t>
+            </w:r>
+            <w:proofErr w:type="spellEnd"/>
+            <w:r>
+              <w:rPr>
+                <w:rFonts w:ascii="Arial" w:hAnsi="Arial" w:cs="Arial"/>
+                <w:sz w:val="24"/>
+                <w:szCs w:val="24"/>
+              </w:rPr>
+              <w:t xml:space="preserve"> </w:t>
+            </w:r>
+            <w:proofErr w:type="spellStart"/>
+            <w:r>
+              <w:rPr>
+                <w:rFonts w:ascii="Arial" w:hAnsi="Arial" w:cs="Arial"/>
+                <w:sz w:val="24"/>
+                <w:szCs w:val="24"/>
+              </w:rPr>
+              <w:t>pengguna</w:t>
+            </w:r>
+            <w:proofErr w:type="spellEnd"/>
+            <w:r>
+              <w:rPr>
+                <w:rFonts w:ascii="Arial" w:hAnsi="Arial" w:cs="Arial"/>
+                <w:sz w:val="24"/>
+                <w:szCs w:val="24"/>
+              </w:rPr>
+              <w:t xml:space="preserve"> </w:t>
+            </w:r>
+            <w:proofErr w:type="spellStart"/>
+            <w:r>
+              <w:rPr>
+                <w:rFonts w:ascii="Arial" w:hAnsi="Arial" w:cs="Arial"/>
+                <w:sz w:val="24"/>
+                <w:szCs w:val="24"/>
+              </w:rPr>
+              <w:t>tidak</w:t>
+            </w:r>
+            <w:proofErr w:type="spellEnd"/>
+            <w:r>
+              <w:rPr>
+                <w:rFonts w:ascii="Arial" w:hAnsi="Arial" w:cs="Arial"/>
+                <w:sz w:val="24"/>
+                <w:szCs w:val="24"/>
+              </w:rPr>
+              <w:t xml:space="preserve"> </w:t>
+            </w:r>
+            <w:proofErr w:type="spellStart"/>
+            <w:r>
+              <w:rPr>
+                <w:rFonts w:ascii="Arial" w:hAnsi="Arial" w:cs="Arial"/>
+                <w:sz w:val="24"/>
+                <w:szCs w:val="24"/>
+              </w:rPr>
+              <w:t>akan</w:t>
+            </w:r>
+            <w:proofErr w:type="spellEnd"/>
+            <w:r>
+              <w:rPr>
+                <w:rFonts w:ascii="Arial" w:hAnsi="Arial" w:cs="Arial"/>
+                <w:sz w:val="24"/>
+                <w:szCs w:val="24"/>
+              </w:rPr>
+              <w:t xml:space="preserve"> </w:t>
+            </w:r>
+            <w:proofErr w:type="spellStart"/>
+            <w:r>
+              <w:rPr>
+                <w:rFonts w:ascii="Arial" w:hAnsi="Arial" w:cs="Arial"/>
+                <w:sz w:val="24"/>
+                <w:szCs w:val="24"/>
+              </w:rPr>
+              <w:t>bingung</w:t>
+            </w:r>
+            <w:proofErr w:type="spellEnd"/>
+            <w:r>
+              <w:rPr>
+                <w:rFonts w:ascii="Arial" w:hAnsi="Arial" w:cs="Arial"/>
+                <w:sz w:val="24"/>
+                <w:szCs w:val="24"/>
+              </w:rPr>
+              <w:t xml:space="preserve"> </w:t>
+            </w:r>
+            <w:proofErr w:type="spellStart"/>
+            <w:r>
+              <w:rPr>
+                <w:rFonts w:ascii="Arial" w:hAnsi="Arial" w:cs="Arial"/>
+                <w:sz w:val="24"/>
+                <w:szCs w:val="24"/>
+              </w:rPr>
+              <w:t>saat</w:t>
+            </w:r>
+            <w:proofErr w:type="spellEnd"/>
+            <w:r>
+              <w:rPr>
+                <w:rFonts w:ascii="Arial" w:hAnsi="Arial" w:cs="Arial"/>
+                <w:sz w:val="24"/>
+                <w:szCs w:val="24"/>
+              </w:rPr>
+              <w:t xml:space="preserve"> </w:t>
+            </w:r>
+            <w:proofErr w:type="spellStart"/>
+            <w:r>
+              <w:rPr>
+                <w:rFonts w:ascii="Arial" w:hAnsi="Arial" w:cs="Arial"/>
+                <w:sz w:val="24"/>
+                <w:szCs w:val="24"/>
+              </w:rPr>
+              <w:t>berpindah</w:t>
+            </w:r>
+            <w:proofErr w:type="spellEnd"/>
+            <w:r>
+              <w:rPr>
+                <w:rFonts w:ascii="Arial" w:hAnsi="Arial" w:cs="Arial"/>
+                <w:sz w:val="24"/>
+                <w:szCs w:val="24"/>
+              </w:rPr>
+              <w:t xml:space="preserve"> </w:t>
+            </w:r>
+            <w:proofErr w:type="spellStart"/>
+            <w:r>
+              <w:rPr>
+                <w:rFonts w:ascii="Arial" w:hAnsi="Arial" w:cs="Arial"/>
+                <w:sz w:val="24"/>
+                <w:szCs w:val="24"/>
+              </w:rPr>
+              <w:t>antar</w:t>
+            </w:r>
+            <w:proofErr w:type="spellEnd"/>
+            <w:r>
+              <w:rPr>
+                <w:rFonts w:ascii="Arial" w:hAnsi="Arial" w:cs="Arial"/>
+                <w:sz w:val="24"/>
+                <w:szCs w:val="24"/>
+              </w:rPr>
+              <w:t xml:space="preserve"> </w:t>
+            </w:r>
+            <w:proofErr w:type="spellStart"/>
+            <w:r>
+              <w:rPr>
+                <w:rFonts w:ascii="Arial" w:hAnsi="Arial" w:cs="Arial"/>
+                <w:sz w:val="24"/>
+                <w:szCs w:val="24"/>
+              </w:rPr>
+              <w:t>topik</w:t>
+            </w:r>
+            <w:proofErr w:type="spellEnd"/>
+            <w:r>
+              <w:rPr>
+                <w:rFonts w:ascii="Arial" w:hAnsi="Arial" w:cs="Arial"/>
+                <w:sz w:val="24"/>
+                <w:szCs w:val="24"/>
+              </w:rPr>
+              <w:t>.</w:t>
+            </w:r>
+          </w:p>
+          <w:p>
+            <w:pPr>
+              <w:pStyle w:val="ListParagraph"/>
+              <w:rPr>
+                <w:rFonts w:ascii="Arial" w:hAnsi="Arial" w:cs="Arial"/>
+                <w:sz w:val="24"/>
+                <w:szCs w:val="24"/>
+              </w:rPr>
+            </w:pPr>
+          </w:p>
+        </w:tc>
+      </w:tr>
+      <w:tr>
+        <w:tc>
+          <w:tcPr>
+            <w:tcW w:w="9350" w:type="dxa"/>
+          </w:tcPr>
+          <w:p>
+            <w:pPr>
+              <w:rPr>
+                <w:rFonts w:ascii="Arial" w:hAnsi="Arial" w:cs="Arial"/>
+                <w:b/>
+                <w:bCs/>
+                <w:sz w:val="24"/>
+                <w:szCs w:val="24"/>
+              </w:rPr>
+            </w:pPr>
+            <w:r>
+              <w:rPr>
+                <w:noProof/>
+              </w:rPr>
+              <mc:AlternateContent>
+                <mc:Choice Requires="wps">
+                  <w:drawing>
+                    <wp:anchor distT="0" distB="0" distL="114300" distR="114300" simplePos="0" relativeHeight="251716608" behindDoc="0" locked="0" layoutInCell="1" allowOverlap="1" wp14:anchorId="08AA79B4" wp14:editId="1ABCA1F1">
+                      <wp:simplePos x="0" y="0"/>
+                      <wp:positionH relativeFrom="column">
+                        <wp:posOffset>5041127</wp:posOffset>
+                      </wp:positionH>
+                      <wp:positionV relativeFrom="paragraph">
+                        <wp:posOffset>19050</wp:posOffset>
+                      </wp:positionV>
+                      <wp:extent cx="1828800" cy="1828800"/>
+                      <wp:effectExtent l="0" t="0" r="0" b="0"/>
+                      <wp:wrapNone/>
+                      <wp:docPr id="1294477189" name="Text Box 1"/>
+                      <wp:cNvGraphicFramePr/>
+                      <a:graphic xmlns:a="http://schemas.openxmlformats.org/drawingml/2006/main">
+                        <a:graphicData uri="http://schemas.microsoft.com/office/word/2010/wordprocessingShape">
+                          <wps:wsp>
+                            <wps:cNvSpPr txBox="1"/>
+                            <wps:spPr>
+                              <a:xfrm>
+                                <a:off x="0" y="0"/>
+                                <a:ext cx="1828800" cy="1828800"/>
+                              </a:xfrm>
+                              <a:prstGeom prst="rect">
+                                <a:avLst/>
+                              </a:prstGeom>
+                              <a:noFill/>
+                              <a:ln>
+                                <a:noFill/>
+                              </a:ln>
+                            </wps:spPr>
+                            <wps:txbx>
+                              <w:txbxContent>
+                                <w:p>
+                                  <w:pPr>
+                                    <w:rPr>
+                                      <w:rFonts w:ascii="Arial" w:hAnsi="Arial" w:cs="Arial"/>
+                                      <w:b/>
+                                      <w:bCs/>
+                                      <w:sz w:val="24"/>
+                                      <w:szCs w:val="24"/>
+                                    </w:rPr>
+                                  </w:pPr>
+                                  <w:r>
+                                    <w:rPr>
+                                      <w:rFonts w:ascii="Arial" w:hAnsi="Arial" w:cs="Arial"/>
+                                      <w:b/>
+                                      <w:bCs/>
+                                      <w:sz w:val="24"/>
+                                      <w:szCs w:val="24"/>
+                                    </w:rPr>
+                                    <w:t>Header</w:t>
+                                  </w:r>
+                                </w:p>
+                              </w:txbxContent>
+                            </wps:txbx>
+                            <wps:bodyPr rot="0" spcFirstLastPara="0" vertOverflow="overflow" horzOverflow="overflow" vert="horz" wrap="none" lIns="91440" tIns="45720" rIns="91440" bIns="45720" numCol="1" spcCol="0" rtlCol="0" fromWordArt="0" anchor="t" anchorCtr="0" forceAA="0" compatLnSpc="1">
+                              <a:prstTxWarp prst="textNoShape">
+                                <a:avLst/>
+                              </a:prstTxWarp>
+                              <a:spAutoFit/>
+                            </wps:bodyPr>
+                          </wps:wsp>
+                        </a:graphicData>
+                      </a:graphic>
+                    </wp:anchor>
+                  </w:drawing>
+                </mc:Choice>
+                <mc:Fallback>
+                  <w:pict>
+                    <v:shape w14:anchorId="08AA79B4" id="_x0000_s1043" type="#_x0000_t202" style="position:absolute;margin-left:396.95pt;margin-top:1.5pt;width:2in;height:2in;z-index:251716608;visibility:visible;mso-wrap-style:none;mso-wrap-distance-left:9pt;mso-wrap-distance-top:0;mso-wrap-distance-right:9pt;mso-wrap-distance-bottom:0;mso-position-horizontal:absolute;mso-position-horizontal-relative:text;mso-position-vertical:absolute;mso-position-vertical-relative:text;v-text-anchor:top" o:gfxdata="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" filled="f" stroked="f">
+                      <v:fill o:detectmouseclick="t"/>
+                      <v:textbox style="mso-fit-shape-to-text:t">
+                        <w:txbxContent>
+                          <w:p>
+                            <w:pPr>
+                              <w:rPr>
+                                <w:rFonts w:ascii="Arial" w:hAnsi="Arial" w:cs="Arial"/>
+                                <w:b/>
+                                <w:bCs/>
+                                <w:sz w:val="24"/>
+                                <w:szCs w:val="24"/>
+                              </w:rPr>
+                            </w:pPr>
+                            <w:r>
+                              <w:rPr>
+                                <w:rFonts w:ascii="Arial" w:hAnsi="Arial" w:cs="Arial"/>
+                                <w:b/>
+                                <w:bCs/>
+                                <w:sz w:val="24"/>
+                                <w:szCs w:val="24"/>
+                              </w:rPr>
+                              <w:t>Header</w:t>
+                            </w:r>
+                          </w:p>
+                        </w:txbxContent>
+                      </v:textbox>
+                    </v:shape>
+                  </w:pict>
+                </mc:Fallback>
+              </mc:AlternateContent>
+            </w:r>
+            <w:r>
+              <w:rPr>
+                <w:rFonts w:ascii="Arial" w:hAnsi="Arial" w:cs="Arial"/>
+                <w:b/>
+                <w:bCs/>
+                <w:noProof/>
+                <w:sz w:val="24"/>
+                <w:szCs w:val="24"/>
+              </w:rPr>
+              <mc:AlternateContent>
+                <mc:Choice Requires="wps">
+                  <w:drawing>
+                    <wp:anchor distT="0" distB="0" distL="114300" distR="114300" simplePos="0" relativeHeight="251712512" behindDoc="0" locked="0" layoutInCell="1" allowOverlap="1" wp14:anchorId="23A8557C" wp14:editId="5BCD5A02">
+                      <wp:simplePos x="0" y="0"/>
+                      <wp:positionH relativeFrom="column">
+                        <wp:posOffset>2051078</wp:posOffset>
+                      </wp:positionH>
+                      <wp:positionV relativeFrom="paragraph">
+                        <wp:posOffset>1975927</wp:posOffset>
+                      </wp:positionV>
+                      <wp:extent cx="596348" cy="2337683"/>
+                      <wp:effectExtent l="43815" t="13335" r="57150" b="19050"/>
+                      <wp:wrapNone/>
+                      <wp:docPr id="592416645" name="Arrow: Right 35"/>
+                      <wp:cNvGraphicFramePr/>
+                      <a:graphic xmlns:a="http://schemas.openxmlformats.org/drawingml/2006/main">
+                        <a:graphicData uri="http://schemas.microsoft.com/office/word/2010/wordprocessingShape">
+                          <wps:wsp>
+                            <wps:cNvSpPr/>
+                            <wps:spPr>
+                              <a:xfrm rot="16200000">
+                                <a:off x="0" y="0"/>
+                                <a:ext cx="596348" cy="2337683"/>
+                              </a:xfrm>
+                              <a:prstGeom prst="rightArrow">
+                                <a:avLst/>
+                              </a:prstGeom>
+                            </wps:spPr>
+                            <wps:style>
+                              <a:lnRef idx="2">
+                                <a:schemeClr val="accent1">
+                                  <a:shade val="15000"/>
+                                </a:schemeClr>
+                              </a:lnRef>
+                              <a:fillRef idx="1">
+                                <a:schemeClr val="accent1"/>
+                              </a:fillRef>
+                              <a:effectRef idx="0">
+                                <a:schemeClr val="accent1"/>
+                              </a:effectRef>
+                              <a:fontRef idx="minor">
+                                <a:schemeClr val="lt1"/>
+                              </a:fontRef>
+                            </wps:style>
+                            <wps:bodyPr rot="0" spcFirstLastPara="0" vertOverflow="overflow" horzOverflow="overflow" vert="horz" wrap="square" lIns="91440" tIns="45720" rIns="91440" bIns="45720" numCol="1" spcCol="0" rtlCol="0" fromWordArt="0" anchor="ctr" anchorCtr="0" forceAA="0" compatLnSpc="1">
+                              <a:prstTxWarp prst="textNoShape">
+                                <a:avLst/>
+                              </a:prstTxWarp>
+                              <a:noAutofit/>
+                            </wps:bodyPr>
+                          </wps:wsp>
+                        </a:graphicData>
+                      </a:graphic>
+                    </wp:anchor>
+                  </w:drawing>
+                </mc:Choice>
+                <mc:Fallback>
+                  <w:pict>
+                    <v:shapetype w14:anchorId="72FC89CA" id="_x0000_t13" coordsize="21600,21600" o:spt="13" adj="16200,5400" path="m@0,l@0@1,0@1,0@2@0@2@0,21600,21600,10800xe">
+                      <v:stroke joinstyle="miter"/>
+                      <v:formulas>
+                        <v:f eqn="val #0"/>
+                        <v:f eqn="val #1"/>
+                        <v:f eqn="sum height 0 #1"/>
+                        <v:f eqn="sum 10800 0 #1"/>
+                        <v:f eqn="sum width 0 #0"/>
+                        <v:f eqn="prod @4 @3 10800"/>
+                        <v:f eqn="sum width 0 @5"/>
+                      </v:formulas>
+                      <v:path o:connecttype="custom" o:connectlocs="@0,0;0,10800;@0,21600;21600,10800" o:connectangles="270,180,90,0" textboxrect="0,@1,@6,@2"/>
+                      <v:handles>
+                        <v:h position="#0,#1" xrange="0,21600" yrange="0,10800"/>
+                      </v:handles>
+                    </v:shapetype>
+                    <v:shape id="Arrow: Right 35" o:spid="_x0000_s1026" type="#_x0000_t13" style="position:absolute;margin-left:161.5pt;margin-top:155.6pt;width:46.95pt;height:184.05pt;rotation:-90;z-index:251712512;visibility:visible;mso-wrap-style:square;mso-wrap-distance-left:9pt;mso-wrap-distance-top:0;mso-wrap-distance-right:9pt;mso-wrap-distance-bottom:0;mso-position-horizontal:absolute;mso-position-horizontal-relative:text;mso-position-vertical:absolute;mso-position-vertical-relative:text;v-text-anchor:middle" o:gfxdata="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" adj="10800" fillcolor="#4472c4 [3204]" strokecolor="#09101d [484]" strokeweight="1pt"/>
+                  </w:pict>
+                </mc:Fallback>
+              </mc:AlternateContent>
+            </w:r>
+            <w:r>
+              <w:rPr>
+                <w:rFonts w:ascii="Arial" w:hAnsi="Arial" w:cs="Arial"/>
+                <w:b/>
+                <w:bCs/>
+                <w:noProof/>
+                <w:sz w:val="24"/>
+                <w:szCs w:val="24"/>
+              </w:rPr>
+              <mc:AlternateContent>
+                <mc:Choice Requires="wps">
+                  <w:drawing>
+                    <wp:anchor distT="0" distB="0" distL="114300" distR="114300" simplePos="0" relativeHeight="251711488" behindDoc="0" locked="0" layoutInCell="1" allowOverlap="1" wp14:anchorId="77582AD6" wp14:editId="447768DE">
+                      <wp:simplePos x="0" y="0"/>
+                      <wp:positionH relativeFrom="column">
+                        <wp:posOffset>4730391</wp:posOffset>
+                      </wp:positionH>
+                      <wp:positionV relativeFrom="paragraph">
+                        <wp:posOffset>65626</wp:posOffset>
+                      </wp:positionV>
+                      <wp:extent cx="333955" cy="190831"/>
+                      <wp:effectExtent l="19050" t="19050" r="28575" b="38100"/>
+                      <wp:wrapNone/>
+                      <wp:docPr id="1534333215" name="Arrow: Right 34"/>
+                      <wp:cNvGraphicFramePr/>
+                      <a:graphic xmlns:a="http://schemas.openxmlformats.org/drawingml/2006/main">
+                        <a:graphicData uri="http://schemas.microsoft.com/office/word/2010/wordprocessingShape">
+                          <wps:wsp>
+                            <wps:cNvSpPr/>
+                            <wps:spPr>
+                              <a:xfrm flipH="1">
+                                <a:off x="0" y="0"/>
+                                <a:ext cx="333955" cy="190831"/>
+                              </a:xfrm>
+                              <a:prstGeom prst="rightArrow">
+                                <a:avLst/>
+                              </a:prstGeom>
+                            </wps:spPr>
+                            <wps:style>
+                              <a:lnRef idx="2">
+                                <a:schemeClr val="accent1">
+                                  <a:shade val="15000"/>
+                                </a:schemeClr>
+                              </a:lnRef>
+                              <a:fillRef idx="1">
+                                <a:schemeClr val="accent1"/>
+                              </a:fillRef>
+                              <a:effectRef idx="0">
+                                <a:schemeClr val="accent1"/>
+                              </a:effectRef>
+                              <a:fontRef idx="minor">
+                                <a:schemeClr val="lt1"/>
+                              </a:fontRef>
+                            </wps:style>
+                            <wps:bodyPr rot="0" spcFirstLastPara="0" vertOverflow="overflow" horzOverflow="overflow" vert="horz" wrap="square" lIns="91440" tIns="45720" rIns="91440" bIns="45720" numCol="1" spcCol="0" rtlCol="0" fromWordArt="0" anchor="ctr" anchorCtr="0" forceAA="0" compatLnSpc="1">
+                              <a:prstTxWarp prst="textNoShape">
+                                <a:avLst/>
+                              </a:prstTxWarp>
+                              <a:noAutofit/>
+                            </wps:bodyPr>
+                          </wps:wsp>
+                        </a:graphicData>
+                      </a:graphic>
+                    </wp:anchor>
+                  </w:drawing>
+                </mc:Choice>
+                <mc:Fallback>
+                  <w:pict>
+                    <v:shape w14:anchorId="07716933" id="Arrow: Right 34" o:spid="_x0000_s1026" type="#_x0000_t13" style="position:absolute;margin-left:372.45pt;margin-top:5.15pt;width:26.3pt;height:15.05pt;flip:x;z-index:251711488;visibility:visible;mso-wrap-style:square;mso-wrap-distance-left:9pt;mso-wrap-distance-top:0;mso-wrap-distance-right:9pt;mso-wrap-distance-bottom:0;mso-position-horizontal:absolute;mso-position-horizontal-relative:text;mso-position-vertical:absolute;mso-position-vertical-relative:text;v-text-anchor:middle" o:gfxdata="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" adj="15429" fillcolor="#4472c4 [3204]" strokecolor="#09101d [484]" strokeweight="1pt"/>
+                  </w:pict>
+                </mc:Fallback>
+              </mc:AlternateContent>
+            </w:r>
+            <w:r>
+              <w:rPr>
+                <w:rFonts w:ascii="Arial" w:hAnsi="Arial" w:cs="Arial"/>
+                <w:b/>
+                <w:bCs/>
+                <w:sz w:val="24"/>
+                <w:szCs w:val="24"/>
+              </w:rPr>
+              <w:drawing>
+                <wp:inline distT="0" distB="0" distL="0" distR="0" wp14:anchorId="04CBAA21" wp14:editId="72E4FEC8">
+                  <wp:extent cx="1520335" cy="2692345"/>
+                  <wp:effectExtent l="19050" t="19050" r="22860" b="13335"/>
+                  <wp:docPr id="1851545133" name="Picture 1"/>
+                  <wp:cNvGraphicFramePr>
+                    <a:graphicFrameLocks xmlns:a="http://schemas.openxmlformats.org/drawingml/2006/main" noChangeAspect="1"/>
+                  </wp:cNvGraphicFramePr>
+                  <a:graphic xmlns:a="http://schemas.openxmlformats.org/drawingml/2006/main">
+                    <a:graphicData uri="http://schemas.openxmlformats.org/drawingml/2006/picture">
+                      <pic:pic xmlns:pic="http://schemas.openxmlformats.org/drawingml/2006/picture">
+                        <pic:nvPicPr>
+                          <pic:cNvPr id="1851545133" name=""/>
+                          <pic:cNvPicPr/>
+                        </pic:nvPicPr>
+                        <pic:blipFill>
+                          <a:blip r:embed="rId14"/>
+                          <a:stretch>
+                            <a:fillRect/>
+                          </a:stretch>
+                        </pic:blipFill>
+                        <pic:spPr>
+                          <a:xfrm>
+                            <a:off x="0" y="0"/>
+                            <a:ext cx="1538409" cy="2724352"/>
+                          </a:xfrm>
+                          <a:prstGeom prst="rect">
+                            <a:avLst/>
+                          </a:prstGeom>
+                          <a:ln>
+                            <a:solidFill>
+                              <a:schemeClr val="tx1"/>
+                            </a:solidFill>
+                          </a:ln>
+                        </pic:spPr>
+                      </pic:pic>
+                    </a:graphicData>
+                  </a:graphic>
+                </wp:inline>
+              </w:drawing>
+            </w:r>
+            <w:r>
+              <w:rPr>
+                <w:rFonts w:ascii="Arial" w:hAnsi="Arial" w:cs="Arial"/>
+                <w:b/>
+                <w:bCs/>
+                <w:sz w:val="24"/>
+                <w:szCs w:val="24"/>
+              </w:rPr>
+              <w:drawing>
+                <wp:inline distT="0" distB="0" distL="0" distR="0" wp14:anchorId="76380675" wp14:editId="418140A0">
+                  <wp:extent cx="1518814" cy="2708247"/>
+                  <wp:effectExtent l="19050" t="19050" r="24765" b="16510"/>
+                  <wp:docPr id="1053376226" name="Picture 1"/>
+                  <wp:cNvGraphicFramePr>
+                    <a:graphicFrameLocks xmlns:a="http://schemas.openxmlformats.org/drawingml/2006/main" noChangeAspect="1"/>
+                  </wp:cNvGraphicFramePr>
+                  <a:graphic xmlns:a="http://schemas.openxmlformats.org/drawingml/2006/main">
+                    <a:graphicData uri="http://schemas.openxmlformats.org/drawingml/2006/picture">
+                      <pic:pic xmlns:pic="http://schemas.openxmlformats.org/drawingml/2006/picture">
+                        <pic:nvPicPr>
+                          <pic:cNvPr id="1053376226" name=""/>
+                          <pic:cNvPicPr/>
+                        </pic:nvPicPr>
+                        <pic:blipFill>
+                          <a:blip r:embed="rId15"/>
+                          <a:stretch>
+                            <a:fillRect/>
+                          </a:stretch>
+                        </pic:blipFill>
+                        <pic:spPr>
+                          <a:xfrm>
+                            <a:off x="0" y="0"/>
+                            <a:ext cx="1541178" cy="2748125"/>
+                          </a:xfrm>
+                          <a:prstGeom prst="rect">
+                            <a:avLst/>
+                          </a:prstGeom>
+                          <a:ln>
+                            <a:solidFill>
+                              <a:schemeClr val="tx1"/>
+                            </a:solidFill>
+                          </a:ln>
+                        </pic:spPr>
+                      </pic:pic>
+                    </a:graphicData>
+                  </a:graphic>
+                </wp:inline>
+              </w:drawing>
+            </w:r>
+            <w:r>
+              <w:rPr>
+                <w:rFonts w:ascii="Arial" w:hAnsi="Arial" w:cs="Arial"/>
+                <w:b/>
+                <w:bCs/>
+                <w:sz w:val="24"/>
+                <w:szCs w:val="24"/>
+              </w:rPr>
+              <w:drawing>
+                <wp:inline distT="0" distB="0" distL="0" distR="0" wp14:anchorId="5FDE9F49" wp14:editId="750DD8A8">
+                  <wp:extent cx="1531081" cy="2716199"/>
+                  <wp:effectExtent l="19050" t="19050" r="12065" b="27305"/>
+                  <wp:docPr id="1788203381" name="Picture 1"/>
+                  <wp:cNvGraphicFramePr>
+                    <a:graphicFrameLocks xmlns:a="http://schemas.openxmlformats.org/drawingml/2006/main" noChangeAspect="1"/>
+                  </wp:cNvGraphicFramePr>
+                  <a:graphic xmlns:a="http://schemas.openxmlformats.org/drawingml/2006/main">
+                    <a:graphicData uri="http://schemas.openxmlformats.org/drawingml/2006/picture">
+                      <pic:pic xmlns:pic="http://schemas.openxmlformats.org/drawingml/2006/picture">
+                        <pic:nvPicPr>
+                          <pic:cNvPr id="1788203381" name=""/>
+                          <pic:cNvPicPr/>
+                        </pic:nvPicPr>
+                        <pic:blipFill>
+                          <a:blip r:embed="rId16"/>
+                          <a:stretch>
+                            <a:fillRect/>
+                          </a:stretch>
+                        </pic:blipFill>
+                        <pic:spPr>
+                          <a:xfrm>
+                            <a:off x="0" y="0"/>
+                            <a:ext cx="1543357" cy="2737977"/>
+                          </a:xfrm>
+                          <a:prstGeom prst="rect">
+                            <a:avLst/>
+                          </a:prstGeom>
+                          <a:ln>
+                            <a:solidFill>
+                              <a:schemeClr val="tx1"/>
+                            </a:solidFill>
+                          </a:ln>
+                        </pic:spPr>
+                      </pic:pic>
+                    </a:graphicData>
+                  </a:graphic>
+                </wp:inline>
+              </w:drawing>
+            </w:r>
+          </w:p>
+          <w:p>
+            <w:pPr>
+              <w:rPr>
+                <w:rFonts w:ascii="Arial" w:hAnsi="Arial" w:cs="Arial"/>
+                <w:b/>
+                <w:bCs/>
+                <w:sz w:val="24"/>
+                <w:szCs w:val="24"/>
+              </w:rPr>
+            </w:pPr>
+          </w:p>
+          <w:p>
+            <w:pPr>
+              <w:rPr>
+                <w:rFonts w:ascii="Arial" w:hAnsi="Arial" w:cs="Arial"/>
+                <w:b/>
+                <w:bCs/>
+                <w:sz w:val="24"/>
+                <w:szCs w:val="24"/>
+              </w:rPr>
+            </w:pPr>
+          </w:p>
+          <w:p>
+            <w:pPr>
+              <w:rPr>
+                <w:rFonts w:ascii="Arial" w:hAnsi="Arial" w:cs="Arial"/>
+                <w:b/>
+                <w:bCs/>
+                <w:sz w:val="24"/>
+                <w:szCs w:val="24"/>
+              </w:rPr>
+            </w:pPr>
+          </w:p>
+          <w:p>
+            <w:pPr>
+              <w:rPr>
+                <w:rFonts w:ascii="Arial" w:hAnsi="Arial" w:cs="Arial"/>
+                <w:b/>
+                <w:bCs/>
+                <w:sz w:val="24"/>
+                <w:szCs w:val="24"/>
+              </w:rPr>
+            </w:pPr>
+          </w:p>
+          <w:p>
+            <w:pPr>
+              <w:rPr>
+                <w:rFonts w:ascii="Arial" w:hAnsi="Arial" w:cs="Arial"/>
+                <w:b/>
+                <w:bCs/>
+                <w:sz w:val="24"/>
+                <w:szCs w:val="24"/>
+              </w:rPr>
+            </w:pPr>
+            <w:r>
+              <w:rPr>
+                <w:noProof/>
+              </w:rPr>
+              <mc:AlternateContent>
+                <mc:Choice Requires="wps">
+                  <w:drawing>
+                    <wp:anchor distT="0" distB="0" distL="114300" distR="114300" simplePos="0" relativeHeight="251714560" behindDoc="0" locked="0" layoutInCell="1" allowOverlap="1" wp14:anchorId="09495D43" wp14:editId="07589CB3">
+                      <wp:simplePos x="0" y="0"/>
+                      <wp:positionH relativeFrom="column">
+                        <wp:posOffset>1741336</wp:posOffset>
+                      </wp:positionH>
+                      <wp:positionV relativeFrom="paragraph">
+                        <wp:posOffset>40088</wp:posOffset>
+                      </wp:positionV>
+                      <wp:extent cx="1828800" cy="1828800"/>
+                      <wp:effectExtent l="0" t="0" r="0" b="0"/>
+                      <wp:wrapNone/>
+                      <wp:docPr id="1457032684" name="Text Box 1"/>
+                      <wp:cNvGraphicFramePr/>
+                      <a:graphic xmlns:a="http://schemas.openxmlformats.org/drawingml/2006/main">
+                        <a:graphicData uri="http://schemas.microsoft.com/office/word/2010/wordprocessingShape">
+                          <wps:wsp>
+                            <wps:cNvSpPr txBox="1"/>
+                            <wps:spPr>
+                              <a:xfrm>
+                                <a:off x="0" y="0"/>
+                                <a:ext cx="1828800" cy="1828800"/>
+                              </a:xfrm>
+                              <a:prstGeom prst="rect">
+                                <a:avLst/>
+                              </a:prstGeom>
+                              <a:noFill/>
+                              <a:ln>
+                                <a:noFill/>
+                              </a:ln>
+                            </wps:spPr>
+                            <wps:txbx>
+                              <w:txbxContent>
+                                <w:p>
+                                  <w:pPr>
+                                    <w:spacing w:after="0" w:line="240" w:lineRule="auto"/>
+                                    <w:jc w:val="center"/>
+                                    <w:rPr>
+                                      <w:rFonts w:ascii="Arial" w:hAnsi="Arial" w:cs="Arial"/>
+                                      <w:bCs/>
+                                      <w:color w:val="000000" w:themeColor="text1"/>
+                                      <w:sz w:val="72"/>
+                                      <w:szCs w:val="72"/>
+                                      <w14:shadow w14:blurRad="38100" w14:dist="19050" w14:dir="2700000" w14:sx="100000" w14:sy="100000" w14:kx="0" w14:ky="0" w14:algn="tl">
+                                        <w14:schemeClr w14:val="dk1">
+                                          <w14:alpha w14:val="60000"/>
+                                        </w14:schemeClr>
+                                      </w14:shadow>
+                                      <w14:textOutline w14:w="0" w14:cap="flat" w14:cmpd="sng" w14:algn="ctr">
+                                        <w14:noFill/>
+                                        <w14:prstDash w14:val="solid"/>
+                                        <w14:round/>
+                                      </w14:textOutline>
+                                    </w:rPr>
+                                  </w:pPr>
+                                  <w:proofErr w:type="spellStart"/>
+                                  <w:r>
+                                    <w:rPr>
+                                      <w:rFonts w:ascii="Arial" w:hAnsi="Arial" w:cs="Arial"/>
+                                      <w:b/>
+                                      <w:bCs/>
+                                      <w:sz w:val="24"/>
+                                      <w:szCs w:val="24"/>
+                                    </w:rPr>
+                                    <w:t>Konten</w:t>
+                                  </w:r>
+                                  <w:proofErr w:type="spellEnd"/>
+                                  <w:r>
+                                    <w:rPr>
+                                      <w:rFonts w:ascii="Arial" w:hAnsi="Arial" w:cs="Arial"/>
+                                      <w:b/>
+                                      <w:bCs/>
+                                      <w:sz w:val="24"/>
+                                      <w:szCs w:val="24"/>
+                                    </w:rPr>
+                                    <w:t xml:space="preserve"> Utama</w:t>
+                                  </w:r>
+                                </w:p>
+                              </w:txbxContent>
+                            </wps:txbx>
+                            <wps:bodyPr rot="0" spcFirstLastPara="0" vertOverflow="overflow" horzOverflow="overflow" vert="horz" wrap="none" lIns="91440" tIns="45720" rIns="91440" bIns="45720" numCol="1" spcCol="0" rtlCol="0" fromWordArt="0" anchor="t" anchorCtr="0" forceAA="0" compatLnSpc="1">
+                              <a:prstTxWarp prst="textNoShape">
+                                <a:avLst/>
+                              </a:prstTxWarp>
+                              <a:spAutoFit/>
+                            </wps:bodyPr>
+                          </wps:wsp>
+                        </a:graphicData>
+                      </a:graphic>
+                    </wp:anchor>
+                  </w:drawing>
+                </mc:Choice>
+                <mc:Fallback>
+                  <w:pict>
+                    <v:shape w14:anchorId="09495D43" id="_x0000_s1044" type="#_x0000_t202" style="position:absolute;margin-left:137.1pt;margin-top:3.15pt;width:2in;height:2in;z-index:251714560;visibility:visible;mso-wrap-style:none;mso-wrap-distance-left:9pt;mso-wrap-distance-top:0;mso-wrap-distance-right:9pt;mso-wrap-distance-bottom:0;mso-position-horizontal:absolute;mso-position-horizontal-relative:text;mso-position-vertical:absolute;mso-position-vertical-relative:text;v-text-anchor:top" o:gfxdata="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" filled="f" stroked="f">
+                      <v:fill o:detectmouseclick="t"/>
+                      <v:textbox style="mso-fit-shape-to-text:t">
+                        <w:txbxContent>
+                          <w:p>
+                            <w:pPr>
+                              <w:spacing w:after="0" w:line="240" w:lineRule="auto"/>
+                              <w:jc w:val="center"/>
+                              <w:rPr>
+                                <w:rFonts w:ascii="Arial" w:hAnsi="Arial" w:cs="Arial"/>
+                                <w:bCs/>
+                                <w:color w:val="000000" w:themeColor="text1"/>
+                                <w:sz w:val="72"/>
+                                <w:szCs w:val="72"/>
+                                <w14:shadow w14:blurRad="38100" w14:dist="19050" w14:dir="2700000" w14:sx="100000" w14:sy="100000" w14:kx="0" w14:ky="0" w14:algn="tl">
+                                  <w14:schemeClr w14:val="dk1">
+                                    <w14:alpha w14:val="60000"/>
+                                  </w14:schemeClr>
+                                </w14:shadow>
+                                <w14:textOutline w14:w="0" w14:cap="flat" w14:cmpd="sng" w14:algn="ctr">
+                                  <w14:noFill/>
+                                  <w14:prstDash w14:val="solid"/>
+                                  <w14:round/>
+                                </w14:textOutline>
+                              </w:rPr>
+                            </w:pPr>
+                            <w:proofErr w:type="spellStart"/>
+                            <w:r>
+                              <w:rPr>
+                                <w:rFonts w:ascii="Arial" w:hAnsi="Arial" w:cs="Arial"/>
+                                <w:b/>
+                                <w:bCs/>
+                                <w:sz w:val="24"/>
+                                <w:szCs w:val="24"/>
+                              </w:rPr>
+                              <w:t>Konten</w:t>
+                            </w:r>
+                            <w:proofErr w:type="spellEnd"/>
+                            <w:r>
+                              <w:rPr>
+                                <w:rFonts w:ascii="Arial" w:hAnsi="Arial" w:cs="Arial"/>
+                                <w:b/>
+                                <w:bCs/>
+                                <w:sz w:val="24"/>
+                                <w:szCs w:val="24"/>
+                              </w:rPr>
+                              <w:t xml:space="preserve"> Utama</w:t>
+                            </w:r>
+                          </w:p>
+                        </w:txbxContent>
+                      </v:textbox>
+                    </v:shape>
+                  </w:pict>
+                </mc:Fallback>
+              </mc:AlternateContent>
+            </w:r>
+          </w:p>
+          <w:p>
+            <w:pPr>
+              <w:rPr>
+                <w:rFonts w:ascii="Arial" w:hAnsi="Arial" w:cs="Arial"/>
+                <w:b/>
+                <w:bCs/>
+                <w:sz w:val="24"/>
+                <w:szCs w:val="24"/>
+              </w:rPr>
+            </w:pPr>
           </w:p>
         </w:tc>
       </w:tr>
@@ -10632,9 +14108,98 @@
     </w:lvl>
   </w:abstractNum>
   <w:abstractNum w:abstractNumId="3" w15:restartNumberingAfterBreak="0">
+    <w:nsid w:val="3589002E"/>
+    <w:multiLevelType w:val="hybridMultilevel"/>
+    <w:tmpl w:val="5ECE89E4"/>
+    <w:lvl w:ilvl="0" w:tplc="38090019">
+      <w:start w:val="1"/>
+      <w:numFmt w:val="lowerLetter"/>
+      <w:lvlText w:val="%1."/>
+      <w:lvlJc w:val="left"/>
+      <w:pPr>
+        <w:ind w:left="720" w:hanging="360"/>
+      </w:pPr>
+      <w:rPr>
+        <w:rFonts w:hint="default"/>
+      </w:rPr>
+    </w:lvl>
+    <w:lvl w:ilvl="1" w:tplc="38090019" w:tentative="1">
+      <w:start w:val="1"/>
+      <w:numFmt w:val="lowerLetter"/>
+      <w:lvlText w:val="%2."/>
+      <w:lvlJc w:val="left"/>
+      <w:pPr>
+        <w:ind w:left="1440" w:hanging="360"/>
+      </w:pPr>
+    </w:lvl>
+    <w:lvl w:ilvl="2" w:tplc="3809001B" w:tentative="1">
+      <w:start w:val="1"/>
+      <w:numFmt w:val="lowerRoman"/>
+      <w:lvlText w:val="%3."/>
+      <w:lvlJc w:val="right"/>
+      <w:pPr>
+        <w:ind w:left="2160" w:hanging="180"/>
+      </w:pPr>
+    </w:lvl>
+    <w:lvl w:ilvl="3" w:tplc="3809000F" w:tentative="1">
+      <w:start w:val="1"/>
+      <w:numFmt w:val="decimal"/>
+      <w:lvlText w:val="%4."/>
+      <w:lvlJc w:val="left"/>
+      <w:pPr>
+        <w:ind w:left="2880" w:hanging="360"/>
+      </w:pPr>
+    </w:lvl>
+    <w:lvl w:ilvl="4" w:tplc="38090019" w:tentative="1">
+      <w:start w:val="1"/>
+      <w:numFmt w:val="lowerLetter"/>
+      <w:lvlText w:val="%5."/>
+      <w:lvlJc w:val="left"/>
+      <w:pPr>
+        <w:ind w:left="3600" w:hanging="360"/>
+      </w:pPr>
+    </w:lvl>
+    <w:lvl w:ilvl="5" w:tplc="3809001B" w:tentative="1">
+      <w:start w:val="1"/>
+      <w:numFmt w:val="lowerRoman"/>
+      <w:lvlText w:val="%6."/>
+      <w:lvlJc w:val="right"/>
+      <w:pPr>
+        <w:ind w:left="4320" w:hanging="180"/>
+      </w:pPr>
+    </w:lvl>
+    <w:lvl w:ilvl="6" w:tplc="3809000F" w:tentative="1">
+      <w:start w:val="1"/>
+      <w:numFmt w:val="decimal"/>
+      <w:lvlText w:val="%7."/>
+      <w:lvlJc w:val="left"/>
+      <w:pPr>
+        <w:ind w:left="5040" w:hanging="360"/>
+      </w:pPr>
+    </w:lvl>
+    <w:lvl w:ilvl="7" w:tplc="38090019" w:tentative="1">
+      <w:start w:val="1"/>
+      <w:numFmt w:val="lowerLetter"/>
+      <w:lvlText w:val="%8."/>
+      <w:lvlJc w:val="left"/>
+      <w:pPr>
+        <w:ind w:left="5760" w:hanging="360"/>
+      </w:pPr>
+    </w:lvl>
+    <w:lvl w:ilvl="8" w:tplc="3809001B" w:tentative="1">
+      <w:start w:val="1"/>
+      <w:numFmt w:val="lowerRoman"/>
+      <w:lvlText w:val="%9."/>
+      <w:lvlJc w:val="right"/>
+      <w:pPr>
+        <w:ind w:left="6480" w:hanging="180"/>
+      </w:pPr>
+    </w:lvl>
+  </w:abstractNum>
+  <w:abstractNum w:abstractNumId="4" w15:restartNumberingAfterBreak="0">
     <w:nsid w:val="50C96725"/>
     <w:multiLevelType w:val="hybridMultilevel"/>
-    <w:tmpl w:val="84ECFA24"/>
+    <w:tmpl w:val="24228816"/>
     <w:lvl w:ilvl="0" w:tplc="3809000F">
       <w:start w:val="1"/>
       <w:numFmt w:val="decimal"/>
@@ -10717,7 +14282,7 @@
       </w:pPr>
     </w:lvl>
   </w:abstractNum>
-  <w:abstractNum w:abstractNumId="4" w15:restartNumberingAfterBreak="0">
+  <w:abstractNum w:abstractNumId="5" w15:restartNumberingAfterBreak="0">
     <w:nsid w:val="582E195C"/>
     <w:multiLevelType w:val="hybridMultilevel"/>
     <w:tmpl w:val="0ACC77BC"/>
@@ -10806,7 +14371,7 @@
       </w:pPr>
     </w:lvl>
   </w:abstractNum>
-  <w:abstractNum w:abstractNumId="5" w15:restartNumberingAfterBreak="0">
+  <w:abstractNum w:abstractNumId="6" w15:restartNumberingAfterBreak="0">
     <w:nsid w:val="5A343319"/>
     <w:multiLevelType w:val="hybridMultilevel"/>
     <w:tmpl w:val="E6D4EBE8"/>
@@ -10919,10 +14484,10 @@
       </w:rPr>
     </w:lvl>
   </w:abstractNum>
-  <w:abstractNum w:abstractNumId="6" w15:restartNumberingAfterBreak="0">
+  <w:abstractNum w:abstractNumId="7" w15:restartNumberingAfterBreak="0">
     <w:nsid w:val="66B44156"/>
     <w:multiLevelType w:val="hybridMultilevel"/>
-    <w:tmpl w:val="A388FF9C"/>
+    <w:tmpl w:val="F7946CA4"/>
     <w:lvl w:ilvl="0" w:tplc="38090019">
       <w:start w:val="1"/>
       <w:numFmt w:val="lowerLetter"/>
@@ -11005,11 +14570,213 @@
       </w:pPr>
     </w:lvl>
   </w:abstractNum>
+  <w:abstractNum w:abstractNumId="8" w15:restartNumberingAfterBreak="0">
+    <w:nsid w:val="77111D23"/>
+    <w:multiLevelType w:val="hybridMultilevel"/>
+    <w:tmpl w:val="9BEC48E2"/>
+    <w:lvl w:ilvl="0" w:tplc="38090019">
+      <w:start w:val="1"/>
+      <w:numFmt w:val="lowerLetter"/>
+      <w:lvlText w:val="%1."/>
+      <w:lvlJc w:val="left"/>
+      <w:pPr>
+        <w:ind w:left="720" w:hanging="360"/>
+      </w:pPr>
+      <w:rPr>
+        <w:rFonts w:hint="default"/>
+      </w:rPr>
+    </w:lvl>
+    <w:lvl w:ilvl="1" w:tplc="38090019" w:tentative="1">
+      <w:start w:val="1"/>
+      <w:numFmt w:val="lowerLetter"/>
+      <w:lvlText w:val="%2."/>
+      <w:lvlJc w:val="left"/>
+      <w:pPr>
+        <w:ind w:left="1440" w:hanging="360"/>
+      </w:pPr>
+    </w:lvl>
+    <w:lvl w:ilvl="2" w:tplc="3809001B" w:tentative="1">
+      <w:start w:val="1"/>
+      <w:numFmt w:val="lowerRoman"/>
+      <w:lvlText w:val="%3."/>
+      <w:lvlJc w:val="right"/>
+      <w:pPr>
+        <w:ind w:left="2160" w:hanging="180"/>
+      </w:pPr>
+    </w:lvl>
+    <w:lvl w:ilvl="3" w:tplc="3809000F" w:tentative="1">
+      <w:start w:val="1"/>
+      <w:numFmt w:val="decimal"/>
+      <w:lvlText w:val="%4."/>
+      <w:lvlJc w:val="left"/>
+      <w:pPr>
+        <w:ind w:left="2880" w:hanging="360"/>
+      </w:pPr>
+    </w:lvl>
+    <w:lvl w:ilvl="4" w:tplc="38090019" w:tentative="1">
+      <w:start w:val="1"/>
+      <w:numFmt w:val="lowerLetter"/>
+      <w:lvlText w:val="%5."/>
+      <w:lvlJc w:val="left"/>
+      <w:pPr>
+        <w:ind w:left="3600" w:hanging="360"/>
+      </w:pPr>
+    </w:lvl>
+    <w:lvl w:ilvl="5" w:tplc="3809001B" w:tentative="1">
+      <w:start w:val="1"/>
+      <w:numFmt w:val="lowerRoman"/>
+      <w:lvlText w:val="%6."/>
+      <w:lvlJc w:val="right"/>
+      <w:pPr>
+        <w:ind w:left="4320" w:hanging="180"/>
+      </w:pPr>
+    </w:lvl>
+    <w:lvl w:ilvl="6" w:tplc="3809000F" w:tentative="1">
+      <w:start w:val="1"/>
+      <w:numFmt w:val="decimal"/>
+      <w:lvlText w:val="%7."/>
+      <w:lvlJc w:val="left"/>
+      <w:pPr>
+        <w:ind w:left="5040" w:hanging="360"/>
+      </w:pPr>
+    </w:lvl>
+    <w:lvl w:ilvl="7" w:tplc="38090019" w:tentative="1">
+      <w:start w:val="1"/>
+      <w:numFmt w:val="lowerLetter"/>
+      <w:lvlText w:val="%8."/>
+      <w:lvlJc w:val="left"/>
+      <w:pPr>
+        <w:ind w:left="5760" w:hanging="360"/>
+      </w:pPr>
+    </w:lvl>
+    <w:lvl w:ilvl="8" w:tplc="3809001B" w:tentative="1">
+      <w:start w:val="1"/>
+      <w:numFmt w:val="lowerRoman"/>
+      <w:lvlText w:val="%9."/>
+      <w:lvlJc w:val="right"/>
+      <w:pPr>
+        <w:ind w:left="6480" w:hanging="180"/>
+      </w:pPr>
+    </w:lvl>
+  </w:abstractNum>
+  <w:abstractNum w:abstractNumId="9" w15:restartNumberingAfterBreak="0">
+    <w:nsid w:val="7CB924F7"/>
+    <w:multiLevelType w:val="hybridMultilevel"/>
+    <w:tmpl w:val="81E24FFC"/>
+    <w:lvl w:ilvl="0" w:tplc="38090001">
+      <w:start w:val="1"/>
+      <w:numFmt w:val="bullet"/>
+      <w:lvlText w:val=""/>
+      <w:lvlJc w:val="left"/>
+      <w:pPr>
+        <w:ind w:left="1137" w:hanging="360"/>
+      </w:pPr>
+      <w:rPr>
+        <w:rFonts w:ascii="Symbol" w:hAnsi="Symbol" w:hint="default"/>
+      </w:rPr>
+    </w:lvl>
+    <w:lvl w:ilvl="1" w:tplc="38090003" w:tentative="1">
+      <w:start w:val="1"/>
+      <w:numFmt w:val="bullet"/>
+      <w:lvlText w:val="o"/>
+      <w:lvlJc w:val="left"/>
+      <w:pPr>
+        <w:ind w:left="1857" w:hanging="360"/>
+      </w:pPr>
+      <w:rPr>
+        <w:rFonts w:ascii="Courier New" w:hAnsi="Courier New" w:cs="Courier New" w:hint="default"/>
+      </w:rPr>
+    </w:lvl>
+    <w:lvl w:ilvl="2" w:tplc="38090005" w:tentative="1">
+      <w:start w:val="1"/>
+      <w:numFmt w:val="bullet"/>
+      <w:lvlText w:val=""/>
+      <w:lvlJc w:val="left"/>
+      <w:pPr>
+        <w:ind w:left="2577" w:hanging="360"/>
+      </w:pPr>
+      <w:rPr>
+        <w:rFonts w:ascii="Wingdings" w:hAnsi="Wingdings" w:hint="default"/>
+      </w:rPr>
+    </w:lvl>
+    <w:lvl w:ilvl="3" w:tplc="38090001" w:tentative="1">
+      <w:start w:val="1"/>
+      <w:numFmt w:val="bullet"/>
+      <w:lvlText w:val=""/>
+      <w:lvlJc w:val="left"/>
+      <w:pPr>
+        <w:ind w:left="3297" w:hanging="360"/>
+      </w:pPr>
+      <w:rPr>
+        <w:rFonts w:ascii="Symbol" w:hAnsi="Symbol" w:hint="default"/>
+      </w:rPr>
+    </w:lvl>
+    <w:lvl w:ilvl="4" w:tplc="38090003" w:tentative="1">
+      <w:start w:val="1"/>
+      <w:numFmt w:val="bullet"/>
+      <w:lvlText w:val="o"/>
+      <w:lvlJc w:val="left"/>
+      <w:pPr>
+        <w:ind w:left="4017" w:hanging="360"/>
+      </w:pPr>
+      <w:rPr>
+        <w:rFonts w:ascii="Courier New" w:hAnsi="Courier New" w:cs="Courier New" w:hint="default"/>
+      </w:rPr>
+    </w:lvl>
+    <w:lvl w:ilvl="5" w:tplc="38090005" w:tentative="1">
+      <w:start w:val="1"/>
+      <w:numFmt w:val="bullet"/>
+      <w:lvlText w:val=""/>
+      <w:lvlJc w:val="left"/>
+      <w:pPr>
+        <w:ind w:left="4737" w:hanging="360"/>
+      </w:pPr>
+      <w:rPr>
+        <w:rFonts w:ascii="Wingdings" w:hAnsi="Wingdings" w:hint="default"/>
+      </w:rPr>
+    </w:lvl>
+    <w:lvl w:ilvl="6" w:tplc="38090001" w:tentative="1">
+      <w:start w:val="1"/>
+      <w:numFmt w:val="bullet"/>
+      <w:lvlText w:val=""/>
+      <w:lvlJc w:val="left"/>
+      <w:pPr>
+        <w:ind w:left="5457" w:hanging="360"/>
+      </w:pPr>
+      <w:rPr>
+        <w:rFonts w:ascii="Symbol" w:hAnsi="Symbol" w:hint="default"/>
+      </w:rPr>
+    </w:lvl>
+    <w:lvl w:ilvl="7" w:tplc="38090003" w:tentative="1">
+      <w:start w:val="1"/>
+      <w:numFmt w:val="bullet"/>
+      <w:lvlText w:val="o"/>
+      <w:lvlJc w:val="left"/>
+      <w:pPr>
+        <w:ind w:left="6177" w:hanging="360"/>
+      </w:pPr>
+      <w:rPr>
+        <w:rFonts w:ascii="Courier New" w:hAnsi="Courier New" w:cs="Courier New" w:hint="default"/>
+      </w:rPr>
+    </w:lvl>
+    <w:lvl w:ilvl="8" w:tplc="38090005" w:tentative="1">
+      <w:start w:val="1"/>
+      <w:numFmt w:val="bullet"/>
+      <w:lvlText w:val=""/>
+      <w:lvlJc w:val="left"/>
+      <w:pPr>
+        <w:ind w:left="6897" w:hanging="360"/>
+      </w:pPr>
+      <w:rPr>
+        <w:rFonts w:ascii="Wingdings" w:hAnsi="Wingdings" w:hint="default"/>
+      </w:rPr>
+    </w:lvl>
+  </w:abstractNum>
   <w:num w:numId="1" w16cid:durableId="758403811">
-    <w:abstractNumId w:val="4"/>
+    <w:abstractNumId w:val="5"/>
   </w:num>
   <w:num w:numId="2" w16cid:durableId="1276332468">
-    <w:abstractNumId w:val="3"/>
+    <w:abstractNumId w:val="4"/>
   </w:num>
   <w:num w:numId="3" w16cid:durableId="194732903">
     <w:abstractNumId w:val="2"/>
@@ -11021,10 +14788,19 @@
     <w:abstractNumId w:val="0"/>
   </w:num>
   <w:num w:numId="6" w16cid:durableId="307053414">
-    <w:abstractNumId w:val="5"/>
+    <w:abstractNumId w:val="6"/>
   </w:num>
   <w:num w:numId="7" w16cid:durableId="1860856070">
-    <w:abstractNumId w:val="6"/>
+    <w:abstractNumId w:val="7"/>
+  </w:num>
+  <w:num w:numId="8" w16cid:durableId="423496359">
+    <w:abstractNumId w:val="8"/>
+  </w:num>
+  <w:num w:numId="9" w16cid:durableId="1159079887">
+    <w:abstractNumId w:val="9"/>
+  </w:num>
+  <w:num w:numId="10" w16cid:durableId="1956668006">
+    <w:abstractNumId w:val="3"/>
   </w:num>
 </w:numbering>
 </file>
@@ -11632,7 +15408,6 @@
   <w:style w:type="character" w:default="1" w:styleId="DefaultParagraphFont">
     <w:name w:val="Default Paragraph Font"/>
     <w:uiPriority w:val="1"/>
-    <w:semiHidden/>
     <w:unhideWhenUsed/>
   </w:style>
   <w:style w:type="table" w:default="1" w:styleId="TableNormal">

</xml_diff>